<commit_message>
small update to NEWS
</commit_message>
<xml_diff>
--- a/manual/NEWS.docx
+++ b/manual/NEWS.docx
@@ -1,6 +1,6 @@
 
 <file path=word/document.xml><?xml version="1.0" encoding="utf-8"?>
-<w:document xmlns:wpc="http://schemas.microsoft.com/office/word/2010/wordprocessingCanvas" xmlns:cx="http://schemas.microsoft.com/office/drawing/2014/chartex" xmlns:cx1="http://schemas.microsoft.com/office/drawing/2015/9/8/chartex" xmlns:mc="http://schemas.openxmlformats.org/markup-compatibility/2006" xmlns:o="urn:schemas-microsoft-com:office:office" xmlns:r="http://schemas.openxmlformats.org/officeDocument/2006/relationships" xmlns:m="http://schemas.openxmlformats.org/officeDocument/2006/math" xmlns:v="urn:schemas-microsoft-com:vml" xmlns:wp14="http://schemas.microsoft.com/office/word/2010/wordprocessingDrawing" xmlns:wp="http://schemas.openxmlformats.org/drawingml/2006/wordprocessingDrawing" xmlns:w10="urn:schemas-microsoft-com:office:word" xmlns:w="http://schemas.openxmlformats.org/wordprocessingml/2006/main" xmlns:w14="http://schemas.microsoft.com/office/word/2010/wordml" xmlns:w15="http://schemas.microsoft.com/office/word/2012/wordml" xmlns:w16se="http://schemas.microsoft.com/office/word/2015/wordml/symex" xmlns:wpg="http://schemas.microsoft.com/office/word/2010/wordprocessingGroup" xmlns:wpi="http://schemas.microsoft.com/office/word/2010/wordprocessingInk" xmlns:wne="http://schemas.microsoft.com/office/word/2006/wordml" xmlns:wps="http://schemas.microsoft.com/office/word/2010/wordprocessingShape" mc:Ignorable="w14 w15 w16se wp14">
+<w:document xmlns:wpc="http://schemas.microsoft.com/office/word/2010/wordprocessingCanvas" xmlns:cx="http://schemas.microsoft.com/office/drawing/2014/chartex" xmlns:cx1="http://schemas.microsoft.com/office/drawing/2015/9/8/chartex" xmlns:cx2="http://schemas.microsoft.com/office/drawing/2015/10/21/chartex" xmlns:cx3="http://schemas.microsoft.com/office/drawing/2016/5/9/chartex" xmlns:cx4="http://schemas.microsoft.com/office/drawing/2016/5/10/chartex" xmlns:cx5="http://schemas.microsoft.com/office/drawing/2016/5/11/chartex" xmlns:cx6="http://schemas.microsoft.com/office/drawing/2016/5/12/chartex" xmlns:cx7="http://schemas.microsoft.com/office/drawing/2016/5/13/chartex" xmlns:cx8="http://schemas.microsoft.com/office/drawing/2016/5/14/chartex" xmlns:mc="http://schemas.openxmlformats.org/markup-compatibility/2006" xmlns:aink="http://schemas.microsoft.com/office/drawing/2016/ink" xmlns:am3d="http://schemas.microsoft.com/office/drawing/2017/model3d" xmlns:o="urn:schemas-microsoft-com:office:office" xmlns:r="http://schemas.openxmlformats.org/officeDocument/2006/relationships" xmlns:m="http://schemas.openxmlformats.org/officeDocument/2006/math" xmlns:v="urn:schemas-microsoft-com:vml" xmlns:wp14="http://schemas.microsoft.com/office/word/2010/wordprocessingDrawing" xmlns:wp="http://schemas.openxmlformats.org/drawingml/2006/wordprocessingDrawing" xmlns:w10="urn:schemas-microsoft-com:office:word" xmlns:w="http://schemas.openxmlformats.org/wordprocessingml/2006/main" xmlns:w14="http://schemas.microsoft.com/office/word/2010/wordml" xmlns:w15="http://schemas.microsoft.com/office/word/2012/wordml" xmlns:w16cex="http://schemas.microsoft.com/office/word/2018/wordml/cex" xmlns:w16cid="http://schemas.microsoft.com/office/word/2016/wordml/cid" xmlns:w16="http://schemas.microsoft.com/office/word/2018/wordml" xmlns:w16se="http://schemas.microsoft.com/office/word/2015/wordml/symex" xmlns:wpg="http://schemas.microsoft.com/office/word/2010/wordprocessingGroup" xmlns:wpi="http://schemas.microsoft.com/office/word/2010/wordprocessingInk" xmlns:wne="http://schemas.microsoft.com/office/word/2006/wordml" xmlns:wps="http://schemas.microsoft.com/office/word/2010/wordprocessingShape" mc:Ignorable="w14 w15 w16se w16cid w16 w16cex wp14">
   <w:body>
     <w:p>
       <w:pPr>
@@ -180,13 +180,41 @@
         </w:rPr>
         <w:t xml:space="preserve">package </w:t>
       </w:r>
-      <w:r>
-        <w:rPr>
-          <w:rFonts w:ascii="Times New Roman" w:hAnsi="Times New Roman" w:cs="Times New Roman"/>
-          <w:sz w:val="24"/>
-          <w:szCs w:val="24"/>
-        </w:rPr>
-        <w:t>FishStatsUtils, and this document therefore lists new features, bug fixes, deprecated features, and other changes occurring via edits to both VAST and FishStatsUtils.</w:t>
+      <w:proofErr w:type="spellStart"/>
+      <w:r>
+        <w:rPr>
+          <w:rFonts w:ascii="Times New Roman" w:hAnsi="Times New Roman" w:cs="Times New Roman"/>
+          <w:sz w:val="24"/>
+          <w:szCs w:val="24"/>
+        </w:rPr>
+        <w:t>FishStatsUtils</w:t>
+      </w:r>
+      <w:proofErr w:type="spellEnd"/>
+      <w:r>
+        <w:rPr>
+          <w:rFonts w:ascii="Times New Roman" w:hAnsi="Times New Roman" w:cs="Times New Roman"/>
+          <w:sz w:val="24"/>
+          <w:szCs w:val="24"/>
+        </w:rPr>
+        <w:t xml:space="preserve">, and this document therefore lists new features, bug fixes, deprecated features, and other changes occurring via edits to both VAST and </w:t>
+      </w:r>
+      <w:proofErr w:type="spellStart"/>
+      <w:r>
+        <w:rPr>
+          <w:rFonts w:ascii="Times New Roman" w:hAnsi="Times New Roman" w:cs="Times New Roman"/>
+          <w:sz w:val="24"/>
+          <w:szCs w:val="24"/>
+        </w:rPr>
+        <w:t>FishStatsUtils</w:t>
+      </w:r>
+      <w:proofErr w:type="spellEnd"/>
+      <w:r>
+        <w:rPr>
+          <w:rFonts w:ascii="Times New Roman" w:hAnsi="Times New Roman" w:cs="Times New Roman"/>
+          <w:sz w:val="24"/>
+          <w:szCs w:val="24"/>
+        </w:rPr>
+        <w:t>.</w:t>
       </w:r>
     </w:p>
     <w:p>
@@ -261,15 +289,33 @@
           <w:sz w:val="24"/>
           <w:szCs w:val="24"/>
         </w:rPr>
-        <w:t>Requires FishStats</w:t>
-      </w:r>
-      <w:r>
-        <w:rPr>
-          <w:rFonts w:ascii="Times New Roman" w:hAnsi="Times New Roman" w:cs="Times New Roman"/>
-          <w:sz w:val="24"/>
-          <w:szCs w:val="24"/>
-        </w:rPr>
-        <w:t>Utils version &gt;= 2.8.0</w:t>
+        <w:t xml:space="preserve">Requires </w:t>
+      </w:r>
+      <w:proofErr w:type="spellStart"/>
+      <w:r>
+        <w:rPr>
+          <w:rFonts w:ascii="Times New Roman" w:hAnsi="Times New Roman" w:cs="Times New Roman"/>
+          <w:sz w:val="24"/>
+          <w:szCs w:val="24"/>
+        </w:rPr>
+        <w:t>FishStats</w:t>
+      </w:r>
+      <w:r>
+        <w:rPr>
+          <w:rFonts w:ascii="Times New Roman" w:hAnsi="Times New Roman" w:cs="Times New Roman"/>
+          <w:sz w:val="24"/>
+          <w:szCs w:val="24"/>
+        </w:rPr>
+        <w:t>Utils</w:t>
+      </w:r>
+      <w:proofErr w:type="spellEnd"/>
+      <w:r>
+        <w:rPr>
+          <w:rFonts w:ascii="Times New Roman" w:hAnsi="Times New Roman" w:cs="Times New Roman"/>
+          <w:sz w:val="24"/>
+          <w:szCs w:val="24"/>
+        </w:rPr>
+        <w:t xml:space="preserve"> version &gt;= 2.8.0</w:t>
       </w:r>
     </w:p>
     <w:p>
@@ -316,6 +362,7 @@
         </w:rPr>
         <w:t>Expanding use of formula interface to specify covariates.  A separate formula is now specified for each linear predictor for density (X1_formula/X2_formula) or catchability (Q1_formula/Q2_formula).  Catchability formulas are parsed by user-supplied data frame `</w:t>
       </w:r>
+      <w:proofErr w:type="spellStart"/>
       <w:r>
         <w:rPr>
           <w:rFonts w:ascii="Times New Roman" w:hAnsi="Times New Roman" w:cs="Times New Roman"/>
@@ -324,6 +371,7 @@
         </w:rPr>
         <w:t>catchability_data</w:t>
       </w:r>
+      <w:proofErr w:type="spellEnd"/>
       <w:r>
         <w:rPr>
           <w:rFonts w:ascii="Times New Roman" w:hAnsi="Times New Roman" w:cs="Times New Roman"/>
@@ -338,7 +386,43 @@
           <w:sz w:val="24"/>
           <w:szCs w:val="24"/>
         </w:rPr>
-        <w:t xml:space="preserve">  However, the user can still use previous interface, either by passing X_itp / X_gtp directly, or by passing a single formula.</w:t>
+        <w:t xml:space="preserve">  However, the user can still use previous interface, either by passing </w:t>
+      </w:r>
+      <w:proofErr w:type="spellStart"/>
+      <w:r>
+        <w:rPr>
+          <w:rFonts w:ascii="Times New Roman" w:hAnsi="Times New Roman" w:cs="Times New Roman"/>
+          <w:sz w:val="24"/>
+          <w:szCs w:val="24"/>
+        </w:rPr>
+        <w:t>X_itp</w:t>
+      </w:r>
+      <w:proofErr w:type="spellEnd"/>
+      <w:r>
+        <w:rPr>
+          <w:rFonts w:ascii="Times New Roman" w:hAnsi="Times New Roman" w:cs="Times New Roman"/>
+          <w:sz w:val="24"/>
+          <w:szCs w:val="24"/>
+        </w:rPr>
+        <w:t xml:space="preserve"> / </w:t>
+      </w:r>
+      <w:proofErr w:type="spellStart"/>
+      <w:r>
+        <w:rPr>
+          <w:rFonts w:ascii="Times New Roman" w:hAnsi="Times New Roman" w:cs="Times New Roman"/>
+          <w:sz w:val="24"/>
+          <w:szCs w:val="24"/>
+        </w:rPr>
+        <w:t>X_gtp</w:t>
+      </w:r>
+      <w:proofErr w:type="spellEnd"/>
+      <w:r>
+        <w:rPr>
+          <w:rFonts w:ascii="Times New Roman" w:hAnsi="Times New Roman" w:cs="Times New Roman"/>
+          <w:sz w:val="24"/>
+          <w:szCs w:val="24"/>
+        </w:rPr>
+        <w:t xml:space="preserve"> directly, or by passing a single formula.</w:t>
       </w:r>
     </w:p>
     <w:p>
@@ -388,7 +472,25 @@
           <w:sz w:val="24"/>
           <w:szCs w:val="24"/>
         </w:rPr>
-        <w:t xml:space="preserve">Adding generic predict function for S3 class `fit_model`;  the function is very slow but could be expanded in the future to be similar to predict functions for other common regression packages. </w:t>
+        <w:t>Adding generic predict function for S3 class `</w:t>
+      </w:r>
+      <w:proofErr w:type="spellStart"/>
+      <w:r>
+        <w:rPr>
+          <w:rFonts w:ascii="Times New Roman" w:hAnsi="Times New Roman" w:cs="Times New Roman"/>
+          <w:sz w:val="24"/>
+          <w:szCs w:val="24"/>
+        </w:rPr>
+        <w:t>fit_model</w:t>
+      </w:r>
+      <w:proofErr w:type="spellEnd"/>
+      <w:r>
+        <w:rPr>
+          <w:rFonts w:ascii="Times New Roman" w:hAnsi="Times New Roman" w:cs="Times New Roman"/>
+          <w:sz w:val="24"/>
+          <w:szCs w:val="24"/>
+        </w:rPr>
+        <w:t xml:space="preserve">`;  the function is very slow but could be expanded in the future to be similar to predict functions for other common regression packages. </w:t>
       </w:r>
     </w:p>
     <w:p>
@@ -453,8 +555,27 @@
           <w:sz w:val="24"/>
           <w:szCs w:val="24"/>
         </w:rPr>
-        <w:t xml:space="preserve">.  A new option `calculate_kmeans( …, </w:t>
-      </w:r>
+        <w:t>.  A new option `</w:t>
+      </w:r>
+      <w:proofErr w:type="spellStart"/>
+      <w:r>
+        <w:rPr>
+          <w:rFonts w:ascii="Times New Roman" w:hAnsi="Times New Roman" w:cs="Times New Roman"/>
+          <w:sz w:val="24"/>
+          <w:szCs w:val="24"/>
+        </w:rPr>
+        <w:t>calculate_kmeans</w:t>
+      </w:r>
+      <w:proofErr w:type="spellEnd"/>
+      <w:r>
+        <w:rPr>
+          <w:rFonts w:ascii="Times New Roman" w:hAnsi="Times New Roman" w:cs="Times New Roman"/>
+          <w:sz w:val="24"/>
+          <w:szCs w:val="24"/>
+        </w:rPr>
+        <w:t xml:space="preserve">( …, </w:t>
+      </w:r>
+      <w:proofErr w:type="spellStart"/>
       <w:r>
         <w:rPr>
           <w:rFonts w:ascii="Times New Roman" w:hAnsi="Times New Roman" w:cs="Times New Roman"/>
@@ -463,6 +584,7 @@
         </w:rPr>
         <w:t>backwards_compatible_kmeans</w:t>
       </w:r>
+      <w:proofErr w:type="spellEnd"/>
       <w:r>
         <w:rPr>
           <w:rFonts w:ascii="Times New Roman" w:hAnsi="Times New Roman" w:cs="Times New Roman"/>
@@ -514,7 +636,61 @@
           <w:sz w:val="24"/>
           <w:szCs w:val="24"/>
         </w:rPr>
-        <w:t>Update `projargs` strings passed to package sp / RGDAL, to keep up with changes to using PROJ6.  The previous use of projargs strings was throwing annoying warning messages, but the change did not appear to impact functionality.</w:t>
+        <w:t>Update `</w:t>
+      </w:r>
+      <w:proofErr w:type="spellStart"/>
+      <w:r>
+        <w:rPr>
+          <w:rFonts w:ascii="Times New Roman" w:hAnsi="Times New Roman" w:cs="Times New Roman"/>
+          <w:sz w:val="24"/>
+          <w:szCs w:val="24"/>
+        </w:rPr>
+        <w:t>projargs</w:t>
+      </w:r>
+      <w:proofErr w:type="spellEnd"/>
+      <w:r>
+        <w:rPr>
+          <w:rFonts w:ascii="Times New Roman" w:hAnsi="Times New Roman" w:cs="Times New Roman"/>
+          <w:sz w:val="24"/>
+          <w:szCs w:val="24"/>
+        </w:rPr>
+        <w:t xml:space="preserve">` strings passed to package </w:t>
+      </w:r>
+      <w:proofErr w:type="spellStart"/>
+      <w:r>
+        <w:rPr>
+          <w:rFonts w:ascii="Times New Roman" w:hAnsi="Times New Roman" w:cs="Times New Roman"/>
+          <w:sz w:val="24"/>
+          <w:szCs w:val="24"/>
+        </w:rPr>
+        <w:t>sp</w:t>
+      </w:r>
+      <w:proofErr w:type="spellEnd"/>
+      <w:r>
+        <w:rPr>
+          <w:rFonts w:ascii="Times New Roman" w:hAnsi="Times New Roman" w:cs="Times New Roman"/>
+          <w:sz w:val="24"/>
+          <w:szCs w:val="24"/>
+        </w:rPr>
+        <w:t xml:space="preserve"> / RGDAL, to keep up with changes to using PROJ6.  The previous use of </w:t>
+      </w:r>
+      <w:proofErr w:type="spellStart"/>
+      <w:r>
+        <w:rPr>
+          <w:rFonts w:ascii="Times New Roman" w:hAnsi="Times New Roman" w:cs="Times New Roman"/>
+          <w:sz w:val="24"/>
+          <w:szCs w:val="24"/>
+        </w:rPr>
+        <w:t>projargs</w:t>
+      </w:r>
+      <w:proofErr w:type="spellEnd"/>
+      <w:r>
+        <w:rPr>
+          <w:rFonts w:ascii="Times New Roman" w:hAnsi="Times New Roman" w:cs="Times New Roman"/>
+          <w:sz w:val="24"/>
+          <w:szCs w:val="24"/>
+        </w:rPr>
+        <w:t xml:space="preserve"> strings was throwing annoying warning messages, but the change did not appear to impact functionality.</w:t>
       </w:r>
     </w:p>
     <w:p>
@@ -558,17 +734,67 @@
           <w:sz w:val="24"/>
           <w:szCs w:val="24"/>
         </w:rPr>
-        <w:t xml:space="preserve">Omega (spatial random effects), Epsilon (spatio-temporal random effects), and Delta (overdispersion random effects) are now built to have zero-length when these features are not needed (by making one dimension have length-0).  This is intended to (1) decrease memory required in the former approach of mapping these off, and (2) eliminating the chance that users might inadvertently set starting values to non-zero values, which would previously have resulted in incorrect </w:t>
-      </w:r>
-      <w:bookmarkStart w:id="1" w:name="_GoBack"/>
-      <w:bookmarkEnd w:id="1"/>
-      <w:r>
-        <w:rPr>
-          <w:rFonts w:ascii="Times New Roman" w:hAnsi="Times New Roman" w:cs="Times New Roman"/>
-          <w:sz w:val="24"/>
-          <w:szCs w:val="24"/>
-        </w:rPr>
-        <w:t>results.</w:t>
+        <w:t>Omega (spatial random effects), Epsilon (</w:t>
+      </w:r>
+      <w:proofErr w:type="spellStart"/>
+      <w:r>
+        <w:rPr>
+          <w:rFonts w:ascii="Times New Roman" w:hAnsi="Times New Roman" w:cs="Times New Roman"/>
+          <w:sz w:val="24"/>
+          <w:szCs w:val="24"/>
+        </w:rPr>
+        <w:t>spatio</w:t>
+      </w:r>
+      <w:proofErr w:type="spellEnd"/>
+      <w:r>
+        <w:rPr>
+          <w:rFonts w:ascii="Times New Roman" w:hAnsi="Times New Roman" w:cs="Times New Roman"/>
+          <w:sz w:val="24"/>
+          <w:szCs w:val="24"/>
+        </w:rPr>
+        <w:t>-temporal random effects), and Delta (overdispersion random effects) are now built to have zero-length when these features are not needed (by making one dimension have length-0).  This is intended to (1) decrease memory required in the former approach of mapping these off, and (2) eliminating the chance that users might inadvertently set starting values to non-zero values, which would previously have resulted in incorrect results.</w:t>
+      </w:r>
+    </w:p>
+    <w:p>
+      <w:pPr>
+        <w:pStyle w:val="ListParagraph"/>
+        <w:numPr>
+          <w:ilvl w:val="0"/>
+          <w:numId w:val="21"/>
+        </w:numPr>
+        <w:spacing w:after="0" w:line="480" w:lineRule="auto"/>
+        <w:rPr>
+          <w:rFonts w:ascii="Times New Roman" w:hAnsi="Times New Roman" w:cs="Times New Roman"/>
+          <w:b/>
+          <w:sz w:val="24"/>
+          <w:szCs w:val="24"/>
+        </w:rPr>
+      </w:pPr>
+      <w:r>
+        <w:rPr>
+          <w:rFonts w:ascii="Times New Roman" w:hAnsi="Times New Roman" w:cs="Times New Roman"/>
+          <w:sz w:val="24"/>
+          <w:szCs w:val="24"/>
+        </w:rPr>
+        <w:t>`</w:t>
+      </w:r>
+      <w:proofErr w:type="spellStart"/>
+      <w:r>
+        <w:rPr>
+          <w:rFonts w:ascii="Times New Roman" w:hAnsi="Times New Roman" w:cs="Times New Roman"/>
+          <w:sz w:val="24"/>
+          <w:szCs w:val="24"/>
+        </w:rPr>
+        <w:t>make_covariates</w:t>
+      </w:r>
+      <w:proofErr w:type="spellEnd"/>
+      <w:r>
+        <w:rPr>
+          <w:rFonts w:ascii="Times New Roman" w:hAnsi="Times New Roman" w:cs="Times New Roman"/>
+          <w:sz w:val="24"/>
+          <w:szCs w:val="24"/>
+        </w:rPr>
+        <w:t>(.)` has been re-structured to change the order of operations, resulting in a more stable implementation for use with factors and interactions</w:t>
       </w:r>
     </w:p>
     <w:p>
@@ -645,6 +871,7 @@
           <w:sz w:val="24"/>
           <w:szCs w:val="24"/>
         </w:rPr>
+        <w:lastRenderedPageBreak/>
         <w:t>Fix error in compiling CPP version 9.3.0 and 9.4.0, which occurred using rtools40 as required by R version &gt;= 4.0.0</w:t>
       </w:r>
       <w:r>
@@ -729,7 +956,25 @@
           <w:sz w:val="24"/>
           <w:szCs w:val="24"/>
         </w:rPr>
-        <w:t>Requires FishStatsUtils version &gt;= 2.7.0</w:t>
+        <w:t xml:space="preserve">Requires </w:t>
+      </w:r>
+      <w:proofErr w:type="spellStart"/>
+      <w:r>
+        <w:rPr>
+          <w:rFonts w:ascii="Times New Roman" w:hAnsi="Times New Roman" w:cs="Times New Roman"/>
+          <w:sz w:val="24"/>
+          <w:szCs w:val="24"/>
+        </w:rPr>
+        <w:t>FishStatsUtils</w:t>
+      </w:r>
+      <w:proofErr w:type="spellEnd"/>
+      <w:r>
+        <w:rPr>
+          <w:rFonts w:ascii="Times New Roman" w:hAnsi="Times New Roman" w:cs="Times New Roman"/>
+          <w:sz w:val="24"/>
+          <w:szCs w:val="24"/>
+        </w:rPr>
+        <w:t xml:space="preserve"> version &gt;= 2.7.0</w:t>
       </w:r>
     </w:p>
     <w:p>
@@ -753,8 +998,18 @@
           <w:sz w:val="24"/>
           <w:szCs w:val="24"/>
         </w:rPr>
-        <w:t>Requires R package DHARMa</w:t>
-      </w:r>
+        <w:t xml:space="preserve">Requires R package </w:t>
+      </w:r>
+      <w:proofErr w:type="spellStart"/>
+      <w:r>
+        <w:rPr>
+          <w:rFonts w:ascii="Times New Roman" w:hAnsi="Times New Roman" w:cs="Times New Roman"/>
+          <w:sz w:val="24"/>
+          <w:szCs w:val="24"/>
+        </w:rPr>
+        <w:t>DHARMa</w:t>
+      </w:r>
+      <w:proofErr w:type="spellEnd"/>
     </w:p>
     <w:p>
       <w:pPr>
@@ -819,7 +1074,43 @@
           <w:sz w:val="24"/>
           <w:szCs w:val="24"/>
         </w:rPr>
-        <w:t>Changed density covariates to index by X_gctp (rather than X_gtp), so that manual editing can be used to implement cohort effects.</w:t>
+        <w:t xml:space="preserve">Changed density covariates to index by </w:t>
+      </w:r>
+      <w:proofErr w:type="spellStart"/>
+      <w:r>
+        <w:rPr>
+          <w:rFonts w:ascii="Times New Roman" w:hAnsi="Times New Roman" w:cs="Times New Roman"/>
+          <w:sz w:val="24"/>
+          <w:szCs w:val="24"/>
+        </w:rPr>
+        <w:t>X_gctp</w:t>
+      </w:r>
+      <w:proofErr w:type="spellEnd"/>
+      <w:r>
+        <w:rPr>
+          <w:rFonts w:ascii="Times New Roman" w:hAnsi="Times New Roman" w:cs="Times New Roman"/>
+          <w:sz w:val="24"/>
+          <w:szCs w:val="24"/>
+        </w:rPr>
+        <w:t xml:space="preserve"> (rather than </w:t>
+      </w:r>
+      <w:proofErr w:type="spellStart"/>
+      <w:r>
+        <w:rPr>
+          <w:rFonts w:ascii="Times New Roman" w:hAnsi="Times New Roman" w:cs="Times New Roman"/>
+          <w:sz w:val="24"/>
+          <w:szCs w:val="24"/>
+        </w:rPr>
+        <w:t>X_gtp</w:t>
+      </w:r>
+      <w:proofErr w:type="spellEnd"/>
+      <w:r>
+        <w:rPr>
+          <w:rFonts w:ascii="Times New Roman" w:hAnsi="Times New Roman" w:cs="Times New Roman"/>
+          <w:sz w:val="24"/>
+          <w:szCs w:val="24"/>
+        </w:rPr>
+        <w:t>), so that manual editing can be used to implement cohort effects.</w:t>
       </w:r>
     </w:p>
     <w:p>
@@ -842,7 +1133,25 @@
           <w:sz w:val="24"/>
           <w:szCs w:val="24"/>
         </w:rPr>
-        <w:t>Allows probability-integral-transform (PIT) residuals for delta-models, using DHARMa for plotting tools.</w:t>
+        <w:t xml:space="preserve">Allows probability-integral-transform (PIT) residuals for delta-models, using </w:t>
+      </w:r>
+      <w:proofErr w:type="spellStart"/>
+      <w:r>
+        <w:rPr>
+          <w:rFonts w:ascii="Times New Roman" w:hAnsi="Times New Roman" w:cs="Times New Roman"/>
+          <w:sz w:val="24"/>
+          <w:szCs w:val="24"/>
+        </w:rPr>
+        <w:t>DHARMa</w:t>
+      </w:r>
+      <w:proofErr w:type="spellEnd"/>
+      <w:r>
+        <w:rPr>
+          <w:rFonts w:ascii="Times New Roman" w:hAnsi="Times New Roman" w:cs="Times New Roman"/>
+          <w:sz w:val="24"/>
+          <w:szCs w:val="24"/>
+        </w:rPr>
+        <w:t xml:space="preserve"> for plotting tools.</w:t>
       </w:r>
     </w:p>
     <w:p>
@@ -901,7 +1210,43 @@
           <w:sz w:val="24"/>
           <w:szCs w:val="24"/>
         </w:rPr>
-        <w:t xml:space="preserve">unused feature for seasonal modelling, whereby input t_iz is now replaced by t_i.  This </w:t>
+        <w:t xml:space="preserve">unused feature for seasonal modelling, whereby input </w:t>
+      </w:r>
+      <w:proofErr w:type="spellStart"/>
+      <w:r>
+        <w:rPr>
+          <w:rFonts w:ascii="Times New Roman" w:hAnsi="Times New Roman" w:cs="Times New Roman"/>
+          <w:sz w:val="24"/>
+          <w:szCs w:val="24"/>
+        </w:rPr>
+        <w:t>t_iz</w:t>
+      </w:r>
+      <w:proofErr w:type="spellEnd"/>
+      <w:r>
+        <w:rPr>
+          <w:rFonts w:ascii="Times New Roman" w:hAnsi="Times New Roman" w:cs="Times New Roman"/>
+          <w:sz w:val="24"/>
+          <w:szCs w:val="24"/>
+        </w:rPr>
+        <w:t xml:space="preserve"> is now replaced by </w:t>
+      </w:r>
+      <w:proofErr w:type="spellStart"/>
+      <w:r>
+        <w:rPr>
+          <w:rFonts w:ascii="Times New Roman" w:hAnsi="Times New Roman" w:cs="Times New Roman"/>
+          <w:sz w:val="24"/>
+          <w:szCs w:val="24"/>
+        </w:rPr>
+        <w:t>t_i</w:t>
+      </w:r>
+      <w:proofErr w:type="spellEnd"/>
+      <w:r>
+        <w:rPr>
+          <w:rFonts w:ascii="Times New Roman" w:hAnsi="Times New Roman" w:cs="Times New Roman"/>
+          <w:sz w:val="24"/>
+          <w:szCs w:val="24"/>
+        </w:rPr>
+        <w:t xml:space="preserve">.  This </w:t>
       </w:r>
       <w:r>
         <w:rPr>
@@ -951,7 +1296,7 @@
 </file>
 
 <file path=word/endnotes.xml><?xml version="1.0" encoding="utf-8"?>
-<w:endnotes xmlns:wpc="http://schemas.microsoft.com/office/word/2010/wordprocessingCanvas" xmlns:cx="http://schemas.microsoft.com/office/drawing/2014/chartex" xmlns:cx1="http://schemas.microsoft.com/office/drawing/2015/9/8/chartex" xmlns:mc="http://schemas.openxmlformats.org/markup-compatibility/2006" xmlns:o="urn:schemas-microsoft-com:office:office" xmlns:r="http://schemas.openxmlformats.org/officeDocument/2006/relationships" xmlns:m="http://schemas.openxmlformats.org/officeDocument/2006/math" xmlns:v="urn:schemas-microsoft-com:vml" xmlns:wp14="http://schemas.microsoft.com/office/word/2010/wordprocessingDrawing" xmlns:wp="http://schemas.openxmlformats.org/drawingml/2006/wordprocessingDrawing" xmlns:w10="urn:schemas-microsoft-com:office:word" xmlns:w="http://schemas.openxmlformats.org/wordprocessingml/2006/main" xmlns:w14="http://schemas.microsoft.com/office/word/2010/wordml" xmlns:w15="http://schemas.microsoft.com/office/word/2012/wordml" xmlns:w16se="http://schemas.microsoft.com/office/word/2015/wordml/symex" xmlns:wpg="http://schemas.microsoft.com/office/word/2010/wordprocessingGroup" xmlns:wpi="http://schemas.microsoft.com/office/word/2010/wordprocessingInk" xmlns:wne="http://schemas.microsoft.com/office/word/2006/wordml" xmlns:wps="http://schemas.microsoft.com/office/word/2010/wordprocessingShape" mc:Ignorable="w14 w15 w16se wp14">
+<w:endnotes xmlns:wpc="http://schemas.microsoft.com/office/word/2010/wordprocessingCanvas" xmlns:cx="http://schemas.microsoft.com/office/drawing/2014/chartex" xmlns:cx1="http://schemas.microsoft.com/office/drawing/2015/9/8/chartex" xmlns:cx2="http://schemas.microsoft.com/office/drawing/2015/10/21/chartex" xmlns:cx3="http://schemas.microsoft.com/office/drawing/2016/5/9/chartex" xmlns:cx4="http://schemas.microsoft.com/office/drawing/2016/5/10/chartex" xmlns:cx5="http://schemas.microsoft.com/office/drawing/2016/5/11/chartex" xmlns:cx6="http://schemas.microsoft.com/office/drawing/2016/5/12/chartex" xmlns:cx7="http://schemas.microsoft.com/office/drawing/2016/5/13/chartex" xmlns:cx8="http://schemas.microsoft.com/office/drawing/2016/5/14/chartex" xmlns:mc="http://schemas.openxmlformats.org/markup-compatibility/2006" xmlns:aink="http://schemas.microsoft.com/office/drawing/2016/ink" xmlns:am3d="http://schemas.microsoft.com/office/drawing/2017/model3d" xmlns:o="urn:schemas-microsoft-com:office:office" xmlns:r="http://schemas.openxmlformats.org/officeDocument/2006/relationships" xmlns:m="http://schemas.openxmlformats.org/officeDocument/2006/math" xmlns:v="urn:schemas-microsoft-com:vml" xmlns:wp14="http://schemas.microsoft.com/office/word/2010/wordprocessingDrawing" xmlns:wp="http://schemas.openxmlformats.org/drawingml/2006/wordprocessingDrawing" xmlns:w10="urn:schemas-microsoft-com:office:word" xmlns:w="http://schemas.openxmlformats.org/wordprocessingml/2006/main" xmlns:w14="http://schemas.microsoft.com/office/word/2010/wordml" xmlns:w15="http://schemas.microsoft.com/office/word/2012/wordml" xmlns:w16cex="http://schemas.microsoft.com/office/word/2018/wordml/cex" xmlns:w16cid="http://schemas.microsoft.com/office/word/2016/wordml/cid" xmlns:w16="http://schemas.microsoft.com/office/word/2018/wordml" xmlns:w16se="http://schemas.microsoft.com/office/word/2015/wordml/symex" xmlns:wpg="http://schemas.microsoft.com/office/word/2010/wordprocessingGroup" xmlns:wpi="http://schemas.microsoft.com/office/word/2010/wordprocessingInk" xmlns:wne="http://schemas.microsoft.com/office/word/2006/wordml" xmlns:wps="http://schemas.microsoft.com/office/word/2010/wordprocessingShape" mc:Ignorable="w14 w15 w16se w16cid w16 w16cex wp14">
   <w:endnote w:type="separator" w:id="-1">
     <w:p>
       <w:pPr>
@@ -983,7 +1328,7 @@
 </file>
 
 <file path=word/footnotes.xml><?xml version="1.0" encoding="utf-8"?>
-<w:footnotes xmlns:wpc="http://schemas.microsoft.com/office/word/2010/wordprocessingCanvas" xmlns:cx="http://schemas.microsoft.com/office/drawing/2014/chartex" xmlns:cx1="http://schemas.microsoft.com/office/drawing/2015/9/8/chartex" xmlns:mc="http://schemas.openxmlformats.org/markup-compatibility/2006" xmlns:o="urn:schemas-microsoft-com:office:office" xmlns:r="http://schemas.openxmlformats.org/officeDocument/2006/relationships" xmlns:m="http://schemas.openxmlformats.org/officeDocument/2006/math" xmlns:v="urn:schemas-microsoft-com:vml" xmlns:wp14="http://schemas.microsoft.com/office/word/2010/wordprocessingDrawing" xmlns:wp="http://schemas.openxmlformats.org/drawingml/2006/wordprocessingDrawing" xmlns:w10="urn:schemas-microsoft-com:office:word" xmlns:w="http://schemas.openxmlformats.org/wordprocessingml/2006/main" xmlns:w14="http://schemas.microsoft.com/office/word/2010/wordml" xmlns:w15="http://schemas.microsoft.com/office/word/2012/wordml" xmlns:w16se="http://schemas.microsoft.com/office/word/2015/wordml/symex" xmlns:wpg="http://schemas.microsoft.com/office/word/2010/wordprocessingGroup" xmlns:wpi="http://schemas.microsoft.com/office/word/2010/wordprocessingInk" xmlns:wne="http://schemas.microsoft.com/office/word/2006/wordml" xmlns:wps="http://schemas.microsoft.com/office/word/2010/wordprocessingShape" mc:Ignorable="w14 w15 w16se wp14">
+<w:footnotes xmlns:wpc="http://schemas.microsoft.com/office/word/2010/wordprocessingCanvas" xmlns:cx="http://schemas.microsoft.com/office/drawing/2014/chartex" xmlns:cx1="http://schemas.microsoft.com/office/drawing/2015/9/8/chartex" xmlns:cx2="http://schemas.microsoft.com/office/drawing/2015/10/21/chartex" xmlns:cx3="http://schemas.microsoft.com/office/drawing/2016/5/9/chartex" xmlns:cx4="http://schemas.microsoft.com/office/drawing/2016/5/10/chartex" xmlns:cx5="http://schemas.microsoft.com/office/drawing/2016/5/11/chartex" xmlns:cx6="http://schemas.microsoft.com/office/drawing/2016/5/12/chartex" xmlns:cx7="http://schemas.microsoft.com/office/drawing/2016/5/13/chartex" xmlns:cx8="http://schemas.microsoft.com/office/drawing/2016/5/14/chartex" xmlns:mc="http://schemas.openxmlformats.org/markup-compatibility/2006" xmlns:aink="http://schemas.microsoft.com/office/drawing/2016/ink" xmlns:am3d="http://schemas.microsoft.com/office/drawing/2017/model3d" xmlns:o="urn:schemas-microsoft-com:office:office" xmlns:r="http://schemas.openxmlformats.org/officeDocument/2006/relationships" xmlns:m="http://schemas.openxmlformats.org/officeDocument/2006/math" xmlns:v="urn:schemas-microsoft-com:vml" xmlns:wp14="http://schemas.microsoft.com/office/word/2010/wordprocessingDrawing" xmlns:wp="http://schemas.openxmlformats.org/drawingml/2006/wordprocessingDrawing" xmlns:w10="urn:schemas-microsoft-com:office:word" xmlns:w="http://schemas.openxmlformats.org/wordprocessingml/2006/main" xmlns:w14="http://schemas.microsoft.com/office/word/2010/wordml" xmlns:w15="http://schemas.microsoft.com/office/word/2012/wordml" xmlns:w16cex="http://schemas.microsoft.com/office/word/2018/wordml/cex" xmlns:w16cid="http://schemas.microsoft.com/office/word/2016/wordml/cid" xmlns:w16="http://schemas.microsoft.com/office/word/2018/wordml" xmlns:w16se="http://schemas.microsoft.com/office/word/2015/wordml/symex" xmlns:wpg="http://schemas.microsoft.com/office/word/2010/wordprocessingGroup" xmlns:wpi="http://schemas.microsoft.com/office/word/2010/wordprocessingInk" xmlns:wne="http://schemas.microsoft.com/office/word/2006/wordml" xmlns:wps="http://schemas.microsoft.com/office/word/2010/wordprocessingShape" mc:Ignorable="w14 w15 w16se w16cid w16 w16cex wp14">
   <w:footnote w:type="separator" w:id="-1">
     <w:p>
       <w:pPr>
@@ -1015,7 +1360,7 @@
 </file>
 
 <file path=word/numbering.xml><?xml version="1.0" encoding="utf-8"?>
-<w:numbering xmlns:wpc="http://schemas.microsoft.com/office/word/2010/wordprocessingCanvas" xmlns:cx="http://schemas.microsoft.com/office/drawing/2014/chartex" xmlns:cx1="http://schemas.microsoft.com/office/drawing/2015/9/8/chartex" xmlns:mc="http://schemas.openxmlformats.org/markup-compatibility/2006" xmlns:o="urn:schemas-microsoft-com:office:office" xmlns:r="http://schemas.openxmlformats.org/officeDocument/2006/relationships" xmlns:m="http://schemas.openxmlformats.org/officeDocument/2006/math" xmlns:v="urn:schemas-microsoft-com:vml" xmlns:wp14="http://schemas.microsoft.com/office/word/2010/wordprocessingDrawing" xmlns:wp="http://schemas.openxmlformats.org/drawingml/2006/wordprocessingDrawing" xmlns:w10="urn:schemas-microsoft-com:office:word" xmlns:w="http://schemas.openxmlformats.org/wordprocessingml/2006/main" xmlns:w14="http://schemas.microsoft.com/office/word/2010/wordml" xmlns:w15="http://schemas.microsoft.com/office/word/2012/wordml" xmlns:w16se="http://schemas.microsoft.com/office/word/2015/wordml/symex" xmlns:wpg="http://schemas.microsoft.com/office/word/2010/wordprocessingGroup" xmlns:wpi="http://schemas.microsoft.com/office/word/2010/wordprocessingInk" xmlns:wne="http://schemas.microsoft.com/office/word/2006/wordml" xmlns:wps="http://schemas.microsoft.com/office/word/2010/wordprocessingShape" mc:Ignorable="w14 w15 w16se wp14">
+<w:numbering xmlns:wpc="http://schemas.microsoft.com/office/word/2010/wordprocessingCanvas" xmlns:cx="http://schemas.microsoft.com/office/drawing/2014/chartex" xmlns:cx1="http://schemas.microsoft.com/office/drawing/2015/9/8/chartex" xmlns:cx2="http://schemas.microsoft.com/office/drawing/2015/10/21/chartex" xmlns:cx3="http://schemas.microsoft.com/office/drawing/2016/5/9/chartex" xmlns:cx4="http://schemas.microsoft.com/office/drawing/2016/5/10/chartex" xmlns:cx5="http://schemas.microsoft.com/office/drawing/2016/5/11/chartex" xmlns:cx6="http://schemas.microsoft.com/office/drawing/2016/5/12/chartex" xmlns:cx7="http://schemas.microsoft.com/office/drawing/2016/5/13/chartex" xmlns:cx8="http://schemas.microsoft.com/office/drawing/2016/5/14/chartex" xmlns:mc="http://schemas.openxmlformats.org/markup-compatibility/2006" xmlns:aink="http://schemas.microsoft.com/office/drawing/2016/ink" xmlns:am3d="http://schemas.microsoft.com/office/drawing/2017/model3d" xmlns:o="urn:schemas-microsoft-com:office:office" xmlns:r="http://schemas.openxmlformats.org/officeDocument/2006/relationships" xmlns:m="http://schemas.openxmlformats.org/officeDocument/2006/math" xmlns:v="urn:schemas-microsoft-com:vml" xmlns:wp14="http://schemas.microsoft.com/office/word/2010/wordprocessingDrawing" xmlns:wp="http://schemas.openxmlformats.org/drawingml/2006/wordprocessingDrawing" xmlns:w10="urn:schemas-microsoft-com:office:word" xmlns:w="http://schemas.openxmlformats.org/wordprocessingml/2006/main" xmlns:w14="http://schemas.microsoft.com/office/word/2010/wordml" xmlns:w15="http://schemas.microsoft.com/office/word/2012/wordml" xmlns:w16cex="http://schemas.microsoft.com/office/word/2018/wordml/cex" xmlns:w16cid="http://schemas.microsoft.com/office/word/2016/wordml/cid" xmlns:w16="http://schemas.microsoft.com/office/word/2018/wordml" xmlns:w16se="http://schemas.microsoft.com/office/word/2015/wordml/symex" xmlns:wpg="http://schemas.microsoft.com/office/word/2010/wordprocessingGroup" xmlns:wpi="http://schemas.microsoft.com/office/word/2010/wordprocessingInk" xmlns:wne="http://schemas.microsoft.com/office/word/2006/wordml" xmlns:wps="http://schemas.microsoft.com/office/word/2010/wordprocessingShape" mc:Ignorable="w14 w15 w16se w16cid w16 w16cex wp14">
   <w:abstractNum w:abstractNumId="0" w15:restartNumberingAfterBreak="0">
     <w:nsid w:val="03AA4CAF"/>
     <w:multiLevelType w:val="hybridMultilevel"/>
@@ -3135,7 +3480,7 @@
 </file>
 
 <file path=word/styles.xml><?xml version="1.0" encoding="utf-8"?>
-<w:styles xmlns:mc="http://schemas.openxmlformats.org/markup-compatibility/2006" xmlns:r="http://schemas.openxmlformats.org/officeDocument/2006/relationships" xmlns:w="http://schemas.openxmlformats.org/wordprocessingml/2006/main" xmlns:w14="http://schemas.microsoft.com/office/word/2010/wordml" xmlns:w15="http://schemas.microsoft.com/office/word/2012/wordml" xmlns:w16se="http://schemas.microsoft.com/office/word/2015/wordml/symex" mc:Ignorable="w14 w15 w16se">
+<w:styles xmlns:mc="http://schemas.openxmlformats.org/markup-compatibility/2006" xmlns:r="http://schemas.openxmlformats.org/officeDocument/2006/relationships" xmlns:w="http://schemas.openxmlformats.org/wordprocessingml/2006/main" xmlns:w14="http://schemas.microsoft.com/office/word/2010/wordml" xmlns:w15="http://schemas.microsoft.com/office/word/2012/wordml" xmlns:w16cex="http://schemas.microsoft.com/office/word/2018/wordml/cex" xmlns:w16cid="http://schemas.microsoft.com/office/word/2016/wordml/cid" xmlns:w16="http://schemas.microsoft.com/office/word/2018/wordml" xmlns:w16se="http://schemas.microsoft.com/office/word/2015/wordml/symex" mc:Ignorable="w14 w15 w16se w16cid w16 w16cex">
   <w:docDefaults>
     <w:rPrDefault>
       <w:rPr>
@@ -3151,7 +3496,7 @@
       </w:pPr>
     </w:pPrDefault>
   </w:docDefaults>
-  <w:latentStyles w:defLockedState="0" w:defUIPriority="99" w:defSemiHidden="0" w:defUnhideWhenUsed="0" w:defQFormat="0" w:count="371">
+  <w:latentStyles w:defLockedState="0" w:defUIPriority="99" w:defSemiHidden="0" w:defUnhideWhenUsed="0" w:defQFormat="0" w:count="376">
     <w:lsdException w:name="Normal" w:uiPriority="0" w:qFormat="1"/>
     <w:lsdException w:name="heading 1" w:uiPriority="9" w:qFormat="1"/>
     <w:lsdException w:name="heading 2" w:semiHidden="1" w:uiPriority="9" w:unhideWhenUsed="1" w:qFormat="1"/>
@@ -3257,7 +3602,6 @@
     <w:lsdException w:name="HTML Sample" w:semiHidden="1" w:unhideWhenUsed="1"/>
     <w:lsdException w:name="HTML Typewriter" w:semiHidden="1" w:unhideWhenUsed="1"/>
     <w:lsdException w:name="HTML Variable" w:semiHidden="1" w:unhideWhenUsed="1"/>
-    <w:lsdException w:name="Normal Table" w:semiHidden="1" w:unhideWhenUsed="1"/>
     <w:lsdException w:name="annotation subject" w:semiHidden="1" w:unhideWhenUsed="1"/>
     <w:lsdException w:name="No List" w:semiHidden="1" w:unhideWhenUsed="1"/>
     <w:lsdException w:name="Outline List 1" w:semiHidden="1" w:unhideWhenUsed="1"/>
@@ -3300,11 +3644,8 @@
     <w:lsdException w:name="Table Contemporary" w:semiHidden="1" w:unhideWhenUsed="1"/>
     <w:lsdException w:name="Table Elegant" w:semiHidden="1" w:unhideWhenUsed="1"/>
     <w:lsdException w:name="Table Professional" w:semiHidden="1" w:unhideWhenUsed="1"/>
-    <w:lsdException w:name="Table Subtle 1" w:semiHidden="1" w:unhideWhenUsed="1"/>
     <w:lsdException w:name="Table Subtle 2" w:semiHidden="1" w:unhideWhenUsed="1"/>
     <w:lsdException w:name="Table Web 1" w:semiHidden="1" w:unhideWhenUsed="1"/>
-    <w:lsdException w:name="Table Web 2" w:semiHidden="1" w:unhideWhenUsed="1"/>
-    <w:lsdException w:name="Table Web 3" w:semiHidden="1" w:unhideWhenUsed="1"/>
     <w:lsdException w:name="Balloon Text" w:semiHidden="1" w:unhideWhenUsed="1"/>
     <w:lsdException w:name="Table Grid" w:uiPriority="39"/>
     <w:lsdException w:name="Table Theme" w:semiHidden="1" w:unhideWhenUsed="1"/>
@@ -3523,6 +3864,11 @@
     <w:lsdException w:name="List Table 5 Dark Accent 6" w:uiPriority="50"/>
     <w:lsdException w:name="List Table 6 Colorful Accent 6" w:uiPriority="51"/>
     <w:lsdException w:name="List Table 7 Colorful Accent 6" w:uiPriority="52"/>
+    <w:lsdException w:name="Mention" w:semiHidden="1" w:unhideWhenUsed="1"/>
+    <w:lsdException w:name="Smart Hyperlink" w:semiHidden="1" w:unhideWhenUsed="1"/>
+    <w:lsdException w:name="Hashtag" w:semiHidden="1" w:unhideWhenUsed="1"/>
+    <w:lsdException w:name="Unresolved Mention" w:semiHidden="1" w:unhideWhenUsed="1"/>
+    <w:lsdException w:name="Smart Link" w:semiHidden="1" w:unhideWhenUsed="1"/>
   </w:latentStyles>
   <w:style w:type="paragraph" w:default="1" w:styleId="Normal">
     <w:name w:val="Normal"/>

</xml_diff>

<commit_message>
updates to fix integrated-tests
</commit_message>
<xml_diff>
--- a/manual/NEWS.docx
+++ b/manual/NEWS.docx
@@ -1,6 +1,6 @@
 
 <file path=word/document.xml><?xml version="1.0" encoding="utf-8"?>
-<w:document xmlns:wpc="http://schemas.microsoft.com/office/word/2010/wordprocessingCanvas" xmlns:cx="http://schemas.microsoft.com/office/drawing/2014/chartex" xmlns:cx1="http://schemas.microsoft.com/office/drawing/2015/9/8/chartex" xmlns:cx2="http://schemas.microsoft.com/office/drawing/2015/10/21/chartex" xmlns:cx3="http://schemas.microsoft.com/office/drawing/2016/5/9/chartex" xmlns:cx4="http://schemas.microsoft.com/office/drawing/2016/5/10/chartex" xmlns:cx5="http://schemas.microsoft.com/office/drawing/2016/5/11/chartex" xmlns:cx6="http://schemas.microsoft.com/office/drawing/2016/5/12/chartex" xmlns:cx7="http://schemas.microsoft.com/office/drawing/2016/5/13/chartex" xmlns:cx8="http://schemas.microsoft.com/office/drawing/2016/5/14/chartex" xmlns:mc="http://schemas.openxmlformats.org/markup-compatibility/2006" xmlns:aink="http://schemas.microsoft.com/office/drawing/2016/ink" xmlns:am3d="http://schemas.microsoft.com/office/drawing/2017/model3d" xmlns:o="urn:schemas-microsoft-com:office:office" xmlns:r="http://schemas.openxmlformats.org/officeDocument/2006/relationships" xmlns:m="http://schemas.openxmlformats.org/officeDocument/2006/math" xmlns:v="urn:schemas-microsoft-com:vml" xmlns:wp14="http://schemas.microsoft.com/office/word/2010/wordprocessingDrawing" xmlns:wp="http://schemas.openxmlformats.org/drawingml/2006/wordprocessingDrawing" xmlns:w10="urn:schemas-microsoft-com:office:word" xmlns:w="http://schemas.openxmlformats.org/wordprocessingml/2006/main" xmlns:w14="http://schemas.microsoft.com/office/word/2010/wordml" xmlns:w15="http://schemas.microsoft.com/office/word/2012/wordml" xmlns:w16cex="http://schemas.microsoft.com/office/word/2018/wordml/cex" xmlns:w16cid="http://schemas.microsoft.com/office/word/2016/wordml/cid" xmlns:w16="http://schemas.microsoft.com/office/word/2018/wordml" xmlns:w16se="http://schemas.microsoft.com/office/word/2015/wordml/symex" xmlns:wpg="http://schemas.microsoft.com/office/word/2010/wordprocessingGroup" xmlns:wpi="http://schemas.microsoft.com/office/word/2010/wordprocessingInk" xmlns:wne="http://schemas.microsoft.com/office/word/2006/wordml" xmlns:wps="http://schemas.microsoft.com/office/word/2010/wordprocessingShape" mc:Ignorable="w14 w15 w16se w16cid w16 w16cex wp14">
+<w:document xmlns:wpc="http://schemas.microsoft.com/office/word/2010/wordprocessingCanvas" xmlns:cx="http://schemas.microsoft.com/office/drawing/2014/chartex" xmlns:cx1="http://schemas.microsoft.com/office/drawing/2015/9/8/chartex" xmlns:mc="http://schemas.openxmlformats.org/markup-compatibility/2006" xmlns:o="urn:schemas-microsoft-com:office:office" xmlns:r="http://schemas.openxmlformats.org/officeDocument/2006/relationships" xmlns:m="http://schemas.openxmlformats.org/officeDocument/2006/math" xmlns:v="urn:schemas-microsoft-com:vml" xmlns:wp14="http://schemas.microsoft.com/office/word/2010/wordprocessingDrawing" xmlns:wp="http://schemas.openxmlformats.org/drawingml/2006/wordprocessingDrawing" xmlns:w10="urn:schemas-microsoft-com:office:word" xmlns:w="http://schemas.openxmlformats.org/wordprocessingml/2006/main" xmlns:w14="http://schemas.microsoft.com/office/word/2010/wordml" xmlns:w15="http://schemas.microsoft.com/office/word/2012/wordml" xmlns:w16se="http://schemas.microsoft.com/office/word/2015/wordml/symex" xmlns:wpg="http://schemas.microsoft.com/office/word/2010/wordprocessingGroup" xmlns:wpi="http://schemas.microsoft.com/office/word/2010/wordprocessingInk" xmlns:wne="http://schemas.microsoft.com/office/word/2006/wordml" xmlns:wps="http://schemas.microsoft.com/office/word/2010/wordprocessingShape" mc:Ignorable="w14 w15 w16se wp14">
   <w:body>
     <w:p>
       <w:pPr>
@@ -25,8 +25,10 @@
           <w:szCs w:val="28"/>
         </w:rPr>
         <w:tab/>
-        <w:t>NEWS for VAST 3.6.0</w:t>
-      </w:r>
+        <w:t>NEWS for VAST 3.6.1</w:t>
+      </w:r>
+      <w:bookmarkStart w:id="1" w:name="_GoBack"/>
+      <w:bookmarkEnd w:id="1"/>
       <w:r>
         <w:rPr>
           <w:rFonts w:ascii="Times New Roman" w:hAnsi="Times New Roman" w:cs="Times New Roman"/>
@@ -180,34 +182,91 @@
         </w:rPr>
         <w:t xml:space="preserve">package </w:t>
       </w:r>
-      <w:proofErr w:type="spellStart"/>
-      <w:r>
-        <w:rPr>
-          <w:rFonts w:ascii="Times New Roman" w:hAnsi="Times New Roman" w:cs="Times New Roman"/>
-          <w:sz w:val="24"/>
-          <w:szCs w:val="24"/>
-        </w:rPr>
-        <w:t>FishStatsUtils</w:t>
-      </w:r>
-      <w:proofErr w:type="spellEnd"/>
-      <w:r>
-        <w:rPr>
-          <w:rFonts w:ascii="Times New Roman" w:hAnsi="Times New Roman" w:cs="Times New Roman"/>
-          <w:sz w:val="24"/>
-          <w:szCs w:val="24"/>
-        </w:rPr>
-        <w:t xml:space="preserve">, and this document therefore lists new features, bug fixes, deprecated features, and other changes occurring via edits to both VAST and </w:t>
-      </w:r>
-      <w:proofErr w:type="spellStart"/>
-      <w:r>
-        <w:rPr>
-          <w:rFonts w:ascii="Times New Roman" w:hAnsi="Times New Roman" w:cs="Times New Roman"/>
-          <w:sz w:val="24"/>
-          <w:szCs w:val="24"/>
-        </w:rPr>
-        <w:t>FishStatsUtils</w:t>
-      </w:r>
-      <w:proofErr w:type="spellEnd"/>
+      <w:r>
+        <w:rPr>
+          <w:rFonts w:ascii="Times New Roman" w:hAnsi="Times New Roman" w:cs="Times New Roman"/>
+          <w:sz w:val="24"/>
+          <w:szCs w:val="24"/>
+        </w:rPr>
+        <w:t>FishStatsUtils, and this document therefore lists new features, bug fixes, deprecated features, and other changes occurring via edits to both VAST and FishStatsUtils.</w:t>
+      </w:r>
+    </w:p>
+    <w:p>
+      <w:pPr>
+        <w:spacing w:after="0" w:line="480" w:lineRule="auto"/>
+        <w:rPr>
+          <w:rFonts w:ascii="Times New Roman" w:hAnsi="Times New Roman" w:cs="Times New Roman"/>
+          <w:sz w:val="24"/>
+          <w:szCs w:val="24"/>
+        </w:rPr>
+      </w:pPr>
+    </w:p>
+    <w:p>
+      <w:pPr>
+        <w:spacing w:after="0" w:line="480" w:lineRule="auto"/>
+        <w:rPr>
+          <w:rFonts w:ascii="Times New Roman" w:hAnsi="Times New Roman" w:cs="Times New Roman"/>
+          <w:b/>
+          <w:sz w:val="24"/>
+          <w:szCs w:val="24"/>
+          <w:u w:val="single"/>
+        </w:rPr>
+      </w:pPr>
+      <w:r>
+        <w:rPr>
+          <w:rFonts w:ascii="Times New Roman" w:hAnsi="Times New Roman" w:cs="Times New Roman"/>
+          <w:b/>
+          <w:sz w:val="24"/>
+          <w:szCs w:val="24"/>
+          <w:u w:val="single"/>
+        </w:rPr>
+        <w:t>CHANGES IN VAST 3.6.1</w:t>
+      </w:r>
+    </w:p>
+    <w:p>
+      <w:pPr>
+        <w:spacing w:after="0" w:line="480" w:lineRule="auto"/>
+        <w:rPr>
+          <w:rFonts w:ascii="Times New Roman" w:hAnsi="Times New Roman" w:cs="Times New Roman"/>
+          <w:b/>
+          <w:sz w:val="24"/>
+          <w:szCs w:val="24"/>
+        </w:rPr>
+      </w:pPr>
+      <w:r>
+        <w:rPr>
+          <w:rFonts w:ascii="Times New Roman" w:hAnsi="Times New Roman" w:cs="Times New Roman"/>
+          <w:b/>
+          <w:sz w:val="24"/>
+          <w:szCs w:val="24"/>
+        </w:rPr>
+        <w:t>BUG FIXES</w:t>
+      </w:r>
+    </w:p>
+    <w:p>
+      <w:pPr>
+        <w:pStyle w:val="ListParagraph"/>
+        <w:numPr>
+          <w:ilvl w:val="0"/>
+          <w:numId w:val="21"/>
+        </w:numPr>
+        <w:spacing w:after="0" w:line="480" w:lineRule="auto"/>
+        <w:rPr>
+          <w:rFonts w:ascii="Times New Roman" w:hAnsi="Times New Roman" w:cs="Times New Roman"/>
+          <w:b/>
+          <w:sz w:val="24"/>
+          <w:szCs w:val="24"/>
+          <w:u w:val="single"/>
+        </w:rPr>
+      </w:pPr>
+      <w:r>
+        <w:rPr>
+          <w:rFonts w:ascii="Times New Roman" w:hAnsi="Times New Roman" w:cs="Times New Roman"/>
+          <w:sz w:val="24"/>
+          <w:szCs w:val="24"/>
+        </w:rPr>
+        <w:t>Update `map` object which was generated incorrectly for several topics related to backwards compatibility, as well as for some types of spatially varying coefficient model</w:t>
+      </w:r>
       <w:r>
         <w:rPr>
           <w:rFonts w:ascii="Times New Roman" w:hAnsi="Times New Roman" w:cs="Times New Roman"/>
@@ -289,33 +348,15 @@
           <w:sz w:val="24"/>
           <w:szCs w:val="24"/>
         </w:rPr>
-        <w:t xml:space="preserve">Requires </w:t>
-      </w:r>
-      <w:proofErr w:type="spellStart"/>
-      <w:r>
-        <w:rPr>
-          <w:rFonts w:ascii="Times New Roman" w:hAnsi="Times New Roman" w:cs="Times New Roman"/>
-          <w:sz w:val="24"/>
-          <w:szCs w:val="24"/>
-        </w:rPr>
-        <w:t>FishStats</w:t>
-      </w:r>
-      <w:r>
-        <w:rPr>
-          <w:rFonts w:ascii="Times New Roman" w:hAnsi="Times New Roman" w:cs="Times New Roman"/>
-          <w:sz w:val="24"/>
-          <w:szCs w:val="24"/>
-        </w:rPr>
-        <w:t>Utils</w:t>
-      </w:r>
-      <w:proofErr w:type="spellEnd"/>
-      <w:r>
-        <w:rPr>
-          <w:rFonts w:ascii="Times New Roman" w:hAnsi="Times New Roman" w:cs="Times New Roman"/>
-          <w:sz w:val="24"/>
-          <w:szCs w:val="24"/>
-        </w:rPr>
-        <w:t xml:space="preserve"> version &gt;= 2.8.0</w:t>
+        <w:t>Requires FishStats</w:t>
+      </w:r>
+      <w:r>
+        <w:rPr>
+          <w:rFonts w:ascii="Times New Roman" w:hAnsi="Times New Roman" w:cs="Times New Roman"/>
+          <w:sz w:val="24"/>
+          <w:szCs w:val="24"/>
+        </w:rPr>
+        <w:t>Utils version &gt;= 2.8.0</w:t>
       </w:r>
     </w:p>
     <w:p>
@@ -362,7 +403,6 @@
         </w:rPr>
         <w:t>Expanding use of formula interface to specify covariates.  A separate formula is now specified for each linear predictor for density (X1_formula/X2_formula) or catchability (Q1_formula/Q2_formula).  Catchability formulas are parsed by user-supplied data frame `</w:t>
       </w:r>
-      <w:proofErr w:type="spellStart"/>
       <w:r>
         <w:rPr>
           <w:rFonts w:ascii="Times New Roman" w:hAnsi="Times New Roman" w:cs="Times New Roman"/>
@@ -371,7 +411,6 @@
         </w:rPr>
         <w:t>catchability_data</w:t>
       </w:r>
-      <w:proofErr w:type="spellEnd"/>
       <w:r>
         <w:rPr>
           <w:rFonts w:ascii="Times New Roman" w:hAnsi="Times New Roman" w:cs="Times New Roman"/>
@@ -386,43 +425,7 @@
           <w:sz w:val="24"/>
           <w:szCs w:val="24"/>
         </w:rPr>
-        <w:t xml:space="preserve">  However, the user can still use previous interface, either by passing </w:t>
-      </w:r>
-      <w:proofErr w:type="spellStart"/>
-      <w:r>
-        <w:rPr>
-          <w:rFonts w:ascii="Times New Roman" w:hAnsi="Times New Roman" w:cs="Times New Roman"/>
-          <w:sz w:val="24"/>
-          <w:szCs w:val="24"/>
-        </w:rPr>
-        <w:t>X_itp</w:t>
-      </w:r>
-      <w:proofErr w:type="spellEnd"/>
-      <w:r>
-        <w:rPr>
-          <w:rFonts w:ascii="Times New Roman" w:hAnsi="Times New Roman" w:cs="Times New Roman"/>
-          <w:sz w:val="24"/>
-          <w:szCs w:val="24"/>
-        </w:rPr>
-        <w:t xml:space="preserve"> / </w:t>
-      </w:r>
-      <w:proofErr w:type="spellStart"/>
-      <w:r>
-        <w:rPr>
-          <w:rFonts w:ascii="Times New Roman" w:hAnsi="Times New Roman" w:cs="Times New Roman"/>
-          <w:sz w:val="24"/>
-          <w:szCs w:val="24"/>
-        </w:rPr>
-        <w:t>X_gtp</w:t>
-      </w:r>
-      <w:proofErr w:type="spellEnd"/>
-      <w:r>
-        <w:rPr>
-          <w:rFonts w:ascii="Times New Roman" w:hAnsi="Times New Roman" w:cs="Times New Roman"/>
-          <w:sz w:val="24"/>
-          <w:szCs w:val="24"/>
-        </w:rPr>
-        <w:t xml:space="preserve"> directly, or by passing a single formula.</w:t>
+        <w:t xml:space="preserve">  However, the user can still use previous interface, either by passing X_itp / X_gtp directly, or by passing a single formula.</w:t>
       </w:r>
     </w:p>
     <w:p>
@@ -447,7 +450,16 @@
           <w:sz w:val="24"/>
           <w:szCs w:val="24"/>
         </w:rPr>
-        <w:t>Allowing user to specify spatially varying coefficients for each density linear predictor separately (X1config_cp / X2config_cp), and adding new feature to allow users to specify a spatially varying catchability covariate (Q1config_k / Q2config_k).  This allows users to, for example, estimate a differences in gear performance between two surveys where gear performance varies spatially as a random field.</w:t>
+        <w:t xml:space="preserve">Allowing user to specify spatially varying coefficients for each density linear predictor separately (X1config_cp / X2config_cp), and adding new feature to allow </w:t>
+      </w:r>
+      <w:r>
+        <w:rPr>
+          <w:rFonts w:ascii="Times New Roman" w:hAnsi="Times New Roman" w:cs="Times New Roman"/>
+          <w:sz w:val="24"/>
+          <w:szCs w:val="24"/>
+        </w:rPr>
+        <w:lastRenderedPageBreak/>
+        <w:t>users to specify a spatially varying catchability covariate (Q1config_k / Q2config_k).  This allows users to, for example, estimate a differences in gear performance between two surveys where gear performance varies spatially as a random field.</w:t>
       </w:r>
     </w:p>
     <w:p>
@@ -472,25 +484,7 @@
           <w:sz w:val="24"/>
           <w:szCs w:val="24"/>
         </w:rPr>
-        <w:t>Adding generic predict function for S3 class `</w:t>
-      </w:r>
-      <w:proofErr w:type="spellStart"/>
-      <w:r>
-        <w:rPr>
-          <w:rFonts w:ascii="Times New Roman" w:hAnsi="Times New Roman" w:cs="Times New Roman"/>
-          <w:sz w:val="24"/>
-          <w:szCs w:val="24"/>
-        </w:rPr>
-        <w:t>fit_model</w:t>
-      </w:r>
-      <w:proofErr w:type="spellEnd"/>
-      <w:r>
-        <w:rPr>
-          <w:rFonts w:ascii="Times New Roman" w:hAnsi="Times New Roman" w:cs="Times New Roman"/>
-          <w:sz w:val="24"/>
-          <w:szCs w:val="24"/>
-        </w:rPr>
-        <w:t xml:space="preserve">`;  the function is very slow but could be expanded in the future to be similar to predict functions for other common regression packages. </w:t>
+        <w:t xml:space="preserve">Adding generic predict function for S3 class `fit_model`;  the function is very slow but could be expanded in the future to be similar to predict functions for other common regression packages. </w:t>
       </w:r>
     </w:p>
     <w:p>
@@ -510,7 +504,6 @@
           <w:sz w:val="24"/>
           <w:szCs w:val="24"/>
         </w:rPr>
-        <w:lastRenderedPageBreak/>
         <w:t>ISSUES RESOLVED</w:t>
       </w:r>
     </w:p>
@@ -555,27 +548,8 @@
           <w:sz w:val="24"/>
           <w:szCs w:val="24"/>
         </w:rPr>
-        <w:t>.  A new option `</w:t>
-      </w:r>
-      <w:proofErr w:type="spellStart"/>
-      <w:r>
-        <w:rPr>
-          <w:rFonts w:ascii="Times New Roman" w:hAnsi="Times New Roman" w:cs="Times New Roman"/>
-          <w:sz w:val="24"/>
-          <w:szCs w:val="24"/>
-        </w:rPr>
-        <w:t>calculate_kmeans</w:t>
-      </w:r>
-      <w:proofErr w:type="spellEnd"/>
-      <w:r>
-        <w:rPr>
-          <w:rFonts w:ascii="Times New Roman" w:hAnsi="Times New Roman" w:cs="Times New Roman"/>
-          <w:sz w:val="24"/>
-          <w:szCs w:val="24"/>
-        </w:rPr>
-        <w:t xml:space="preserve">( …, </w:t>
-      </w:r>
-      <w:proofErr w:type="spellStart"/>
+        <w:t xml:space="preserve">.  A new option `calculate_kmeans( …, </w:t>
+      </w:r>
       <w:r>
         <w:rPr>
           <w:rFonts w:ascii="Times New Roman" w:hAnsi="Times New Roman" w:cs="Times New Roman"/>
@@ -584,7 +558,6 @@
         </w:rPr>
         <w:t>backwards_compatible_kmeans</w:t>
       </w:r>
-      <w:proofErr w:type="spellEnd"/>
       <w:r>
         <w:rPr>
           <w:rFonts w:ascii="Times New Roman" w:hAnsi="Times New Roman" w:cs="Times New Roman"/>
@@ -636,61 +609,7 @@
           <w:sz w:val="24"/>
           <w:szCs w:val="24"/>
         </w:rPr>
-        <w:t>Update `</w:t>
-      </w:r>
-      <w:proofErr w:type="spellStart"/>
-      <w:r>
-        <w:rPr>
-          <w:rFonts w:ascii="Times New Roman" w:hAnsi="Times New Roman" w:cs="Times New Roman"/>
-          <w:sz w:val="24"/>
-          <w:szCs w:val="24"/>
-        </w:rPr>
-        <w:t>projargs</w:t>
-      </w:r>
-      <w:proofErr w:type="spellEnd"/>
-      <w:r>
-        <w:rPr>
-          <w:rFonts w:ascii="Times New Roman" w:hAnsi="Times New Roman" w:cs="Times New Roman"/>
-          <w:sz w:val="24"/>
-          <w:szCs w:val="24"/>
-        </w:rPr>
-        <w:t xml:space="preserve">` strings passed to package </w:t>
-      </w:r>
-      <w:proofErr w:type="spellStart"/>
-      <w:r>
-        <w:rPr>
-          <w:rFonts w:ascii="Times New Roman" w:hAnsi="Times New Roman" w:cs="Times New Roman"/>
-          <w:sz w:val="24"/>
-          <w:szCs w:val="24"/>
-        </w:rPr>
-        <w:t>sp</w:t>
-      </w:r>
-      <w:proofErr w:type="spellEnd"/>
-      <w:r>
-        <w:rPr>
-          <w:rFonts w:ascii="Times New Roman" w:hAnsi="Times New Roman" w:cs="Times New Roman"/>
-          <w:sz w:val="24"/>
-          <w:szCs w:val="24"/>
-        </w:rPr>
-        <w:t xml:space="preserve"> / RGDAL, to keep up with changes to using PROJ6.  The previous use of </w:t>
-      </w:r>
-      <w:proofErr w:type="spellStart"/>
-      <w:r>
-        <w:rPr>
-          <w:rFonts w:ascii="Times New Roman" w:hAnsi="Times New Roman" w:cs="Times New Roman"/>
-          <w:sz w:val="24"/>
-          <w:szCs w:val="24"/>
-        </w:rPr>
-        <w:t>projargs</w:t>
-      </w:r>
-      <w:proofErr w:type="spellEnd"/>
-      <w:r>
-        <w:rPr>
-          <w:rFonts w:ascii="Times New Roman" w:hAnsi="Times New Roman" w:cs="Times New Roman"/>
-          <w:sz w:val="24"/>
-          <w:szCs w:val="24"/>
-        </w:rPr>
-        <w:t xml:space="preserve"> strings was throwing annoying warning messages, but the change did not appear to impact functionality.</w:t>
+        <w:t>Update `projargs` strings passed to package sp / RGDAL, to keep up with changes to using PROJ6.  The previous use of projargs strings was throwing annoying warning messages, but the change did not appear to impact functionality.</w:t>
       </w:r>
     </w:p>
     <w:p>
@@ -734,25 +653,7 @@
           <w:sz w:val="24"/>
           <w:szCs w:val="24"/>
         </w:rPr>
-        <w:t>Omega (spatial random effects), Epsilon (</w:t>
-      </w:r>
-      <w:proofErr w:type="spellStart"/>
-      <w:r>
-        <w:rPr>
-          <w:rFonts w:ascii="Times New Roman" w:hAnsi="Times New Roman" w:cs="Times New Roman"/>
-          <w:sz w:val="24"/>
-          <w:szCs w:val="24"/>
-        </w:rPr>
-        <w:t>spatio</w:t>
-      </w:r>
-      <w:proofErr w:type="spellEnd"/>
-      <w:r>
-        <w:rPr>
-          <w:rFonts w:ascii="Times New Roman" w:hAnsi="Times New Roman" w:cs="Times New Roman"/>
-          <w:sz w:val="24"/>
-          <w:szCs w:val="24"/>
-        </w:rPr>
-        <w:t>-temporal random effects), and Delta (overdispersion random effects) are now built to have zero-length when these features are not needed (by making one dimension have length-0).  This is intended to (1) decrease memory required in the former approach of mapping these off, and (2) eliminating the chance that users might inadvertently set starting values to non-zero values, which would previously have resulted in incorrect results.</w:t>
+        <w:t>Omega (spatial random effects), Epsilon (spatio-temporal random effects), and Delta (overdispersion random effects) are now built to have zero-length when these features are not needed (by making one dimension have length-0).  This is intended to (1) decrease memory required in the former approach of mapping these off, and (2) eliminating the chance that users might inadvertently set starting values to non-zero values, which would previously have resulted in incorrect results.</w:t>
       </w:r>
     </w:p>
     <w:p>
@@ -776,25 +677,8 @@
           <w:sz w:val="24"/>
           <w:szCs w:val="24"/>
         </w:rPr>
-        <w:t>`</w:t>
-      </w:r>
-      <w:proofErr w:type="spellStart"/>
-      <w:r>
-        <w:rPr>
-          <w:rFonts w:ascii="Times New Roman" w:hAnsi="Times New Roman" w:cs="Times New Roman"/>
-          <w:sz w:val="24"/>
-          <w:szCs w:val="24"/>
-        </w:rPr>
-        <w:t>make_covariates</w:t>
-      </w:r>
-      <w:proofErr w:type="spellEnd"/>
-      <w:r>
-        <w:rPr>
-          <w:rFonts w:ascii="Times New Roman" w:hAnsi="Times New Roman" w:cs="Times New Roman"/>
-          <w:sz w:val="24"/>
-          <w:szCs w:val="24"/>
-        </w:rPr>
-        <w:t>(.)` has been re-structured to change the order of operations, resulting in a more stable implementation for use with factors and interactions</w:t>
+        <w:lastRenderedPageBreak/>
+        <w:t>`make_covariates(.)` has been re-structured to change the order of operations, resulting in a more stable implementation for use with factors and interactions</w:t>
       </w:r>
     </w:p>
     <w:p>
@@ -871,7 +755,6 @@
           <w:sz w:val="24"/>
           <w:szCs w:val="24"/>
         </w:rPr>
-        <w:lastRenderedPageBreak/>
         <w:t>Fix error in compiling CPP version 9.3.0 and 9.4.0, which occurred using rtools40 as required by R version &gt;= 4.0.0</w:t>
       </w:r>
       <w:r>
@@ -956,25 +839,7 @@
           <w:sz w:val="24"/>
           <w:szCs w:val="24"/>
         </w:rPr>
-        <w:t xml:space="preserve">Requires </w:t>
-      </w:r>
-      <w:proofErr w:type="spellStart"/>
-      <w:r>
-        <w:rPr>
-          <w:rFonts w:ascii="Times New Roman" w:hAnsi="Times New Roman" w:cs="Times New Roman"/>
-          <w:sz w:val="24"/>
-          <w:szCs w:val="24"/>
-        </w:rPr>
-        <w:t>FishStatsUtils</w:t>
-      </w:r>
-      <w:proofErr w:type="spellEnd"/>
-      <w:r>
-        <w:rPr>
-          <w:rFonts w:ascii="Times New Roman" w:hAnsi="Times New Roman" w:cs="Times New Roman"/>
-          <w:sz w:val="24"/>
-          <w:szCs w:val="24"/>
-        </w:rPr>
-        <w:t xml:space="preserve"> version &gt;= 2.7.0</w:t>
+        <w:t>Requires FishStatsUtils version &gt;= 2.7.0</w:t>
       </w:r>
     </w:p>
     <w:p>
@@ -998,18 +863,8 @@
           <w:sz w:val="24"/>
           <w:szCs w:val="24"/>
         </w:rPr>
-        <w:t xml:space="preserve">Requires R package </w:t>
-      </w:r>
-      <w:proofErr w:type="spellStart"/>
-      <w:r>
-        <w:rPr>
-          <w:rFonts w:ascii="Times New Roman" w:hAnsi="Times New Roman" w:cs="Times New Roman"/>
-          <w:sz w:val="24"/>
-          <w:szCs w:val="24"/>
-        </w:rPr>
-        <w:t>DHARMa</w:t>
-      </w:r>
-      <w:proofErr w:type="spellEnd"/>
+        <w:t>Requires R package DHARMa</w:t>
+      </w:r>
     </w:p>
     <w:p>
       <w:pPr>
@@ -1074,43 +929,7 @@
           <w:sz w:val="24"/>
           <w:szCs w:val="24"/>
         </w:rPr>
-        <w:t xml:space="preserve">Changed density covariates to index by </w:t>
-      </w:r>
-      <w:proofErr w:type="spellStart"/>
-      <w:r>
-        <w:rPr>
-          <w:rFonts w:ascii="Times New Roman" w:hAnsi="Times New Roman" w:cs="Times New Roman"/>
-          <w:sz w:val="24"/>
-          <w:szCs w:val="24"/>
-        </w:rPr>
-        <w:t>X_gctp</w:t>
-      </w:r>
-      <w:proofErr w:type="spellEnd"/>
-      <w:r>
-        <w:rPr>
-          <w:rFonts w:ascii="Times New Roman" w:hAnsi="Times New Roman" w:cs="Times New Roman"/>
-          <w:sz w:val="24"/>
-          <w:szCs w:val="24"/>
-        </w:rPr>
-        <w:t xml:space="preserve"> (rather than </w:t>
-      </w:r>
-      <w:proofErr w:type="spellStart"/>
-      <w:r>
-        <w:rPr>
-          <w:rFonts w:ascii="Times New Roman" w:hAnsi="Times New Roman" w:cs="Times New Roman"/>
-          <w:sz w:val="24"/>
-          <w:szCs w:val="24"/>
-        </w:rPr>
-        <w:t>X_gtp</w:t>
-      </w:r>
-      <w:proofErr w:type="spellEnd"/>
-      <w:r>
-        <w:rPr>
-          <w:rFonts w:ascii="Times New Roman" w:hAnsi="Times New Roman" w:cs="Times New Roman"/>
-          <w:sz w:val="24"/>
-          <w:szCs w:val="24"/>
-        </w:rPr>
-        <w:t>), so that manual editing can be used to implement cohort effects.</w:t>
+        <w:t>Changed density covariates to index by X_gctp (rather than X_gtp), so that manual editing can be used to implement cohort effects.</w:t>
       </w:r>
     </w:p>
     <w:p>
@@ -1133,25 +952,7 @@
           <w:sz w:val="24"/>
           <w:szCs w:val="24"/>
         </w:rPr>
-        <w:t xml:space="preserve">Allows probability-integral-transform (PIT) residuals for delta-models, using </w:t>
-      </w:r>
-      <w:proofErr w:type="spellStart"/>
-      <w:r>
-        <w:rPr>
-          <w:rFonts w:ascii="Times New Roman" w:hAnsi="Times New Roman" w:cs="Times New Roman"/>
-          <w:sz w:val="24"/>
-          <w:szCs w:val="24"/>
-        </w:rPr>
-        <w:t>DHARMa</w:t>
-      </w:r>
-      <w:proofErr w:type="spellEnd"/>
-      <w:r>
-        <w:rPr>
-          <w:rFonts w:ascii="Times New Roman" w:hAnsi="Times New Roman" w:cs="Times New Roman"/>
-          <w:sz w:val="24"/>
-          <w:szCs w:val="24"/>
-        </w:rPr>
-        <w:t xml:space="preserve"> for plotting tools.</w:t>
+        <w:t>Allows probability-integral-transform (PIT) residuals for delta-models, using DHARMa for plotting tools.</w:t>
       </w:r>
     </w:p>
     <w:p>
@@ -1210,43 +1011,7 @@
           <w:sz w:val="24"/>
           <w:szCs w:val="24"/>
         </w:rPr>
-        <w:t xml:space="preserve">unused feature for seasonal modelling, whereby input </w:t>
-      </w:r>
-      <w:proofErr w:type="spellStart"/>
-      <w:r>
-        <w:rPr>
-          <w:rFonts w:ascii="Times New Roman" w:hAnsi="Times New Roman" w:cs="Times New Roman"/>
-          <w:sz w:val="24"/>
-          <w:szCs w:val="24"/>
-        </w:rPr>
-        <w:t>t_iz</w:t>
-      </w:r>
-      <w:proofErr w:type="spellEnd"/>
-      <w:r>
-        <w:rPr>
-          <w:rFonts w:ascii="Times New Roman" w:hAnsi="Times New Roman" w:cs="Times New Roman"/>
-          <w:sz w:val="24"/>
-          <w:szCs w:val="24"/>
-        </w:rPr>
-        <w:t xml:space="preserve"> is now replaced by </w:t>
-      </w:r>
-      <w:proofErr w:type="spellStart"/>
-      <w:r>
-        <w:rPr>
-          <w:rFonts w:ascii="Times New Roman" w:hAnsi="Times New Roman" w:cs="Times New Roman"/>
-          <w:sz w:val="24"/>
-          <w:szCs w:val="24"/>
-        </w:rPr>
-        <w:t>t_i</w:t>
-      </w:r>
-      <w:proofErr w:type="spellEnd"/>
-      <w:r>
-        <w:rPr>
-          <w:rFonts w:ascii="Times New Roman" w:hAnsi="Times New Roman" w:cs="Times New Roman"/>
-          <w:sz w:val="24"/>
-          <w:szCs w:val="24"/>
-        </w:rPr>
-        <w:t xml:space="preserve">.  This </w:t>
+        <w:t xml:space="preserve">unused feature for seasonal modelling, whereby input t_iz is now replaced by t_i.  This </w:t>
       </w:r>
       <w:r>
         <w:rPr>
@@ -1296,7 +1061,7 @@
 </file>
 
 <file path=word/endnotes.xml><?xml version="1.0" encoding="utf-8"?>
-<w:endnotes xmlns:wpc="http://schemas.microsoft.com/office/word/2010/wordprocessingCanvas" xmlns:cx="http://schemas.microsoft.com/office/drawing/2014/chartex" xmlns:cx1="http://schemas.microsoft.com/office/drawing/2015/9/8/chartex" xmlns:cx2="http://schemas.microsoft.com/office/drawing/2015/10/21/chartex" xmlns:cx3="http://schemas.microsoft.com/office/drawing/2016/5/9/chartex" xmlns:cx4="http://schemas.microsoft.com/office/drawing/2016/5/10/chartex" xmlns:cx5="http://schemas.microsoft.com/office/drawing/2016/5/11/chartex" xmlns:cx6="http://schemas.microsoft.com/office/drawing/2016/5/12/chartex" xmlns:cx7="http://schemas.microsoft.com/office/drawing/2016/5/13/chartex" xmlns:cx8="http://schemas.microsoft.com/office/drawing/2016/5/14/chartex" xmlns:mc="http://schemas.openxmlformats.org/markup-compatibility/2006" xmlns:aink="http://schemas.microsoft.com/office/drawing/2016/ink" xmlns:am3d="http://schemas.microsoft.com/office/drawing/2017/model3d" xmlns:o="urn:schemas-microsoft-com:office:office" xmlns:r="http://schemas.openxmlformats.org/officeDocument/2006/relationships" xmlns:m="http://schemas.openxmlformats.org/officeDocument/2006/math" xmlns:v="urn:schemas-microsoft-com:vml" xmlns:wp14="http://schemas.microsoft.com/office/word/2010/wordprocessingDrawing" xmlns:wp="http://schemas.openxmlformats.org/drawingml/2006/wordprocessingDrawing" xmlns:w10="urn:schemas-microsoft-com:office:word" xmlns:w="http://schemas.openxmlformats.org/wordprocessingml/2006/main" xmlns:w14="http://schemas.microsoft.com/office/word/2010/wordml" xmlns:w15="http://schemas.microsoft.com/office/word/2012/wordml" xmlns:w16cex="http://schemas.microsoft.com/office/word/2018/wordml/cex" xmlns:w16cid="http://schemas.microsoft.com/office/word/2016/wordml/cid" xmlns:w16="http://schemas.microsoft.com/office/word/2018/wordml" xmlns:w16se="http://schemas.microsoft.com/office/word/2015/wordml/symex" xmlns:wpg="http://schemas.microsoft.com/office/word/2010/wordprocessingGroup" xmlns:wpi="http://schemas.microsoft.com/office/word/2010/wordprocessingInk" xmlns:wne="http://schemas.microsoft.com/office/word/2006/wordml" xmlns:wps="http://schemas.microsoft.com/office/word/2010/wordprocessingShape" mc:Ignorable="w14 w15 w16se w16cid w16 w16cex wp14">
+<w:endnotes xmlns:wpc="http://schemas.microsoft.com/office/word/2010/wordprocessingCanvas" xmlns:cx="http://schemas.microsoft.com/office/drawing/2014/chartex" xmlns:cx1="http://schemas.microsoft.com/office/drawing/2015/9/8/chartex" xmlns:mc="http://schemas.openxmlformats.org/markup-compatibility/2006" xmlns:o="urn:schemas-microsoft-com:office:office" xmlns:r="http://schemas.openxmlformats.org/officeDocument/2006/relationships" xmlns:m="http://schemas.openxmlformats.org/officeDocument/2006/math" xmlns:v="urn:schemas-microsoft-com:vml" xmlns:wp14="http://schemas.microsoft.com/office/word/2010/wordprocessingDrawing" xmlns:wp="http://schemas.openxmlformats.org/drawingml/2006/wordprocessingDrawing" xmlns:w10="urn:schemas-microsoft-com:office:word" xmlns:w="http://schemas.openxmlformats.org/wordprocessingml/2006/main" xmlns:w14="http://schemas.microsoft.com/office/word/2010/wordml" xmlns:w15="http://schemas.microsoft.com/office/word/2012/wordml" xmlns:w16se="http://schemas.microsoft.com/office/word/2015/wordml/symex" xmlns:wpg="http://schemas.microsoft.com/office/word/2010/wordprocessingGroup" xmlns:wpi="http://schemas.microsoft.com/office/word/2010/wordprocessingInk" xmlns:wne="http://schemas.microsoft.com/office/word/2006/wordml" xmlns:wps="http://schemas.microsoft.com/office/word/2010/wordprocessingShape" mc:Ignorable="w14 w15 w16se wp14">
   <w:endnote w:type="separator" w:id="-1">
     <w:p>
       <w:pPr>
@@ -1328,7 +1093,7 @@
 </file>
 
 <file path=word/footnotes.xml><?xml version="1.0" encoding="utf-8"?>
-<w:footnotes xmlns:wpc="http://schemas.microsoft.com/office/word/2010/wordprocessingCanvas" xmlns:cx="http://schemas.microsoft.com/office/drawing/2014/chartex" xmlns:cx1="http://schemas.microsoft.com/office/drawing/2015/9/8/chartex" xmlns:cx2="http://schemas.microsoft.com/office/drawing/2015/10/21/chartex" xmlns:cx3="http://schemas.microsoft.com/office/drawing/2016/5/9/chartex" xmlns:cx4="http://schemas.microsoft.com/office/drawing/2016/5/10/chartex" xmlns:cx5="http://schemas.microsoft.com/office/drawing/2016/5/11/chartex" xmlns:cx6="http://schemas.microsoft.com/office/drawing/2016/5/12/chartex" xmlns:cx7="http://schemas.microsoft.com/office/drawing/2016/5/13/chartex" xmlns:cx8="http://schemas.microsoft.com/office/drawing/2016/5/14/chartex" xmlns:mc="http://schemas.openxmlformats.org/markup-compatibility/2006" xmlns:aink="http://schemas.microsoft.com/office/drawing/2016/ink" xmlns:am3d="http://schemas.microsoft.com/office/drawing/2017/model3d" xmlns:o="urn:schemas-microsoft-com:office:office" xmlns:r="http://schemas.openxmlformats.org/officeDocument/2006/relationships" xmlns:m="http://schemas.openxmlformats.org/officeDocument/2006/math" xmlns:v="urn:schemas-microsoft-com:vml" xmlns:wp14="http://schemas.microsoft.com/office/word/2010/wordprocessingDrawing" xmlns:wp="http://schemas.openxmlformats.org/drawingml/2006/wordprocessingDrawing" xmlns:w10="urn:schemas-microsoft-com:office:word" xmlns:w="http://schemas.openxmlformats.org/wordprocessingml/2006/main" xmlns:w14="http://schemas.microsoft.com/office/word/2010/wordml" xmlns:w15="http://schemas.microsoft.com/office/word/2012/wordml" xmlns:w16cex="http://schemas.microsoft.com/office/word/2018/wordml/cex" xmlns:w16cid="http://schemas.microsoft.com/office/word/2016/wordml/cid" xmlns:w16="http://schemas.microsoft.com/office/word/2018/wordml" xmlns:w16se="http://schemas.microsoft.com/office/word/2015/wordml/symex" xmlns:wpg="http://schemas.microsoft.com/office/word/2010/wordprocessingGroup" xmlns:wpi="http://schemas.microsoft.com/office/word/2010/wordprocessingInk" xmlns:wne="http://schemas.microsoft.com/office/word/2006/wordml" xmlns:wps="http://schemas.microsoft.com/office/word/2010/wordprocessingShape" mc:Ignorable="w14 w15 w16se w16cid w16 w16cex wp14">
+<w:footnotes xmlns:wpc="http://schemas.microsoft.com/office/word/2010/wordprocessingCanvas" xmlns:cx="http://schemas.microsoft.com/office/drawing/2014/chartex" xmlns:cx1="http://schemas.microsoft.com/office/drawing/2015/9/8/chartex" xmlns:mc="http://schemas.openxmlformats.org/markup-compatibility/2006" xmlns:o="urn:schemas-microsoft-com:office:office" xmlns:r="http://schemas.openxmlformats.org/officeDocument/2006/relationships" xmlns:m="http://schemas.openxmlformats.org/officeDocument/2006/math" xmlns:v="urn:schemas-microsoft-com:vml" xmlns:wp14="http://schemas.microsoft.com/office/word/2010/wordprocessingDrawing" xmlns:wp="http://schemas.openxmlformats.org/drawingml/2006/wordprocessingDrawing" xmlns:w10="urn:schemas-microsoft-com:office:word" xmlns:w="http://schemas.openxmlformats.org/wordprocessingml/2006/main" xmlns:w14="http://schemas.microsoft.com/office/word/2010/wordml" xmlns:w15="http://schemas.microsoft.com/office/word/2012/wordml" xmlns:w16se="http://schemas.microsoft.com/office/word/2015/wordml/symex" xmlns:wpg="http://schemas.microsoft.com/office/word/2010/wordprocessingGroup" xmlns:wpi="http://schemas.microsoft.com/office/word/2010/wordprocessingInk" xmlns:wne="http://schemas.microsoft.com/office/word/2006/wordml" xmlns:wps="http://schemas.microsoft.com/office/word/2010/wordprocessingShape" mc:Ignorable="w14 w15 w16se wp14">
   <w:footnote w:type="separator" w:id="-1">
     <w:p>
       <w:pPr>
@@ -1360,7 +1125,7 @@
 </file>
 
 <file path=word/numbering.xml><?xml version="1.0" encoding="utf-8"?>
-<w:numbering xmlns:wpc="http://schemas.microsoft.com/office/word/2010/wordprocessingCanvas" xmlns:cx="http://schemas.microsoft.com/office/drawing/2014/chartex" xmlns:cx1="http://schemas.microsoft.com/office/drawing/2015/9/8/chartex" xmlns:cx2="http://schemas.microsoft.com/office/drawing/2015/10/21/chartex" xmlns:cx3="http://schemas.microsoft.com/office/drawing/2016/5/9/chartex" xmlns:cx4="http://schemas.microsoft.com/office/drawing/2016/5/10/chartex" xmlns:cx5="http://schemas.microsoft.com/office/drawing/2016/5/11/chartex" xmlns:cx6="http://schemas.microsoft.com/office/drawing/2016/5/12/chartex" xmlns:cx7="http://schemas.microsoft.com/office/drawing/2016/5/13/chartex" xmlns:cx8="http://schemas.microsoft.com/office/drawing/2016/5/14/chartex" xmlns:mc="http://schemas.openxmlformats.org/markup-compatibility/2006" xmlns:aink="http://schemas.microsoft.com/office/drawing/2016/ink" xmlns:am3d="http://schemas.microsoft.com/office/drawing/2017/model3d" xmlns:o="urn:schemas-microsoft-com:office:office" xmlns:r="http://schemas.openxmlformats.org/officeDocument/2006/relationships" xmlns:m="http://schemas.openxmlformats.org/officeDocument/2006/math" xmlns:v="urn:schemas-microsoft-com:vml" xmlns:wp14="http://schemas.microsoft.com/office/word/2010/wordprocessingDrawing" xmlns:wp="http://schemas.openxmlformats.org/drawingml/2006/wordprocessingDrawing" xmlns:w10="urn:schemas-microsoft-com:office:word" xmlns:w="http://schemas.openxmlformats.org/wordprocessingml/2006/main" xmlns:w14="http://schemas.microsoft.com/office/word/2010/wordml" xmlns:w15="http://schemas.microsoft.com/office/word/2012/wordml" xmlns:w16cex="http://schemas.microsoft.com/office/word/2018/wordml/cex" xmlns:w16cid="http://schemas.microsoft.com/office/word/2016/wordml/cid" xmlns:w16="http://schemas.microsoft.com/office/word/2018/wordml" xmlns:w16se="http://schemas.microsoft.com/office/word/2015/wordml/symex" xmlns:wpg="http://schemas.microsoft.com/office/word/2010/wordprocessingGroup" xmlns:wpi="http://schemas.microsoft.com/office/word/2010/wordprocessingInk" xmlns:wne="http://schemas.microsoft.com/office/word/2006/wordml" xmlns:wps="http://schemas.microsoft.com/office/word/2010/wordprocessingShape" mc:Ignorable="w14 w15 w16se w16cid w16 w16cex wp14">
+<w:numbering xmlns:wpc="http://schemas.microsoft.com/office/word/2010/wordprocessingCanvas" xmlns:cx="http://schemas.microsoft.com/office/drawing/2014/chartex" xmlns:cx1="http://schemas.microsoft.com/office/drawing/2015/9/8/chartex" xmlns:mc="http://schemas.openxmlformats.org/markup-compatibility/2006" xmlns:o="urn:schemas-microsoft-com:office:office" xmlns:r="http://schemas.openxmlformats.org/officeDocument/2006/relationships" xmlns:m="http://schemas.openxmlformats.org/officeDocument/2006/math" xmlns:v="urn:schemas-microsoft-com:vml" xmlns:wp14="http://schemas.microsoft.com/office/word/2010/wordprocessingDrawing" xmlns:wp="http://schemas.openxmlformats.org/drawingml/2006/wordprocessingDrawing" xmlns:w10="urn:schemas-microsoft-com:office:word" xmlns:w="http://schemas.openxmlformats.org/wordprocessingml/2006/main" xmlns:w14="http://schemas.microsoft.com/office/word/2010/wordml" xmlns:w15="http://schemas.microsoft.com/office/word/2012/wordml" xmlns:w16se="http://schemas.microsoft.com/office/word/2015/wordml/symex" xmlns:wpg="http://schemas.microsoft.com/office/word/2010/wordprocessingGroup" xmlns:wpi="http://schemas.microsoft.com/office/word/2010/wordprocessingInk" xmlns:wne="http://schemas.microsoft.com/office/word/2006/wordml" xmlns:wps="http://schemas.microsoft.com/office/word/2010/wordprocessingShape" mc:Ignorable="w14 w15 w16se wp14">
   <w:abstractNum w:abstractNumId="0" w15:restartNumberingAfterBreak="0">
     <w:nsid w:val="03AA4CAF"/>
     <w:multiLevelType w:val="hybridMultilevel"/>
@@ -3480,7 +3245,7 @@
 </file>
 
 <file path=word/styles.xml><?xml version="1.0" encoding="utf-8"?>
-<w:styles xmlns:mc="http://schemas.openxmlformats.org/markup-compatibility/2006" xmlns:r="http://schemas.openxmlformats.org/officeDocument/2006/relationships" xmlns:w="http://schemas.openxmlformats.org/wordprocessingml/2006/main" xmlns:w14="http://schemas.microsoft.com/office/word/2010/wordml" xmlns:w15="http://schemas.microsoft.com/office/word/2012/wordml" xmlns:w16cex="http://schemas.microsoft.com/office/word/2018/wordml/cex" xmlns:w16cid="http://schemas.microsoft.com/office/word/2016/wordml/cid" xmlns:w16="http://schemas.microsoft.com/office/word/2018/wordml" xmlns:w16se="http://schemas.microsoft.com/office/word/2015/wordml/symex" mc:Ignorable="w14 w15 w16se w16cid w16 w16cex">
+<w:styles xmlns:mc="http://schemas.openxmlformats.org/markup-compatibility/2006" xmlns:r="http://schemas.openxmlformats.org/officeDocument/2006/relationships" xmlns:w="http://schemas.openxmlformats.org/wordprocessingml/2006/main" xmlns:w14="http://schemas.microsoft.com/office/word/2010/wordml" xmlns:w15="http://schemas.microsoft.com/office/word/2012/wordml" xmlns:w16se="http://schemas.microsoft.com/office/word/2015/wordml/symex" mc:Ignorable="w14 w15 w16se">
   <w:docDefaults>
     <w:rPrDefault>
       <w:rPr>
@@ -3496,7 +3261,7 @@
       </w:pPr>
     </w:pPrDefault>
   </w:docDefaults>
-  <w:latentStyles w:defLockedState="0" w:defUIPriority="99" w:defSemiHidden="0" w:defUnhideWhenUsed="0" w:defQFormat="0" w:count="376">
+  <w:latentStyles w:defLockedState="0" w:defUIPriority="99" w:defSemiHidden="0" w:defUnhideWhenUsed="0" w:defQFormat="0" w:count="371">
     <w:lsdException w:name="Normal" w:uiPriority="0" w:qFormat="1"/>
     <w:lsdException w:name="heading 1" w:uiPriority="9" w:qFormat="1"/>
     <w:lsdException w:name="heading 2" w:semiHidden="1" w:uiPriority="9" w:unhideWhenUsed="1" w:qFormat="1"/>
@@ -3602,6 +3367,7 @@
     <w:lsdException w:name="HTML Sample" w:semiHidden="1" w:unhideWhenUsed="1"/>
     <w:lsdException w:name="HTML Typewriter" w:semiHidden="1" w:unhideWhenUsed="1"/>
     <w:lsdException w:name="HTML Variable" w:semiHidden="1" w:unhideWhenUsed="1"/>
+    <w:lsdException w:name="Normal Table" w:semiHidden="1" w:unhideWhenUsed="1"/>
     <w:lsdException w:name="annotation subject" w:semiHidden="1" w:unhideWhenUsed="1"/>
     <w:lsdException w:name="No List" w:semiHidden="1" w:unhideWhenUsed="1"/>
     <w:lsdException w:name="Outline List 1" w:semiHidden="1" w:unhideWhenUsed="1"/>
@@ -3644,8 +3410,11 @@
     <w:lsdException w:name="Table Contemporary" w:semiHidden="1" w:unhideWhenUsed="1"/>
     <w:lsdException w:name="Table Elegant" w:semiHidden="1" w:unhideWhenUsed="1"/>
     <w:lsdException w:name="Table Professional" w:semiHidden="1" w:unhideWhenUsed="1"/>
+    <w:lsdException w:name="Table Subtle 1" w:semiHidden="1" w:unhideWhenUsed="1"/>
     <w:lsdException w:name="Table Subtle 2" w:semiHidden="1" w:unhideWhenUsed="1"/>
     <w:lsdException w:name="Table Web 1" w:semiHidden="1" w:unhideWhenUsed="1"/>
+    <w:lsdException w:name="Table Web 2" w:semiHidden="1" w:unhideWhenUsed="1"/>
+    <w:lsdException w:name="Table Web 3" w:semiHidden="1" w:unhideWhenUsed="1"/>
     <w:lsdException w:name="Balloon Text" w:semiHidden="1" w:unhideWhenUsed="1"/>
     <w:lsdException w:name="Table Grid" w:uiPriority="39"/>
     <w:lsdException w:name="Table Theme" w:semiHidden="1" w:unhideWhenUsed="1"/>
@@ -3864,11 +3633,6 @@
     <w:lsdException w:name="List Table 5 Dark Accent 6" w:uiPriority="50"/>
     <w:lsdException w:name="List Table 6 Colorful Accent 6" w:uiPriority="51"/>
     <w:lsdException w:name="List Table 7 Colorful Accent 6" w:uiPriority="52"/>
-    <w:lsdException w:name="Mention" w:semiHidden="1" w:unhideWhenUsed="1"/>
-    <w:lsdException w:name="Smart Hyperlink" w:semiHidden="1" w:unhideWhenUsed="1"/>
-    <w:lsdException w:name="Hashtag" w:semiHidden="1" w:unhideWhenUsed="1"/>
-    <w:lsdException w:name="Unresolved Mention" w:semiHidden="1" w:unhideWhenUsed="1"/>
-    <w:lsdException w:name="Smart Link" w:semiHidden="1" w:unhideWhenUsed="1"/>
   </w:latentStyles>
   <w:style w:type="paragraph" w:default="1" w:styleId="Normal">
     <w:name w:val="Normal"/>
@@ -4564,7 +4328,7 @@
 </file>
 
 <file path=customXml/itemProps1.xml><?xml version="1.0" encoding="utf-8"?>
-<ds:datastoreItem xmlns:ds="http://schemas.openxmlformats.org/officeDocument/2006/customXml" ds:itemID="{489DD9AF-DE8D-455F-B329-2942866E6152}">
+<ds:datastoreItem xmlns:ds="http://schemas.openxmlformats.org/officeDocument/2006/customXml" ds:itemID="{C3A081DA-37CF-435F-88ED-D9F143E1810E}">
   <ds:schemaRefs>
     <ds:schemaRef ds:uri="http://schemas.openxmlformats.org/officeDocument/2006/bibliography"/>
   </ds:schemaRefs>

</xml_diff>

<commit_message>
small updates to effects
</commit_message>
<xml_diff>
--- a/manual/NEWS.docx
+++ b/manual/NEWS.docx
@@ -25,8 +25,10 @@
           <w:szCs w:val="28"/>
         </w:rPr>
         <w:tab/>
-        <w:t>NEWS for VAST 3.6.1</w:t>
-      </w:r>
+        <w:t>NEWS for VAST 3.7.0</w:t>
+      </w:r>
+      <w:bookmarkStart w:id="1" w:name="_GoBack"/>
+      <w:bookmarkEnd w:id="1"/>
       <w:r>
         <w:rPr>
           <w:rFonts w:ascii="Times New Roman" w:hAnsi="Times New Roman" w:cs="Times New Roman"/>
@@ -269,15 +271,52 @@
           <w:sz w:val="24"/>
           <w:szCs w:val="24"/>
         </w:rPr>
-        <w:t>Utils version &gt;= 2.9</w:t>
-      </w:r>
-      <w:r>
-        <w:rPr>
-          <w:rFonts w:ascii="Times New Roman" w:hAnsi="Times New Roman" w:cs="Times New Roman"/>
-          <w:sz w:val="24"/>
-          <w:szCs w:val="24"/>
-        </w:rPr>
-        <w:t>.0</w:t>
+        <w:t>Utils version &gt;= 2.9.0</w:t>
+      </w:r>
+    </w:p>
+    <w:p>
+      <w:pPr>
+        <w:spacing w:after="0" w:line="480" w:lineRule="auto"/>
+        <w:rPr>
+          <w:rFonts w:ascii="Times New Roman" w:hAnsi="Times New Roman" w:cs="Times New Roman"/>
+          <w:b/>
+          <w:sz w:val="24"/>
+          <w:szCs w:val="24"/>
+        </w:rPr>
+      </w:pPr>
+      <w:r>
+        <w:rPr>
+          <w:rFonts w:ascii="Times New Roman" w:hAnsi="Times New Roman" w:cs="Times New Roman"/>
+          <w:b/>
+          <w:sz w:val="24"/>
+          <w:szCs w:val="24"/>
+        </w:rPr>
+        <w:t>NEW FEATURES</w:t>
+      </w:r>
+    </w:p>
+    <w:p>
+      <w:pPr>
+        <w:pStyle w:val="ListParagraph"/>
+        <w:numPr>
+          <w:ilvl w:val="0"/>
+          <w:numId w:val="19"/>
+        </w:numPr>
+        <w:spacing w:after="0" w:line="480" w:lineRule="auto"/>
+        <w:rPr>
+          <w:rFonts w:ascii="Times New Roman" w:hAnsi="Times New Roman" w:cs="Times New Roman"/>
+          <w:b/>
+          <w:sz w:val="24"/>
+          <w:szCs w:val="24"/>
+          <w:u w:val="single"/>
+        </w:rPr>
+      </w:pPr>
+      <w:r>
+        <w:rPr>
+          <w:rFonts w:ascii="Times New Roman" w:hAnsi="Times New Roman" w:cs="Times New Roman"/>
+          <w:sz w:val="24"/>
+          <w:szCs w:val="24"/>
+        </w:rPr>
+        <w:t xml:space="preserve">Integrate package `effects` to plot covariate-response curves based on user-specified formulae for density and catchability covariates (including basis-spline, polynomial, interaction or other basis-expansion methods) along with confidence intervals.  </w:t>
       </w:r>
     </w:p>
     <w:p>
@@ -332,8 +371,6 @@
         </w:rPr>
         <w:t xml:space="preserve"> corresponds to data below the median from the predictive distribution (the previous version had that swapped due to the sign-change caused by using a uniform-to-chi-squared function for aggregating quantile residuals)</w:t>
       </w:r>
-      <w:bookmarkStart w:id="1" w:name="_GoBack"/>
-      <w:bookmarkEnd w:id="1"/>
       <w:r>
         <w:rPr>
           <w:rFonts w:ascii="Times New Roman" w:hAnsi="Times New Roman" w:cs="Times New Roman"/>
@@ -417,6 +454,7 @@
           <w:sz w:val="24"/>
           <w:szCs w:val="24"/>
         </w:rPr>
+        <w:lastRenderedPageBreak/>
         <w:t>Update `map` object which was generated incorrectly for several topics related to backwards compatibility, as well as for some types of spatially varying coefficient model.</w:t>
       </w:r>
     </w:p>
@@ -469,7 +507,6 @@
           <w:sz w:val="24"/>
           <w:szCs w:val="24"/>
         </w:rPr>
-        <w:lastRenderedPageBreak/>
         <w:t>CHANGING DEPENDENCIES</w:t>
       </w:r>
     </w:p>
@@ -684,7 +721,16 @@
           <w:sz w:val="24"/>
           <w:szCs w:val="24"/>
         </w:rPr>
-        <w:t xml:space="preserve">.  A new option `calculate_kmeans( …, </w:t>
+        <w:t xml:space="preserve">.  A new option </w:t>
+      </w:r>
+      <w:r>
+        <w:rPr>
+          <w:rFonts w:ascii="Times New Roman" w:hAnsi="Times New Roman" w:cs="Times New Roman"/>
+          <w:sz w:val="24"/>
+          <w:szCs w:val="24"/>
+        </w:rPr>
+        <w:lastRenderedPageBreak/>
+        <w:t xml:space="preserve">`calculate_kmeans( …, </w:t>
       </w:r>
       <w:r>
         <w:rPr>
@@ -745,7 +791,6 @@
           <w:sz w:val="24"/>
           <w:szCs w:val="24"/>
         </w:rPr>
-        <w:lastRenderedPageBreak/>
         <w:t>Update `projargs` strings passed to package sp / RGDAL, to keep up with changes to using PROJ6.  The previous use of projargs strings was throwing annoying warning messages, but the change did not appear to impact functionality.</w:t>
       </w:r>
     </w:p>
@@ -951,6 +996,7 @@
           <w:sz w:val="24"/>
           <w:szCs w:val="24"/>
         </w:rPr>
+        <w:lastRenderedPageBreak/>
         <w:t>CHANGING DEPENDENCIES</w:t>
       </w:r>
     </w:p>
@@ -1042,7 +1088,6 @@
           <w:sz w:val="24"/>
           <w:szCs w:val="24"/>
         </w:rPr>
-        <w:lastRenderedPageBreak/>
         <w:t>Added a feature for barrier-SPDE, where vertices of the SPDE mesh that occur over land have a correlation of zero with nearby vertices.</w:t>
       </w:r>
     </w:p>
@@ -4465,7 +4510,7 @@
 </file>
 
 <file path=customXml/itemProps1.xml><?xml version="1.0" encoding="utf-8"?>
-<ds:datastoreItem xmlns:ds="http://schemas.openxmlformats.org/officeDocument/2006/customXml" ds:itemID="{BC88EF23-5F47-468E-8A87-37E86119A76D}">
+<ds:datastoreItem xmlns:ds="http://schemas.openxmlformats.org/officeDocument/2006/customXml" ds:itemID="{5CD71EE5-7ACD-4872-84DB-53C3F9869705}">
   <ds:schemaRefs>
     <ds:schemaRef ds:uri="http://schemas.openxmlformats.org/officeDocument/2006/bibliography"/>
   </ds:schemaRefs>

</xml_diff>

<commit_message>
Update DESCRIPTION and NEWS
</commit_message>
<xml_diff>
--- a/manual/NEWS.docx
+++ b/manual/NEWS.docx
@@ -25,8 +25,10 @@
           <w:szCs w:val="28"/>
         </w:rPr>
         <w:tab/>
-        <w:t>NEWS for VAST 3.7.0</w:t>
-      </w:r>
+        <w:t>NEWS for VAST 3.7.1</w:t>
+      </w:r>
+      <w:bookmarkStart w:id="1" w:name="_GoBack"/>
+      <w:bookmarkEnd w:id="1"/>
       <w:r>
         <w:rPr>
           <w:rFonts w:ascii="Times New Roman" w:hAnsi="Times New Roman" w:cs="Times New Roman"/>
@@ -218,7 +220,7 @@
           <w:szCs w:val="24"/>
           <w:u w:val="single"/>
         </w:rPr>
-        <w:t>CHANGES IN VAST 3.7.0</w:t>
+        <w:t>CHANGES IN VAST 3.7.1</w:t>
       </w:r>
     </w:p>
     <w:p>
@@ -269,7 +271,7 @@
           <w:sz w:val="24"/>
           <w:szCs w:val="24"/>
         </w:rPr>
-        <w:t>Utils version &gt;= 2.9.0</w:t>
+        <w:t>Utils version &gt;= 2.9.1</w:t>
       </w:r>
     </w:p>
     <w:p>
@@ -314,7 +316,155 @@
           <w:sz w:val="24"/>
           <w:szCs w:val="24"/>
         </w:rPr>
-        <w:t xml:space="preserve">Integrate package `effects` to plot covariate-response curves based on user-specified formulae for density and catchability covariates (including basis-spline, polynomial, interaction or other basis-expansion methods) along with confidence intervals.  </w:t>
+        <w:t>Change `fit_model` to include `getJointPrecision=TRUE` by default, so that range-edge metrics are computed by default.</w:t>
+      </w:r>
+    </w:p>
+    <w:p>
+      <w:pPr>
+        <w:spacing w:after="0" w:line="480" w:lineRule="auto"/>
+        <w:rPr>
+          <w:rFonts w:ascii="Times New Roman" w:hAnsi="Times New Roman" w:cs="Times New Roman"/>
+          <w:b/>
+          <w:sz w:val="24"/>
+          <w:szCs w:val="24"/>
+        </w:rPr>
+      </w:pPr>
+      <w:r>
+        <w:rPr>
+          <w:rFonts w:ascii="Times New Roman" w:hAnsi="Times New Roman" w:cs="Times New Roman"/>
+          <w:b/>
+          <w:sz w:val="24"/>
+          <w:szCs w:val="24"/>
+        </w:rPr>
+        <w:t>BUG FIXES</w:t>
+      </w:r>
+    </w:p>
+    <w:p>
+      <w:pPr>
+        <w:pStyle w:val="ListParagraph"/>
+        <w:numPr>
+          <w:ilvl w:val="0"/>
+          <w:numId w:val="21"/>
+        </w:numPr>
+        <w:spacing w:after="0" w:line="480" w:lineRule="auto"/>
+        <w:rPr>
+          <w:rFonts w:ascii="Times New Roman" w:hAnsi="Times New Roman" w:cs="Times New Roman"/>
+          <w:b/>
+          <w:sz w:val="24"/>
+          <w:szCs w:val="24"/>
+          <w:u w:val="single"/>
+        </w:rPr>
+      </w:pPr>
+      <w:r>
+        <w:rPr>
+          <w:rFonts w:ascii="Times New Roman" w:hAnsi="Times New Roman" w:cs="Times New Roman"/>
+          <w:sz w:val="24"/>
+          <w:szCs w:val="24"/>
+        </w:rPr>
+        <w:t xml:space="preserve">Change the default `projargs` used when plotting to Lon-Lat, to avoid errors arising from applying custom projections to global coastline maps without also specifying a reduced subset of countries.  </w:t>
+      </w:r>
+    </w:p>
+    <w:p>
+      <w:pPr>
+        <w:spacing w:after="0" w:line="480" w:lineRule="auto"/>
+        <w:rPr>
+          <w:rFonts w:ascii="Times New Roman" w:hAnsi="Times New Roman" w:cs="Times New Roman"/>
+          <w:sz w:val="24"/>
+          <w:szCs w:val="24"/>
+        </w:rPr>
+      </w:pPr>
+    </w:p>
+    <w:p>
+      <w:pPr>
+        <w:spacing w:after="0" w:line="480" w:lineRule="auto"/>
+        <w:rPr>
+          <w:rFonts w:ascii="Times New Roman" w:hAnsi="Times New Roman" w:cs="Times New Roman"/>
+          <w:b/>
+          <w:sz w:val="24"/>
+          <w:szCs w:val="24"/>
+          <w:u w:val="single"/>
+        </w:rPr>
+      </w:pPr>
+      <w:r>
+        <w:rPr>
+          <w:rFonts w:ascii="Times New Roman" w:hAnsi="Times New Roman" w:cs="Times New Roman"/>
+          <w:b/>
+          <w:sz w:val="24"/>
+          <w:szCs w:val="24"/>
+          <w:u w:val="single"/>
+        </w:rPr>
+        <w:t>CHANGES IN VAST 3.7.0</w:t>
+      </w:r>
+    </w:p>
+    <w:p>
+      <w:pPr>
+        <w:spacing w:after="0" w:line="480" w:lineRule="auto"/>
+        <w:rPr>
+          <w:rFonts w:ascii="Times New Roman" w:hAnsi="Times New Roman" w:cs="Times New Roman"/>
+          <w:b/>
+          <w:sz w:val="24"/>
+          <w:szCs w:val="24"/>
+        </w:rPr>
+      </w:pPr>
+      <w:r>
+        <w:rPr>
+          <w:rFonts w:ascii="Times New Roman" w:hAnsi="Times New Roman" w:cs="Times New Roman"/>
+          <w:b/>
+          <w:sz w:val="24"/>
+          <w:szCs w:val="24"/>
+        </w:rPr>
+        <w:t>CHANGING DEPENDENCIES</w:t>
+      </w:r>
+    </w:p>
+    <w:p>
+      <w:pPr>
+        <w:pStyle w:val="ListParagraph"/>
+        <w:numPr>
+          <w:ilvl w:val="0"/>
+          <w:numId w:val="20"/>
+        </w:numPr>
+        <w:spacing w:after="0" w:line="480" w:lineRule="auto"/>
+        <w:rPr>
+          <w:rFonts w:ascii="Times New Roman" w:hAnsi="Times New Roman" w:cs="Times New Roman"/>
+          <w:sz w:val="24"/>
+          <w:szCs w:val="24"/>
+        </w:rPr>
+      </w:pPr>
+      <w:r>
+        <w:rPr>
+          <w:rFonts w:ascii="Times New Roman" w:hAnsi="Times New Roman" w:cs="Times New Roman"/>
+          <w:sz w:val="24"/>
+          <w:szCs w:val="24"/>
+        </w:rPr>
+        <w:t>Requires FishStats</w:t>
+      </w:r>
+      <w:r>
+        <w:rPr>
+          <w:rFonts w:ascii="Times New Roman" w:hAnsi="Times New Roman" w:cs="Times New Roman"/>
+          <w:sz w:val="24"/>
+          <w:szCs w:val="24"/>
+        </w:rPr>
+        <w:t>Utils version &gt;= 2.9.0</w:t>
+      </w:r>
+    </w:p>
+    <w:p>
+      <w:pPr>
+        <w:spacing w:after="0" w:line="480" w:lineRule="auto"/>
+        <w:rPr>
+          <w:rFonts w:ascii="Times New Roman" w:hAnsi="Times New Roman" w:cs="Times New Roman"/>
+          <w:b/>
+          <w:sz w:val="24"/>
+          <w:szCs w:val="24"/>
+        </w:rPr>
+      </w:pPr>
+      <w:r>
+        <w:rPr>
+          <w:rFonts w:ascii="Times New Roman" w:hAnsi="Times New Roman" w:cs="Times New Roman"/>
+          <w:b/>
+          <w:sz w:val="24"/>
+          <w:szCs w:val="24"/>
+        </w:rPr>
+        <w:t>NEW FEATURES</w:t>
       </w:r>
     </w:p>
     <w:p>
@@ -339,10 +489,34 @@
           <w:sz w:val="24"/>
           <w:szCs w:val="24"/>
         </w:rPr>
+        <w:lastRenderedPageBreak/>
+        <w:t xml:space="preserve">Integrate package `effects` to plot covariate-response curves based on user-specified formulae for density and catchability covariates (including basis-spline, polynomial, interaction or other basis-expansion methods) along with confidence intervals.  </w:t>
+      </w:r>
+    </w:p>
+    <w:p>
+      <w:pPr>
+        <w:pStyle w:val="ListParagraph"/>
+        <w:numPr>
+          <w:ilvl w:val="0"/>
+          <w:numId w:val="19"/>
+        </w:numPr>
+        <w:spacing w:after="0" w:line="480" w:lineRule="auto"/>
+        <w:rPr>
+          <w:rFonts w:ascii="Times New Roman" w:hAnsi="Times New Roman" w:cs="Times New Roman"/>
+          <w:b/>
+          <w:sz w:val="24"/>
+          <w:szCs w:val="24"/>
+          <w:u w:val="single"/>
+        </w:rPr>
+      </w:pPr>
+      <w:r>
+        <w:rPr>
+          <w:rFonts w:ascii="Times New Roman" w:hAnsi="Times New Roman" w:cs="Times New Roman"/>
+          <w:sz w:val="24"/>
+          <w:szCs w:val="24"/>
+        </w:rPr>
         <w:t>Improve `predict` feature added in release 3.6.0 including:  (1) adding an integrated-test to confirm that it behaves identically to `predict.glm` in some simple cases; (2) improving documentation; and (3) confirming that it can be integrated with package `pdp` to make partial dependence plots.</w:t>
       </w:r>
-      <w:bookmarkStart w:id="1" w:name="_GoBack"/>
-      <w:bookmarkEnd w:id="1"/>
     </w:p>
     <w:p>
       <w:pPr>
@@ -607,6 +781,7 @@
           <w:sz w:val="24"/>
           <w:szCs w:val="24"/>
         </w:rPr>
+        <w:lastRenderedPageBreak/>
         <w:t>Expanding use of formula interface to specify covariates.  A separate formula is now specified for each linear predictor for density (X1_formula/X2_formula) or catchability (Q1_formula/Q2_formula).  Catchability formulas are parsed by user-supplied data frame `</w:t>
       </w:r>
       <w:r>
@@ -726,7 +901,6 @@
           <w:sz w:val="24"/>
           <w:szCs w:val="24"/>
         </w:rPr>
-        <w:lastRenderedPageBreak/>
         <w:t xml:space="preserve">Identify issue whereby VAST was giving different results when run using R version &gt;= 4.0.0, compared with earlier R versions.  This occurred due to changes in base-R with how integers are sampled, as documented in </w:t>
       </w:r>
       <w:hyperlink r:id="rId8" w:history="1">
@@ -827,6 +1001,7 @@
           <w:sz w:val="24"/>
           <w:szCs w:val="24"/>
         </w:rPr>
+        <w:lastRenderedPageBreak/>
         <w:t>CODE AND STABILITY IMPROVEMENTS</w:t>
       </w:r>
     </w:p>
@@ -952,7 +1127,6 @@
           <w:sz w:val="24"/>
           <w:szCs w:val="24"/>
         </w:rPr>
-        <w:lastRenderedPageBreak/>
         <w:t>Fix error in compiling CPP version 9.3.0 and 9.4.0, which occurred using rtools40 as required by R version &gt;= 4.0.0</w:t>
       </w:r>
       <w:r>
@@ -1150,6 +1324,7 @@
           <w:sz w:val="24"/>
           <w:szCs w:val="24"/>
         </w:rPr>
+        <w:lastRenderedPageBreak/>
         <w:t>Allows probability-integral-transform (PIT) residuals for delta-models, using DHARMa for plotting tools.</w:t>
       </w:r>
     </w:p>
@@ -4526,7 +4701,7 @@
 </file>
 
 <file path=customXml/itemProps1.xml><?xml version="1.0" encoding="utf-8"?>
-<ds:datastoreItem xmlns:ds="http://schemas.openxmlformats.org/officeDocument/2006/customXml" ds:itemID="{5D08F384-1816-4129-8BBB-E461FB97670E}">
+<ds:datastoreItem xmlns:ds="http://schemas.openxmlformats.org/officeDocument/2006/customXml" ds:itemID="{18BF7C6E-EEAD-49D6-9CB5-CFFFA0E4ED19}">
   <ds:schemaRefs>
     <ds:schemaRef ds:uri="http://schemas.openxmlformats.org/officeDocument/2006/bibliography"/>
   </ds:schemaRefs>

</xml_diff>

<commit_message>
Fix default `projargs` and deploy range-edge indices
</commit_message>
<xml_diff>
--- a/manual/NEWS.docx
+++ b/manual/NEWS.docx
@@ -25,8 +25,10 @@
           <w:szCs w:val="28"/>
         </w:rPr>
         <w:tab/>
-        <w:t>NEWS for VAST 3.7.0</w:t>
-      </w:r>
+        <w:t>NEWS for VAST 3.7.1</w:t>
+      </w:r>
+      <w:bookmarkStart w:id="1" w:name="_GoBack"/>
+      <w:bookmarkEnd w:id="1"/>
       <w:r>
         <w:rPr>
           <w:rFonts w:ascii="Times New Roman" w:hAnsi="Times New Roman" w:cs="Times New Roman"/>
@@ -218,7 +220,7 @@
           <w:szCs w:val="24"/>
           <w:u w:val="single"/>
         </w:rPr>
-        <w:t>CHANGES IN VAST 3.7.0</w:t>
+        <w:t>CHANGES IN VAST 3.7.1</w:t>
       </w:r>
     </w:p>
     <w:p>
@@ -269,7 +271,7 @@
           <w:sz w:val="24"/>
           <w:szCs w:val="24"/>
         </w:rPr>
-        <w:t>Utils version &gt;= 2.9.0</w:t>
+        <w:t>Utils version &gt;= 2.9.1</w:t>
       </w:r>
     </w:p>
     <w:p>
@@ -314,7 +316,155 @@
           <w:sz w:val="24"/>
           <w:szCs w:val="24"/>
         </w:rPr>
-        <w:t xml:space="preserve">Integrate package `effects` to plot covariate-response curves based on user-specified formulae for density and catchability covariates (including basis-spline, polynomial, interaction or other basis-expansion methods) along with confidence intervals.  </w:t>
+        <w:t>Change `fit_model` to include `getJointPrecision=TRUE` by default, so that range-edge metrics are computed by default.</w:t>
+      </w:r>
+    </w:p>
+    <w:p>
+      <w:pPr>
+        <w:spacing w:after="0" w:line="480" w:lineRule="auto"/>
+        <w:rPr>
+          <w:rFonts w:ascii="Times New Roman" w:hAnsi="Times New Roman" w:cs="Times New Roman"/>
+          <w:b/>
+          <w:sz w:val="24"/>
+          <w:szCs w:val="24"/>
+        </w:rPr>
+      </w:pPr>
+      <w:r>
+        <w:rPr>
+          <w:rFonts w:ascii="Times New Roman" w:hAnsi="Times New Roman" w:cs="Times New Roman"/>
+          <w:b/>
+          <w:sz w:val="24"/>
+          <w:szCs w:val="24"/>
+        </w:rPr>
+        <w:t>BUG FIXES</w:t>
+      </w:r>
+    </w:p>
+    <w:p>
+      <w:pPr>
+        <w:pStyle w:val="ListParagraph"/>
+        <w:numPr>
+          <w:ilvl w:val="0"/>
+          <w:numId w:val="21"/>
+        </w:numPr>
+        <w:spacing w:after="0" w:line="480" w:lineRule="auto"/>
+        <w:rPr>
+          <w:rFonts w:ascii="Times New Roman" w:hAnsi="Times New Roman" w:cs="Times New Roman"/>
+          <w:b/>
+          <w:sz w:val="24"/>
+          <w:szCs w:val="24"/>
+          <w:u w:val="single"/>
+        </w:rPr>
+      </w:pPr>
+      <w:r>
+        <w:rPr>
+          <w:rFonts w:ascii="Times New Roman" w:hAnsi="Times New Roman" w:cs="Times New Roman"/>
+          <w:sz w:val="24"/>
+          <w:szCs w:val="24"/>
+        </w:rPr>
+        <w:t xml:space="preserve">Change the default `projargs` used when plotting to Lon-Lat, to avoid errors arising from applying custom projections to global coastline maps without also specifying a reduced subset of countries.  </w:t>
+      </w:r>
+    </w:p>
+    <w:p>
+      <w:pPr>
+        <w:spacing w:after="0" w:line="480" w:lineRule="auto"/>
+        <w:rPr>
+          <w:rFonts w:ascii="Times New Roman" w:hAnsi="Times New Roman" w:cs="Times New Roman"/>
+          <w:sz w:val="24"/>
+          <w:szCs w:val="24"/>
+        </w:rPr>
+      </w:pPr>
+    </w:p>
+    <w:p>
+      <w:pPr>
+        <w:spacing w:after="0" w:line="480" w:lineRule="auto"/>
+        <w:rPr>
+          <w:rFonts w:ascii="Times New Roman" w:hAnsi="Times New Roman" w:cs="Times New Roman"/>
+          <w:b/>
+          <w:sz w:val="24"/>
+          <w:szCs w:val="24"/>
+          <w:u w:val="single"/>
+        </w:rPr>
+      </w:pPr>
+      <w:r>
+        <w:rPr>
+          <w:rFonts w:ascii="Times New Roman" w:hAnsi="Times New Roman" w:cs="Times New Roman"/>
+          <w:b/>
+          <w:sz w:val="24"/>
+          <w:szCs w:val="24"/>
+          <w:u w:val="single"/>
+        </w:rPr>
+        <w:t>CHANGES IN VAST 3.7.0</w:t>
+      </w:r>
+    </w:p>
+    <w:p>
+      <w:pPr>
+        <w:spacing w:after="0" w:line="480" w:lineRule="auto"/>
+        <w:rPr>
+          <w:rFonts w:ascii="Times New Roman" w:hAnsi="Times New Roman" w:cs="Times New Roman"/>
+          <w:b/>
+          <w:sz w:val="24"/>
+          <w:szCs w:val="24"/>
+        </w:rPr>
+      </w:pPr>
+      <w:r>
+        <w:rPr>
+          <w:rFonts w:ascii="Times New Roman" w:hAnsi="Times New Roman" w:cs="Times New Roman"/>
+          <w:b/>
+          <w:sz w:val="24"/>
+          <w:szCs w:val="24"/>
+        </w:rPr>
+        <w:t>CHANGING DEPENDENCIES</w:t>
+      </w:r>
+    </w:p>
+    <w:p>
+      <w:pPr>
+        <w:pStyle w:val="ListParagraph"/>
+        <w:numPr>
+          <w:ilvl w:val="0"/>
+          <w:numId w:val="20"/>
+        </w:numPr>
+        <w:spacing w:after="0" w:line="480" w:lineRule="auto"/>
+        <w:rPr>
+          <w:rFonts w:ascii="Times New Roman" w:hAnsi="Times New Roman" w:cs="Times New Roman"/>
+          <w:sz w:val="24"/>
+          <w:szCs w:val="24"/>
+        </w:rPr>
+      </w:pPr>
+      <w:r>
+        <w:rPr>
+          <w:rFonts w:ascii="Times New Roman" w:hAnsi="Times New Roman" w:cs="Times New Roman"/>
+          <w:sz w:val="24"/>
+          <w:szCs w:val="24"/>
+        </w:rPr>
+        <w:t>Requires FishStats</w:t>
+      </w:r>
+      <w:r>
+        <w:rPr>
+          <w:rFonts w:ascii="Times New Roman" w:hAnsi="Times New Roman" w:cs="Times New Roman"/>
+          <w:sz w:val="24"/>
+          <w:szCs w:val="24"/>
+        </w:rPr>
+        <w:t>Utils version &gt;= 2.9.0</w:t>
+      </w:r>
+    </w:p>
+    <w:p>
+      <w:pPr>
+        <w:spacing w:after="0" w:line="480" w:lineRule="auto"/>
+        <w:rPr>
+          <w:rFonts w:ascii="Times New Roman" w:hAnsi="Times New Roman" w:cs="Times New Roman"/>
+          <w:b/>
+          <w:sz w:val="24"/>
+          <w:szCs w:val="24"/>
+        </w:rPr>
+      </w:pPr>
+      <w:r>
+        <w:rPr>
+          <w:rFonts w:ascii="Times New Roman" w:hAnsi="Times New Roman" w:cs="Times New Roman"/>
+          <w:b/>
+          <w:sz w:val="24"/>
+          <w:szCs w:val="24"/>
+        </w:rPr>
+        <w:t>NEW FEATURES</w:t>
       </w:r>
     </w:p>
     <w:p>
@@ -339,10 +489,34 @@
           <w:sz w:val="24"/>
           <w:szCs w:val="24"/>
         </w:rPr>
+        <w:lastRenderedPageBreak/>
+        <w:t xml:space="preserve">Integrate package `effects` to plot covariate-response curves based on user-specified formulae for density and catchability covariates (including basis-spline, polynomial, interaction or other basis-expansion methods) along with confidence intervals.  </w:t>
+      </w:r>
+    </w:p>
+    <w:p>
+      <w:pPr>
+        <w:pStyle w:val="ListParagraph"/>
+        <w:numPr>
+          <w:ilvl w:val="0"/>
+          <w:numId w:val="19"/>
+        </w:numPr>
+        <w:spacing w:after="0" w:line="480" w:lineRule="auto"/>
+        <w:rPr>
+          <w:rFonts w:ascii="Times New Roman" w:hAnsi="Times New Roman" w:cs="Times New Roman"/>
+          <w:b/>
+          <w:sz w:val="24"/>
+          <w:szCs w:val="24"/>
+          <w:u w:val="single"/>
+        </w:rPr>
+      </w:pPr>
+      <w:r>
+        <w:rPr>
+          <w:rFonts w:ascii="Times New Roman" w:hAnsi="Times New Roman" w:cs="Times New Roman"/>
+          <w:sz w:val="24"/>
+          <w:szCs w:val="24"/>
+        </w:rPr>
         <w:t>Improve `predict` feature added in release 3.6.0 including:  (1) adding an integrated-test to confirm that it behaves identically to `predict.glm` in some simple cases; (2) improving documentation; and (3) confirming that it can be integrated with package `pdp` to make partial dependence plots.</w:t>
       </w:r>
-      <w:bookmarkStart w:id="1" w:name="_GoBack"/>
-      <w:bookmarkEnd w:id="1"/>
     </w:p>
     <w:p>
       <w:pPr>
@@ -607,6 +781,7 @@
           <w:sz w:val="24"/>
           <w:szCs w:val="24"/>
         </w:rPr>
+        <w:lastRenderedPageBreak/>
         <w:t>Expanding use of formula interface to specify covariates.  A separate formula is now specified for each linear predictor for density (X1_formula/X2_formula) or catchability (Q1_formula/Q2_formula).  Catchability formulas are parsed by user-supplied data frame `</w:t>
       </w:r>
       <w:r>
@@ -726,7 +901,6 @@
           <w:sz w:val="24"/>
           <w:szCs w:val="24"/>
         </w:rPr>
-        <w:lastRenderedPageBreak/>
         <w:t xml:space="preserve">Identify issue whereby VAST was giving different results when run using R version &gt;= 4.0.0, compared with earlier R versions.  This occurred due to changes in base-R with how integers are sampled, as documented in </w:t>
       </w:r>
       <w:hyperlink r:id="rId8" w:history="1">
@@ -827,6 +1001,7 @@
           <w:sz w:val="24"/>
           <w:szCs w:val="24"/>
         </w:rPr>
+        <w:lastRenderedPageBreak/>
         <w:t>CODE AND STABILITY IMPROVEMENTS</w:t>
       </w:r>
     </w:p>
@@ -952,7 +1127,6 @@
           <w:sz w:val="24"/>
           <w:szCs w:val="24"/>
         </w:rPr>
-        <w:lastRenderedPageBreak/>
         <w:t>Fix error in compiling CPP version 9.3.0 and 9.4.0, which occurred using rtools40 as required by R version &gt;= 4.0.0</w:t>
       </w:r>
       <w:r>
@@ -1150,6 +1324,7 @@
           <w:sz w:val="24"/>
           <w:szCs w:val="24"/>
         </w:rPr>
+        <w:lastRenderedPageBreak/>
         <w:t>Allows probability-integral-transform (PIT) residuals for delta-models, using DHARMa for plotting tools.</w:t>
       </w:r>
     </w:p>
@@ -4526,7 +4701,7 @@
 </file>
 
 <file path=customXml/itemProps1.xml><?xml version="1.0" encoding="utf-8"?>
-<ds:datastoreItem xmlns:ds="http://schemas.openxmlformats.org/officeDocument/2006/customXml" ds:itemID="{5D08F384-1816-4129-8BBB-E461FB97670E}">
+<ds:datastoreItem xmlns:ds="http://schemas.openxmlformats.org/officeDocument/2006/customXml" ds:itemID="{18BF7C6E-EEAD-49D6-9CB5-CFFFA0E4ED19}">
   <ds:schemaRefs>
     <ds:schemaRef ds:uri="http://schemas.openxmlformats.org/officeDocument/2006/bibliography"/>
   </ds:schemaRefs>

</xml_diff>

<commit_message>
Improve effects plots ...
... to allow use in multivariate models
</commit_message>
<xml_diff>
--- a/manual/NEWS.docx
+++ b/manual/NEWS.docx
@@ -335,42 +335,58 @@
           <w:sz w:val="24"/>
           <w:szCs w:val="24"/>
         </w:rPr>
-        <w:t xml:space="preserve">Allows new spatially-varying density dependent effect via `X1config_cp[,]=4` or </w:t>
-      </w:r>
-      <w:r>
-        <w:rPr>
-          <w:rFonts w:ascii="Times New Roman" w:hAnsi="Times New Roman" w:cs="Times New Roman"/>
-          <w:sz w:val="24"/>
-          <w:szCs w:val="24"/>
-        </w:rPr>
-        <w:t>`X</w:t>
-      </w:r>
-      <w:r>
-        <w:rPr>
-          <w:rFonts w:ascii="Times New Roman" w:hAnsi="Times New Roman" w:cs="Times New Roman"/>
-          <w:sz w:val="24"/>
-          <w:szCs w:val="24"/>
-        </w:rPr>
-        <w:t>2</w:t>
-      </w:r>
-      <w:r>
-        <w:rPr>
-          <w:rFonts w:ascii="Times New Roman" w:hAnsi="Times New Roman" w:cs="Times New Roman"/>
-          <w:sz w:val="24"/>
-          <w:szCs w:val="24"/>
-        </w:rPr>
-        <w:t>config_cp[,]=4`</w:t>
-      </w:r>
-      <w:r>
-        <w:rPr>
-          <w:rFonts w:ascii="Times New Roman" w:hAnsi="Times New Roman" w:cs="Times New Roman"/>
-          <w:sz w:val="24"/>
-          <w:szCs w:val="24"/>
-        </w:rPr>
-        <w:t>, which replaces a given covariate with the sum of both temporal terms (beta1+beta2) and then estimates a zero-centered spatially varying response to that temporal term.</w:t>
+        <w:t xml:space="preserve">Improve `Effect.fit_model` used in marginal-effects plots to allow </w:t>
+      </w:r>
+      <w:r>
+        <w:rPr>
+          <w:rFonts w:ascii="Times New Roman" w:hAnsi="Times New Roman" w:cs="Times New Roman"/>
+          <w:sz w:val="24"/>
+          <w:szCs w:val="24"/>
+        </w:rPr>
+        <w:t>visualizing covariate response curves</w:t>
+      </w:r>
+      <w:r>
+        <w:rPr>
+          <w:rFonts w:ascii="Times New Roman" w:hAnsi="Times New Roman" w:cs="Times New Roman"/>
+          <w:sz w:val="24"/>
+          <w:szCs w:val="24"/>
+        </w:rPr>
+        <w:t xml:space="preserve"> in multivariate models</w:t>
+      </w:r>
+      <w:r>
+        <w:rPr>
+          <w:rFonts w:ascii="Times New Roman" w:hAnsi="Times New Roman" w:cs="Times New Roman"/>
+          <w:sz w:val="24"/>
+          <w:szCs w:val="24"/>
+        </w:rPr>
+        <w:t xml:space="preserve"> (</w:t>
+      </w:r>
+      <w:r>
+        <w:rPr>
+          <w:rFonts w:ascii="Times New Roman" w:hAnsi="Times New Roman" w:cs="Times New Roman"/>
+          <w:sz w:val="24"/>
+          <w:szCs w:val="24"/>
+        </w:rPr>
+        <w:t>`Effect.fit_model`</w:t>
+      </w:r>
+      <w:r>
+        <w:rPr>
+          <w:rFonts w:ascii="Times New Roman" w:hAnsi="Times New Roman" w:cs="Times New Roman"/>
+          <w:sz w:val="24"/>
+          <w:szCs w:val="24"/>
+        </w:rPr>
+        <w:t xml:space="preserve"> previously only worked with univariate models)</w:t>
       </w:r>
       <w:bookmarkStart w:id="1" w:name="_GoBack"/>
       <w:bookmarkEnd w:id="1"/>
+      <w:r>
+        <w:rPr>
+          <w:rFonts w:ascii="Times New Roman" w:hAnsi="Times New Roman" w:cs="Times New Roman"/>
+          <w:sz w:val="24"/>
+          <w:szCs w:val="24"/>
+        </w:rPr>
+        <w:t>.</w:t>
+      </w:r>
     </w:p>
     <w:p>
       <w:pPr>
@@ -392,7 +408,7 @@
           <w:sz w:val="24"/>
           <w:szCs w:val="24"/>
         </w:rPr>
-        <w:t xml:space="preserve">Allows users to implement a necessary identifiability constraint when estimating a loadings matrix for spatio-temporal variation across both years and species.  </w:t>
+        <w:t>Improve `plot_data` to use specified `projargs` input, i.e., to work well with nonstandard projections.</w:t>
       </w:r>
     </w:p>
     <w:p>
@@ -415,77 +431,7 @@
           <w:sz w:val="24"/>
           <w:szCs w:val="24"/>
         </w:rPr>
-        <w:t>Allows users to specify units for inputs `b_i` and `a_i`, as well as `a_el` from `make_extrapolation_info`, and then displays correct units in resulting index</w:t>
-      </w:r>
-      <w:r>
-        <w:rPr>
-          <w:rFonts w:ascii="Times New Roman" w:hAnsi="Times New Roman" w:cs="Times New Roman"/>
-          <w:sz w:val="24"/>
-          <w:szCs w:val="24"/>
-        </w:rPr>
-        <w:t>; if these inputs are missing an explicit units designation, then the model coerces them to have units `kg`, `km^2` and `km^2` respectively</w:t>
-      </w:r>
-      <w:r>
-        <w:rPr>
-          <w:rFonts w:ascii="Times New Roman" w:hAnsi="Times New Roman" w:cs="Times New Roman"/>
-          <w:sz w:val="24"/>
-          <w:szCs w:val="24"/>
-        </w:rPr>
-        <w:t>.</w:t>
-      </w:r>
-    </w:p>
-    <w:p>
-      <w:pPr>
-        <w:pStyle w:val="ListParagraph"/>
-        <w:spacing w:after="0" w:line="480" w:lineRule="auto"/>
-        <w:rPr>
-          <w:rFonts w:ascii="Times New Roman" w:hAnsi="Times New Roman" w:cs="Times New Roman"/>
-          <w:sz w:val="24"/>
-          <w:szCs w:val="24"/>
-        </w:rPr>
-      </w:pPr>
-    </w:p>
-    <w:p>
-      <w:pPr>
-        <w:spacing w:after="0" w:line="480" w:lineRule="auto"/>
-        <w:rPr>
-          <w:rFonts w:ascii="Times New Roman" w:hAnsi="Times New Roman" w:cs="Times New Roman"/>
-          <w:b/>
-          <w:sz w:val="24"/>
-          <w:szCs w:val="24"/>
-          <w:u w:val="single"/>
-        </w:rPr>
-      </w:pPr>
-      <w:r>
-        <w:rPr>
-          <w:rFonts w:ascii="Times New Roman" w:hAnsi="Times New Roman" w:cs="Times New Roman"/>
-          <w:b/>
-          <w:sz w:val="24"/>
-          <w:szCs w:val="24"/>
-          <w:u w:val="single"/>
-        </w:rPr>
-        <w:t>CHANGES IN VAST 3.7.1</w:t>
-      </w:r>
-    </w:p>
-    <w:p>
-      <w:pPr>
-        <w:spacing w:after="0" w:line="480" w:lineRule="auto"/>
-        <w:rPr>
-          <w:rFonts w:ascii="Times New Roman" w:hAnsi="Times New Roman" w:cs="Times New Roman"/>
-          <w:b/>
-          <w:sz w:val="24"/>
-          <w:szCs w:val="24"/>
-        </w:rPr>
-      </w:pPr>
-      <w:r>
-        <w:rPr>
-          <w:rFonts w:ascii="Times New Roman" w:hAnsi="Times New Roman" w:cs="Times New Roman"/>
-          <w:b/>
-          <w:sz w:val="24"/>
-          <w:szCs w:val="24"/>
-        </w:rPr>
-        <w:lastRenderedPageBreak/>
-        <w:t>CHANGING DEPENDENCIES</w:t>
+        <w:t>Adds new calculation of deviance in the Report for gamma and lognormal delta models, which can be used to calculate percent-deviance-explained as a metric of model explanatory power for comparison across models or with other software packages.</w:t>
       </w:r>
     </w:p>
     <w:p>
@@ -508,6 +454,214 @@
           <w:sz w:val="24"/>
           <w:szCs w:val="24"/>
         </w:rPr>
+        <w:t xml:space="preserve">Allows new spatially-varying density dependent effect via `X1config_cp[,]=4` or `X2config_cp[,]=4`, which replaces a given covariate with the sum of both temporal </w:t>
+      </w:r>
+      <w:r>
+        <w:rPr>
+          <w:rFonts w:ascii="Times New Roman" w:hAnsi="Times New Roman" w:cs="Times New Roman"/>
+          <w:sz w:val="24"/>
+          <w:szCs w:val="24"/>
+        </w:rPr>
+        <w:lastRenderedPageBreak/>
+        <w:t>terms (beta1+beta2) and then estimates a zero-centered spatially varying response to that temporal term.</w:t>
+      </w:r>
+    </w:p>
+    <w:p>
+      <w:pPr>
+        <w:pStyle w:val="ListParagraph"/>
+        <w:numPr>
+          <w:ilvl w:val="0"/>
+          <w:numId w:val="20"/>
+        </w:numPr>
+        <w:spacing w:after="0" w:line="480" w:lineRule="auto"/>
+        <w:rPr>
+          <w:rFonts w:ascii="Times New Roman" w:hAnsi="Times New Roman" w:cs="Times New Roman"/>
+          <w:sz w:val="24"/>
+          <w:szCs w:val="24"/>
+        </w:rPr>
+      </w:pPr>
+      <w:r>
+        <w:rPr>
+          <w:rFonts w:ascii="Times New Roman" w:hAnsi="Times New Roman" w:cs="Times New Roman"/>
+          <w:sz w:val="24"/>
+          <w:szCs w:val="24"/>
+        </w:rPr>
+        <w:t xml:space="preserve">Allows users to implement a necessary identifiability constraint when estimating a loadings matrix for spatio-temporal variation across both years and species.  </w:t>
+      </w:r>
+    </w:p>
+    <w:p>
+      <w:pPr>
+        <w:pStyle w:val="ListParagraph"/>
+        <w:numPr>
+          <w:ilvl w:val="0"/>
+          <w:numId w:val="20"/>
+        </w:numPr>
+        <w:spacing w:after="0" w:line="480" w:lineRule="auto"/>
+        <w:rPr>
+          <w:rFonts w:ascii="Times New Roman" w:hAnsi="Times New Roman" w:cs="Times New Roman"/>
+          <w:sz w:val="24"/>
+          <w:szCs w:val="24"/>
+        </w:rPr>
+      </w:pPr>
+      <w:r>
+        <w:rPr>
+          <w:rFonts w:ascii="Times New Roman" w:hAnsi="Times New Roman" w:cs="Times New Roman"/>
+          <w:sz w:val="24"/>
+          <w:szCs w:val="24"/>
+        </w:rPr>
+        <w:t>Allows users to specify units for inputs `b_i` and `a_i`, as well as `a_el` from `make_extrapolation_info`, and then displays correct units in resulting index</w:t>
+      </w:r>
+      <w:r>
+        <w:rPr>
+          <w:rFonts w:ascii="Times New Roman" w:hAnsi="Times New Roman" w:cs="Times New Roman"/>
+          <w:sz w:val="24"/>
+          <w:szCs w:val="24"/>
+        </w:rPr>
+        <w:t>; if these inputs are missing an explicit units designation, then the model coerces them to have units `kg`, `km^2` and `km^2` respectively</w:t>
+      </w:r>
+      <w:r>
+        <w:rPr>
+          <w:rFonts w:ascii="Times New Roman" w:hAnsi="Times New Roman" w:cs="Times New Roman"/>
+          <w:sz w:val="24"/>
+          <w:szCs w:val="24"/>
+        </w:rPr>
+        <w:t>.</w:t>
+      </w:r>
+    </w:p>
+    <w:p>
+      <w:pPr>
+        <w:spacing w:after="0" w:line="480" w:lineRule="auto"/>
+        <w:rPr>
+          <w:rFonts w:ascii="Times New Roman" w:hAnsi="Times New Roman" w:cs="Times New Roman"/>
+          <w:b/>
+          <w:sz w:val="24"/>
+          <w:szCs w:val="24"/>
+        </w:rPr>
+      </w:pPr>
+      <w:r>
+        <w:rPr>
+          <w:rFonts w:ascii="Times New Roman" w:hAnsi="Times New Roman" w:cs="Times New Roman"/>
+          <w:b/>
+          <w:sz w:val="24"/>
+          <w:szCs w:val="24"/>
+        </w:rPr>
+        <w:t>BUG FIXES</w:t>
+      </w:r>
+    </w:p>
+    <w:p>
+      <w:pPr>
+        <w:pStyle w:val="ListParagraph"/>
+        <w:numPr>
+          <w:ilvl w:val="0"/>
+          <w:numId w:val="21"/>
+        </w:numPr>
+        <w:spacing w:after="0" w:line="480" w:lineRule="auto"/>
+        <w:rPr>
+          <w:rFonts w:ascii="Times New Roman" w:hAnsi="Times New Roman" w:cs="Times New Roman"/>
+          <w:b/>
+          <w:sz w:val="24"/>
+          <w:szCs w:val="24"/>
+          <w:u w:val="single"/>
+        </w:rPr>
+      </w:pPr>
+      <w:r>
+        <w:rPr>
+          <w:rFonts w:ascii="Times New Roman" w:hAnsi="Times New Roman" w:cs="Times New Roman"/>
+          <w:sz w:val="24"/>
+          <w:szCs w:val="24"/>
+        </w:rPr>
+        <w:t>Allow calculation of Dunn-Smyth simulation residuals even for models including some instances where `b_i=NA`, i.e., in cases involving forecasting</w:t>
+      </w:r>
+      <w:r>
+        <w:rPr>
+          <w:rFonts w:ascii="Times New Roman" w:hAnsi="Times New Roman" w:cs="Times New Roman"/>
+          <w:sz w:val="24"/>
+          <w:szCs w:val="24"/>
+        </w:rPr>
+        <w:t>.  These instances previously caused an uninformative error message and terminated plotting</w:t>
+      </w:r>
+      <w:r>
+        <w:rPr>
+          <w:rFonts w:ascii="Times New Roman" w:hAnsi="Times New Roman" w:cs="Times New Roman"/>
+          <w:sz w:val="24"/>
+          <w:szCs w:val="24"/>
+        </w:rPr>
+        <w:t xml:space="preserve">.  </w:t>
+      </w:r>
+    </w:p>
+    <w:p>
+      <w:pPr>
+        <w:pStyle w:val="ListParagraph"/>
+        <w:spacing w:after="0" w:line="480" w:lineRule="auto"/>
+        <w:rPr>
+          <w:rFonts w:ascii="Times New Roman" w:hAnsi="Times New Roman" w:cs="Times New Roman"/>
+          <w:sz w:val="24"/>
+          <w:szCs w:val="24"/>
+        </w:rPr>
+      </w:pPr>
+    </w:p>
+    <w:p>
+      <w:pPr>
+        <w:spacing w:after="0" w:line="480" w:lineRule="auto"/>
+        <w:rPr>
+          <w:rFonts w:ascii="Times New Roman" w:hAnsi="Times New Roman" w:cs="Times New Roman"/>
+          <w:b/>
+          <w:sz w:val="24"/>
+          <w:szCs w:val="24"/>
+          <w:u w:val="single"/>
+        </w:rPr>
+      </w:pPr>
+      <w:r>
+        <w:rPr>
+          <w:rFonts w:ascii="Times New Roman" w:hAnsi="Times New Roman" w:cs="Times New Roman"/>
+          <w:b/>
+          <w:sz w:val="24"/>
+          <w:szCs w:val="24"/>
+          <w:u w:val="single"/>
+        </w:rPr>
+        <w:t>CHANGES IN VAST 3.7.1</w:t>
+      </w:r>
+    </w:p>
+    <w:p>
+      <w:pPr>
+        <w:spacing w:after="0" w:line="480" w:lineRule="auto"/>
+        <w:rPr>
+          <w:rFonts w:ascii="Times New Roman" w:hAnsi="Times New Roman" w:cs="Times New Roman"/>
+          <w:b/>
+          <w:sz w:val="24"/>
+          <w:szCs w:val="24"/>
+        </w:rPr>
+      </w:pPr>
+      <w:r>
+        <w:rPr>
+          <w:rFonts w:ascii="Times New Roman" w:hAnsi="Times New Roman" w:cs="Times New Roman"/>
+          <w:b/>
+          <w:sz w:val="24"/>
+          <w:szCs w:val="24"/>
+        </w:rPr>
+        <w:t>CHANGING DEPENDENCIES</w:t>
+      </w:r>
+    </w:p>
+    <w:p>
+      <w:pPr>
+        <w:pStyle w:val="ListParagraph"/>
+        <w:numPr>
+          <w:ilvl w:val="0"/>
+          <w:numId w:val="20"/>
+        </w:numPr>
+        <w:spacing w:after="0" w:line="480" w:lineRule="auto"/>
+        <w:rPr>
+          <w:rFonts w:ascii="Times New Roman" w:hAnsi="Times New Roman" w:cs="Times New Roman"/>
+          <w:sz w:val="24"/>
+          <w:szCs w:val="24"/>
+        </w:rPr>
+      </w:pPr>
+      <w:r>
+        <w:rPr>
+          <w:rFonts w:ascii="Times New Roman" w:hAnsi="Times New Roman" w:cs="Times New Roman"/>
+          <w:sz w:val="24"/>
+          <w:szCs w:val="24"/>
+        </w:rPr>
         <w:t>Requires FishStats</w:t>
       </w:r>
       <w:r>
@@ -658,6 +812,7 @@
           <w:sz w:val="24"/>
           <w:szCs w:val="24"/>
         </w:rPr>
+        <w:lastRenderedPageBreak/>
         <w:t>CHANGING DEPENDENCIES</w:t>
       </w:r>
     </w:p>
@@ -809,7 +964,6 @@
           <w:sz w:val="24"/>
           <w:szCs w:val="24"/>
         </w:rPr>
-        <w:lastRenderedPageBreak/>
         <w:t>Adding a simplified user-interface for seasonal spatio-temporal models (based on substantial contributions from Andrew Allyn).</w:t>
       </w:r>
     </w:p>
@@ -948,6 +1102,7 @@
           <w:sz w:val="24"/>
           <w:szCs w:val="24"/>
         </w:rPr>
+        <w:lastRenderedPageBreak/>
         <w:t>Update `map` object which was generated incorrectly for several topics related to backwards compatibility, as well as for some types of spatially varying coefficient model.</w:t>
       </w:r>
     </w:p>
@@ -1125,7 +1280,6 @@
           <w:sz w:val="24"/>
           <w:szCs w:val="24"/>
         </w:rPr>
-        <w:lastRenderedPageBreak/>
         <w:t>Allowing user to specify spatially varying coefficients for each density linear predictor separately (X1config_cp / X2config_cp), and adding new feature to allow users to specify a spatially varying catchability covariate (Q1config_k / Q2config_k).  This allows users to, for example, estimate a differences in gear performance between two surveys where gear performance varies spatially as a random field.</w:t>
       </w:r>
     </w:p>
@@ -1215,7 +1369,16 @@
           <w:sz w:val="24"/>
           <w:szCs w:val="24"/>
         </w:rPr>
-        <w:t xml:space="preserve">.  A new option `calculate_kmeans( …, </w:t>
+        <w:t xml:space="preserve">.  A new option </w:t>
+      </w:r>
+      <w:r>
+        <w:rPr>
+          <w:rFonts w:ascii="Times New Roman" w:hAnsi="Times New Roman" w:cs="Times New Roman"/>
+          <w:sz w:val="24"/>
+          <w:szCs w:val="24"/>
+        </w:rPr>
+        <w:lastRenderedPageBreak/>
+        <w:t xml:space="preserve">`calculate_kmeans( …, </w:t>
       </w:r>
       <w:r>
         <w:rPr>
@@ -1320,16 +1483,7 @@
           <w:sz w:val="24"/>
           <w:szCs w:val="24"/>
         </w:rPr>
-        <w:t xml:space="preserve">Omega (spatial random effects), Epsilon (spatio-temporal random effects), and Delta (overdispersion random effects) are now built to have zero-length when these features are not needed (by making one dimension have length-0).  This is intended to (1) decrease memory required in the former approach of mapping these off, and (2) </w:t>
-      </w:r>
-      <w:r>
-        <w:rPr>
-          <w:rFonts w:ascii="Times New Roman" w:hAnsi="Times New Roman" w:cs="Times New Roman"/>
-          <w:sz w:val="24"/>
-          <w:szCs w:val="24"/>
-        </w:rPr>
-        <w:lastRenderedPageBreak/>
-        <w:t>eliminating the chance that users might inadvertently set starting values to non-zero values, which would previously have resulted in incorrect results.</w:t>
+        <w:t>Omega (spatial random effects), Epsilon (spatio-temporal random effects), and Delta (overdispersion random effects) are now built to have zero-length when these features are not needed (by making one dimension have length-0).  This is intended to (1) decrease memory required in the former approach of mapping these off, and (2) eliminating the chance that users might inadvertently set starting values to non-zero values, which would previously have resulted in incorrect results.</w:t>
       </w:r>
     </w:p>
     <w:p>
@@ -1490,6 +1644,7 @@
           <w:sz w:val="24"/>
           <w:szCs w:val="24"/>
         </w:rPr>
+        <w:lastRenderedPageBreak/>
         <w:t>CHANGING DEPENDENCIES</w:t>
       </w:r>
     </w:p>
@@ -1702,16 +1857,7 @@
           <w:sz w:val="24"/>
           <w:szCs w:val="24"/>
         </w:rPr>
-        <w:t xml:space="preserve"> code in CPP files in multiple </w:t>
-      </w:r>
-      <w:r>
-        <w:rPr>
-          <w:rFonts w:ascii="Times New Roman" w:hAnsi="Times New Roman" w:cs="Times New Roman"/>
-          <w:sz w:val="24"/>
-          <w:szCs w:val="24"/>
-        </w:rPr>
-        <w:lastRenderedPageBreak/>
-        <w:t>places.</w:t>
+        <w:t xml:space="preserve"> code in CPP files in multiple places.</w:t>
       </w:r>
       <w:r>
         <w:rPr>
@@ -5012,7 +5158,7 @@
 </file>
 
 <file path=customXml/itemProps1.xml><?xml version="1.0" encoding="utf-8"?>
-<ds:datastoreItem xmlns:ds="http://schemas.openxmlformats.org/officeDocument/2006/customXml" ds:itemID="{72F9949F-6B1E-46A2-8851-9D903F7EE553}">
+<ds:datastoreItem xmlns:ds="http://schemas.openxmlformats.org/officeDocument/2006/customXml" ds:itemID="{D47D3468-F034-47FF-8F25-C297C9D75C53}">
   <ds:schemaRefs>
     <ds:schemaRef ds:uri="http://schemas.openxmlformats.org/officeDocument/2006/bibliography"/>
   </ds:schemaRefs>

</xml_diff>

<commit_message>
small updates into new dev branch
</commit_message>
<xml_diff>
--- a/manual/NEWS.docx
+++ b/manual/NEWS.docx
@@ -25,7 +25,7 @@
           <w:szCs w:val="28"/>
         </w:rPr>
         <w:tab/>
-        <w:t>NEWS for VAST 3.8.2</w:t>
+        <w:t>NEWS for VAST 3.9.0</w:t>
       </w:r>
       <w:bookmarkStart w:id="1" w:name="_GoBack"/>
       <w:bookmarkEnd w:id="1"/>
@@ -220,17 +220,7 @@
           <w:szCs w:val="24"/>
           <w:u w:val="single"/>
         </w:rPr>
-        <w:t>CHANGES IN VAST 3.8.</w:t>
-      </w:r>
-      <w:r>
-        <w:rPr>
-          <w:rFonts w:ascii="Times New Roman" w:hAnsi="Times New Roman" w:cs="Times New Roman"/>
-          <w:b/>
-          <w:sz w:val="24"/>
-          <w:szCs w:val="24"/>
-          <w:u w:val="single"/>
-        </w:rPr>
-        <w:t>2</w:t>
+        <w:t>CHANGES IN VAST 3.9.0</w:t>
       </w:r>
     </w:p>
     <w:p>
@@ -281,7 +271,91 @@
           <w:sz w:val="24"/>
           <w:szCs w:val="24"/>
         </w:rPr>
-        <w:t>Utils version &gt;= 2.10.2</w:t>
+        <w:t>Utils version &gt;= 2.11.0</w:t>
+      </w:r>
+    </w:p>
+    <w:p>
+      <w:pPr>
+        <w:spacing w:after="0" w:line="480" w:lineRule="auto"/>
+        <w:rPr>
+          <w:rFonts w:ascii="Times New Roman" w:hAnsi="Times New Roman" w:cs="Times New Roman"/>
+          <w:b/>
+          <w:sz w:val="24"/>
+          <w:szCs w:val="24"/>
+        </w:rPr>
+      </w:pPr>
+      <w:r>
+        <w:rPr>
+          <w:rFonts w:ascii="Times New Roman" w:hAnsi="Times New Roman" w:cs="Times New Roman"/>
+          <w:b/>
+          <w:sz w:val="24"/>
+          <w:szCs w:val="24"/>
+        </w:rPr>
+        <w:t>NEW FEATURES</w:t>
+      </w:r>
+    </w:p>
+    <w:p>
+      <w:pPr>
+        <w:pStyle w:val="ListParagraph"/>
+        <w:numPr>
+          <w:ilvl w:val="0"/>
+          <w:numId w:val="22"/>
+        </w:numPr>
+        <w:spacing w:after="0" w:line="480" w:lineRule="auto"/>
+        <w:rPr>
+          <w:rFonts w:ascii="Times New Roman" w:hAnsi="Times New Roman" w:cs="Times New Roman"/>
+          <w:b/>
+          <w:sz w:val="24"/>
+          <w:szCs w:val="24"/>
+        </w:rPr>
+      </w:pPr>
+      <w:r>
+        <w:rPr>
+          <w:rFonts w:ascii="Times New Roman" w:hAnsi="Times New Roman" w:cs="Times New Roman"/>
+          <w:sz w:val="24"/>
+          <w:szCs w:val="24"/>
+        </w:rPr>
+        <w:t>Adding plotting function `plot_similarity`</w:t>
+      </w:r>
+      <w:r>
+        <w:rPr>
+          <w:rFonts w:ascii="Times New Roman" w:hAnsi="Times New Roman" w:cs="Times New Roman"/>
+          <w:sz w:val="24"/>
+          <w:szCs w:val="24"/>
+        </w:rPr>
+        <w:t xml:space="preserve"> to allow automated plots for correlation, covariance, dissimilarity, and hierarchical clustering associated with each covariance matrix</w:t>
+      </w:r>
+    </w:p>
+    <w:p>
+      <w:pPr>
+        <w:pStyle w:val="ListParagraph"/>
+        <w:numPr>
+          <w:ilvl w:val="0"/>
+          <w:numId w:val="22"/>
+        </w:numPr>
+        <w:spacing w:after="0" w:line="480" w:lineRule="auto"/>
+        <w:rPr>
+          <w:rFonts w:ascii="Times New Roman" w:hAnsi="Times New Roman" w:cs="Times New Roman"/>
+          <w:b/>
+          <w:sz w:val="24"/>
+          <w:szCs w:val="24"/>
+        </w:rPr>
+      </w:pPr>
+      <w:r>
+        <w:rPr>
+          <w:rFonts w:ascii="Times New Roman" w:hAnsi="Times New Roman" w:cs="Times New Roman"/>
+          <w:sz w:val="24"/>
+          <w:szCs w:val="24"/>
+        </w:rPr>
+        <w:t>Adding plotting function `plot_clusters` to allow efficient plots of hierarchical clustering of spatial variables</w:t>
+      </w:r>
+      <w:r>
+        <w:rPr>
+          <w:rFonts w:ascii="Times New Roman" w:hAnsi="Times New Roman" w:cs="Times New Roman"/>
+          <w:sz w:val="24"/>
+          <w:szCs w:val="24"/>
+        </w:rPr>
+        <w:t xml:space="preserve"> including `D_gct`, `Omega_gc`, and `Epsilon_gct`</w:t>
       </w:r>
     </w:p>
     <w:p>
@@ -326,31 +400,15 @@
           <w:sz w:val="24"/>
           <w:szCs w:val="24"/>
         </w:rPr>
-        <w:t>Fixes plotting but in `calculate_proportions` that was introduced in VAST 3.8.0</w:t>
-      </w:r>
-      <w:r>
-        <w:rPr>
-          <w:rFonts w:ascii="Times New Roman" w:hAnsi="Times New Roman" w:cs="Times New Roman"/>
-          <w:sz w:val="24"/>
-          <w:szCs w:val="24"/>
-        </w:rPr>
-        <w:t xml:space="preserve">, which </w:t>
-      </w:r>
-      <w:r>
-        <w:rPr>
-          <w:rFonts w:ascii="Times New Roman" w:hAnsi="Times New Roman" w:cs="Times New Roman"/>
-          <w:sz w:val="24"/>
-          <w:szCs w:val="24"/>
-        </w:rPr>
-        <w:t xml:space="preserve">previously resulted in </w:t>
-      </w:r>
-      <w:r>
-        <w:rPr>
-          <w:rFonts w:ascii="Times New Roman" w:hAnsi="Times New Roman" w:cs="Times New Roman"/>
-          <w:sz w:val="24"/>
-          <w:szCs w:val="24"/>
-        </w:rPr>
-        <w:t>an uninformative error message</w:t>
+        <w:t xml:space="preserve">Fixes </w:t>
+      </w:r>
+      <w:r>
+        <w:rPr>
+          <w:rFonts w:ascii="Times New Roman" w:hAnsi="Times New Roman" w:cs="Times New Roman"/>
+          <w:sz w:val="24"/>
+          <w:szCs w:val="24"/>
+        </w:rPr>
+        <w:t>small bug in labelling in `amend_output`</w:t>
       </w:r>
     </w:p>
     <w:p>
@@ -382,7 +440,17 @@
           <w:szCs w:val="24"/>
           <w:u w:val="single"/>
         </w:rPr>
-        <w:t>CHANGES IN VAST 3.8.1</w:t>
+        <w:t>CHANGES IN VAST 3.8.</w:t>
+      </w:r>
+      <w:r>
+        <w:rPr>
+          <w:rFonts w:ascii="Times New Roman" w:hAnsi="Times New Roman" w:cs="Times New Roman"/>
+          <w:b/>
+          <w:sz w:val="24"/>
+          <w:szCs w:val="24"/>
+          <w:u w:val="single"/>
+        </w:rPr>
+        <w:t>2</w:t>
       </w:r>
     </w:p>
     <w:p>
@@ -433,15 +501,7 @@
           <w:sz w:val="24"/>
           <w:szCs w:val="24"/>
         </w:rPr>
-        <w:t>Utils version &gt;= 2.10.</w:t>
-      </w:r>
-      <w:r>
-        <w:rPr>
-          <w:rFonts w:ascii="Times New Roman" w:hAnsi="Times New Roman" w:cs="Times New Roman"/>
-          <w:sz w:val="24"/>
-          <w:szCs w:val="24"/>
-        </w:rPr>
-        <w:t>1</w:t>
+        <w:t>Utils version &gt;= 2.10.2</w:t>
       </w:r>
     </w:p>
     <w:p>
@@ -486,23 +546,32 @@
           <w:sz w:val="24"/>
           <w:szCs w:val="24"/>
         </w:rPr>
-        <w:t>Update .onAttach to download FishStatsUtils &gt;= 2.10.</w:t>
-      </w:r>
-      <w:r>
-        <w:rPr>
-          <w:rFonts w:ascii="Times New Roman" w:hAnsi="Times New Roman" w:cs="Times New Roman"/>
-          <w:sz w:val="24"/>
-          <w:szCs w:val="24"/>
-        </w:rPr>
-        <w:t>1</w:t>
-      </w:r>
-      <w:r>
-        <w:rPr>
-          <w:rFonts w:ascii="Times New Roman" w:hAnsi="Times New Roman" w:cs="Times New Roman"/>
-          <w:sz w:val="24"/>
-          <w:szCs w:val="24"/>
-        </w:rPr>
-        <w:t xml:space="preserve">  </w:t>
+        <w:lastRenderedPageBreak/>
+        <w:t>Fixes plotting but in `calculate_proportions` that was introduced in VAST 3.8.0</w:t>
+      </w:r>
+      <w:r>
+        <w:rPr>
+          <w:rFonts w:ascii="Times New Roman" w:hAnsi="Times New Roman" w:cs="Times New Roman"/>
+          <w:sz w:val="24"/>
+          <w:szCs w:val="24"/>
+        </w:rPr>
+        <w:t xml:space="preserve">, which </w:t>
+      </w:r>
+      <w:r>
+        <w:rPr>
+          <w:rFonts w:ascii="Times New Roman" w:hAnsi="Times New Roman" w:cs="Times New Roman"/>
+          <w:sz w:val="24"/>
+          <w:szCs w:val="24"/>
+        </w:rPr>
+        <w:t xml:space="preserve">previously resulted in </w:t>
+      </w:r>
+      <w:r>
+        <w:rPr>
+          <w:rFonts w:ascii="Times New Roman" w:hAnsi="Times New Roman" w:cs="Times New Roman"/>
+          <w:sz w:val="24"/>
+          <w:szCs w:val="24"/>
+        </w:rPr>
+        <w:t>an uninformative error message</w:t>
       </w:r>
     </w:p>
     <w:p>
@@ -534,7 +603,7 @@
           <w:szCs w:val="24"/>
           <w:u w:val="single"/>
         </w:rPr>
-        <w:t>CHANGES IN VAST 3.8.0</w:t>
+        <w:t>CHANGES IN VAST 3.8.1</w:t>
       </w:r>
     </w:p>
     <w:p>
@@ -585,7 +654,128 @@
           <w:sz w:val="24"/>
           <w:szCs w:val="24"/>
         </w:rPr>
-        <w:t>Utils version &gt;= 2.10.0</w:t>
+        <w:t>Utils version &gt;= 2.10.</w:t>
+      </w:r>
+      <w:r>
+        <w:rPr>
+          <w:rFonts w:ascii="Times New Roman" w:hAnsi="Times New Roman" w:cs="Times New Roman"/>
+          <w:sz w:val="24"/>
+          <w:szCs w:val="24"/>
+        </w:rPr>
+        <w:t>1</w:t>
+      </w:r>
+    </w:p>
+    <w:p>
+      <w:pPr>
+        <w:spacing w:after="0" w:line="480" w:lineRule="auto"/>
+        <w:rPr>
+          <w:rFonts w:ascii="Times New Roman" w:hAnsi="Times New Roman" w:cs="Times New Roman"/>
+          <w:b/>
+          <w:sz w:val="24"/>
+          <w:szCs w:val="24"/>
+        </w:rPr>
+      </w:pPr>
+      <w:r>
+        <w:rPr>
+          <w:rFonts w:ascii="Times New Roman" w:hAnsi="Times New Roman" w:cs="Times New Roman"/>
+          <w:b/>
+          <w:sz w:val="24"/>
+          <w:szCs w:val="24"/>
+        </w:rPr>
+        <w:t>BUG FIXES</w:t>
+      </w:r>
+    </w:p>
+    <w:p>
+      <w:pPr>
+        <w:pStyle w:val="ListParagraph"/>
+        <w:numPr>
+          <w:ilvl w:val="0"/>
+          <w:numId w:val="21"/>
+        </w:numPr>
+        <w:spacing w:after="0" w:line="480" w:lineRule="auto"/>
+        <w:rPr>
+          <w:rFonts w:ascii="Times New Roman" w:hAnsi="Times New Roman" w:cs="Times New Roman"/>
+          <w:b/>
+          <w:sz w:val="24"/>
+          <w:szCs w:val="24"/>
+          <w:u w:val="single"/>
+        </w:rPr>
+      </w:pPr>
+      <w:r>
+        <w:rPr>
+          <w:rFonts w:ascii="Times New Roman" w:hAnsi="Times New Roman" w:cs="Times New Roman"/>
+          <w:sz w:val="24"/>
+          <w:szCs w:val="24"/>
+        </w:rPr>
+        <w:t>Update .onAttach to download FishStatsUtils &gt;= 2.10.</w:t>
+      </w:r>
+      <w:r>
+        <w:rPr>
+          <w:rFonts w:ascii="Times New Roman" w:hAnsi="Times New Roman" w:cs="Times New Roman"/>
+          <w:sz w:val="24"/>
+          <w:szCs w:val="24"/>
+        </w:rPr>
+        <w:t>1</w:t>
+      </w:r>
+      <w:r>
+        <w:rPr>
+          <w:rFonts w:ascii="Times New Roman" w:hAnsi="Times New Roman" w:cs="Times New Roman"/>
+          <w:sz w:val="24"/>
+          <w:szCs w:val="24"/>
+        </w:rPr>
+        <w:t xml:space="preserve">  </w:t>
+      </w:r>
+    </w:p>
+    <w:p>
+      <w:pPr>
+        <w:spacing w:after="0" w:line="480" w:lineRule="auto"/>
+        <w:rPr>
+          <w:rFonts w:ascii="Times New Roman" w:hAnsi="Times New Roman" w:cs="Times New Roman"/>
+          <w:sz w:val="24"/>
+          <w:szCs w:val="24"/>
+        </w:rPr>
+      </w:pPr>
+    </w:p>
+    <w:p>
+      <w:pPr>
+        <w:spacing w:after="0" w:line="480" w:lineRule="auto"/>
+        <w:rPr>
+          <w:rFonts w:ascii="Times New Roman" w:hAnsi="Times New Roman" w:cs="Times New Roman"/>
+          <w:b/>
+          <w:sz w:val="24"/>
+          <w:szCs w:val="24"/>
+          <w:u w:val="single"/>
+        </w:rPr>
+      </w:pPr>
+      <w:r>
+        <w:rPr>
+          <w:rFonts w:ascii="Times New Roman" w:hAnsi="Times New Roman" w:cs="Times New Roman"/>
+          <w:b/>
+          <w:sz w:val="24"/>
+          <w:szCs w:val="24"/>
+          <w:u w:val="single"/>
+        </w:rPr>
+        <w:t>CHANGES IN VAST 3.8.0</w:t>
+      </w:r>
+    </w:p>
+    <w:p>
+      <w:pPr>
+        <w:spacing w:after="0" w:line="480" w:lineRule="auto"/>
+        <w:rPr>
+          <w:rFonts w:ascii="Times New Roman" w:hAnsi="Times New Roman" w:cs="Times New Roman"/>
+          <w:b/>
+          <w:sz w:val="24"/>
+          <w:szCs w:val="24"/>
+        </w:rPr>
+      </w:pPr>
+      <w:r>
+        <w:rPr>
+          <w:rFonts w:ascii="Times New Roman" w:hAnsi="Times New Roman" w:cs="Times New Roman"/>
+          <w:b/>
+          <w:sz w:val="24"/>
+          <w:szCs w:val="24"/>
+        </w:rPr>
+        <w:t>CHANGING DEPENDENCIES</w:t>
       </w:r>
     </w:p>
     <w:p>
@@ -608,7 +798,15 @@
           <w:sz w:val="24"/>
           <w:szCs w:val="24"/>
         </w:rPr>
-        <w:t>Requires package `units`</w:t>
+        <w:t>Requires FishStats</w:t>
+      </w:r>
+      <w:r>
+        <w:rPr>
+          <w:rFonts w:ascii="Times New Roman" w:hAnsi="Times New Roman" w:cs="Times New Roman"/>
+          <w:sz w:val="24"/>
+          <w:szCs w:val="24"/>
+        </w:rPr>
+        <w:t>Utils version &gt;= 2.10.0</w:t>
       </w:r>
     </w:p>
     <w:p>
@@ -631,7 +829,29 @@
           <w:sz w:val="24"/>
           <w:szCs w:val="24"/>
         </w:rPr>
-        <w:lastRenderedPageBreak/>
+        <w:t>Requires package `units`</w:t>
+      </w:r>
+    </w:p>
+    <w:p>
+      <w:pPr>
+        <w:pStyle w:val="ListParagraph"/>
+        <w:numPr>
+          <w:ilvl w:val="0"/>
+          <w:numId w:val="20"/>
+        </w:numPr>
+        <w:spacing w:after="0" w:line="480" w:lineRule="auto"/>
+        <w:rPr>
+          <w:rFonts w:ascii="Times New Roman" w:hAnsi="Times New Roman" w:cs="Times New Roman"/>
+          <w:sz w:val="24"/>
+          <w:szCs w:val="24"/>
+        </w:rPr>
+      </w:pPr>
+      <w:r>
+        <w:rPr>
+          <w:rFonts w:ascii="Times New Roman" w:hAnsi="Times New Roman" w:cs="Times New Roman"/>
+          <w:sz w:val="24"/>
+          <w:szCs w:val="24"/>
+        </w:rPr>
         <w:t>Eliminate dependency `plotKML`, which has been removed from CRAN</w:t>
       </w:r>
     </w:p>
@@ -777,6 +997,7 @@
           <w:sz w:val="24"/>
           <w:szCs w:val="24"/>
         </w:rPr>
+        <w:lastRenderedPageBreak/>
         <w:t>Improve `plot_data` to use specified `projargs` input, i.e., to work well with nonstandard projections.</w:t>
       </w:r>
     </w:p>
@@ -877,16 +1098,7 @@
           <w:sz w:val="24"/>
           <w:szCs w:val="24"/>
         </w:rPr>
-        <w:t xml:space="preserve">; if these </w:t>
-      </w:r>
-      <w:r>
-        <w:rPr>
-          <w:rFonts w:ascii="Times New Roman" w:hAnsi="Times New Roman" w:cs="Times New Roman"/>
-          <w:sz w:val="24"/>
-          <w:szCs w:val="24"/>
-        </w:rPr>
-        <w:lastRenderedPageBreak/>
-        <w:t>inputs are missing an explicit units designation, then the model coerces them to have units `kg`, `km^2` and `km^2` respectively</w:t>
+        <w:t>; if these inputs are missing an explicit units designation, then the model coerces them to have units `kg`, `km^2` and `km^2` respectively</w:t>
       </w:r>
       <w:r>
         <w:rPr>
@@ -1084,6 +1296,7 @@
           <w:sz w:val="24"/>
           <w:szCs w:val="24"/>
         </w:rPr>
+        <w:lastRenderedPageBreak/>
         <w:t>Change `fit_model` to include `getJointPrecision=TRUE` by default, so that range-edge metrics are computed by default.</w:t>
       </w:r>
     </w:p>
@@ -1282,7 +1495,6 @@
           <w:sz w:val="24"/>
           <w:szCs w:val="24"/>
         </w:rPr>
-        <w:lastRenderedPageBreak/>
         <w:t>Improve `predict` feature added in release 3.6.0 including:  (1) adding an integrated-test to confirm that it behaves identically to `predict.glm` in some simple cases; (2) improving documentation; and (3) confirming that it can be integrated with package `pdp` to make partial dependence plots.</w:t>
       </w:r>
     </w:p>
@@ -1378,6 +1590,7 @@
           <w:sz w:val="24"/>
           <w:szCs w:val="24"/>
         </w:rPr>
+        <w:lastRenderedPageBreak/>
         <w:t>Update `plot_quantile_residuals` to ensure that a residual &gt;0.5 corresponds to data above the median from the predictive distribution, and a residual &lt;0.5</w:t>
       </w:r>
       <w:r>
@@ -1574,7 +1787,6 @@
           <w:sz w:val="24"/>
           <w:szCs w:val="24"/>
         </w:rPr>
-        <w:lastRenderedPageBreak/>
         <w:t>NEW FEATURES</w:t>
       </w:r>
     </w:p>
@@ -1649,7 +1861,16 @@
           <w:sz w:val="24"/>
           <w:szCs w:val="24"/>
         </w:rPr>
-        <w:t>Allowing user to specify spatially varying coefficients for each density linear predictor separately (X1config_cp / X2config_cp), and adding new feature to allow users to specify a spatially varying catchability covariate (Q1config_k / Q2config_k).  This allows users to, for example, estimate a differences in gear performance between two surveys where gear performance varies spatially as a random field.</w:t>
+        <w:t xml:space="preserve">Allowing user to specify spatially varying coefficients for each density linear predictor separately (X1config_cp / X2config_cp), and adding new feature to allow users to specify a spatially varying catchability covariate (Q1config_k / Q2config_k).  </w:t>
+      </w:r>
+      <w:r>
+        <w:rPr>
+          <w:rFonts w:ascii="Times New Roman" w:hAnsi="Times New Roman" w:cs="Times New Roman"/>
+          <w:sz w:val="24"/>
+          <w:szCs w:val="24"/>
+        </w:rPr>
+        <w:lastRenderedPageBreak/>
+        <w:t>This allows users to, for example, estimate a differences in gear performance between two surveys where gear performance varies spatially as a random field.</w:t>
       </w:r>
     </w:p>
     <w:p>
@@ -1799,7 +2020,6 @@
           <w:sz w:val="24"/>
           <w:szCs w:val="24"/>
         </w:rPr>
-        <w:lastRenderedPageBreak/>
         <w:t>Update `projargs` strings passed to package sp / RGDAL, to keep up with changes to using PROJ6.  The previous use of projargs strings was throwing annoying warning messages, but the change did not appear to impact functionality.</w:t>
       </w:r>
     </w:p>
@@ -1868,6 +2088,7 @@
           <w:sz w:val="24"/>
           <w:szCs w:val="24"/>
         </w:rPr>
+        <w:lastRenderedPageBreak/>
         <w:t>`make_covariates(.)` has been re-structured to change the order of operations, resulting in a more stable implementation for use with factors and interactions</w:t>
       </w:r>
     </w:p>
@@ -2096,7 +2317,6 @@
           <w:sz w:val="24"/>
           <w:szCs w:val="24"/>
         </w:rPr>
-        <w:lastRenderedPageBreak/>
         <w:t>Added a feature for barrier-SPDE, where vertices of the SPDE mesh that occur over land have a correlation of zero with nearby vertices.</w:t>
       </w:r>
     </w:p>
@@ -5635,7 +5855,7 @@
 </file>
 
 <file path=customXml/itemProps1.xml><?xml version="1.0" encoding="utf-8"?>
-<ds:datastoreItem xmlns:ds="http://schemas.openxmlformats.org/officeDocument/2006/customXml" ds:itemID="{9E53770B-CB23-478A-A455-6E76C4197941}">
+<ds:datastoreItem xmlns:ds="http://schemas.openxmlformats.org/officeDocument/2006/customXml" ds:itemID="{26B3E2CB-03E3-48CF-A705-B374E6D5C410}">
   <ds:schemaRefs>
     <ds:schemaRef ds:uri="http://schemas.openxmlformats.org/officeDocument/2006/bibliography"/>
   </ds:schemaRefs>

</xml_diff>

<commit_message>
Fixing backwards compatibility by ...
1.  Removing CPP versions prior to V8.0.0
2.  adding an integrated test for installed CPPs
3.  fixing compilation and build issues with CPP versions <10.0.0
</commit_message>
<xml_diff>
--- a/manual/NEWS.docx
+++ b/manual/NEWS.docx
@@ -374,8 +374,6 @@
         </w:rPr>
         <w:t xml:space="preserve">Adding function `reload_model`, which allows users to load a fitted model and relink the DLLs to use it as if it were run originally in that R session.  </w:t>
       </w:r>
-      <w:bookmarkStart w:id="1" w:name="_GoBack"/>
-      <w:bookmarkEnd w:id="1"/>
     </w:p>
     <w:p>
       <w:pPr>
@@ -435,6 +433,73 @@
     </w:p>
     <w:p>
       <w:pPr>
+        <w:pStyle w:val="ListParagraph"/>
+        <w:numPr>
+          <w:ilvl w:val="0"/>
+          <w:numId w:val="22"/>
+        </w:numPr>
+        <w:spacing w:after="0" w:line="480" w:lineRule="auto"/>
+        <w:rPr>
+          <w:rFonts w:ascii="Times New Roman" w:hAnsi="Times New Roman" w:cs="Times New Roman"/>
+          <w:b/>
+          <w:sz w:val="24"/>
+          <w:szCs w:val="24"/>
+        </w:rPr>
+      </w:pPr>
+      <w:r>
+        <w:rPr>
+          <w:rFonts w:ascii="Times New Roman" w:hAnsi="Times New Roman" w:cs="Times New Roman"/>
+          <w:sz w:val="24"/>
+          <w:szCs w:val="24"/>
+        </w:rPr>
+        <w:t>Adding plotting function `plot_residual_semivariance`, which takes quantile residuals, converts to an approximate normal distribution, calculates a two-dimensional semivariance in space and time, and then plots this.  The normal-</w:t>
+      </w:r>
+      <w:r>
+        <w:rPr>
+          <w:rFonts w:ascii="Times New Roman" w:hAnsi="Times New Roman" w:cs="Times New Roman"/>
+          <w:sz w:val="24"/>
+          <w:szCs w:val="24"/>
+        </w:rPr>
+        <w:lastRenderedPageBreak/>
+        <w:t xml:space="preserve">transformed residual semivariance should be approximately 1.0 at all spatial and temporal lags.  </w:t>
+      </w:r>
+    </w:p>
+    <w:p>
+      <w:pPr>
+        <w:pStyle w:val="ListParagraph"/>
+        <w:numPr>
+          <w:ilvl w:val="0"/>
+          <w:numId w:val="22"/>
+        </w:numPr>
+        <w:spacing w:after="0" w:line="480" w:lineRule="auto"/>
+        <w:rPr>
+          <w:rFonts w:ascii="Times New Roman" w:hAnsi="Times New Roman" w:cs="Times New Roman"/>
+          <w:b/>
+          <w:sz w:val="24"/>
+          <w:szCs w:val="24"/>
+        </w:rPr>
+      </w:pPr>
+      <w:r>
+        <w:rPr>
+          <w:rFonts w:ascii="Times New Roman" w:hAnsi="Times New Roman" w:cs="Times New Roman"/>
+          <w:sz w:val="24"/>
+          <w:szCs w:val="24"/>
+        </w:rPr>
+        <w:t>Adding integrated-test using Bering Sea pollock index model for all installed versions to ensure backwards compatibility is functional</w:t>
+      </w:r>
+      <w:r>
+        <w:rPr>
+          <w:rFonts w:ascii="Times New Roman" w:hAnsi="Times New Roman" w:cs="Times New Roman"/>
+          <w:sz w:val="24"/>
+          <w:szCs w:val="24"/>
+        </w:rPr>
+        <w:t xml:space="preserve"> at least for this minimal case.</w:t>
+      </w:r>
+      <w:bookmarkStart w:id="1" w:name="_GoBack"/>
+      <w:bookmarkEnd w:id="1"/>
+    </w:p>
+    <w:p>
+      <w:pPr>
         <w:spacing w:after="0" w:line="480" w:lineRule="auto"/>
         <w:rPr>
           <w:rFonts w:ascii="Times New Roman" w:hAnsi="Times New Roman" w:cs="Times New Roman"/>
@@ -491,16 +556,7 @@
           <w:sz w:val="24"/>
           <w:szCs w:val="24"/>
         </w:rPr>
-        <w:t xml:space="preserve">.  These were previously simulated while using as mean the *estimated* value </w:t>
-      </w:r>
-      <w:r>
-        <w:rPr>
-          <w:rFonts w:ascii="Times New Roman" w:hAnsi="Times New Roman" w:cs="Times New Roman"/>
-          <w:sz w:val="24"/>
-          <w:szCs w:val="24"/>
-        </w:rPr>
-        <w:lastRenderedPageBreak/>
-        <w:t xml:space="preserve">from the previous </w:t>
+        <w:t xml:space="preserve">.  These were previously simulated while using as mean the *estimated* value from the previous </w:t>
       </w:r>
       <w:r>
         <w:rPr>
@@ -637,6 +693,29 @@
     </w:p>
     <w:p>
       <w:pPr>
+        <w:pStyle w:val="ListParagraph"/>
+        <w:numPr>
+          <w:ilvl w:val="0"/>
+          <w:numId w:val="23"/>
+        </w:numPr>
+        <w:spacing w:after="0" w:line="480" w:lineRule="auto"/>
+        <w:rPr>
+          <w:rFonts w:ascii="Times New Roman" w:hAnsi="Times New Roman" w:cs="Times New Roman"/>
+          <w:sz w:val="24"/>
+          <w:szCs w:val="24"/>
+        </w:rPr>
+      </w:pPr>
+      <w:r>
+        <w:rPr>
+          <w:rFonts w:ascii="Times New Roman" w:hAnsi="Times New Roman" w:cs="Times New Roman"/>
+          <w:sz w:val="24"/>
+          <w:szCs w:val="24"/>
+        </w:rPr>
+        <w:t>Removing CPP versions prior to V8.0.0</w:t>
+      </w:r>
+    </w:p>
+    <w:p>
+      <w:pPr>
         <w:spacing w:after="0" w:line="480" w:lineRule="auto"/>
         <w:rPr>
           <w:rFonts w:ascii="Times New Roman" w:hAnsi="Times New Roman" w:cs="Times New Roman"/>
@@ -664,17 +743,7 @@
           <w:szCs w:val="24"/>
           <w:u w:val="single"/>
         </w:rPr>
-        <w:t>CHANGES IN VAST 3.9</w:t>
-      </w:r>
-      <w:r>
-        <w:rPr>
-          <w:rFonts w:ascii="Times New Roman" w:hAnsi="Times New Roman" w:cs="Times New Roman"/>
-          <w:b/>
-          <w:sz w:val="24"/>
-          <w:szCs w:val="24"/>
-          <w:u w:val="single"/>
-        </w:rPr>
-        <w:t>.0</w:t>
+        <w:t>CHANGES IN VAST 3.9.0</w:t>
       </w:r>
     </w:p>
     <w:p>
@@ -725,15 +794,7 @@
           <w:sz w:val="24"/>
           <w:szCs w:val="24"/>
         </w:rPr>
-        <w:t>Utils version &gt;= 2.11</w:t>
-      </w:r>
-      <w:r>
-        <w:rPr>
-          <w:rFonts w:ascii="Times New Roman" w:hAnsi="Times New Roman" w:cs="Times New Roman"/>
-          <w:sz w:val="24"/>
-          <w:szCs w:val="24"/>
-        </w:rPr>
-        <w:t>.0</w:t>
+        <w:t>Utils version &gt;= 2.11.0</w:t>
       </w:r>
     </w:p>
     <w:p>
@@ -993,7 +1054,6 @@
           <w:sz w:val="24"/>
           <w:szCs w:val="24"/>
         </w:rPr>
-        <w:lastRenderedPageBreak/>
         <w:t>CHANGING DEPENDENCIES</w:t>
       </w:r>
     </w:p>
@@ -1290,6 +1350,7 @@
           <w:sz w:val="24"/>
           <w:szCs w:val="24"/>
         </w:rPr>
+        <w:lastRenderedPageBreak/>
         <w:t>Added a “generalized gamma” distribution as new distribution, which involves two variance parameters and can continuously transition between gamma and lognormal distributions.</w:t>
       </w:r>
     </w:p>
@@ -1391,16 +1452,7 @@
           <w:sz w:val="24"/>
           <w:szCs w:val="24"/>
         </w:rPr>
-        <w:t xml:space="preserve">Adds new calculation of deviance in the Report for gamma and lognormal delta models, which can be used to calculate percent-deviance-explained as a metric of </w:t>
-      </w:r>
-      <w:r>
-        <w:rPr>
-          <w:rFonts w:ascii="Times New Roman" w:hAnsi="Times New Roman" w:cs="Times New Roman"/>
-          <w:sz w:val="24"/>
-          <w:szCs w:val="24"/>
-        </w:rPr>
-        <w:lastRenderedPageBreak/>
-        <w:t>model explanatory power for comparison across models or with other software packages.</w:t>
+        <w:t>Adds new calculation of deviance in the Report for gamma and lognormal delta models, which can be used to calculate percent-deviance-explained as a metric of model explanatory power for comparison across models or with other software packages.</w:t>
       </w:r>
     </w:p>
     <w:p>
@@ -1530,6 +1582,7 @@
           <w:sz w:val="24"/>
           <w:szCs w:val="24"/>
         </w:rPr>
+        <w:lastRenderedPageBreak/>
         <w:t>Allow calculation of Dunn-Smyth simulation residuals even for models including some instances where `b_i=NA`, i.e., in cases involving forecasting</w:t>
       </w:r>
       <w:r>
@@ -1720,7 +1773,6 @@
           <w:sz w:val="24"/>
           <w:szCs w:val="24"/>
         </w:rPr>
-        <w:lastRenderedPageBreak/>
         <w:t xml:space="preserve">Change the default `projargs` used when plotting to Lon-Lat, to avoid errors arising from applying custom projections to global coastline maps without also specifying a reduced subset of countries.  </w:t>
       </w:r>
     </w:p>
@@ -1874,7 +1926,16 @@
           <w:sz w:val="24"/>
           <w:szCs w:val="24"/>
         </w:rPr>
-        <w:t>Improve `predict` feature added in release 3.6.0 including:  (1) adding an integrated-test to confirm that it behaves identically to `predict.glm` in some simple cases; (2) improving documentation; and (3) confirming that it can be integrated with package `pdp` to make partial dependence plots.</w:t>
+        <w:t xml:space="preserve">Improve `predict` feature added in release 3.6.0 including:  (1) adding an integrated-test to confirm that it behaves identically to `predict.glm` in some simple cases; (2) </w:t>
+      </w:r>
+      <w:r>
+        <w:rPr>
+          <w:rFonts w:ascii="Times New Roman" w:hAnsi="Times New Roman" w:cs="Times New Roman"/>
+          <w:sz w:val="24"/>
+          <w:szCs w:val="24"/>
+        </w:rPr>
+        <w:lastRenderedPageBreak/>
+        <w:t>improving documentation; and (3) confirming that it can be integrated with package `pdp` to make partial dependence plots.</w:t>
       </w:r>
     </w:p>
     <w:p>
@@ -1977,16 +2038,7 @@
           <w:sz w:val="24"/>
           <w:szCs w:val="24"/>
         </w:rPr>
-        <w:t xml:space="preserve"> corresponds to data below the median from the predictive distribution (the previous version had that </w:t>
-      </w:r>
-      <w:r>
-        <w:rPr>
-          <w:rFonts w:ascii="Times New Roman" w:hAnsi="Times New Roman" w:cs="Times New Roman"/>
-          <w:sz w:val="24"/>
-          <w:szCs w:val="24"/>
-        </w:rPr>
-        <w:lastRenderedPageBreak/>
-        <w:t>swapped due to the sign-change caused by using a uniform-to-chi-squared function for aggregating quantile residuals)</w:t>
+        <w:t xml:space="preserve"> corresponds to data below the median from the predictive distribution (the previous version had that swapped due to the sign-change caused by using a uniform-to-chi-squared function for aggregating quantile residuals)</w:t>
       </w:r>
       <w:r>
         <w:rPr>
@@ -2199,6 +2251,7 @@
           <w:sz w:val="24"/>
           <w:szCs w:val="24"/>
         </w:rPr>
+        <w:lastRenderedPageBreak/>
         <w:t>Expanding use of formula interface to specify covariates.  A separate formula is now specified for each linear predictor for density (X1_formula/X2_formula) or catchability (Q1_formula/Q2_formula).  Catchability formulas are parsed by user-supplied data frame `</w:t>
       </w:r>
       <w:r>
@@ -2273,7 +2326,6 @@
           <w:sz w:val="24"/>
           <w:szCs w:val="24"/>
         </w:rPr>
-        <w:lastRenderedPageBreak/>
         <w:t xml:space="preserve">Adding generic predict function for S3 class `fit_model`;  the function is very slow but could be expanded in the future to be similar to predict functions for other common regression packages. </w:t>
       </w:r>
     </w:p>
@@ -2419,6 +2471,7 @@
           <w:sz w:val="24"/>
           <w:szCs w:val="24"/>
         </w:rPr>
+        <w:lastRenderedPageBreak/>
         <w:t>CODE AND STABILITY IMPROVEMENTS</w:t>
       </w:r>
     </w:p>
@@ -2501,7 +2554,6 @@
           <w:szCs w:val="24"/>
           <w:u w:val="single"/>
         </w:rPr>
-        <w:lastRenderedPageBreak/>
         <w:t>CHANGES IN VAST 3.5.1</w:t>
       </w:r>
     </w:p>
@@ -2742,6 +2794,7 @@
           <w:sz w:val="24"/>
           <w:szCs w:val="24"/>
         </w:rPr>
+        <w:lastRenderedPageBreak/>
         <w:t>Allows probability-integral-transform (PIT) residuals for delta-models, using DHARMa for plotting tools.</w:t>
       </w:r>
     </w:p>
@@ -6350,7 +6403,7 @@
 </file>
 
 <file path=customXml/itemProps1.xml><?xml version="1.0" encoding="utf-8"?>
-<ds:datastoreItem xmlns:ds="http://schemas.openxmlformats.org/officeDocument/2006/customXml" ds:itemID="{7FF2E2ED-771D-4BD5-A759-E9090C3D313E}">
+<ds:datastoreItem xmlns:ds="http://schemas.openxmlformats.org/officeDocument/2006/customXml" ds:itemID="{C6732D5C-CA46-4F60-83DF-7BAB6260673C}">
   <ds:schemaRefs>
     <ds:schemaRef ds:uri="http://schemas.openxmlformats.org/officeDocument/2006/bibliography"/>
   </ds:schemaRefs>

</xml_diff>

<commit_message>
updates to keep up with release 3.9.1
</commit_message>
<xml_diff>
--- a/manual/NEWS.docx
+++ b/manual/NEWS.docx
@@ -495,8 +495,6 @@
         </w:rPr>
         <w:t xml:space="preserve"> at least for this minimal case.</w:t>
       </w:r>
-      <w:bookmarkStart w:id="1" w:name="_GoBack"/>
-      <w:bookmarkEnd w:id="1"/>
     </w:p>
     <w:p>
       <w:pPr>
@@ -743,6 +741,87 @@
           <w:szCs w:val="24"/>
           <w:u w:val="single"/>
         </w:rPr>
+        <w:t>CHANGES IN VAST 3.9.1</w:t>
+      </w:r>
+    </w:p>
+    <w:p>
+      <w:pPr>
+        <w:spacing w:after="0" w:line="480" w:lineRule="auto"/>
+        <w:rPr>
+          <w:rFonts w:ascii="Times New Roman" w:hAnsi="Times New Roman" w:cs="Times New Roman"/>
+          <w:b/>
+          <w:sz w:val="24"/>
+          <w:szCs w:val="24"/>
+        </w:rPr>
+      </w:pPr>
+      <w:r>
+        <w:rPr>
+          <w:rFonts w:ascii="Times New Roman" w:hAnsi="Times New Roman" w:cs="Times New Roman"/>
+          <w:b/>
+          <w:sz w:val="24"/>
+          <w:szCs w:val="24"/>
+        </w:rPr>
+        <w:t>BUG FIX:</w:t>
+      </w:r>
+    </w:p>
+    <w:p>
+      <w:pPr>
+        <w:pStyle w:val="ListParagraph"/>
+        <w:numPr>
+          <w:ilvl w:val="0"/>
+          <w:numId w:val="21"/>
+        </w:numPr>
+        <w:spacing w:after="0" w:line="480" w:lineRule="auto"/>
+        <w:rPr>
+          <w:rFonts w:ascii="Times New Roman" w:hAnsi="Times New Roman" w:cs="Times New Roman"/>
+          <w:b/>
+          <w:sz w:val="24"/>
+          <w:szCs w:val="24"/>
+          <w:u w:val="single"/>
+        </w:rPr>
+      </w:pPr>
+      <w:r>
+        <w:rPr>
+          <w:rFonts w:ascii="Times New Roman" w:hAnsi="Times New Roman" w:cs="Times New Roman"/>
+          <w:sz w:val="24"/>
+          <w:szCs w:val="24"/>
+        </w:rPr>
+        <w:t xml:space="preserve">Update `make_data` to specify appropriate default value for correlations over land vs. water for use in Method = “Barrier” feature.  The previous defaults resulted in faster decorrelation over water than land, i.e., stronger correlations via land than water  </w:t>
+      </w:r>
+    </w:p>
+    <w:p>
+      <w:pPr>
+        <w:spacing w:after="0" w:line="480" w:lineRule="auto"/>
+        <w:rPr>
+          <w:rFonts w:ascii="Times New Roman" w:hAnsi="Times New Roman" w:cs="Times New Roman"/>
+          <w:b/>
+          <w:sz w:val="24"/>
+          <w:szCs w:val="24"/>
+          <w:u w:val="single"/>
+        </w:rPr>
+      </w:pPr>
+    </w:p>
+    <w:p>
+      <w:pPr>
+        <w:spacing w:after="0" w:line="480" w:lineRule="auto"/>
+        <w:rPr>
+          <w:rFonts w:ascii="Times New Roman" w:hAnsi="Times New Roman" w:cs="Times New Roman"/>
+          <w:b/>
+          <w:sz w:val="24"/>
+          <w:szCs w:val="24"/>
+          <w:u w:val="single"/>
+        </w:rPr>
+      </w:pPr>
+      <w:bookmarkStart w:id="1" w:name="_GoBack"/>
+      <w:bookmarkEnd w:id="1"/>
+      <w:r>
+        <w:rPr>
+          <w:rFonts w:ascii="Times New Roman" w:hAnsi="Times New Roman" w:cs="Times New Roman"/>
+          <w:b/>
+          <w:sz w:val="24"/>
+          <w:szCs w:val="24"/>
+          <w:u w:val="single"/>
+        </w:rPr>
         <w:t>CHANGES IN VAST 3.9.0</w:t>
       </w:r>
     </w:p>
@@ -763,6 +842,7 @@
           <w:sz w:val="24"/>
           <w:szCs w:val="24"/>
         </w:rPr>
+        <w:lastRenderedPageBreak/>
         <w:t>CHANGING DEPENDENCIES</w:t>
       </w:r>
     </w:p>
@@ -1303,6 +1383,7 @@
           <w:sz w:val="24"/>
           <w:szCs w:val="24"/>
         </w:rPr>
+        <w:lastRenderedPageBreak/>
         <w:t>NEW FEATURES</w:t>
       </w:r>
     </w:p>
@@ -1350,7 +1431,6 @@
           <w:sz w:val="24"/>
           <w:szCs w:val="24"/>
         </w:rPr>
-        <w:lastRenderedPageBreak/>
         <w:t>Added a “generalized gamma” distribution as new distribution, which involves two variance parameters and can continuously transition between gamma and lognormal distributions.</w:t>
       </w:r>
     </w:p>
@@ -1529,7 +1609,16 @@
           <w:sz w:val="24"/>
           <w:szCs w:val="24"/>
         </w:rPr>
-        <w:t>; if these inputs are missing an explicit units designation, then the model coerces them to have units `kg`, `km^2` and `km^2` respectively</w:t>
+        <w:t xml:space="preserve">; if these </w:t>
+      </w:r>
+      <w:r>
+        <w:rPr>
+          <w:rFonts w:ascii="Times New Roman" w:hAnsi="Times New Roman" w:cs="Times New Roman"/>
+          <w:sz w:val="24"/>
+          <w:szCs w:val="24"/>
+        </w:rPr>
+        <w:lastRenderedPageBreak/>
+        <w:t>inputs are missing an explicit units designation, then the model coerces them to have units `kg`, `km^2` and `km^2` respectively</w:t>
       </w:r>
       <w:r>
         <w:rPr>
@@ -1582,7 +1671,6 @@
           <w:sz w:val="24"/>
           <w:szCs w:val="24"/>
         </w:rPr>
-        <w:lastRenderedPageBreak/>
         <w:t>Allow calculation of Dunn-Smyth simulation residuals even for models including some instances where `b_i=NA`, i.e., in cases involving forecasting</w:t>
       </w:r>
       <w:r>
@@ -1926,16 +2014,8 @@
           <w:sz w:val="24"/>
           <w:szCs w:val="24"/>
         </w:rPr>
-        <w:t xml:space="preserve">Improve `predict` feature added in release 3.6.0 including:  (1) adding an integrated-test to confirm that it behaves identically to `predict.glm` in some simple cases; (2) </w:t>
-      </w:r>
-      <w:r>
-        <w:rPr>
-          <w:rFonts w:ascii="Times New Roman" w:hAnsi="Times New Roman" w:cs="Times New Roman"/>
-          <w:sz w:val="24"/>
-          <w:szCs w:val="24"/>
-        </w:rPr>
         <w:lastRenderedPageBreak/>
-        <w:t>improving documentation; and (3) confirming that it can be integrated with package `pdp` to make partial dependence plots.</w:t>
+        <w:t>Improve `predict` feature added in release 3.6.0 including:  (1) adding an integrated-test to confirm that it behaves identically to `predict.glm` in some simple cases; (2) improving documentation; and (3) confirming that it can be integrated with package `pdp` to make partial dependence plots.</w:t>
       </w:r>
     </w:p>
     <w:p>
@@ -2226,6 +2306,7 @@
           <w:sz w:val="24"/>
           <w:szCs w:val="24"/>
         </w:rPr>
+        <w:lastRenderedPageBreak/>
         <w:t>NEW FEATURES</w:t>
       </w:r>
     </w:p>
@@ -2251,7 +2332,6 @@
           <w:sz w:val="24"/>
           <w:szCs w:val="24"/>
         </w:rPr>
-        <w:lastRenderedPageBreak/>
         <w:t>Expanding use of formula interface to specify covariates.  A separate formula is now specified for each linear predictor for density (X1_formula/X2_formula) or catchability (Q1_formula/Q2_formula).  Catchability formulas are parsed by user-supplied data frame `</w:t>
       </w:r>
       <w:r>
@@ -2451,6 +2531,7 @@
           <w:sz w:val="24"/>
           <w:szCs w:val="24"/>
         </w:rPr>
+        <w:lastRenderedPageBreak/>
         <w:t>Update `projargs` strings passed to package sp / RGDAL, to keep up with changes to using PROJ6.  The previous use of projargs strings was throwing annoying warning messages, but the change did not appear to impact functionality.</w:t>
       </w:r>
     </w:p>
@@ -2471,7 +2552,6 @@
           <w:sz w:val="24"/>
           <w:szCs w:val="24"/>
         </w:rPr>
-        <w:lastRenderedPageBreak/>
         <w:t>CODE AND STABILITY IMPROVEMENTS</w:t>
       </w:r>
     </w:p>
@@ -2748,6 +2828,7 @@
           <w:sz w:val="24"/>
           <w:szCs w:val="24"/>
         </w:rPr>
+        <w:lastRenderedPageBreak/>
         <w:t>Added a feature for barrier-SPDE, where vertices of the SPDE mesh that occur over land have a correlation of zero with nearby vertices.</w:t>
       </w:r>
     </w:p>
@@ -2794,7 +2875,6 @@
           <w:sz w:val="24"/>
           <w:szCs w:val="24"/>
         </w:rPr>
-        <w:lastRenderedPageBreak/>
         <w:t>Allows probability-integral-transform (PIT) residuals for delta-models, using DHARMa for plotting tools.</w:t>
       </w:r>
     </w:p>
@@ -6403,7 +6483,7 @@
 </file>
 
 <file path=customXml/itemProps1.xml><?xml version="1.0" encoding="utf-8"?>
-<ds:datastoreItem xmlns:ds="http://schemas.openxmlformats.org/officeDocument/2006/customXml" ds:itemID="{C6732D5C-CA46-4F60-83DF-7BAB6260673C}">
+<ds:datastoreItem xmlns:ds="http://schemas.openxmlformats.org/officeDocument/2006/customXml" ds:itemID="{DBF05A43-7483-404D-BA25-700FC3268240}">
   <ds:schemaRefs>
     <ds:schemaRef ds:uri="http://schemas.openxmlformats.org/officeDocument/2006/bibliography"/>
   </ds:schemaRefs>

</xml_diff>

<commit_message>
update NEWS to unify with dev branch
</commit_message>
<xml_diff>
--- a/manual/NEWS.docx
+++ b/manual/NEWS.docx
@@ -25,7 +25,7 @@
           <w:szCs w:val="28"/>
         </w:rPr>
         <w:tab/>
-        <w:t>NEWS for VAST 3.</w:t>
+        <w:t>NEWS for VAST 3.10</w:t>
       </w:r>
       <w:r>
         <w:rPr>
@@ -34,7 +34,7 @@
           <w:sz w:val="28"/>
           <w:szCs w:val="28"/>
         </w:rPr>
-        <w:t>9.1</w:t>
+        <w:t>.0</w:t>
       </w:r>
       <w:r>
         <w:rPr>
@@ -227,7 +227,7 @@
           <w:szCs w:val="24"/>
           <w:u w:val="single"/>
         </w:rPr>
-        <w:t>CHANGES IN VAST 3.9.</w:t>
+        <w:t>CHANGES IN VAST 3.10</w:t>
       </w:r>
       <w:r>
         <w:rPr>
@@ -237,27 +237,283 @@
           <w:szCs w:val="24"/>
           <w:u w:val="single"/>
         </w:rPr>
-        <w:t>1</w:t>
-      </w:r>
-    </w:p>
-    <w:p>
-      <w:pPr>
-        <w:spacing w:after="0" w:line="480" w:lineRule="auto"/>
-        <w:rPr>
-          <w:rFonts w:ascii="Times New Roman" w:hAnsi="Times New Roman" w:cs="Times New Roman"/>
-          <w:b/>
-          <w:sz w:val="24"/>
-          <w:szCs w:val="24"/>
-        </w:rPr>
-      </w:pPr>
-      <w:r>
-        <w:rPr>
-          <w:rFonts w:ascii="Times New Roman" w:hAnsi="Times New Roman" w:cs="Times New Roman"/>
-          <w:b/>
-          <w:sz w:val="24"/>
-          <w:szCs w:val="24"/>
-        </w:rPr>
-        <w:t>BUG FIX:</w:t>
+        <w:t>.0</w:t>
+      </w:r>
+    </w:p>
+    <w:p>
+      <w:pPr>
+        <w:spacing w:after="0" w:line="480" w:lineRule="auto"/>
+        <w:rPr>
+          <w:rFonts w:ascii="Times New Roman" w:hAnsi="Times New Roman" w:cs="Times New Roman"/>
+          <w:b/>
+          <w:sz w:val="24"/>
+          <w:szCs w:val="24"/>
+        </w:rPr>
+      </w:pPr>
+      <w:r>
+        <w:rPr>
+          <w:rFonts w:ascii="Times New Roman" w:hAnsi="Times New Roman" w:cs="Times New Roman"/>
+          <w:b/>
+          <w:sz w:val="24"/>
+          <w:szCs w:val="24"/>
+        </w:rPr>
+        <w:t>CHANGING DEPENDENCIES</w:t>
+      </w:r>
+    </w:p>
+    <w:p>
+      <w:pPr>
+        <w:pStyle w:val="ListParagraph"/>
+        <w:numPr>
+          <w:ilvl w:val="0"/>
+          <w:numId w:val="20"/>
+        </w:numPr>
+        <w:spacing w:after="0" w:line="480" w:lineRule="auto"/>
+        <w:rPr>
+          <w:rFonts w:ascii="Times New Roman" w:hAnsi="Times New Roman" w:cs="Times New Roman"/>
+          <w:sz w:val="24"/>
+          <w:szCs w:val="24"/>
+        </w:rPr>
+      </w:pPr>
+      <w:r>
+        <w:rPr>
+          <w:rFonts w:ascii="Times New Roman" w:hAnsi="Times New Roman" w:cs="Times New Roman"/>
+          <w:sz w:val="24"/>
+          <w:szCs w:val="24"/>
+        </w:rPr>
+        <w:t>Requires FishStats</w:t>
+      </w:r>
+      <w:r>
+        <w:rPr>
+          <w:rFonts w:ascii="Times New Roman" w:hAnsi="Times New Roman" w:cs="Times New Roman"/>
+          <w:sz w:val="24"/>
+          <w:szCs w:val="24"/>
+        </w:rPr>
+        <w:t>Utils version &gt;= 2.12</w:t>
+      </w:r>
+      <w:r>
+        <w:rPr>
+          <w:rFonts w:ascii="Times New Roman" w:hAnsi="Times New Roman" w:cs="Times New Roman"/>
+          <w:sz w:val="24"/>
+          <w:szCs w:val="24"/>
+        </w:rPr>
+        <w:t>.0</w:t>
+      </w:r>
+    </w:p>
+    <w:p>
+      <w:pPr>
+        <w:spacing w:after="0" w:line="480" w:lineRule="auto"/>
+        <w:rPr>
+          <w:rFonts w:ascii="Times New Roman" w:hAnsi="Times New Roman" w:cs="Times New Roman"/>
+          <w:b/>
+          <w:sz w:val="24"/>
+          <w:szCs w:val="24"/>
+        </w:rPr>
+      </w:pPr>
+      <w:r>
+        <w:rPr>
+          <w:rFonts w:ascii="Times New Roman" w:hAnsi="Times New Roman" w:cs="Times New Roman"/>
+          <w:b/>
+          <w:sz w:val="24"/>
+          <w:szCs w:val="24"/>
+        </w:rPr>
+        <w:t>NEW FEATURES</w:t>
+      </w:r>
+    </w:p>
+    <w:p>
+      <w:pPr>
+        <w:pStyle w:val="ListParagraph"/>
+        <w:numPr>
+          <w:ilvl w:val="0"/>
+          <w:numId w:val="22"/>
+        </w:numPr>
+        <w:spacing w:after="0" w:line="480" w:lineRule="auto"/>
+        <w:rPr>
+          <w:rFonts w:ascii="Times New Roman" w:hAnsi="Times New Roman" w:cs="Times New Roman"/>
+          <w:b/>
+          <w:sz w:val="24"/>
+          <w:szCs w:val="24"/>
+        </w:rPr>
+      </w:pPr>
+      <w:r>
+        <w:rPr>
+          <w:rFonts w:ascii="Times New Roman" w:hAnsi="Times New Roman" w:cs="Times New Roman"/>
+          <w:sz w:val="24"/>
+          <w:szCs w:val="24"/>
+        </w:rPr>
+        <w:t>Adding plotting function `plot_similarity`</w:t>
+      </w:r>
+      <w:r>
+        <w:rPr>
+          <w:rFonts w:ascii="Times New Roman" w:hAnsi="Times New Roman" w:cs="Times New Roman"/>
+          <w:sz w:val="24"/>
+          <w:szCs w:val="24"/>
+        </w:rPr>
+        <w:t xml:space="preserve"> to allow automated plots for correlation, covariance, dissimilarity, and hierarchical clustering associated with each covariance matrix</w:t>
+      </w:r>
+    </w:p>
+    <w:p>
+      <w:pPr>
+        <w:pStyle w:val="ListParagraph"/>
+        <w:numPr>
+          <w:ilvl w:val="0"/>
+          <w:numId w:val="22"/>
+        </w:numPr>
+        <w:spacing w:after="0" w:line="480" w:lineRule="auto"/>
+        <w:rPr>
+          <w:rFonts w:ascii="Times New Roman" w:hAnsi="Times New Roman" w:cs="Times New Roman"/>
+          <w:b/>
+          <w:sz w:val="24"/>
+          <w:szCs w:val="24"/>
+        </w:rPr>
+      </w:pPr>
+      <w:r>
+        <w:rPr>
+          <w:rFonts w:ascii="Times New Roman" w:hAnsi="Times New Roman" w:cs="Times New Roman"/>
+          <w:sz w:val="24"/>
+          <w:szCs w:val="24"/>
+        </w:rPr>
+        <w:t xml:space="preserve">Adding function `reload_model`, which allows users to load a fitted model and relink the DLLs to use it as if it were run originally in that R session.  </w:t>
+      </w:r>
+    </w:p>
+    <w:p>
+      <w:pPr>
+        <w:pStyle w:val="ListParagraph"/>
+        <w:numPr>
+          <w:ilvl w:val="0"/>
+          <w:numId w:val="22"/>
+        </w:numPr>
+        <w:spacing w:after="0" w:line="480" w:lineRule="auto"/>
+        <w:rPr>
+          <w:rFonts w:ascii="Times New Roman" w:hAnsi="Times New Roman" w:cs="Times New Roman"/>
+          <w:b/>
+          <w:sz w:val="24"/>
+          <w:szCs w:val="24"/>
+        </w:rPr>
+      </w:pPr>
+      <w:r>
+        <w:rPr>
+          <w:rFonts w:ascii="Times New Roman" w:hAnsi="Times New Roman" w:cs="Times New Roman"/>
+          <w:sz w:val="24"/>
+          <w:szCs w:val="24"/>
+        </w:rPr>
+        <w:t>Adding plotting function `plot_clusters` to allow efficient plots of hierarchical clustering of spatial variables</w:t>
+      </w:r>
+      <w:r>
+        <w:rPr>
+          <w:rFonts w:ascii="Times New Roman" w:hAnsi="Times New Roman" w:cs="Times New Roman"/>
+          <w:sz w:val="24"/>
+          <w:szCs w:val="24"/>
+        </w:rPr>
+        <w:t xml:space="preserve"> including `D_gct`, `Omega_gc`, and `Epsilon_gct`</w:t>
+      </w:r>
+    </w:p>
+    <w:p>
+      <w:pPr>
+        <w:pStyle w:val="ListParagraph"/>
+        <w:numPr>
+          <w:ilvl w:val="0"/>
+          <w:numId w:val="22"/>
+        </w:numPr>
+        <w:spacing w:after="0" w:line="480" w:lineRule="auto"/>
+        <w:rPr>
+          <w:rFonts w:ascii="Times New Roman" w:hAnsi="Times New Roman" w:cs="Times New Roman"/>
+          <w:b/>
+          <w:sz w:val="24"/>
+          <w:szCs w:val="24"/>
+        </w:rPr>
+      </w:pPr>
+      <w:r>
+        <w:rPr>
+          <w:rFonts w:ascii="Times New Roman" w:hAnsi="Times New Roman" w:cs="Times New Roman"/>
+          <w:sz w:val="24"/>
+          <w:szCs w:val="24"/>
+        </w:rPr>
+        <w:t>Adding `project_model` to allow rapid exploration of future climate scenarios using end-of-century climate model output without iteratively re-fitting the model.</w:t>
+      </w:r>
+    </w:p>
+    <w:p>
+      <w:pPr>
+        <w:pStyle w:val="ListParagraph"/>
+        <w:numPr>
+          <w:ilvl w:val="0"/>
+          <w:numId w:val="22"/>
+        </w:numPr>
+        <w:spacing w:after="0" w:line="480" w:lineRule="auto"/>
+        <w:rPr>
+          <w:rFonts w:ascii="Times New Roman" w:hAnsi="Times New Roman" w:cs="Times New Roman"/>
+          <w:b/>
+          <w:sz w:val="24"/>
+          <w:szCs w:val="24"/>
+        </w:rPr>
+      </w:pPr>
+      <w:r>
+        <w:rPr>
+          <w:rFonts w:ascii="Times New Roman" w:hAnsi="Times New Roman" w:cs="Times New Roman"/>
+          <w:sz w:val="24"/>
+          <w:szCs w:val="24"/>
+        </w:rPr>
+        <w:t>Adding plotting function `plot_residual_semivariance`, which takes quantile residuals, converts to an approximate normal distribution, calculates a two-dimensional semivariance in space and time, and then plots this.  The normal-</w:t>
+      </w:r>
+      <w:r>
+        <w:rPr>
+          <w:rFonts w:ascii="Times New Roman" w:hAnsi="Times New Roman" w:cs="Times New Roman"/>
+          <w:sz w:val="24"/>
+          <w:szCs w:val="24"/>
+        </w:rPr>
+        <w:lastRenderedPageBreak/>
+        <w:t xml:space="preserve">transformed residual semivariance should be approximately 1.0 at all spatial and temporal lags.  </w:t>
+      </w:r>
+    </w:p>
+    <w:p>
+      <w:pPr>
+        <w:pStyle w:val="ListParagraph"/>
+        <w:numPr>
+          <w:ilvl w:val="0"/>
+          <w:numId w:val="22"/>
+        </w:numPr>
+        <w:spacing w:after="0" w:line="480" w:lineRule="auto"/>
+        <w:rPr>
+          <w:rFonts w:ascii="Times New Roman" w:hAnsi="Times New Roman" w:cs="Times New Roman"/>
+          <w:b/>
+          <w:sz w:val="24"/>
+          <w:szCs w:val="24"/>
+        </w:rPr>
+      </w:pPr>
+      <w:r>
+        <w:rPr>
+          <w:rFonts w:ascii="Times New Roman" w:hAnsi="Times New Roman" w:cs="Times New Roman"/>
+          <w:sz w:val="24"/>
+          <w:szCs w:val="24"/>
+        </w:rPr>
+        <w:t>Adding integrated-test using Bering Sea pollock index model for all installed versions to ensure backwards compatibility is functional</w:t>
+      </w:r>
+      <w:r>
+        <w:rPr>
+          <w:rFonts w:ascii="Times New Roman" w:hAnsi="Times New Roman" w:cs="Times New Roman"/>
+          <w:sz w:val="24"/>
+          <w:szCs w:val="24"/>
+        </w:rPr>
+        <w:t xml:space="preserve"> at least for this minimal case.</w:t>
+      </w:r>
+    </w:p>
+    <w:p>
+      <w:pPr>
+        <w:spacing w:after="0" w:line="480" w:lineRule="auto"/>
+        <w:rPr>
+          <w:rFonts w:ascii="Times New Roman" w:hAnsi="Times New Roman" w:cs="Times New Roman"/>
+          <w:b/>
+          <w:sz w:val="24"/>
+          <w:szCs w:val="24"/>
+        </w:rPr>
+      </w:pPr>
+      <w:r>
+        <w:rPr>
+          <w:rFonts w:ascii="Times New Roman" w:hAnsi="Times New Roman" w:cs="Times New Roman"/>
+          <w:b/>
+          <w:sz w:val="24"/>
+          <w:szCs w:val="24"/>
+        </w:rPr>
+        <w:t>BUG FIXES</w:t>
       </w:r>
     </w:p>
     <w:p>
@@ -282,40 +538,283 @@
           <w:sz w:val="24"/>
           <w:szCs w:val="24"/>
         </w:rPr>
-        <w:t xml:space="preserve">Update </w:t>
-      </w:r>
-      <w:r>
-        <w:rPr>
-          <w:rFonts w:ascii="Times New Roman" w:hAnsi="Times New Roman" w:cs="Times New Roman"/>
-          <w:sz w:val="24"/>
-          <w:szCs w:val="24"/>
-        </w:rPr>
-        <w:t>`make_data` to specify appropriate default value for correlations over land vs. water for use in Method = “Barrier” feature.  The previous defaults resulted in faster decorrelation over water than land, i.e., stronger correlations via land than water</w:t>
-      </w:r>
-      <w:r>
-        <w:rPr>
-          <w:rFonts w:ascii="Times New Roman" w:hAnsi="Times New Roman" w:cs="Times New Roman"/>
-          <w:sz w:val="24"/>
-          <w:szCs w:val="24"/>
-        </w:rPr>
-        <w:t xml:space="preserve">  </w:t>
-      </w:r>
-    </w:p>
-    <w:p>
-      <w:pPr>
-        <w:spacing w:after="0" w:line="480" w:lineRule="auto"/>
-        <w:rPr>
-          <w:rFonts w:ascii="Times New Roman" w:hAnsi="Times New Roman" w:cs="Times New Roman"/>
-          <w:sz w:val="24"/>
-          <w:szCs w:val="24"/>
+        <w:t>Fixes bug in unconditional simulation of {beta1/beta2/epsilon1/epsilon2} components</w:t>
+      </w:r>
+      <w:r>
+        <w:rPr>
+          <w:rFonts w:ascii="Times New Roman" w:hAnsi="Times New Roman" w:cs="Times New Roman"/>
+          <w:sz w:val="24"/>
+          <w:szCs w:val="24"/>
+        </w:rPr>
+        <w:t xml:space="preserve"> when they were specified as having a random-walk or autoregressive structure over time</w:t>
+      </w:r>
+      <w:r>
+        <w:rPr>
+          <w:rFonts w:ascii="Times New Roman" w:hAnsi="Times New Roman" w:cs="Times New Roman"/>
+          <w:sz w:val="24"/>
+          <w:szCs w:val="24"/>
+        </w:rPr>
+        <w:t xml:space="preserve">.  These were previously simulated while using as mean the *estimated* value from the previous </w:t>
+      </w:r>
+      <w:r>
+        <w:rPr>
+          <w:rFonts w:ascii="Times New Roman" w:hAnsi="Times New Roman" w:cs="Times New Roman"/>
+          <w:sz w:val="24"/>
+          <w:szCs w:val="24"/>
+        </w:rPr>
+        <w:t>time</w:t>
+      </w:r>
+      <w:r>
+        <w:rPr>
+          <w:rFonts w:ascii="Times New Roman" w:hAnsi="Times New Roman" w:cs="Times New Roman"/>
+          <w:sz w:val="24"/>
+          <w:szCs w:val="24"/>
+        </w:rPr>
+        <w:t xml:space="preserve">.  The corrected behaviour is to simulate these while </w:t>
+      </w:r>
+      <w:r>
+        <w:rPr>
+          <w:rFonts w:ascii="Times New Roman" w:hAnsi="Times New Roman" w:cs="Times New Roman"/>
+          <w:sz w:val="24"/>
+          <w:szCs w:val="24"/>
+        </w:rPr>
+        <w:t>u</w:t>
+      </w:r>
+      <w:r>
+        <w:rPr>
+          <w:rFonts w:ascii="Times New Roman" w:hAnsi="Times New Roman" w:cs="Times New Roman"/>
+          <w:sz w:val="24"/>
+          <w:szCs w:val="24"/>
+        </w:rPr>
+        <w:t xml:space="preserve">sing as mean the *simulated* value from the previous </w:t>
+      </w:r>
+      <w:r>
+        <w:rPr>
+          <w:rFonts w:ascii="Times New Roman" w:hAnsi="Times New Roman" w:cs="Times New Roman"/>
+          <w:sz w:val="24"/>
+          <w:szCs w:val="24"/>
+        </w:rPr>
+        <w:t xml:space="preserve">time.  </w:t>
+      </w:r>
+    </w:p>
+    <w:p>
+      <w:pPr>
+        <w:pStyle w:val="ListParagraph"/>
+        <w:numPr>
+          <w:ilvl w:val="0"/>
+          <w:numId w:val="21"/>
+        </w:numPr>
+        <w:spacing w:after="0" w:line="480" w:lineRule="auto"/>
+        <w:rPr>
+          <w:rFonts w:ascii="Times New Roman" w:hAnsi="Times New Roman" w:cs="Times New Roman"/>
+          <w:b/>
+          <w:sz w:val="24"/>
+          <w:szCs w:val="24"/>
+          <w:u w:val="single"/>
+        </w:rPr>
+      </w:pPr>
+      <w:r>
+        <w:rPr>
+          <w:rFonts w:ascii="Times New Roman" w:hAnsi="Times New Roman" w:cs="Times New Roman"/>
+          <w:sz w:val="24"/>
+          <w:szCs w:val="24"/>
+        </w:rPr>
+        <w:t xml:space="preserve">Fixes </w:t>
+      </w:r>
+      <w:r>
+        <w:rPr>
+          <w:rFonts w:ascii="Times New Roman" w:hAnsi="Times New Roman" w:cs="Times New Roman"/>
+          <w:sz w:val="24"/>
+          <w:szCs w:val="24"/>
+        </w:rPr>
+        <w:t>small bug in labelling in `amend_output`</w:t>
+      </w:r>
+    </w:p>
+    <w:p>
+      <w:pPr>
+        <w:spacing w:after="0" w:line="480" w:lineRule="auto"/>
+        <w:rPr>
+          <w:rFonts w:ascii="Times New Roman" w:hAnsi="Times New Roman" w:cs="Times New Roman"/>
+          <w:b/>
+          <w:sz w:val="24"/>
+          <w:szCs w:val="24"/>
+        </w:rPr>
+      </w:pPr>
+      <w:r>
+        <w:rPr>
+          <w:rFonts w:ascii="Times New Roman" w:hAnsi="Times New Roman" w:cs="Times New Roman"/>
+          <w:b/>
+          <w:sz w:val="24"/>
+          <w:szCs w:val="24"/>
+        </w:rPr>
+        <w:t>DEPRECATED</w:t>
+      </w:r>
+    </w:p>
+    <w:p>
+      <w:pPr>
+        <w:pStyle w:val="ListParagraph"/>
+        <w:numPr>
+          <w:ilvl w:val="0"/>
+          <w:numId w:val="23"/>
+        </w:numPr>
+        <w:spacing w:after="0" w:line="480" w:lineRule="auto"/>
+        <w:rPr>
+          <w:rFonts w:ascii="Times New Roman" w:hAnsi="Times New Roman" w:cs="Times New Roman"/>
+          <w:sz w:val="24"/>
+          <w:szCs w:val="24"/>
+        </w:rPr>
+      </w:pPr>
+      <w:r>
+        <w:rPr>
+          <w:rFonts w:ascii="Times New Roman" w:hAnsi="Times New Roman" w:cs="Times New Roman"/>
+          <w:sz w:val="24"/>
+          <w:szCs w:val="24"/>
+        </w:rPr>
+        <w:t xml:space="preserve">While fixing the unconditional simulation of {beta1/beta2/epsilon1/epsilon2}, the package author has disabled the Vector Autoregressive features specified via `VamConfig`.  These could easily be re-added in the future, and the author invites an email if anyone is </w:t>
+      </w:r>
+      <w:r>
+        <w:rPr>
+          <w:rFonts w:ascii="Times New Roman" w:hAnsi="Times New Roman" w:cs="Times New Roman"/>
+          <w:sz w:val="24"/>
+          <w:szCs w:val="24"/>
+        </w:rPr>
+        <w:t>interested in exploring the `VamConfig` options</w:t>
+      </w:r>
+      <w:r>
+        <w:rPr>
+          <w:rFonts w:ascii="Times New Roman" w:hAnsi="Times New Roman" w:cs="Times New Roman"/>
+          <w:sz w:val="24"/>
+          <w:szCs w:val="24"/>
+        </w:rPr>
+        <w:t xml:space="preserve">.  </w:t>
+      </w:r>
+    </w:p>
+    <w:p>
+      <w:pPr>
+        <w:pStyle w:val="ListParagraph"/>
+        <w:numPr>
+          <w:ilvl w:val="0"/>
+          <w:numId w:val="23"/>
+        </w:numPr>
+        <w:spacing w:after="0" w:line="480" w:lineRule="auto"/>
+        <w:rPr>
+          <w:rFonts w:ascii="Times New Roman" w:hAnsi="Times New Roman" w:cs="Times New Roman"/>
+          <w:sz w:val="24"/>
+          <w:szCs w:val="24"/>
+        </w:rPr>
+      </w:pPr>
+      <w:r>
+        <w:rPr>
+          <w:rFonts w:ascii="Times New Roman" w:hAnsi="Times New Roman" w:cs="Times New Roman"/>
+          <w:sz w:val="24"/>
+          <w:szCs w:val="24"/>
+        </w:rPr>
+        <w:t>Removing CPP versions prior to V8.0.0</w:t>
+      </w:r>
+    </w:p>
+    <w:p>
+      <w:pPr>
+        <w:spacing w:after="0" w:line="480" w:lineRule="auto"/>
+        <w:rPr>
+          <w:rFonts w:ascii="Times New Roman" w:hAnsi="Times New Roman" w:cs="Times New Roman"/>
+          <w:sz w:val="24"/>
+          <w:szCs w:val="24"/>
+        </w:rPr>
+      </w:pPr>
+    </w:p>
+    <w:p>
+      <w:pPr>
+        <w:spacing w:after="0" w:line="480" w:lineRule="auto"/>
+        <w:rPr>
+          <w:rFonts w:ascii="Times New Roman" w:hAnsi="Times New Roman" w:cs="Times New Roman"/>
+          <w:b/>
+          <w:sz w:val="24"/>
+          <w:szCs w:val="24"/>
+          <w:u w:val="single"/>
+        </w:rPr>
+      </w:pPr>
+      <w:r>
+        <w:rPr>
+          <w:rFonts w:ascii="Times New Roman" w:hAnsi="Times New Roman" w:cs="Times New Roman"/>
+          <w:b/>
+          <w:sz w:val="24"/>
+          <w:szCs w:val="24"/>
+          <w:u w:val="single"/>
+        </w:rPr>
+        <w:t>CHANGES IN VAST 3.9.1</w:t>
+      </w:r>
+    </w:p>
+    <w:p>
+      <w:pPr>
+        <w:spacing w:after="0" w:line="480" w:lineRule="auto"/>
+        <w:rPr>
+          <w:rFonts w:ascii="Times New Roman" w:hAnsi="Times New Roman" w:cs="Times New Roman"/>
+          <w:b/>
+          <w:sz w:val="24"/>
+          <w:szCs w:val="24"/>
+        </w:rPr>
+      </w:pPr>
+      <w:r>
+        <w:rPr>
+          <w:rFonts w:ascii="Times New Roman" w:hAnsi="Times New Roman" w:cs="Times New Roman"/>
+          <w:b/>
+          <w:sz w:val="24"/>
+          <w:szCs w:val="24"/>
+        </w:rPr>
+        <w:t>BUG FIX:</w:t>
+      </w:r>
+    </w:p>
+    <w:p>
+      <w:pPr>
+        <w:pStyle w:val="ListParagraph"/>
+        <w:numPr>
+          <w:ilvl w:val="0"/>
+          <w:numId w:val="21"/>
+        </w:numPr>
+        <w:spacing w:after="0" w:line="480" w:lineRule="auto"/>
+        <w:rPr>
+          <w:rFonts w:ascii="Times New Roman" w:hAnsi="Times New Roman" w:cs="Times New Roman"/>
+          <w:b/>
+          <w:sz w:val="24"/>
+          <w:szCs w:val="24"/>
+          <w:u w:val="single"/>
+        </w:rPr>
+      </w:pPr>
+      <w:r>
+        <w:rPr>
+          <w:rFonts w:ascii="Times New Roman" w:hAnsi="Times New Roman" w:cs="Times New Roman"/>
+          <w:sz w:val="24"/>
+          <w:szCs w:val="24"/>
+        </w:rPr>
+        <w:t xml:space="preserve">Update `make_data` to specify appropriate default value for correlations over land vs. water for use in Method = “Barrier” feature.  The previous defaults resulted in faster decorrelation over water than land, i.e., stronger correlations via land than water  </w:t>
+      </w:r>
+    </w:p>
+    <w:p>
+      <w:pPr>
+        <w:spacing w:after="0" w:line="480" w:lineRule="auto"/>
+        <w:rPr>
+          <w:rFonts w:ascii="Times New Roman" w:hAnsi="Times New Roman" w:cs="Times New Roman"/>
+          <w:b/>
+          <w:sz w:val="24"/>
+          <w:szCs w:val="24"/>
+          <w:u w:val="single"/>
+        </w:rPr>
+      </w:pPr>
+    </w:p>
+    <w:p>
+      <w:pPr>
+        <w:spacing w:after="0" w:line="480" w:lineRule="auto"/>
+        <w:rPr>
+          <w:rFonts w:ascii="Times New Roman" w:hAnsi="Times New Roman" w:cs="Times New Roman"/>
+          <w:b/>
+          <w:sz w:val="24"/>
+          <w:szCs w:val="24"/>
+          <w:u w:val="single"/>
         </w:rPr>
       </w:pPr>
       <w:bookmarkStart w:id="1" w:name="_GoBack"/>
       <w:bookmarkEnd w:id="1"/>
-    </w:p>
-    <w:p>
-      <w:pPr>
-        <w:spacing w:after="0" w:line="480" w:lineRule="auto"/>
+      <w:r>
         <w:rPr>
           <w:rFonts w:ascii="Times New Roman" w:hAnsi="Times New Roman" w:cs="Times New Roman"/>
           <w:b/>
@@ -323,45 +822,27 @@
           <w:szCs w:val="24"/>
           <w:u w:val="single"/>
         </w:rPr>
-      </w:pPr>
-      <w:r>
-        <w:rPr>
-          <w:rFonts w:ascii="Times New Roman" w:hAnsi="Times New Roman" w:cs="Times New Roman"/>
-          <w:b/>
-          <w:sz w:val="24"/>
-          <w:szCs w:val="24"/>
-          <w:u w:val="single"/>
-        </w:rPr>
-        <w:t>CHANGES IN VAST 3.</w:t>
-      </w:r>
-      <w:r>
-        <w:rPr>
-          <w:rFonts w:ascii="Times New Roman" w:hAnsi="Times New Roman" w:cs="Times New Roman"/>
-          <w:b/>
-          <w:sz w:val="24"/>
-          <w:szCs w:val="24"/>
-          <w:u w:val="single"/>
-        </w:rPr>
-        <w:t>9.0</w:t>
-      </w:r>
-    </w:p>
-    <w:p>
-      <w:pPr>
-        <w:spacing w:after="0" w:line="480" w:lineRule="auto"/>
-        <w:rPr>
-          <w:rFonts w:ascii="Times New Roman" w:hAnsi="Times New Roman" w:cs="Times New Roman"/>
-          <w:b/>
-          <w:sz w:val="24"/>
-          <w:szCs w:val="24"/>
-        </w:rPr>
-      </w:pPr>
-      <w:r>
-        <w:rPr>
-          <w:rFonts w:ascii="Times New Roman" w:hAnsi="Times New Roman" w:cs="Times New Roman"/>
-          <w:b/>
-          <w:sz w:val="24"/>
-          <w:szCs w:val="24"/>
-        </w:rPr>
+        <w:t>CHANGES IN VAST 3.9.0</w:t>
+      </w:r>
+    </w:p>
+    <w:p>
+      <w:pPr>
+        <w:spacing w:after="0" w:line="480" w:lineRule="auto"/>
+        <w:rPr>
+          <w:rFonts w:ascii="Times New Roman" w:hAnsi="Times New Roman" w:cs="Times New Roman"/>
+          <w:b/>
+          <w:sz w:val="24"/>
+          <w:szCs w:val="24"/>
+        </w:rPr>
+      </w:pPr>
+      <w:r>
+        <w:rPr>
+          <w:rFonts w:ascii="Times New Roman" w:hAnsi="Times New Roman" w:cs="Times New Roman"/>
+          <w:b/>
+          <w:sz w:val="24"/>
+          <w:szCs w:val="24"/>
+        </w:rPr>
+        <w:lastRenderedPageBreak/>
         <w:t>CHANGING DEPENDENCIES</w:t>
       </w:r>
     </w:p>
@@ -393,35 +874,27 @@
           <w:sz w:val="24"/>
           <w:szCs w:val="24"/>
         </w:rPr>
-        <w:t>Utils version &gt;= 2.1</w:t>
-      </w:r>
-      <w:r>
-        <w:rPr>
-          <w:rFonts w:ascii="Times New Roman" w:hAnsi="Times New Roman" w:cs="Times New Roman"/>
-          <w:sz w:val="24"/>
-          <w:szCs w:val="24"/>
-        </w:rPr>
-        <w:t>1</w:t>
-      </w:r>
-    </w:p>
-    <w:p>
-      <w:pPr>
-        <w:spacing w:after="0" w:line="480" w:lineRule="auto"/>
-        <w:rPr>
-          <w:rFonts w:ascii="Times New Roman" w:hAnsi="Times New Roman" w:cs="Times New Roman"/>
-          <w:b/>
-          <w:sz w:val="24"/>
-          <w:szCs w:val="24"/>
-        </w:rPr>
-      </w:pPr>
-      <w:r>
-        <w:rPr>
-          <w:rFonts w:ascii="Times New Roman" w:hAnsi="Times New Roman" w:cs="Times New Roman"/>
-          <w:b/>
-          <w:sz w:val="24"/>
-          <w:szCs w:val="24"/>
-        </w:rPr>
-        <w:t>UPDATES</w:t>
+        <w:t>Utils version &gt;= 2.11.0</w:t>
+      </w:r>
+    </w:p>
+    <w:p>
+      <w:pPr>
+        <w:spacing w:after="0" w:line="480" w:lineRule="auto"/>
+        <w:rPr>
+          <w:rFonts w:ascii="Times New Roman" w:hAnsi="Times New Roman" w:cs="Times New Roman"/>
+          <w:b/>
+          <w:sz w:val="24"/>
+          <w:szCs w:val="24"/>
+        </w:rPr>
+      </w:pPr>
+      <w:r>
+        <w:rPr>
+          <w:rFonts w:ascii="Times New Roman" w:hAnsi="Times New Roman" w:cs="Times New Roman"/>
+          <w:b/>
+          <w:sz w:val="24"/>
+          <w:szCs w:val="24"/>
+        </w:rPr>
+        <w:t>NEW FEATURES</w:t>
       </w:r>
     </w:p>
     <w:p>
@@ -429,31 +902,34 @@
         <w:pStyle w:val="ListParagraph"/>
         <w:numPr>
           <w:ilvl w:val="0"/>
-          <w:numId w:val="23"/>
+          <w:numId w:val="22"/>
         </w:numPr>
         <w:spacing w:after="0" w:line="480" w:lineRule="auto"/>
         <w:rPr>
           <w:rFonts w:ascii="Times New Roman" w:hAnsi="Times New Roman" w:cs="Times New Roman"/>
-          <w:sz w:val="24"/>
-          <w:szCs w:val="24"/>
-        </w:rPr>
-      </w:pPr>
-      <w:r>
-        <w:rPr>
-          <w:rFonts w:ascii="Times New Roman" w:hAnsi="Times New Roman" w:cs="Times New Roman"/>
-          <w:sz w:val="24"/>
-          <w:szCs w:val="24"/>
-        </w:rPr>
-        <w:t>Updating extrapolation-grids for the eastern Bering Sea, northern Bering Sea and Chukchi Seas, as requested by Jason Conner on behalf of GAP</w:t>
-      </w:r>
-    </w:p>
-    <w:p>
-      <w:pPr>
-        <w:spacing w:after="0" w:line="480" w:lineRule="auto"/>
-        <w:rPr>
-          <w:rFonts w:ascii="Times New Roman" w:hAnsi="Times New Roman" w:cs="Times New Roman"/>
-          <w:sz w:val="24"/>
-          <w:szCs w:val="24"/>
+          <w:b/>
+          <w:sz w:val="24"/>
+          <w:szCs w:val="24"/>
+        </w:rPr>
+      </w:pPr>
+      <w:r>
+        <w:rPr>
+          <w:rFonts w:ascii="Times New Roman" w:hAnsi="Times New Roman" w:cs="Times New Roman"/>
+          <w:sz w:val="24"/>
+          <w:szCs w:val="24"/>
+        </w:rPr>
+        <w:t>Replacing extrapolation grids for eastern and northern Bering Sea, and Bering Slope, using updates endorsed by Bering Sea team of Groundfish Assessment Program at Alaska Fisheries Science Center.</w:t>
+      </w:r>
+    </w:p>
+    <w:p>
+      <w:pPr>
+        <w:spacing w:after="0" w:line="480" w:lineRule="auto"/>
+        <w:rPr>
+          <w:rFonts w:ascii="Times New Roman" w:hAnsi="Times New Roman" w:cs="Times New Roman"/>
+          <w:b/>
+          <w:sz w:val="24"/>
+          <w:szCs w:val="24"/>
+          <w:u w:val="single"/>
         </w:rPr>
       </w:pPr>
     </w:p>
@@ -582,7 +1058,6 @@
           <w:sz w:val="24"/>
           <w:szCs w:val="24"/>
         </w:rPr>
-        <w:lastRenderedPageBreak/>
         <w:t>Fixes plotting but in `calculate_proportions` that was introduced in VAST 3.8.0</w:t>
       </w:r>
       <w:r>
@@ -908,6 +1383,7 @@
           <w:sz w:val="24"/>
           <w:szCs w:val="24"/>
         </w:rPr>
+        <w:lastRenderedPageBreak/>
         <w:t>NEW FEATURES</w:t>
       </w:r>
     </w:p>
@@ -1033,7 +1509,6 @@
           <w:sz w:val="24"/>
           <w:szCs w:val="24"/>
         </w:rPr>
-        <w:lastRenderedPageBreak/>
         <w:t>Improve `plot_data` to use specified `projargs` input, i.e., to work well with nonstandard projections.</w:t>
       </w:r>
     </w:p>
@@ -1134,7 +1609,16 @@
           <w:sz w:val="24"/>
           <w:szCs w:val="24"/>
         </w:rPr>
-        <w:t>; if these inputs are missing an explicit units designation, then the model coerces them to have units `kg`, `km^2` and `km^2` respectively</w:t>
+        <w:t xml:space="preserve">; if these </w:t>
+      </w:r>
+      <w:r>
+        <w:rPr>
+          <w:rFonts w:ascii="Times New Roman" w:hAnsi="Times New Roman" w:cs="Times New Roman"/>
+          <w:sz w:val="24"/>
+          <w:szCs w:val="24"/>
+        </w:rPr>
+        <w:lastRenderedPageBreak/>
+        <w:t>inputs are missing an explicit units designation, then the model coerces them to have units `kg`, `km^2` and `km^2` respectively</w:t>
       </w:r>
       <w:r>
         <w:rPr>
@@ -1332,7 +1816,6 @@
           <w:sz w:val="24"/>
           <w:szCs w:val="24"/>
         </w:rPr>
-        <w:lastRenderedPageBreak/>
         <w:t>Change `fit_model` to include `getJointPrecision=TRUE` by default, so that range-edge metrics are computed by default.</w:t>
       </w:r>
     </w:p>
@@ -1531,6 +2014,7 @@
           <w:sz w:val="24"/>
           <w:szCs w:val="24"/>
         </w:rPr>
+        <w:lastRenderedPageBreak/>
         <w:t>Improve `predict` feature added in release 3.6.0 including:  (1) adding an integrated-test to confirm that it behaves identically to `predict.glm` in some simple cases; (2) improving documentation; and (3) confirming that it can be integrated with package `pdp` to make partial dependence plots.</w:t>
       </w:r>
     </w:p>
@@ -1626,7 +2110,6 @@
           <w:sz w:val="24"/>
           <w:szCs w:val="24"/>
         </w:rPr>
-        <w:lastRenderedPageBreak/>
         <w:t>Update `plot_quantile_residuals` to ensure that a residual &gt;0.5 corresponds to data above the median from the predictive distribution, and a residual &lt;0.5</w:t>
       </w:r>
       <w:r>
@@ -1823,6 +2306,7 @@
           <w:sz w:val="24"/>
           <w:szCs w:val="24"/>
         </w:rPr>
+        <w:lastRenderedPageBreak/>
         <w:t>NEW FEATURES</w:t>
       </w:r>
     </w:p>
@@ -1897,16 +2381,7 @@
           <w:sz w:val="24"/>
           <w:szCs w:val="24"/>
         </w:rPr>
-        <w:t xml:space="preserve">Allowing user to specify spatially varying coefficients for each density linear predictor separately (X1config_cp / X2config_cp), and adding new feature to allow users to specify a spatially varying catchability covariate (Q1config_k / Q2config_k).  </w:t>
-      </w:r>
-      <w:r>
-        <w:rPr>
-          <w:rFonts w:ascii="Times New Roman" w:hAnsi="Times New Roman" w:cs="Times New Roman"/>
-          <w:sz w:val="24"/>
-          <w:szCs w:val="24"/>
-        </w:rPr>
-        <w:lastRenderedPageBreak/>
-        <w:t>This allows users to, for example, estimate a differences in gear performance between two surveys where gear performance varies spatially as a random field.</w:t>
+        <w:t>Allowing user to specify spatially varying coefficients for each density linear predictor separately (X1config_cp / X2config_cp), and adding new feature to allow users to specify a spatially varying catchability covariate (Q1config_k / Q2config_k).  This allows users to, for example, estimate a differences in gear performance between two surveys where gear performance varies spatially as a random field.</w:t>
       </w:r>
     </w:p>
     <w:p>
@@ -2056,6 +2531,7 @@
           <w:sz w:val="24"/>
           <w:szCs w:val="24"/>
         </w:rPr>
+        <w:lastRenderedPageBreak/>
         <w:t>Update `projargs` strings passed to package sp / RGDAL, to keep up with changes to using PROJ6.  The previous use of projargs strings was throwing annoying warning messages, but the change did not appear to impact functionality.</w:t>
       </w:r>
     </w:p>
@@ -2124,7 +2600,6 @@
           <w:sz w:val="24"/>
           <w:szCs w:val="24"/>
         </w:rPr>
-        <w:lastRenderedPageBreak/>
         <w:t>`make_covariates(.)` has been re-structured to change the order of operations, resulting in a more stable implementation for use with factors and interactions</w:t>
       </w:r>
     </w:p>
@@ -2353,6 +2828,7 @@
           <w:sz w:val="24"/>
           <w:szCs w:val="24"/>
         </w:rPr>
+        <w:lastRenderedPageBreak/>
         <w:t>Added a feature for barrier-SPDE, where vertices of the SPDE mesh that occur over land have a correlation of zero with nearby vertices.</w:t>
       </w:r>
     </w:p>
@@ -2889,6 +3365,119 @@
     </w:lvl>
   </w:abstractNum>
   <w:abstractNum w:abstractNumId="3" w15:restartNumberingAfterBreak="0">
+    <w:nsid w:val="0A5164AD"/>
+    <w:multiLevelType w:val="hybridMultilevel"/>
+    <w:tmpl w:val="2E76CACA"/>
+    <w:lvl w:ilvl="0" w:tplc="04090001">
+      <w:start w:val="1"/>
+      <w:numFmt w:val="bullet"/>
+      <w:lvlText w:val=""/>
+      <w:lvlJc w:val="left"/>
+      <w:pPr>
+        <w:ind w:left="720" w:hanging="360"/>
+      </w:pPr>
+      <w:rPr>
+        <w:rFonts w:ascii="Symbol" w:hAnsi="Symbol" w:hint="default"/>
+      </w:rPr>
+    </w:lvl>
+    <w:lvl w:ilvl="1" w:tplc="04090003" w:tentative="1">
+      <w:start w:val="1"/>
+      <w:numFmt w:val="bullet"/>
+      <w:lvlText w:val="o"/>
+      <w:lvlJc w:val="left"/>
+      <w:pPr>
+        <w:ind w:left="1440" w:hanging="360"/>
+      </w:pPr>
+      <w:rPr>
+        <w:rFonts w:ascii="Courier New" w:hAnsi="Courier New" w:cs="Courier New" w:hint="default"/>
+      </w:rPr>
+    </w:lvl>
+    <w:lvl w:ilvl="2" w:tplc="04090005" w:tentative="1">
+      <w:start w:val="1"/>
+      <w:numFmt w:val="bullet"/>
+      <w:lvlText w:val=""/>
+      <w:lvlJc w:val="left"/>
+      <w:pPr>
+        <w:ind w:left="2160" w:hanging="360"/>
+      </w:pPr>
+      <w:rPr>
+        <w:rFonts w:ascii="Wingdings" w:hAnsi="Wingdings" w:hint="default"/>
+      </w:rPr>
+    </w:lvl>
+    <w:lvl w:ilvl="3" w:tplc="04090001" w:tentative="1">
+      <w:start w:val="1"/>
+      <w:numFmt w:val="bullet"/>
+      <w:lvlText w:val=""/>
+      <w:lvlJc w:val="left"/>
+      <w:pPr>
+        <w:ind w:left="2880" w:hanging="360"/>
+      </w:pPr>
+      <w:rPr>
+        <w:rFonts w:ascii="Symbol" w:hAnsi="Symbol" w:hint="default"/>
+      </w:rPr>
+    </w:lvl>
+    <w:lvl w:ilvl="4" w:tplc="04090003" w:tentative="1">
+      <w:start w:val="1"/>
+      <w:numFmt w:val="bullet"/>
+      <w:lvlText w:val="o"/>
+      <w:lvlJc w:val="left"/>
+      <w:pPr>
+        <w:ind w:left="3600" w:hanging="360"/>
+      </w:pPr>
+      <w:rPr>
+        <w:rFonts w:ascii="Courier New" w:hAnsi="Courier New" w:cs="Courier New" w:hint="default"/>
+      </w:rPr>
+    </w:lvl>
+    <w:lvl w:ilvl="5" w:tplc="04090005" w:tentative="1">
+      <w:start w:val="1"/>
+      <w:numFmt w:val="bullet"/>
+      <w:lvlText w:val=""/>
+      <w:lvlJc w:val="left"/>
+      <w:pPr>
+        <w:ind w:left="4320" w:hanging="360"/>
+      </w:pPr>
+      <w:rPr>
+        <w:rFonts w:ascii="Wingdings" w:hAnsi="Wingdings" w:hint="default"/>
+      </w:rPr>
+    </w:lvl>
+    <w:lvl w:ilvl="6" w:tplc="04090001" w:tentative="1">
+      <w:start w:val="1"/>
+      <w:numFmt w:val="bullet"/>
+      <w:lvlText w:val=""/>
+      <w:lvlJc w:val="left"/>
+      <w:pPr>
+        <w:ind w:left="5040" w:hanging="360"/>
+      </w:pPr>
+      <w:rPr>
+        <w:rFonts w:ascii="Symbol" w:hAnsi="Symbol" w:hint="default"/>
+      </w:rPr>
+    </w:lvl>
+    <w:lvl w:ilvl="7" w:tplc="04090003" w:tentative="1">
+      <w:start w:val="1"/>
+      <w:numFmt w:val="bullet"/>
+      <w:lvlText w:val="o"/>
+      <w:lvlJc w:val="left"/>
+      <w:pPr>
+        <w:ind w:left="5760" w:hanging="360"/>
+      </w:pPr>
+      <w:rPr>
+        <w:rFonts w:ascii="Courier New" w:hAnsi="Courier New" w:cs="Courier New" w:hint="default"/>
+      </w:rPr>
+    </w:lvl>
+    <w:lvl w:ilvl="8" w:tplc="04090005" w:tentative="1">
+      <w:start w:val="1"/>
+      <w:numFmt w:val="bullet"/>
+      <w:lvlText w:val=""/>
+      <w:lvlJc w:val="left"/>
+      <w:pPr>
+        <w:ind w:left="6480" w:hanging="360"/>
+      </w:pPr>
+      <w:rPr>
+        <w:rFonts w:ascii="Wingdings" w:hAnsi="Wingdings" w:hint="default"/>
+      </w:rPr>
+    </w:lvl>
+  </w:abstractNum>
+  <w:abstractNum w:abstractNumId="4" w15:restartNumberingAfterBreak="0">
     <w:nsid w:val="13624C93"/>
     <w:multiLevelType w:val="hybridMultilevel"/>
     <w:tmpl w:val="BD481134"/>
@@ -2974,7 +3563,7 @@
       </w:pPr>
     </w:lvl>
   </w:abstractNum>
-  <w:abstractNum w:abstractNumId="4" w15:restartNumberingAfterBreak="0">
+  <w:abstractNum w:abstractNumId="5" w15:restartNumberingAfterBreak="0">
     <w:nsid w:val="176C3B37"/>
     <w:multiLevelType w:val="hybridMultilevel"/>
     <w:tmpl w:val="DE1A14C6"/>
@@ -3087,7 +3676,7 @@
       </w:rPr>
     </w:lvl>
   </w:abstractNum>
-  <w:abstractNum w:abstractNumId="5" w15:restartNumberingAfterBreak="0">
+  <w:abstractNum w:abstractNumId="6" w15:restartNumberingAfterBreak="0">
     <w:nsid w:val="1C5E7E77"/>
     <w:multiLevelType w:val="hybridMultilevel"/>
     <w:tmpl w:val="CF9291D4"/>
@@ -3200,7 +3789,7 @@
       </w:rPr>
     </w:lvl>
   </w:abstractNum>
-  <w:abstractNum w:abstractNumId="6" w15:restartNumberingAfterBreak="0">
+  <w:abstractNum w:abstractNumId="7" w15:restartNumberingAfterBreak="0">
     <w:nsid w:val="25987845"/>
     <w:multiLevelType w:val="hybridMultilevel"/>
     <w:tmpl w:val="F86260BE"/>
@@ -3284,119 +3873,6 @@
       <w:pPr>
         <w:ind w:left="6120" w:hanging="180"/>
       </w:pPr>
-    </w:lvl>
-  </w:abstractNum>
-  <w:abstractNum w:abstractNumId="7" w15:restartNumberingAfterBreak="0">
-    <w:nsid w:val="297536CA"/>
-    <w:multiLevelType w:val="hybridMultilevel"/>
-    <w:tmpl w:val="63A62DA4"/>
-    <w:lvl w:ilvl="0" w:tplc="04090001">
-      <w:start w:val="1"/>
-      <w:numFmt w:val="bullet"/>
-      <w:lvlText w:val=""/>
-      <w:lvlJc w:val="left"/>
-      <w:pPr>
-        <w:ind w:left="720" w:hanging="360"/>
-      </w:pPr>
-      <w:rPr>
-        <w:rFonts w:ascii="Symbol" w:hAnsi="Symbol" w:hint="default"/>
-      </w:rPr>
-    </w:lvl>
-    <w:lvl w:ilvl="1" w:tplc="04090003" w:tentative="1">
-      <w:start w:val="1"/>
-      <w:numFmt w:val="bullet"/>
-      <w:lvlText w:val="o"/>
-      <w:lvlJc w:val="left"/>
-      <w:pPr>
-        <w:ind w:left="1440" w:hanging="360"/>
-      </w:pPr>
-      <w:rPr>
-        <w:rFonts w:ascii="Courier New" w:hAnsi="Courier New" w:cs="Courier New" w:hint="default"/>
-      </w:rPr>
-    </w:lvl>
-    <w:lvl w:ilvl="2" w:tplc="04090005" w:tentative="1">
-      <w:start w:val="1"/>
-      <w:numFmt w:val="bullet"/>
-      <w:lvlText w:val=""/>
-      <w:lvlJc w:val="left"/>
-      <w:pPr>
-        <w:ind w:left="2160" w:hanging="360"/>
-      </w:pPr>
-      <w:rPr>
-        <w:rFonts w:ascii="Wingdings" w:hAnsi="Wingdings" w:hint="default"/>
-      </w:rPr>
-    </w:lvl>
-    <w:lvl w:ilvl="3" w:tplc="04090001" w:tentative="1">
-      <w:start w:val="1"/>
-      <w:numFmt w:val="bullet"/>
-      <w:lvlText w:val=""/>
-      <w:lvlJc w:val="left"/>
-      <w:pPr>
-        <w:ind w:left="2880" w:hanging="360"/>
-      </w:pPr>
-      <w:rPr>
-        <w:rFonts w:ascii="Symbol" w:hAnsi="Symbol" w:hint="default"/>
-      </w:rPr>
-    </w:lvl>
-    <w:lvl w:ilvl="4" w:tplc="04090003" w:tentative="1">
-      <w:start w:val="1"/>
-      <w:numFmt w:val="bullet"/>
-      <w:lvlText w:val="o"/>
-      <w:lvlJc w:val="left"/>
-      <w:pPr>
-        <w:ind w:left="3600" w:hanging="360"/>
-      </w:pPr>
-      <w:rPr>
-        <w:rFonts w:ascii="Courier New" w:hAnsi="Courier New" w:cs="Courier New" w:hint="default"/>
-      </w:rPr>
-    </w:lvl>
-    <w:lvl w:ilvl="5" w:tplc="04090005" w:tentative="1">
-      <w:start w:val="1"/>
-      <w:numFmt w:val="bullet"/>
-      <w:lvlText w:val=""/>
-      <w:lvlJc w:val="left"/>
-      <w:pPr>
-        <w:ind w:left="4320" w:hanging="360"/>
-      </w:pPr>
-      <w:rPr>
-        <w:rFonts w:ascii="Wingdings" w:hAnsi="Wingdings" w:hint="default"/>
-      </w:rPr>
-    </w:lvl>
-    <w:lvl w:ilvl="6" w:tplc="04090001" w:tentative="1">
-      <w:start w:val="1"/>
-      <w:numFmt w:val="bullet"/>
-      <w:lvlText w:val=""/>
-      <w:lvlJc w:val="left"/>
-      <w:pPr>
-        <w:ind w:left="5040" w:hanging="360"/>
-      </w:pPr>
-      <w:rPr>
-        <w:rFonts w:ascii="Symbol" w:hAnsi="Symbol" w:hint="default"/>
-      </w:rPr>
-    </w:lvl>
-    <w:lvl w:ilvl="7" w:tplc="04090003" w:tentative="1">
-      <w:start w:val="1"/>
-      <w:numFmt w:val="bullet"/>
-      <w:lvlText w:val="o"/>
-      <w:lvlJc w:val="left"/>
-      <w:pPr>
-        <w:ind w:left="5760" w:hanging="360"/>
-      </w:pPr>
-      <w:rPr>
-        <w:rFonts w:ascii="Courier New" w:hAnsi="Courier New" w:cs="Courier New" w:hint="default"/>
-      </w:rPr>
-    </w:lvl>
-    <w:lvl w:ilvl="8" w:tplc="04090005" w:tentative="1">
-      <w:start w:val="1"/>
-      <w:numFmt w:val="bullet"/>
-      <w:lvlText w:val=""/>
-      <w:lvlJc w:val="left"/>
-      <w:pPr>
-        <w:ind w:left="6480" w:hanging="360"/>
-      </w:pPr>
-      <w:rPr>
-        <w:rFonts w:ascii="Wingdings" w:hAnsi="Wingdings" w:hint="default"/>
-      </w:rPr>
     </w:lvl>
   </w:abstractNum>
   <w:abstractNum w:abstractNumId="8" w15:restartNumberingAfterBreak="0">
@@ -4855,7 +5331,7 @@
     <w:abstractNumId w:val="18"/>
   </w:num>
   <w:num w:numId="2">
-    <w:abstractNumId w:val="6"/>
+    <w:abstractNumId w:val="7"/>
   </w:num>
   <w:num w:numId="3">
     <w:abstractNumId w:val="11"/>
@@ -4891,7 +5367,7 @@
     <w:abstractNumId w:val="19"/>
   </w:num>
   <w:num w:numId="14">
-    <w:abstractNumId w:val="3"/>
+    <w:abstractNumId w:val="4"/>
   </w:num>
   <w:num w:numId="15">
     <w:abstractNumId w:val="17"/>
@@ -4906,10 +5382,10 @@
     <w:abstractNumId w:val="2"/>
   </w:num>
   <w:num w:numId="19">
-    <w:abstractNumId w:val="5"/>
+    <w:abstractNumId w:val="6"/>
   </w:num>
   <w:num w:numId="20">
-    <w:abstractNumId w:val="4"/>
+    <w:abstractNumId w:val="5"/>
   </w:num>
   <w:num w:numId="21">
     <w:abstractNumId w:val="20"/>
@@ -4918,7 +5394,7 @@
     <w:abstractNumId w:val="10"/>
   </w:num>
   <w:num w:numId="23">
-    <w:abstractNumId w:val="7"/>
+    <w:abstractNumId w:val="3"/>
   </w:num>
 </w:numbering>
 </file>
@@ -6007,7 +6483,7 @@
 </file>
 
 <file path=customXml/itemProps1.xml><?xml version="1.0" encoding="utf-8"?>
-<ds:datastoreItem xmlns:ds="http://schemas.openxmlformats.org/officeDocument/2006/customXml" ds:itemID="{415545D4-50E6-4FB1-B73A-89BB18DE5386}">
+<ds:datastoreItem xmlns:ds="http://schemas.openxmlformats.org/officeDocument/2006/customXml" ds:itemID="{DBF05A43-7483-404D-BA25-700FC3268240}">
   <ds:schemaRefs>
     <ds:schemaRef ds:uri="http://schemas.openxmlformats.org/officeDocument/2006/bibliography"/>
   </ds:schemaRefs>

</xml_diff>

<commit_message>
simplify mak_map to allow ...
... model to work with a combination of missing data, 0% and 100% encounters
</commit_message>
<xml_diff>
--- a/manual/NEWS.docx
+++ b/manual/NEWS.docx
@@ -1,6 +1,6 @@
 
 <file path=word/document.xml><?xml version="1.0" encoding="utf-8"?>
-<w:document xmlns:wpc="http://schemas.microsoft.com/office/word/2010/wordprocessingCanvas" xmlns:cx="http://schemas.microsoft.com/office/drawing/2014/chartex" xmlns:cx1="http://schemas.microsoft.com/office/drawing/2015/9/8/chartex" xmlns:mc="http://schemas.openxmlformats.org/markup-compatibility/2006" xmlns:o="urn:schemas-microsoft-com:office:office" xmlns:r="http://schemas.openxmlformats.org/officeDocument/2006/relationships" xmlns:m="http://schemas.openxmlformats.org/officeDocument/2006/math" xmlns:v="urn:schemas-microsoft-com:vml" xmlns:wp14="http://schemas.microsoft.com/office/word/2010/wordprocessingDrawing" xmlns:wp="http://schemas.openxmlformats.org/drawingml/2006/wordprocessingDrawing" xmlns:w10="urn:schemas-microsoft-com:office:word" xmlns:w="http://schemas.openxmlformats.org/wordprocessingml/2006/main" xmlns:w14="http://schemas.microsoft.com/office/word/2010/wordml" xmlns:w15="http://schemas.microsoft.com/office/word/2012/wordml" xmlns:w16se="http://schemas.microsoft.com/office/word/2015/wordml/symex" xmlns:wpg="http://schemas.microsoft.com/office/word/2010/wordprocessingGroup" xmlns:wpi="http://schemas.microsoft.com/office/word/2010/wordprocessingInk" xmlns:wne="http://schemas.microsoft.com/office/word/2006/wordml" xmlns:wps="http://schemas.microsoft.com/office/word/2010/wordprocessingShape" mc:Ignorable="w14 w15 w16se wp14">
+<w:document xmlns:wpc="http://schemas.microsoft.com/office/word/2010/wordprocessingCanvas" xmlns:cx="http://schemas.microsoft.com/office/drawing/2014/chartex" xmlns:cx1="http://schemas.microsoft.com/office/drawing/2015/9/8/chartex" xmlns:cx2="http://schemas.microsoft.com/office/drawing/2015/10/21/chartex" xmlns:cx3="http://schemas.microsoft.com/office/drawing/2016/5/9/chartex" xmlns:cx4="http://schemas.microsoft.com/office/drawing/2016/5/10/chartex" xmlns:cx5="http://schemas.microsoft.com/office/drawing/2016/5/11/chartex" xmlns:cx6="http://schemas.microsoft.com/office/drawing/2016/5/12/chartex" xmlns:cx7="http://schemas.microsoft.com/office/drawing/2016/5/13/chartex" xmlns:cx8="http://schemas.microsoft.com/office/drawing/2016/5/14/chartex" xmlns:mc="http://schemas.openxmlformats.org/markup-compatibility/2006" xmlns:aink="http://schemas.microsoft.com/office/drawing/2016/ink" xmlns:am3d="http://schemas.microsoft.com/office/drawing/2017/model3d" xmlns:o="urn:schemas-microsoft-com:office:office" xmlns:r="http://schemas.openxmlformats.org/officeDocument/2006/relationships" xmlns:m="http://schemas.openxmlformats.org/officeDocument/2006/math" xmlns:v="urn:schemas-microsoft-com:vml" xmlns:wp14="http://schemas.microsoft.com/office/word/2010/wordprocessingDrawing" xmlns:wp="http://schemas.openxmlformats.org/drawingml/2006/wordprocessingDrawing" xmlns:w10="urn:schemas-microsoft-com:office:word" xmlns:w="http://schemas.openxmlformats.org/wordprocessingml/2006/main" xmlns:w14="http://schemas.microsoft.com/office/word/2010/wordml" xmlns:w15="http://schemas.microsoft.com/office/word/2012/wordml" xmlns:w16cid="http://schemas.microsoft.com/office/word/2016/wordml/cid" xmlns:w16se="http://schemas.microsoft.com/office/word/2015/wordml/symex" xmlns:wpg="http://schemas.microsoft.com/office/word/2010/wordprocessingGroup" xmlns:wpi="http://schemas.microsoft.com/office/word/2010/wordprocessingInk" xmlns:wne="http://schemas.microsoft.com/office/word/2006/wordml" xmlns:wps="http://schemas.microsoft.com/office/word/2010/wordprocessingShape" mc:Ignorable="w14 w15 w16se w16cid wp14">
   <w:body>
     <w:p>
       <w:pPr>
@@ -36,8 +36,6 @@
         </w:rPr>
         <w:t>.1</w:t>
       </w:r>
-      <w:bookmarkStart w:id="1" w:name="_GoBack"/>
-      <w:bookmarkEnd w:id="1"/>
       <w:r>
         <w:rPr>
           <w:rFonts w:ascii="Times New Roman" w:hAnsi="Times New Roman" w:cs="Times New Roman"/>
@@ -191,13 +189,41 @@
         </w:rPr>
         <w:t xml:space="preserve">package </w:t>
       </w:r>
-      <w:r>
-        <w:rPr>
-          <w:rFonts w:ascii="Times New Roman" w:hAnsi="Times New Roman" w:cs="Times New Roman"/>
-          <w:sz w:val="24"/>
-          <w:szCs w:val="24"/>
-        </w:rPr>
-        <w:t>FishStatsUtils, and this document therefore lists new features, bug fixes, deprecated features, and other changes occurring via edits to both VAST and FishStatsUtils.</w:t>
+      <w:proofErr w:type="spellStart"/>
+      <w:r>
+        <w:rPr>
+          <w:rFonts w:ascii="Times New Roman" w:hAnsi="Times New Roman" w:cs="Times New Roman"/>
+          <w:sz w:val="24"/>
+          <w:szCs w:val="24"/>
+        </w:rPr>
+        <w:t>FishStatsUtils</w:t>
+      </w:r>
+      <w:proofErr w:type="spellEnd"/>
+      <w:r>
+        <w:rPr>
+          <w:rFonts w:ascii="Times New Roman" w:hAnsi="Times New Roman" w:cs="Times New Roman"/>
+          <w:sz w:val="24"/>
+          <w:szCs w:val="24"/>
+        </w:rPr>
+        <w:t xml:space="preserve">, and this document therefore lists new features, bug fixes, deprecated features, and other changes occurring via edits to both VAST and </w:t>
+      </w:r>
+      <w:proofErr w:type="spellStart"/>
+      <w:r>
+        <w:rPr>
+          <w:rFonts w:ascii="Times New Roman" w:hAnsi="Times New Roman" w:cs="Times New Roman"/>
+          <w:sz w:val="24"/>
+          <w:szCs w:val="24"/>
+        </w:rPr>
+        <w:t>FishStatsUtils</w:t>
+      </w:r>
+      <w:proofErr w:type="spellEnd"/>
+      <w:r>
+        <w:rPr>
+          <w:rFonts w:ascii="Times New Roman" w:hAnsi="Times New Roman" w:cs="Times New Roman"/>
+          <w:sz w:val="24"/>
+          <w:szCs w:val="24"/>
+        </w:rPr>
+        <w:t>.</w:t>
       </w:r>
     </w:p>
     <w:p>
@@ -229,7 +255,7 @@
           <w:szCs w:val="24"/>
           <w:u w:val="single"/>
         </w:rPr>
-        <w:t>CHANGES IN VAST 3.10</w:t>
+        <w:t>CHANGES IN VAST 3.1</w:t>
       </w:r>
       <w:r>
         <w:rPr>
@@ -239,7 +265,7 @@
           <w:szCs w:val="24"/>
           <w:u w:val="single"/>
         </w:rPr>
-        <w:t>.1</w:t>
+        <w:t>1.0</w:t>
       </w:r>
     </w:p>
     <w:p>
@@ -282,43 +308,157 @@
           <w:sz w:val="24"/>
           <w:szCs w:val="24"/>
         </w:rPr>
-        <w:t>Requires FishStats</w:t>
-      </w:r>
-      <w:r>
-        <w:rPr>
-          <w:rFonts w:ascii="Times New Roman" w:hAnsi="Times New Roman" w:cs="Times New Roman"/>
-          <w:sz w:val="24"/>
-          <w:szCs w:val="24"/>
-        </w:rPr>
-        <w:t>Utils version &gt;= 2.12</w:t>
-      </w:r>
-      <w:r>
-        <w:rPr>
-          <w:rFonts w:ascii="Times New Roman" w:hAnsi="Times New Roman" w:cs="Times New Roman"/>
-          <w:sz w:val="24"/>
-          <w:szCs w:val="24"/>
-        </w:rPr>
-        <w:t>.1</w:t>
-      </w:r>
-    </w:p>
-    <w:p>
-      <w:pPr>
-        <w:spacing w:after="0" w:line="480" w:lineRule="auto"/>
-        <w:rPr>
-          <w:rFonts w:ascii="Times New Roman" w:hAnsi="Times New Roman" w:cs="Times New Roman"/>
-          <w:b/>
-          <w:sz w:val="24"/>
-          <w:szCs w:val="24"/>
-        </w:rPr>
-      </w:pPr>
-      <w:r>
-        <w:rPr>
-          <w:rFonts w:ascii="Times New Roman" w:hAnsi="Times New Roman" w:cs="Times New Roman"/>
-          <w:b/>
-          <w:sz w:val="24"/>
-          <w:szCs w:val="24"/>
-        </w:rPr>
-        <w:t>BUG FIXES</w:t>
+        <w:t xml:space="preserve">Requires </w:t>
+      </w:r>
+      <w:proofErr w:type="spellStart"/>
+      <w:r>
+        <w:rPr>
+          <w:rFonts w:ascii="Times New Roman" w:hAnsi="Times New Roman" w:cs="Times New Roman"/>
+          <w:sz w:val="24"/>
+          <w:szCs w:val="24"/>
+        </w:rPr>
+        <w:t>FishStats</w:t>
+      </w:r>
+      <w:r>
+        <w:rPr>
+          <w:rFonts w:ascii="Times New Roman" w:hAnsi="Times New Roman" w:cs="Times New Roman"/>
+          <w:sz w:val="24"/>
+          <w:szCs w:val="24"/>
+        </w:rPr>
+        <w:t>Utils</w:t>
+      </w:r>
+      <w:proofErr w:type="spellEnd"/>
+      <w:r>
+        <w:rPr>
+          <w:rFonts w:ascii="Times New Roman" w:hAnsi="Times New Roman" w:cs="Times New Roman"/>
+          <w:sz w:val="24"/>
+          <w:szCs w:val="24"/>
+        </w:rPr>
+        <w:t xml:space="preserve"> version &gt;= 2.1</w:t>
+      </w:r>
+      <w:r>
+        <w:rPr>
+          <w:rFonts w:ascii="Times New Roman" w:hAnsi="Times New Roman" w:cs="Times New Roman"/>
+          <w:sz w:val="24"/>
+          <w:szCs w:val="24"/>
+        </w:rPr>
+        <w:t>3.0</w:t>
+      </w:r>
+    </w:p>
+    <w:p>
+      <w:pPr>
+        <w:spacing w:after="0" w:line="480" w:lineRule="auto"/>
+        <w:rPr>
+          <w:rFonts w:ascii="Times New Roman" w:hAnsi="Times New Roman" w:cs="Times New Roman"/>
+          <w:b/>
+          <w:sz w:val="24"/>
+          <w:szCs w:val="24"/>
+        </w:rPr>
+      </w:pPr>
+      <w:r>
+        <w:rPr>
+          <w:rFonts w:ascii="Times New Roman" w:hAnsi="Times New Roman" w:cs="Times New Roman"/>
+          <w:b/>
+          <w:sz w:val="24"/>
+          <w:szCs w:val="24"/>
+        </w:rPr>
+        <w:t>NEW FEATURES</w:t>
+      </w:r>
+    </w:p>
+    <w:p>
+      <w:pPr>
+        <w:pStyle w:val="ListParagraph"/>
+        <w:numPr>
+          <w:ilvl w:val="0"/>
+          <w:numId w:val="22"/>
+        </w:numPr>
+        <w:spacing w:after="0" w:line="480" w:lineRule="auto"/>
+        <w:rPr>
+          <w:rFonts w:ascii="Times New Roman" w:hAnsi="Times New Roman" w:cs="Times New Roman"/>
+          <w:b/>
+          <w:sz w:val="24"/>
+          <w:szCs w:val="24"/>
+        </w:rPr>
+      </w:pPr>
+      <w:r>
+        <w:rPr>
+          <w:rFonts w:ascii="Times New Roman" w:hAnsi="Times New Roman" w:cs="Times New Roman"/>
+          <w:sz w:val="24"/>
+          <w:szCs w:val="24"/>
+        </w:rPr>
+        <w:t>Adding option in `</w:t>
+      </w:r>
+      <w:proofErr w:type="spellStart"/>
+      <w:r>
+        <w:rPr>
+          <w:rFonts w:ascii="Times New Roman" w:hAnsi="Times New Roman" w:cs="Times New Roman"/>
+          <w:sz w:val="24"/>
+          <w:szCs w:val="24"/>
+        </w:rPr>
+        <w:t>calculate_proportion</w:t>
+      </w:r>
+      <w:proofErr w:type="spellEnd"/>
+      <w:r>
+        <w:rPr>
+          <w:rFonts w:ascii="Times New Roman" w:hAnsi="Times New Roman" w:cs="Times New Roman"/>
+          <w:sz w:val="24"/>
+          <w:szCs w:val="24"/>
+        </w:rPr>
+        <w:t xml:space="preserve">` to use a sample-based calculation for the variance of proportions. </w:t>
+      </w:r>
+      <w:bookmarkStart w:id="1" w:name="_GoBack"/>
+      <w:bookmarkEnd w:id="1"/>
+    </w:p>
+    <w:p>
+      <w:pPr>
+        <w:spacing w:after="0" w:line="480" w:lineRule="auto"/>
+        <w:rPr>
+          <w:rFonts w:ascii="Times New Roman" w:hAnsi="Times New Roman" w:cs="Times New Roman"/>
+          <w:sz w:val="24"/>
+          <w:szCs w:val="24"/>
+        </w:rPr>
+      </w:pPr>
+    </w:p>
+    <w:p>
+      <w:pPr>
+        <w:spacing w:after="0" w:line="480" w:lineRule="auto"/>
+        <w:rPr>
+          <w:rFonts w:ascii="Times New Roman" w:hAnsi="Times New Roman" w:cs="Times New Roman"/>
+          <w:b/>
+          <w:sz w:val="24"/>
+          <w:szCs w:val="24"/>
+          <w:u w:val="single"/>
+        </w:rPr>
+      </w:pPr>
+      <w:r>
+        <w:rPr>
+          <w:rFonts w:ascii="Times New Roman" w:hAnsi="Times New Roman" w:cs="Times New Roman"/>
+          <w:b/>
+          <w:sz w:val="24"/>
+          <w:szCs w:val="24"/>
+          <w:u w:val="single"/>
+        </w:rPr>
+        <w:t>CHANGES IN VAST 3.10.1</w:t>
+      </w:r>
+    </w:p>
+    <w:p>
+      <w:pPr>
+        <w:spacing w:after="0" w:line="480" w:lineRule="auto"/>
+        <w:rPr>
+          <w:rFonts w:ascii="Times New Roman" w:hAnsi="Times New Roman" w:cs="Times New Roman"/>
+          <w:b/>
+          <w:sz w:val="24"/>
+          <w:szCs w:val="24"/>
+        </w:rPr>
+      </w:pPr>
+      <w:r>
+        <w:rPr>
+          <w:rFonts w:ascii="Times New Roman" w:hAnsi="Times New Roman" w:cs="Times New Roman"/>
+          <w:b/>
+          <w:sz w:val="24"/>
+          <w:szCs w:val="24"/>
+        </w:rPr>
+        <w:t>CHANGING DEPENDENCIES</w:t>
       </w:r>
     </w:p>
     <w:p>
@@ -341,7 +481,53 @@
           <w:sz w:val="24"/>
           <w:szCs w:val="24"/>
         </w:rPr>
-        <w:t>Fixed bug that gave uninformative error when running bias-correction</w:t>
+        <w:t xml:space="preserve">Requires </w:t>
+      </w:r>
+      <w:proofErr w:type="spellStart"/>
+      <w:r>
+        <w:rPr>
+          <w:rFonts w:ascii="Times New Roman" w:hAnsi="Times New Roman" w:cs="Times New Roman"/>
+          <w:sz w:val="24"/>
+          <w:szCs w:val="24"/>
+        </w:rPr>
+        <w:t>FishStats</w:t>
+      </w:r>
+      <w:r>
+        <w:rPr>
+          <w:rFonts w:ascii="Times New Roman" w:hAnsi="Times New Roman" w:cs="Times New Roman"/>
+          <w:sz w:val="24"/>
+          <w:szCs w:val="24"/>
+        </w:rPr>
+        <w:t>Utils</w:t>
+      </w:r>
+      <w:proofErr w:type="spellEnd"/>
+      <w:r>
+        <w:rPr>
+          <w:rFonts w:ascii="Times New Roman" w:hAnsi="Times New Roman" w:cs="Times New Roman"/>
+          <w:sz w:val="24"/>
+          <w:szCs w:val="24"/>
+        </w:rPr>
+        <w:t xml:space="preserve"> version &gt;= 2.12.1</w:t>
+      </w:r>
+    </w:p>
+    <w:p>
+      <w:pPr>
+        <w:spacing w:after="0" w:line="480" w:lineRule="auto"/>
+        <w:rPr>
+          <w:rFonts w:ascii="Times New Roman" w:hAnsi="Times New Roman" w:cs="Times New Roman"/>
+          <w:b/>
+          <w:sz w:val="24"/>
+          <w:szCs w:val="24"/>
+        </w:rPr>
+      </w:pPr>
+      <w:r>
+        <w:rPr>
+          <w:rFonts w:ascii="Times New Roman" w:hAnsi="Times New Roman" w:cs="Times New Roman"/>
+          <w:b/>
+          <w:sz w:val="24"/>
+          <w:szCs w:val="24"/>
+        </w:rPr>
+        <w:t>BUG FIXES</w:t>
       </w:r>
     </w:p>
     <w:p>
@@ -364,85 +550,7 @@
           <w:sz w:val="24"/>
           <w:szCs w:val="24"/>
         </w:rPr>
-        <w:t xml:space="preserve">Fixed bug that incorrectly converted units for abundance-index output when using areal units for input `a_i` </w:t>
-      </w:r>
-      <w:r>
-        <w:rPr>
-          <w:rFonts w:ascii="Times New Roman" w:hAnsi="Times New Roman" w:cs="Times New Roman"/>
-          <w:sz w:val="24"/>
-          <w:szCs w:val="24"/>
-        </w:rPr>
-        <w:t xml:space="preserve">other than </w:t>
-      </w:r>
-      <w:r>
-        <w:rPr>
-          <w:rFonts w:ascii="Times New Roman" w:hAnsi="Times New Roman" w:cs="Times New Roman"/>
-          <w:sz w:val="24"/>
-          <w:szCs w:val="24"/>
-        </w:rPr>
-        <w:t>km^2</w:t>
-      </w:r>
-    </w:p>
-    <w:p>
-      <w:pPr>
-        <w:spacing w:after="0" w:line="480" w:lineRule="auto"/>
-        <w:rPr>
-          <w:rFonts w:ascii="Times New Roman" w:hAnsi="Times New Roman" w:cs="Times New Roman"/>
-          <w:sz w:val="24"/>
-          <w:szCs w:val="24"/>
-        </w:rPr>
-      </w:pPr>
-    </w:p>
-    <w:p>
-      <w:pPr>
-        <w:spacing w:after="0" w:line="480" w:lineRule="auto"/>
-        <w:rPr>
-          <w:rFonts w:ascii="Times New Roman" w:hAnsi="Times New Roman" w:cs="Times New Roman"/>
-          <w:b/>
-          <w:sz w:val="24"/>
-          <w:szCs w:val="24"/>
-          <w:u w:val="single"/>
-        </w:rPr>
-      </w:pPr>
-      <w:r>
-        <w:rPr>
-          <w:rFonts w:ascii="Times New Roman" w:hAnsi="Times New Roman" w:cs="Times New Roman"/>
-          <w:b/>
-          <w:sz w:val="24"/>
-          <w:szCs w:val="24"/>
-          <w:u w:val="single"/>
-        </w:rPr>
-        <w:t>CHANGES IN VAST 3.10</w:t>
-      </w:r>
-      <w:r>
-        <w:rPr>
-          <w:rFonts w:ascii="Times New Roman" w:hAnsi="Times New Roman" w:cs="Times New Roman"/>
-          <w:b/>
-          <w:sz w:val="24"/>
-          <w:szCs w:val="24"/>
-          <w:u w:val="single"/>
-        </w:rPr>
-        <w:t>.0</w:t>
-      </w:r>
-    </w:p>
-    <w:p>
-      <w:pPr>
-        <w:spacing w:after="0" w:line="480" w:lineRule="auto"/>
-        <w:rPr>
-          <w:rFonts w:ascii="Times New Roman" w:hAnsi="Times New Roman" w:cs="Times New Roman"/>
-          <w:b/>
-          <w:sz w:val="24"/>
-          <w:szCs w:val="24"/>
-        </w:rPr>
-      </w:pPr>
-      <w:r>
-        <w:rPr>
-          <w:rFonts w:ascii="Times New Roman" w:hAnsi="Times New Roman" w:cs="Times New Roman"/>
-          <w:b/>
-          <w:sz w:val="24"/>
-          <w:szCs w:val="24"/>
-        </w:rPr>
-        <w:t>CHANGING DEPENDENCIES</w:t>
+        <w:t>Fixed bug that gave uninformative error when running bias-correction</w:t>
       </w:r>
     </w:p>
     <w:p>
@@ -465,15 +573,153 @@
           <w:sz w:val="24"/>
           <w:szCs w:val="24"/>
         </w:rPr>
-        <w:t>Requires FishStats</w:t>
-      </w:r>
-      <w:r>
-        <w:rPr>
-          <w:rFonts w:ascii="Times New Roman" w:hAnsi="Times New Roman" w:cs="Times New Roman"/>
-          <w:sz w:val="24"/>
-          <w:szCs w:val="24"/>
-        </w:rPr>
-        <w:t>Utils version &gt;= 2.12</w:t>
+        <w:t>Fixed bug that incorrectly converted units for abundance-index output when using areal units for input `</w:t>
+      </w:r>
+      <w:proofErr w:type="spellStart"/>
+      <w:r>
+        <w:rPr>
+          <w:rFonts w:ascii="Times New Roman" w:hAnsi="Times New Roman" w:cs="Times New Roman"/>
+          <w:sz w:val="24"/>
+          <w:szCs w:val="24"/>
+        </w:rPr>
+        <w:t>a_i</w:t>
+      </w:r>
+      <w:proofErr w:type="spellEnd"/>
+      <w:r>
+        <w:rPr>
+          <w:rFonts w:ascii="Times New Roman" w:hAnsi="Times New Roman" w:cs="Times New Roman"/>
+          <w:sz w:val="24"/>
+          <w:szCs w:val="24"/>
+        </w:rPr>
+        <w:t xml:space="preserve">` </w:t>
+      </w:r>
+      <w:r>
+        <w:rPr>
+          <w:rFonts w:ascii="Times New Roman" w:hAnsi="Times New Roman" w:cs="Times New Roman"/>
+          <w:sz w:val="24"/>
+          <w:szCs w:val="24"/>
+        </w:rPr>
+        <w:t xml:space="preserve">other than </w:t>
+      </w:r>
+      <w:r>
+        <w:rPr>
+          <w:rFonts w:ascii="Times New Roman" w:hAnsi="Times New Roman" w:cs="Times New Roman"/>
+          <w:sz w:val="24"/>
+          <w:szCs w:val="24"/>
+        </w:rPr>
+        <w:t>km^2</w:t>
+      </w:r>
+    </w:p>
+    <w:p>
+      <w:pPr>
+        <w:spacing w:after="0" w:line="480" w:lineRule="auto"/>
+        <w:rPr>
+          <w:rFonts w:ascii="Times New Roman" w:hAnsi="Times New Roman" w:cs="Times New Roman"/>
+          <w:sz w:val="24"/>
+          <w:szCs w:val="24"/>
+        </w:rPr>
+      </w:pPr>
+    </w:p>
+    <w:p>
+      <w:pPr>
+        <w:spacing w:after="0" w:line="480" w:lineRule="auto"/>
+        <w:rPr>
+          <w:rFonts w:ascii="Times New Roman" w:hAnsi="Times New Roman" w:cs="Times New Roman"/>
+          <w:b/>
+          <w:sz w:val="24"/>
+          <w:szCs w:val="24"/>
+          <w:u w:val="single"/>
+        </w:rPr>
+      </w:pPr>
+      <w:r>
+        <w:rPr>
+          <w:rFonts w:ascii="Times New Roman" w:hAnsi="Times New Roman" w:cs="Times New Roman"/>
+          <w:b/>
+          <w:sz w:val="24"/>
+          <w:szCs w:val="24"/>
+          <w:u w:val="single"/>
+        </w:rPr>
+        <w:t>CHANGES IN VAST 3.10</w:t>
+      </w:r>
+      <w:r>
+        <w:rPr>
+          <w:rFonts w:ascii="Times New Roman" w:hAnsi="Times New Roman" w:cs="Times New Roman"/>
+          <w:b/>
+          <w:sz w:val="24"/>
+          <w:szCs w:val="24"/>
+          <w:u w:val="single"/>
+        </w:rPr>
+        <w:t>.0</w:t>
+      </w:r>
+    </w:p>
+    <w:p>
+      <w:pPr>
+        <w:spacing w:after="0" w:line="480" w:lineRule="auto"/>
+        <w:rPr>
+          <w:rFonts w:ascii="Times New Roman" w:hAnsi="Times New Roman" w:cs="Times New Roman"/>
+          <w:b/>
+          <w:sz w:val="24"/>
+          <w:szCs w:val="24"/>
+        </w:rPr>
+      </w:pPr>
+      <w:r>
+        <w:rPr>
+          <w:rFonts w:ascii="Times New Roman" w:hAnsi="Times New Roman" w:cs="Times New Roman"/>
+          <w:b/>
+          <w:sz w:val="24"/>
+          <w:szCs w:val="24"/>
+        </w:rPr>
+        <w:t>CHANGING DEPENDENCIES</w:t>
+      </w:r>
+    </w:p>
+    <w:p>
+      <w:pPr>
+        <w:pStyle w:val="ListParagraph"/>
+        <w:numPr>
+          <w:ilvl w:val="0"/>
+          <w:numId w:val="20"/>
+        </w:numPr>
+        <w:spacing w:after="0" w:line="480" w:lineRule="auto"/>
+        <w:rPr>
+          <w:rFonts w:ascii="Times New Roman" w:hAnsi="Times New Roman" w:cs="Times New Roman"/>
+          <w:sz w:val="24"/>
+          <w:szCs w:val="24"/>
+        </w:rPr>
+      </w:pPr>
+      <w:r>
+        <w:rPr>
+          <w:rFonts w:ascii="Times New Roman" w:hAnsi="Times New Roman" w:cs="Times New Roman"/>
+          <w:sz w:val="24"/>
+          <w:szCs w:val="24"/>
+        </w:rPr>
+        <w:lastRenderedPageBreak/>
+        <w:t xml:space="preserve">Requires </w:t>
+      </w:r>
+      <w:proofErr w:type="spellStart"/>
+      <w:r>
+        <w:rPr>
+          <w:rFonts w:ascii="Times New Roman" w:hAnsi="Times New Roman" w:cs="Times New Roman"/>
+          <w:sz w:val="24"/>
+          <w:szCs w:val="24"/>
+        </w:rPr>
+        <w:t>FishStats</w:t>
+      </w:r>
+      <w:r>
+        <w:rPr>
+          <w:rFonts w:ascii="Times New Roman" w:hAnsi="Times New Roman" w:cs="Times New Roman"/>
+          <w:sz w:val="24"/>
+          <w:szCs w:val="24"/>
+        </w:rPr>
+        <w:t>Utils</w:t>
+      </w:r>
+      <w:proofErr w:type="spellEnd"/>
+      <w:r>
+        <w:rPr>
+          <w:rFonts w:ascii="Times New Roman" w:hAnsi="Times New Roman" w:cs="Times New Roman"/>
+          <w:sz w:val="24"/>
+          <w:szCs w:val="24"/>
+        </w:rPr>
+        <w:t xml:space="preserve"> version &gt;= 2.12</w:t>
       </w:r>
       <w:r>
         <w:rPr>
@@ -525,7 +771,25 @@
           <w:sz w:val="24"/>
           <w:szCs w:val="24"/>
         </w:rPr>
-        <w:t>Adding plotting function `plot_similarity`</w:t>
+        <w:t>Adding plotting function `</w:t>
+      </w:r>
+      <w:proofErr w:type="spellStart"/>
+      <w:r>
+        <w:rPr>
+          <w:rFonts w:ascii="Times New Roman" w:hAnsi="Times New Roman" w:cs="Times New Roman"/>
+          <w:sz w:val="24"/>
+          <w:szCs w:val="24"/>
+        </w:rPr>
+        <w:t>plot_similarity</w:t>
+      </w:r>
+      <w:proofErr w:type="spellEnd"/>
+      <w:r>
+        <w:rPr>
+          <w:rFonts w:ascii="Times New Roman" w:hAnsi="Times New Roman" w:cs="Times New Roman"/>
+          <w:sz w:val="24"/>
+          <w:szCs w:val="24"/>
+        </w:rPr>
+        <w:t>`</w:t>
       </w:r>
       <w:r>
         <w:rPr>
@@ -557,7 +821,25 @@
           <w:sz w:val="24"/>
           <w:szCs w:val="24"/>
         </w:rPr>
-        <w:t xml:space="preserve">Adding function `reload_model`, which allows users to load a fitted model and relink the DLLs to use it as if it were run originally in that R session.  </w:t>
+        <w:t>Adding function `</w:t>
+      </w:r>
+      <w:proofErr w:type="spellStart"/>
+      <w:r>
+        <w:rPr>
+          <w:rFonts w:ascii="Times New Roman" w:hAnsi="Times New Roman" w:cs="Times New Roman"/>
+          <w:sz w:val="24"/>
+          <w:szCs w:val="24"/>
+        </w:rPr>
+        <w:t>reload_model</w:t>
+      </w:r>
+      <w:proofErr w:type="spellEnd"/>
+      <w:r>
+        <w:rPr>
+          <w:rFonts w:ascii="Times New Roman" w:hAnsi="Times New Roman" w:cs="Times New Roman"/>
+          <w:sz w:val="24"/>
+          <w:szCs w:val="24"/>
+        </w:rPr>
+        <w:t xml:space="preserve">`, which allows users to load a fitted model and relink the DLLs to use it as if it were run originally in that R session.  </w:t>
       </w:r>
     </w:p>
     <w:p>
@@ -581,16 +863,87 @@
           <w:sz w:val="24"/>
           <w:szCs w:val="24"/>
         </w:rPr>
-        <w:lastRenderedPageBreak/>
-        <w:t>Adding plotting function `plot_clusters` to allow efficient plots of hierarchical clustering of spatial variables</w:t>
-      </w:r>
-      <w:r>
-        <w:rPr>
-          <w:rFonts w:ascii="Times New Roman" w:hAnsi="Times New Roman" w:cs="Times New Roman"/>
-          <w:sz w:val="24"/>
-          <w:szCs w:val="24"/>
-        </w:rPr>
-        <w:t xml:space="preserve"> including `D_gct`, `Omega_gc`, and `Epsilon_gct`</w:t>
+        <w:t>Adding plotting function `</w:t>
+      </w:r>
+      <w:proofErr w:type="spellStart"/>
+      <w:r>
+        <w:rPr>
+          <w:rFonts w:ascii="Times New Roman" w:hAnsi="Times New Roman" w:cs="Times New Roman"/>
+          <w:sz w:val="24"/>
+          <w:szCs w:val="24"/>
+        </w:rPr>
+        <w:t>plot_clusters</w:t>
+      </w:r>
+      <w:proofErr w:type="spellEnd"/>
+      <w:r>
+        <w:rPr>
+          <w:rFonts w:ascii="Times New Roman" w:hAnsi="Times New Roman" w:cs="Times New Roman"/>
+          <w:sz w:val="24"/>
+          <w:szCs w:val="24"/>
+        </w:rPr>
+        <w:t>` to allow efficient plots of hierarchical clustering of spatial variables</w:t>
+      </w:r>
+      <w:r>
+        <w:rPr>
+          <w:rFonts w:ascii="Times New Roman" w:hAnsi="Times New Roman" w:cs="Times New Roman"/>
+          <w:sz w:val="24"/>
+          <w:szCs w:val="24"/>
+        </w:rPr>
+        <w:t xml:space="preserve"> including `</w:t>
+      </w:r>
+      <w:proofErr w:type="spellStart"/>
+      <w:r>
+        <w:rPr>
+          <w:rFonts w:ascii="Times New Roman" w:hAnsi="Times New Roman" w:cs="Times New Roman"/>
+          <w:sz w:val="24"/>
+          <w:szCs w:val="24"/>
+        </w:rPr>
+        <w:t>D_gct</w:t>
+      </w:r>
+      <w:proofErr w:type="spellEnd"/>
+      <w:r>
+        <w:rPr>
+          <w:rFonts w:ascii="Times New Roman" w:hAnsi="Times New Roman" w:cs="Times New Roman"/>
+          <w:sz w:val="24"/>
+          <w:szCs w:val="24"/>
+        </w:rPr>
+        <w:t>`, `</w:t>
+      </w:r>
+      <w:proofErr w:type="spellStart"/>
+      <w:r>
+        <w:rPr>
+          <w:rFonts w:ascii="Times New Roman" w:hAnsi="Times New Roman" w:cs="Times New Roman"/>
+          <w:sz w:val="24"/>
+          <w:szCs w:val="24"/>
+        </w:rPr>
+        <w:t>Omega_gc</w:t>
+      </w:r>
+      <w:proofErr w:type="spellEnd"/>
+      <w:r>
+        <w:rPr>
+          <w:rFonts w:ascii="Times New Roman" w:hAnsi="Times New Roman" w:cs="Times New Roman"/>
+          <w:sz w:val="24"/>
+          <w:szCs w:val="24"/>
+        </w:rPr>
+        <w:t>`, and `</w:t>
+      </w:r>
+      <w:proofErr w:type="spellStart"/>
+      <w:r>
+        <w:rPr>
+          <w:rFonts w:ascii="Times New Roman" w:hAnsi="Times New Roman" w:cs="Times New Roman"/>
+          <w:sz w:val="24"/>
+          <w:szCs w:val="24"/>
+        </w:rPr>
+        <w:t>Epsilon_gct</w:t>
+      </w:r>
+      <w:proofErr w:type="spellEnd"/>
+      <w:r>
+        <w:rPr>
+          <w:rFonts w:ascii="Times New Roman" w:hAnsi="Times New Roman" w:cs="Times New Roman"/>
+          <w:sz w:val="24"/>
+          <w:szCs w:val="24"/>
+        </w:rPr>
+        <w:t>`</w:t>
       </w:r>
     </w:p>
     <w:p>
@@ -614,7 +967,25 @@
           <w:sz w:val="24"/>
           <w:szCs w:val="24"/>
         </w:rPr>
-        <w:t>Adding `project_model` to allow rapid exploration of future climate scenarios using end-of-century climate model output without iteratively re-fitting the model.</w:t>
+        <w:t>Adding `</w:t>
+      </w:r>
+      <w:proofErr w:type="spellStart"/>
+      <w:r>
+        <w:rPr>
+          <w:rFonts w:ascii="Times New Roman" w:hAnsi="Times New Roman" w:cs="Times New Roman"/>
+          <w:sz w:val="24"/>
+          <w:szCs w:val="24"/>
+        </w:rPr>
+        <w:t>project_model</w:t>
+      </w:r>
+      <w:proofErr w:type="spellEnd"/>
+      <w:r>
+        <w:rPr>
+          <w:rFonts w:ascii="Times New Roman" w:hAnsi="Times New Roman" w:cs="Times New Roman"/>
+          <w:sz w:val="24"/>
+          <w:szCs w:val="24"/>
+        </w:rPr>
+        <w:t>` to allow rapid exploration of future climate scenarios using end-of-century climate model output without iteratively re-fitting the model.</w:t>
       </w:r>
     </w:p>
     <w:p>
@@ -638,7 +1009,61 @@
           <w:sz w:val="24"/>
           <w:szCs w:val="24"/>
         </w:rPr>
-        <w:t xml:space="preserve">Adding plotting function `plot_residual_semivariance`, which takes quantile residuals, converts to an approximate normal distribution, calculates a two-dimensional semivariance in space and time, and then plots this.  The normal-transformed residual semivariance should be approximately 1.0 at all spatial and temporal lags.  </w:t>
+        <w:t>Adding plotting function `</w:t>
+      </w:r>
+      <w:proofErr w:type="spellStart"/>
+      <w:r>
+        <w:rPr>
+          <w:rFonts w:ascii="Times New Roman" w:hAnsi="Times New Roman" w:cs="Times New Roman"/>
+          <w:sz w:val="24"/>
+          <w:szCs w:val="24"/>
+        </w:rPr>
+        <w:t>plot_residual_semivariance</w:t>
+      </w:r>
+      <w:proofErr w:type="spellEnd"/>
+      <w:r>
+        <w:rPr>
+          <w:rFonts w:ascii="Times New Roman" w:hAnsi="Times New Roman" w:cs="Times New Roman"/>
+          <w:sz w:val="24"/>
+          <w:szCs w:val="24"/>
+        </w:rPr>
+        <w:t xml:space="preserve">`, which takes quantile residuals, converts to an approximate normal distribution, calculates a two-dimensional </w:t>
+      </w:r>
+      <w:proofErr w:type="spellStart"/>
+      <w:r>
+        <w:rPr>
+          <w:rFonts w:ascii="Times New Roman" w:hAnsi="Times New Roman" w:cs="Times New Roman"/>
+          <w:sz w:val="24"/>
+          <w:szCs w:val="24"/>
+        </w:rPr>
+        <w:t>semivariance</w:t>
+      </w:r>
+      <w:proofErr w:type="spellEnd"/>
+      <w:r>
+        <w:rPr>
+          <w:rFonts w:ascii="Times New Roman" w:hAnsi="Times New Roman" w:cs="Times New Roman"/>
+          <w:sz w:val="24"/>
+          <w:szCs w:val="24"/>
+        </w:rPr>
+        <w:t xml:space="preserve"> in space and time, and then plots this.  The normal-transformed residual </w:t>
+      </w:r>
+      <w:proofErr w:type="spellStart"/>
+      <w:r>
+        <w:rPr>
+          <w:rFonts w:ascii="Times New Roman" w:hAnsi="Times New Roman" w:cs="Times New Roman"/>
+          <w:sz w:val="24"/>
+          <w:szCs w:val="24"/>
+        </w:rPr>
+        <w:t>semivariance</w:t>
+      </w:r>
+      <w:proofErr w:type="spellEnd"/>
+      <w:r>
+        <w:rPr>
+          <w:rFonts w:ascii="Times New Roman" w:hAnsi="Times New Roman" w:cs="Times New Roman"/>
+          <w:sz w:val="24"/>
+          <w:szCs w:val="24"/>
+        </w:rPr>
+        <w:t xml:space="preserve"> should be approximately 1.0 at all spatial and temporal lags.  </w:t>
       </w:r>
     </w:p>
     <w:p>
@@ -804,26 +1229,45 @@
           <w:sz w:val="24"/>
           <w:szCs w:val="24"/>
         </w:rPr>
-        <w:t>small bug in labelling in `amend_output`</w:t>
-      </w:r>
-    </w:p>
-    <w:p>
-      <w:pPr>
-        <w:spacing w:after="0" w:line="480" w:lineRule="auto"/>
-        <w:rPr>
-          <w:rFonts w:ascii="Times New Roman" w:hAnsi="Times New Roman" w:cs="Times New Roman"/>
-          <w:b/>
-          <w:sz w:val="24"/>
-          <w:szCs w:val="24"/>
-        </w:rPr>
-      </w:pPr>
-      <w:r>
-        <w:rPr>
-          <w:rFonts w:ascii="Times New Roman" w:hAnsi="Times New Roman" w:cs="Times New Roman"/>
-          <w:b/>
-          <w:sz w:val="24"/>
-          <w:szCs w:val="24"/>
-        </w:rPr>
+        <w:t>small bug in labelling in `</w:t>
+      </w:r>
+      <w:proofErr w:type="spellStart"/>
+      <w:r>
+        <w:rPr>
+          <w:rFonts w:ascii="Times New Roman" w:hAnsi="Times New Roman" w:cs="Times New Roman"/>
+          <w:sz w:val="24"/>
+          <w:szCs w:val="24"/>
+        </w:rPr>
+        <w:t>amend_output</w:t>
+      </w:r>
+      <w:proofErr w:type="spellEnd"/>
+      <w:r>
+        <w:rPr>
+          <w:rFonts w:ascii="Times New Roman" w:hAnsi="Times New Roman" w:cs="Times New Roman"/>
+          <w:sz w:val="24"/>
+          <w:szCs w:val="24"/>
+        </w:rPr>
+        <w:t>`</w:t>
+      </w:r>
+    </w:p>
+    <w:p>
+      <w:pPr>
+        <w:spacing w:after="0" w:line="480" w:lineRule="auto"/>
+        <w:rPr>
+          <w:rFonts w:ascii="Times New Roman" w:hAnsi="Times New Roman" w:cs="Times New Roman"/>
+          <w:b/>
+          <w:sz w:val="24"/>
+          <w:szCs w:val="24"/>
+        </w:rPr>
+      </w:pPr>
+      <w:r>
+        <w:rPr>
+          <w:rFonts w:ascii="Times New Roman" w:hAnsi="Times New Roman" w:cs="Times New Roman"/>
+          <w:b/>
+          <w:sz w:val="24"/>
+          <w:szCs w:val="24"/>
+        </w:rPr>
+        <w:lastRenderedPageBreak/>
         <w:t>DEPRECATED</w:t>
       </w:r>
     </w:p>
@@ -847,15 +1291,51 @@
           <w:sz w:val="24"/>
           <w:szCs w:val="24"/>
         </w:rPr>
-        <w:t xml:space="preserve">While fixing the unconditional simulation of {beta1/beta2/epsilon1/epsilon2}, the package author has disabled the Vector Autoregressive features specified via `VamConfig`.  These could easily be re-added in the future, and the author invites an email if anyone is </w:t>
-      </w:r>
-      <w:r>
-        <w:rPr>
-          <w:rFonts w:ascii="Times New Roman" w:hAnsi="Times New Roman" w:cs="Times New Roman"/>
-          <w:sz w:val="24"/>
-          <w:szCs w:val="24"/>
-        </w:rPr>
-        <w:t>interested in exploring the `VamConfig` options</w:t>
+        <w:t>While fixing the unconditional simulation of {beta1/beta2/epsilon1/epsilon2}, the package author has disabled the Vector Autoregressive features specified via `</w:t>
+      </w:r>
+      <w:proofErr w:type="spellStart"/>
+      <w:r>
+        <w:rPr>
+          <w:rFonts w:ascii="Times New Roman" w:hAnsi="Times New Roman" w:cs="Times New Roman"/>
+          <w:sz w:val="24"/>
+          <w:szCs w:val="24"/>
+        </w:rPr>
+        <w:t>VamConfig</w:t>
+      </w:r>
+      <w:proofErr w:type="spellEnd"/>
+      <w:r>
+        <w:rPr>
+          <w:rFonts w:ascii="Times New Roman" w:hAnsi="Times New Roman" w:cs="Times New Roman"/>
+          <w:sz w:val="24"/>
+          <w:szCs w:val="24"/>
+        </w:rPr>
+        <w:t xml:space="preserve">`.  These could easily be re-added in the future, and the author invites an email if anyone is </w:t>
+      </w:r>
+      <w:r>
+        <w:rPr>
+          <w:rFonts w:ascii="Times New Roman" w:hAnsi="Times New Roman" w:cs="Times New Roman"/>
+          <w:sz w:val="24"/>
+          <w:szCs w:val="24"/>
+        </w:rPr>
+        <w:t>interested in exploring the `</w:t>
+      </w:r>
+      <w:proofErr w:type="spellStart"/>
+      <w:r>
+        <w:rPr>
+          <w:rFonts w:ascii="Times New Roman" w:hAnsi="Times New Roman" w:cs="Times New Roman"/>
+          <w:sz w:val="24"/>
+          <w:szCs w:val="24"/>
+        </w:rPr>
+        <w:t>VamConfig</w:t>
+      </w:r>
+      <w:proofErr w:type="spellEnd"/>
+      <w:r>
+        <w:rPr>
+          <w:rFonts w:ascii="Times New Roman" w:hAnsi="Times New Roman" w:cs="Times New Roman"/>
+          <w:sz w:val="24"/>
+          <w:szCs w:val="24"/>
+        </w:rPr>
+        <w:t>` options</w:t>
       </w:r>
       <w:r>
         <w:rPr>
@@ -918,7 +1398,6 @@
           <w:szCs w:val="24"/>
           <w:u w:val="single"/>
         </w:rPr>
-        <w:lastRenderedPageBreak/>
         <w:t>CHANGES IN VAST 3.9.1</w:t>
       </w:r>
     </w:p>
@@ -964,7 +1443,25 @@
           <w:sz w:val="24"/>
           <w:szCs w:val="24"/>
         </w:rPr>
-        <w:t xml:space="preserve">Update `make_data` to specify appropriate default value for correlations over land vs. water for use in Method = “Barrier” feature.  The previous defaults resulted in faster decorrelation over water than land, i.e., stronger correlations via land than water  </w:t>
+        <w:t>Update `</w:t>
+      </w:r>
+      <w:proofErr w:type="spellStart"/>
+      <w:r>
+        <w:rPr>
+          <w:rFonts w:ascii="Times New Roman" w:hAnsi="Times New Roman" w:cs="Times New Roman"/>
+          <w:sz w:val="24"/>
+          <w:szCs w:val="24"/>
+        </w:rPr>
+        <w:t>make_data</w:t>
+      </w:r>
+      <w:proofErr w:type="spellEnd"/>
+      <w:r>
+        <w:rPr>
+          <w:rFonts w:ascii="Times New Roman" w:hAnsi="Times New Roman" w:cs="Times New Roman"/>
+          <w:sz w:val="24"/>
+          <w:szCs w:val="24"/>
+        </w:rPr>
+        <w:t xml:space="preserve">` to specify appropriate default value for correlations over land vs. water for use in Method = “Barrier” feature.  The previous defaults resulted in faster decorrelation over water than land, i.e., stronger correlations via land than water  </w:t>
       </w:r>
     </w:p>
     <w:p>
@@ -1041,15 +1538,33 @@
           <w:sz w:val="24"/>
           <w:szCs w:val="24"/>
         </w:rPr>
-        <w:t>Requires FishStats</w:t>
-      </w:r>
-      <w:r>
-        <w:rPr>
-          <w:rFonts w:ascii="Times New Roman" w:hAnsi="Times New Roman" w:cs="Times New Roman"/>
-          <w:sz w:val="24"/>
-          <w:szCs w:val="24"/>
-        </w:rPr>
-        <w:t>Utils version &gt;= 2.11.0</w:t>
+        <w:t xml:space="preserve">Requires </w:t>
+      </w:r>
+      <w:proofErr w:type="spellStart"/>
+      <w:r>
+        <w:rPr>
+          <w:rFonts w:ascii="Times New Roman" w:hAnsi="Times New Roman" w:cs="Times New Roman"/>
+          <w:sz w:val="24"/>
+          <w:szCs w:val="24"/>
+        </w:rPr>
+        <w:t>FishStats</w:t>
+      </w:r>
+      <w:r>
+        <w:rPr>
+          <w:rFonts w:ascii="Times New Roman" w:hAnsi="Times New Roman" w:cs="Times New Roman"/>
+          <w:sz w:val="24"/>
+          <w:szCs w:val="24"/>
+        </w:rPr>
+        <w:t>Utils</w:t>
+      </w:r>
+      <w:proofErr w:type="spellEnd"/>
+      <w:r>
+        <w:rPr>
+          <w:rFonts w:ascii="Times New Roman" w:hAnsi="Times New Roman" w:cs="Times New Roman"/>
+          <w:sz w:val="24"/>
+          <w:szCs w:val="24"/>
+        </w:rPr>
+        <w:t xml:space="preserve"> version &gt;= 2.11.0</w:t>
       </w:r>
     </w:p>
     <w:p>
@@ -1093,7 +1608,25 @@
           <w:sz w:val="24"/>
           <w:szCs w:val="24"/>
         </w:rPr>
-        <w:t>Replacing extrapolation grids for eastern and northern Bering Sea, and Bering Slope, using updates endorsed by Bering Sea team of Groundfish Assessment Program at Alaska Fisheries Science Center.</w:t>
+        <w:t xml:space="preserve">Replacing extrapolation grids for eastern and northern Bering Sea, and Bering Slope, using updates endorsed by Bering Sea team of Groundfish Assessment Program at Alaska Fisheries Science </w:t>
+      </w:r>
+      <w:proofErr w:type="spellStart"/>
+      <w:r>
+        <w:rPr>
+          <w:rFonts w:ascii="Times New Roman" w:hAnsi="Times New Roman" w:cs="Times New Roman"/>
+          <w:sz w:val="24"/>
+          <w:szCs w:val="24"/>
+        </w:rPr>
+        <w:t>Center</w:t>
+      </w:r>
+      <w:proofErr w:type="spellEnd"/>
+      <w:r>
+        <w:rPr>
+          <w:rFonts w:ascii="Times New Roman" w:hAnsi="Times New Roman" w:cs="Times New Roman"/>
+          <w:sz w:val="24"/>
+          <w:szCs w:val="24"/>
+        </w:rPr>
+        <w:t>.</w:t>
       </w:r>
     </w:p>
     <w:p>
@@ -1180,15 +1713,33 @@
           <w:sz w:val="24"/>
           <w:szCs w:val="24"/>
         </w:rPr>
-        <w:t>Requires FishStats</w:t>
-      </w:r>
-      <w:r>
-        <w:rPr>
-          <w:rFonts w:ascii="Times New Roman" w:hAnsi="Times New Roman" w:cs="Times New Roman"/>
-          <w:sz w:val="24"/>
-          <w:szCs w:val="24"/>
-        </w:rPr>
-        <w:t>Utils version &gt;= 2.10.2</w:t>
+        <w:t xml:space="preserve">Requires </w:t>
+      </w:r>
+      <w:proofErr w:type="spellStart"/>
+      <w:r>
+        <w:rPr>
+          <w:rFonts w:ascii="Times New Roman" w:hAnsi="Times New Roman" w:cs="Times New Roman"/>
+          <w:sz w:val="24"/>
+          <w:szCs w:val="24"/>
+        </w:rPr>
+        <w:t>FishStats</w:t>
+      </w:r>
+      <w:r>
+        <w:rPr>
+          <w:rFonts w:ascii="Times New Roman" w:hAnsi="Times New Roman" w:cs="Times New Roman"/>
+          <w:sz w:val="24"/>
+          <w:szCs w:val="24"/>
+        </w:rPr>
+        <w:t>Utils</w:t>
+      </w:r>
+      <w:proofErr w:type="spellEnd"/>
+      <w:r>
+        <w:rPr>
+          <w:rFonts w:ascii="Times New Roman" w:hAnsi="Times New Roman" w:cs="Times New Roman"/>
+          <w:sz w:val="24"/>
+          <w:szCs w:val="24"/>
+        </w:rPr>
+        <w:t xml:space="preserve"> version &gt;= 2.10.2</w:t>
       </w:r>
     </w:p>
     <w:p>
@@ -1233,7 +1784,26 @@
           <w:sz w:val="24"/>
           <w:szCs w:val="24"/>
         </w:rPr>
-        <w:t>Fixes plotting but in `calculate_proportions` that was introduced in VAST 3.8.0</w:t>
+        <w:lastRenderedPageBreak/>
+        <w:t>Fixes plotting but in `</w:t>
+      </w:r>
+      <w:proofErr w:type="spellStart"/>
+      <w:r>
+        <w:rPr>
+          <w:rFonts w:ascii="Times New Roman" w:hAnsi="Times New Roman" w:cs="Times New Roman"/>
+          <w:sz w:val="24"/>
+          <w:szCs w:val="24"/>
+        </w:rPr>
+        <w:t>calculate_proportions</w:t>
+      </w:r>
+      <w:proofErr w:type="spellEnd"/>
+      <w:r>
+        <w:rPr>
+          <w:rFonts w:ascii="Times New Roman" w:hAnsi="Times New Roman" w:cs="Times New Roman"/>
+          <w:sz w:val="24"/>
+          <w:szCs w:val="24"/>
+        </w:rPr>
+        <w:t>` that was introduced in VAST 3.8.0</w:t>
       </w:r>
       <w:r>
         <w:rPr>
@@ -1332,15 +1902,33 @@
           <w:sz w:val="24"/>
           <w:szCs w:val="24"/>
         </w:rPr>
-        <w:t>Requires FishStats</w:t>
-      </w:r>
-      <w:r>
-        <w:rPr>
-          <w:rFonts w:ascii="Times New Roman" w:hAnsi="Times New Roman" w:cs="Times New Roman"/>
-          <w:sz w:val="24"/>
-          <w:szCs w:val="24"/>
-        </w:rPr>
-        <w:t>Utils version &gt;= 2.10.</w:t>
+        <w:t xml:space="preserve">Requires </w:t>
+      </w:r>
+      <w:proofErr w:type="spellStart"/>
+      <w:r>
+        <w:rPr>
+          <w:rFonts w:ascii="Times New Roman" w:hAnsi="Times New Roman" w:cs="Times New Roman"/>
+          <w:sz w:val="24"/>
+          <w:szCs w:val="24"/>
+        </w:rPr>
+        <w:t>FishStats</w:t>
+      </w:r>
+      <w:r>
+        <w:rPr>
+          <w:rFonts w:ascii="Times New Roman" w:hAnsi="Times New Roman" w:cs="Times New Roman"/>
+          <w:sz w:val="24"/>
+          <w:szCs w:val="24"/>
+        </w:rPr>
+        <w:t>Utils</w:t>
+      </w:r>
+      <w:proofErr w:type="spellEnd"/>
+      <w:r>
+        <w:rPr>
+          <w:rFonts w:ascii="Times New Roman" w:hAnsi="Times New Roman" w:cs="Times New Roman"/>
+          <w:sz w:val="24"/>
+          <w:szCs w:val="24"/>
+        </w:rPr>
+        <w:t xml:space="preserve"> version &gt;= 2.10.</w:t>
       </w:r>
       <w:r>
         <w:rPr>
@@ -1387,14 +1975,51 @@
           <w:u w:val="single"/>
         </w:rPr>
       </w:pPr>
-      <w:r>
-        <w:rPr>
-          <w:rFonts w:ascii="Times New Roman" w:hAnsi="Times New Roman" w:cs="Times New Roman"/>
-          <w:sz w:val="24"/>
-          <w:szCs w:val="24"/>
-        </w:rPr>
-        <w:lastRenderedPageBreak/>
-        <w:t>Update .onAttach to download FishStatsUtils &gt;= 2.10.</w:t>
+      <w:proofErr w:type="gramStart"/>
+      <w:r>
+        <w:rPr>
+          <w:rFonts w:ascii="Times New Roman" w:hAnsi="Times New Roman" w:cs="Times New Roman"/>
+          <w:sz w:val="24"/>
+          <w:szCs w:val="24"/>
+        </w:rPr>
+        <w:t>Update .</w:t>
+      </w:r>
+      <w:proofErr w:type="spellStart"/>
+      <w:r>
+        <w:rPr>
+          <w:rFonts w:ascii="Times New Roman" w:hAnsi="Times New Roman" w:cs="Times New Roman"/>
+          <w:sz w:val="24"/>
+          <w:szCs w:val="24"/>
+        </w:rPr>
+        <w:t>onAttach</w:t>
+      </w:r>
+      <w:proofErr w:type="spellEnd"/>
+      <w:proofErr w:type="gramEnd"/>
+      <w:r>
+        <w:rPr>
+          <w:rFonts w:ascii="Times New Roman" w:hAnsi="Times New Roman" w:cs="Times New Roman"/>
+          <w:sz w:val="24"/>
+          <w:szCs w:val="24"/>
+        </w:rPr>
+        <w:t xml:space="preserve"> to download </w:t>
+      </w:r>
+      <w:proofErr w:type="spellStart"/>
+      <w:r>
+        <w:rPr>
+          <w:rFonts w:ascii="Times New Roman" w:hAnsi="Times New Roman" w:cs="Times New Roman"/>
+          <w:sz w:val="24"/>
+          <w:szCs w:val="24"/>
+        </w:rPr>
+        <w:t>FishStatsUtils</w:t>
+      </w:r>
+      <w:proofErr w:type="spellEnd"/>
+      <w:r>
+        <w:rPr>
+          <w:rFonts w:ascii="Times New Roman" w:hAnsi="Times New Roman" w:cs="Times New Roman"/>
+          <w:sz w:val="24"/>
+          <w:szCs w:val="24"/>
+        </w:rPr>
+        <w:t xml:space="preserve"> &gt;= 2.10.</w:t>
       </w:r>
       <w:r>
         <w:rPr>
@@ -1485,15 +2110,33 @@
           <w:sz w:val="24"/>
           <w:szCs w:val="24"/>
         </w:rPr>
-        <w:t>Requires FishStats</w:t>
-      </w:r>
-      <w:r>
-        <w:rPr>
-          <w:rFonts w:ascii="Times New Roman" w:hAnsi="Times New Roman" w:cs="Times New Roman"/>
-          <w:sz w:val="24"/>
-          <w:szCs w:val="24"/>
-        </w:rPr>
-        <w:t>Utils version &gt;= 2.10.0</w:t>
+        <w:t xml:space="preserve">Requires </w:t>
+      </w:r>
+      <w:proofErr w:type="spellStart"/>
+      <w:r>
+        <w:rPr>
+          <w:rFonts w:ascii="Times New Roman" w:hAnsi="Times New Roman" w:cs="Times New Roman"/>
+          <w:sz w:val="24"/>
+          <w:szCs w:val="24"/>
+        </w:rPr>
+        <w:t>FishStats</w:t>
+      </w:r>
+      <w:r>
+        <w:rPr>
+          <w:rFonts w:ascii="Times New Roman" w:hAnsi="Times New Roman" w:cs="Times New Roman"/>
+          <w:sz w:val="24"/>
+          <w:szCs w:val="24"/>
+        </w:rPr>
+        <w:t>Utils</w:t>
+      </w:r>
+      <w:proofErr w:type="spellEnd"/>
+      <w:r>
+        <w:rPr>
+          <w:rFonts w:ascii="Times New Roman" w:hAnsi="Times New Roman" w:cs="Times New Roman"/>
+          <w:sz w:val="24"/>
+          <w:szCs w:val="24"/>
+        </w:rPr>
+        <w:t xml:space="preserve"> version &gt;= 2.10.0</w:t>
       </w:r>
     </w:p>
     <w:p>
@@ -1539,7 +2182,25 @@
           <w:sz w:val="24"/>
           <w:szCs w:val="24"/>
         </w:rPr>
-        <w:t>Eliminate dependency `plotKML`, which has been removed from CRAN</w:t>
+        <w:t>Eliminate dependency `</w:t>
+      </w:r>
+      <w:proofErr w:type="spellStart"/>
+      <w:r>
+        <w:rPr>
+          <w:rFonts w:ascii="Times New Roman" w:hAnsi="Times New Roman" w:cs="Times New Roman"/>
+          <w:sz w:val="24"/>
+          <w:szCs w:val="24"/>
+        </w:rPr>
+        <w:t>plotKML</w:t>
+      </w:r>
+      <w:proofErr w:type="spellEnd"/>
+      <w:r>
+        <w:rPr>
+          <w:rFonts w:ascii="Times New Roman" w:hAnsi="Times New Roman" w:cs="Times New Roman"/>
+          <w:sz w:val="24"/>
+          <w:szCs w:val="24"/>
+        </w:rPr>
+        <w:t>`, which has been removed from CRAN</w:t>
       </w:r>
     </w:p>
     <w:p>
@@ -1583,7 +2244,25 @@
           <w:sz w:val="24"/>
           <w:szCs w:val="24"/>
         </w:rPr>
-        <w:t>Removed p-values from DHARMa plots, pending validation or improvements, and based on preliminary research suggesting that they are not particularly useful (conservative or anti-conservative, depending upon specifics of model)</w:t>
+        <w:t xml:space="preserve">Removed p-values from </w:t>
+      </w:r>
+      <w:proofErr w:type="spellStart"/>
+      <w:r>
+        <w:rPr>
+          <w:rFonts w:ascii="Times New Roman" w:hAnsi="Times New Roman" w:cs="Times New Roman"/>
+          <w:sz w:val="24"/>
+          <w:szCs w:val="24"/>
+        </w:rPr>
+        <w:t>DHARMa</w:t>
+      </w:r>
+      <w:proofErr w:type="spellEnd"/>
+      <w:r>
+        <w:rPr>
+          <w:rFonts w:ascii="Times New Roman" w:hAnsi="Times New Roman" w:cs="Times New Roman"/>
+          <w:sz w:val="24"/>
+          <w:szCs w:val="24"/>
+        </w:rPr>
+        <w:t xml:space="preserve"> plots, pending validation or improvements, and based on preliminary research suggesting that they are not particularly useful (conservative or anti-conservative, depending upon specifics of model)</w:t>
       </w:r>
     </w:p>
     <w:p>
@@ -1629,7 +2308,25 @@
           <w:sz w:val="24"/>
           <w:szCs w:val="24"/>
         </w:rPr>
-        <w:t xml:space="preserve">Improve `Effect.fit_model` used in marginal-effects plots to allow </w:t>
+        <w:t>Improve `</w:t>
+      </w:r>
+      <w:proofErr w:type="spellStart"/>
+      <w:r>
+        <w:rPr>
+          <w:rFonts w:ascii="Times New Roman" w:hAnsi="Times New Roman" w:cs="Times New Roman"/>
+          <w:sz w:val="24"/>
+          <w:szCs w:val="24"/>
+        </w:rPr>
+        <w:t>Effect.fit_model</w:t>
+      </w:r>
+      <w:proofErr w:type="spellEnd"/>
+      <w:r>
+        <w:rPr>
+          <w:rFonts w:ascii="Times New Roman" w:hAnsi="Times New Roman" w:cs="Times New Roman"/>
+          <w:sz w:val="24"/>
+          <w:szCs w:val="24"/>
+        </w:rPr>
+        <w:t xml:space="preserve">` used in marginal-effects plots to allow </w:t>
       </w:r>
       <w:r>
         <w:rPr>
@@ -1653,7 +2350,25 @@
           <w:sz w:val="24"/>
           <w:szCs w:val="24"/>
         </w:rPr>
-        <w:t xml:space="preserve"> (`Effect.fit_model` previously only worked with univariate models)</w:t>
+        <w:t xml:space="preserve"> (`</w:t>
+      </w:r>
+      <w:proofErr w:type="spellStart"/>
+      <w:r>
+        <w:rPr>
+          <w:rFonts w:ascii="Times New Roman" w:hAnsi="Times New Roman" w:cs="Times New Roman"/>
+          <w:sz w:val="24"/>
+          <w:szCs w:val="24"/>
+        </w:rPr>
+        <w:t>Effect.fit_model</w:t>
+      </w:r>
+      <w:proofErr w:type="spellEnd"/>
+      <w:r>
+        <w:rPr>
+          <w:rFonts w:ascii="Times New Roman" w:hAnsi="Times New Roman" w:cs="Times New Roman"/>
+          <w:sz w:val="24"/>
+          <w:szCs w:val="24"/>
+        </w:rPr>
+        <w:t>` previously only worked with univariate models)</w:t>
       </w:r>
       <w:r>
         <w:rPr>
@@ -1684,7 +2399,44 @@
           <w:sz w:val="24"/>
           <w:szCs w:val="24"/>
         </w:rPr>
-        <w:t>Improve `plot_data` to use specified `projargs` input, i.e., to work well with nonstandard projections.</w:t>
+        <w:lastRenderedPageBreak/>
+        <w:t>Improve `</w:t>
+      </w:r>
+      <w:proofErr w:type="spellStart"/>
+      <w:r>
+        <w:rPr>
+          <w:rFonts w:ascii="Times New Roman" w:hAnsi="Times New Roman" w:cs="Times New Roman"/>
+          <w:sz w:val="24"/>
+          <w:szCs w:val="24"/>
+        </w:rPr>
+        <w:t>plot_data</w:t>
+      </w:r>
+      <w:proofErr w:type="spellEnd"/>
+      <w:r>
+        <w:rPr>
+          <w:rFonts w:ascii="Times New Roman" w:hAnsi="Times New Roman" w:cs="Times New Roman"/>
+          <w:sz w:val="24"/>
+          <w:szCs w:val="24"/>
+        </w:rPr>
+        <w:t>` to use specified `</w:t>
+      </w:r>
+      <w:proofErr w:type="spellStart"/>
+      <w:r>
+        <w:rPr>
+          <w:rFonts w:ascii="Times New Roman" w:hAnsi="Times New Roman" w:cs="Times New Roman"/>
+          <w:sz w:val="24"/>
+          <w:szCs w:val="24"/>
+        </w:rPr>
+        <w:t>projargs</w:t>
+      </w:r>
+      <w:proofErr w:type="spellEnd"/>
+      <w:r>
+        <w:rPr>
+          <w:rFonts w:ascii="Times New Roman" w:hAnsi="Times New Roman" w:cs="Times New Roman"/>
+          <w:sz w:val="24"/>
+          <w:szCs w:val="24"/>
+        </w:rPr>
+        <w:t>` input, i.e., to work well with nonstandard projections.</w:t>
       </w:r>
     </w:p>
     <w:p>
@@ -1730,16 +2482,43 @@
           <w:sz w:val="24"/>
           <w:szCs w:val="24"/>
         </w:rPr>
-        <w:t xml:space="preserve">Allows new spatially-varying density dependent effect via `X1config_cp[,]=4` or `X2config_cp[,]=4`, which replaces a given covariate with the sum of both temporal </w:t>
-      </w:r>
-      <w:r>
-        <w:rPr>
-          <w:rFonts w:ascii="Times New Roman" w:hAnsi="Times New Roman" w:cs="Times New Roman"/>
-          <w:sz w:val="24"/>
-          <w:szCs w:val="24"/>
-        </w:rPr>
-        <w:lastRenderedPageBreak/>
-        <w:t>terms (beta1+beta2) and then estimates a zero-centered spatially varying response to that temporal term.</w:t>
+        <w:t>Allows new spatially-varying density dependent effect via `X1config_</w:t>
+      </w:r>
+      <w:proofErr w:type="gramStart"/>
+      <w:r>
+        <w:rPr>
+          <w:rFonts w:ascii="Times New Roman" w:hAnsi="Times New Roman" w:cs="Times New Roman"/>
+          <w:sz w:val="24"/>
+          <w:szCs w:val="24"/>
+        </w:rPr>
+        <w:t>cp[</w:t>
+      </w:r>
+      <w:proofErr w:type="gramEnd"/>
+      <w:r>
+        <w:rPr>
+          <w:rFonts w:ascii="Times New Roman" w:hAnsi="Times New Roman" w:cs="Times New Roman"/>
+          <w:sz w:val="24"/>
+          <w:szCs w:val="24"/>
+        </w:rPr>
+        <w:t>,]=4` or `X2config_cp[,]=4`, which replaces a given covariate with the sum of both temporal terms (beta1+beta2) and then estimates a zero-</w:t>
+      </w:r>
+      <w:proofErr w:type="spellStart"/>
+      <w:r>
+        <w:rPr>
+          <w:rFonts w:ascii="Times New Roman" w:hAnsi="Times New Roman" w:cs="Times New Roman"/>
+          <w:sz w:val="24"/>
+          <w:szCs w:val="24"/>
+        </w:rPr>
+        <w:t>centered</w:t>
+      </w:r>
+      <w:proofErr w:type="spellEnd"/>
+      <w:r>
+        <w:rPr>
+          <w:rFonts w:ascii="Times New Roman" w:hAnsi="Times New Roman" w:cs="Times New Roman"/>
+          <w:sz w:val="24"/>
+          <w:szCs w:val="24"/>
+        </w:rPr>
+        <w:t xml:space="preserve"> spatially varying response to that temporal term.</w:t>
       </w:r>
     </w:p>
     <w:p>
@@ -1762,7 +2541,25 @@
           <w:sz w:val="24"/>
           <w:szCs w:val="24"/>
         </w:rPr>
-        <w:t xml:space="preserve">Allows users to implement a necessary identifiability constraint when estimating a loadings matrix for spatio-temporal variation across both years and species.  </w:t>
+        <w:t xml:space="preserve">Allows users to implement a necessary identifiability constraint when estimating a loadings matrix for </w:t>
+      </w:r>
+      <w:proofErr w:type="spellStart"/>
+      <w:r>
+        <w:rPr>
+          <w:rFonts w:ascii="Times New Roman" w:hAnsi="Times New Roman" w:cs="Times New Roman"/>
+          <w:sz w:val="24"/>
+          <w:szCs w:val="24"/>
+        </w:rPr>
+        <w:t>spatio</w:t>
+      </w:r>
+      <w:proofErr w:type="spellEnd"/>
+      <w:r>
+        <w:rPr>
+          <w:rFonts w:ascii="Times New Roman" w:hAnsi="Times New Roman" w:cs="Times New Roman"/>
+          <w:sz w:val="24"/>
+          <w:szCs w:val="24"/>
+        </w:rPr>
+        <w:t xml:space="preserve">-temporal variation across both years and species.  </w:t>
       </w:r>
     </w:p>
     <w:p>
@@ -1785,15 +2582,105 @@
           <w:sz w:val="24"/>
           <w:szCs w:val="24"/>
         </w:rPr>
-        <w:t>Allows users to specify units for inputs `b_i` and `a_i`, as well as `a_el` from `make_extrapolation_info`, and then displays correct units in resulting index</w:t>
-      </w:r>
-      <w:r>
-        <w:rPr>
-          <w:rFonts w:ascii="Times New Roman" w:hAnsi="Times New Roman" w:cs="Times New Roman"/>
-          <w:sz w:val="24"/>
-          <w:szCs w:val="24"/>
-        </w:rPr>
-        <w:t>; if these inputs are missing an explicit units designation, then the model coerces them to have units `kg`, `km^2` and `km^2` respectively</w:t>
+        <w:t>Allows users to specify units for inputs `</w:t>
+      </w:r>
+      <w:proofErr w:type="spellStart"/>
+      <w:r>
+        <w:rPr>
+          <w:rFonts w:ascii="Times New Roman" w:hAnsi="Times New Roman" w:cs="Times New Roman"/>
+          <w:sz w:val="24"/>
+          <w:szCs w:val="24"/>
+        </w:rPr>
+        <w:t>b_i</w:t>
+      </w:r>
+      <w:proofErr w:type="spellEnd"/>
+      <w:r>
+        <w:rPr>
+          <w:rFonts w:ascii="Times New Roman" w:hAnsi="Times New Roman" w:cs="Times New Roman"/>
+          <w:sz w:val="24"/>
+          <w:szCs w:val="24"/>
+        </w:rPr>
+        <w:t>` and `</w:t>
+      </w:r>
+      <w:proofErr w:type="spellStart"/>
+      <w:r>
+        <w:rPr>
+          <w:rFonts w:ascii="Times New Roman" w:hAnsi="Times New Roman" w:cs="Times New Roman"/>
+          <w:sz w:val="24"/>
+          <w:szCs w:val="24"/>
+        </w:rPr>
+        <w:t>a_i</w:t>
+      </w:r>
+      <w:proofErr w:type="spellEnd"/>
+      <w:r>
+        <w:rPr>
+          <w:rFonts w:ascii="Times New Roman" w:hAnsi="Times New Roman" w:cs="Times New Roman"/>
+          <w:sz w:val="24"/>
+          <w:szCs w:val="24"/>
+        </w:rPr>
+        <w:t>`, as well as `</w:t>
+      </w:r>
+      <w:proofErr w:type="spellStart"/>
+      <w:r>
+        <w:rPr>
+          <w:rFonts w:ascii="Times New Roman" w:hAnsi="Times New Roman" w:cs="Times New Roman"/>
+          <w:sz w:val="24"/>
+          <w:szCs w:val="24"/>
+        </w:rPr>
+        <w:t>a_el</w:t>
+      </w:r>
+      <w:proofErr w:type="spellEnd"/>
+      <w:r>
+        <w:rPr>
+          <w:rFonts w:ascii="Times New Roman" w:hAnsi="Times New Roman" w:cs="Times New Roman"/>
+          <w:sz w:val="24"/>
+          <w:szCs w:val="24"/>
+        </w:rPr>
+        <w:t>` from `</w:t>
+      </w:r>
+      <w:proofErr w:type="spellStart"/>
+      <w:r>
+        <w:rPr>
+          <w:rFonts w:ascii="Times New Roman" w:hAnsi="Times New Roman" w:cs="Times New Roman"/>
+          <w:sz w:val="24"/>
+          <w:szCs w:val="24"/>
+        </w:rPr>
+        <w:t>make_extrapolation_info</w:t>
+      </w:r>
+      <w:proofErr w:type="spellEnd"/>
+      <w:r>
+        <w:rPr>
+          <w:rFonts w:ascii="Times New Roman" w:hAnsi="Times New Roman" w:cs="Times New Roman"/>
+          <w:sz w:val="24"/>
+          <w:szCs w:val="24"/>
+        </w:rPr>
+        <w:t>`, and then displays correct units in resulting index</w:t>
+      </w:r>
+      <w:r>
+        <w:rPr>
+          <w:rFonts w:ascii="Times New Roman" w:hAnsi="Times New Roman" w:cs="Times New Roman"/>
+          <w:sz w:val="24"/>
+          <w:szCs w:val="24"/>
+        </w:rPr>
+        <w:t xml:space="preserve">; if these inputs are missing an explicit </w:t>
+      </w:r>
+      <w:proofErr w:type="gramStart"/>
+      <w:r>
+        <w:rPr>
+          <w:rFonts w:ascii="Times New Roman" w:hAnsi="Times New Roman" w:cs="Times New Roman"/>
+          <w:sz w:val="24"/>
+          <w:szCs w:val="24"/>
+        </w:rPr>
+        <w:t>units</w:t>
+      </w:r>
+      <w:proofErr w:type="gramEnd"/>
+      <w:r>
+        <w:rPr>
+          <w:rFonts w:ascii="Times New Roman" w:hAnsi="Times New Roman" w:cs="Times New Roman"/>
+          <w:sz w:val="24"/>
+          <w:szCs w:val="24"/>
+        </w:rPr>
+        <w:t xml:space="preserve"> designation, then the model coerces them to have units `kg`, `km^2` and `km^2` respectively</w:t>
       </w:r>
       <w:r>
         <w:rPr>
@@ -1846,7 +2733,25 @@
           <w:sz w:val="24"/>
           <w:szCs w:val="24"/>
         </w:rPr>
-        <w:t>Allow calculation of Dunn-Smyth simulation residuals even for models including some instances where `b_i=NA`, i.e., in cases involving forecasting</w:t>
+        <w:t>Allow calculation of Dunn-Smyth simulation residuals even for models including some instances where `</w:t>
+      </w:r>
+      <w:proofErr w:type="spellStart"/>
+      <w:r>
+        <w:rPr>
+          <w:rFonts w:ascii="Times New Roman" w:hAnsi="Times New Roman" w:cs="Times New Roman"/>
+          <w:sz w:val="24"/>
+          <w:szCs w:val="24"/>
+        </w:rPr>
+        <w:t>b_i</w:t>
+      </w:r>
+      <w:proofErr w:type="spellEnd"/>
+      <w:r>
+        <w:rPr>
+          <w:rFonts w:ascii="Times New Roman" w:hAnsi="Times New Roman" w:cs="Times New Roman"/>
+          <w:sz w:val="24"/>
+          <w:szCs w:val="24"/>
+        </w:rPr>
+        <w:t>=NA`, i.e., in cases involving forecasting</w:t>
       </w:r>
       <w:r>
         <w:rPr>
@@ -1938,15 +2843,33 @@
           <w:sz w:val="24"/>
           <w:szCs w:val="24"/>
         </w:rPr>
-        <w:t>Requires FishStats</w:t>
-      </w:r>
-      <w:r>
-        <w:rPr>
-          <w:rFonts w:ascii="Times New Roman" w:hAnsi="Times New Roman" w:cs="Times New Roman"/>
-          <w:sz w:val="24"/>
-          <w:szCs w:val="24"/>
-        </w:rPr>
-        <w:t>Utils version &gt;= 2.9.1</w:t>
+        <w:t xml:space="preserve">Requires </w:t>
+      </w:r>
+      <w:proofErr w:type="spellStart"/>
+      <w:r>
+        <w:rPr>
+          <w:rFonts w:ascii="Times New Roman" w:hAnsi="Times New Roman" w:cs="Times New Roman"/>
+          <w:sz w:val="24"/>
+          <w:szCs w:val="24"/>
+        </w:rPr>
+        <w:t>FishStats</w:t>
+      </w:r>
+      <w:r>
+        <w:rPr>
+          <w:rFonts w:ascii="Times New Roman" w:hAnsi="Times New Roman" w:cs="Times New Roman"/>
+          <w:sz w:val="24"/>
+          <w:szCs w:val="24"/>
+        </w:rPr>
+        <w:t>Utils</w:t>
+      </w:r>
+      <w:proofErr w:type="spellEnd"/>
+      <w:r>
+        <w:rPr>
+          <w:rFonts w:ascii="Times New Roman" w:hAnsi="Times New Roman" w:cs="Times New Roman"/>
+          <w:sz w:val="24"/>
+          <w:szCs w:val="24"/>
+        </w:rPr>
+        <w:t xml:space="preserve"> version &gt;= 2.9.1</w:t>
       </w:r>
     </w:p>
     <w:p>
@@ -1991,7 +2914,44 @@
           <w:sz w:val="24"/>
           <w:szCs w:val="24"/>
         </w:rPr>
-        <w:t>Change `fit_model` to include `getJointPrecision=TRUE` by default, so that range-edge metrics are computed by default.</w:t>
+        <w:lastRenderedPageBreak/>
+        <w:t>Change `</w:t>
+      </w:r>
+      <w:proofErr w:type="spellStart"/>
+      <w:r>
+        <w:rPr>
+          <w:rFonts w:ascii="Times New Roman" w:hAnsi="Times New Roman" w:cs="Times New Roman"/>
+          <w:sz w:val="24"/>
+          <w:szCs w:val="24"/>
+        </w:rPr>
+        <w:t>fit_model</w:t>
+      </w:r>
+      <w:proofErr w:type="spellEnd"/>
+      <w:r>
+        <w:rPr>
+          <w:rFonts w:ascii="Times New Roman" w:hAnsi="Times New Roman" w:cs="Times New Roman"/>
+          <w:sz w:val="24"/>
+          <w:szCs w:val="24"/>
+        </w:rPr>
+        <w:t>` to include `</w:t>
+      </w:r>
+      <w:proofErr w:type="spellStart"/>
+      <w:r>
+        <w:rPr>
+          <w:rFonts w:ascii="Times New Roman" w:hAnsi="Times New Roman" w:cs="Times New Roman"/>
+          <w:sz w:val="24"/>
+          <w:szCs w:val="24"/>
+        </w:rPr>
+        <w:t>getJointPrecision</w:t>
+      </w:r>
+      <w:proofErr w:type="spellEnd"/>
+      <w:r>
+        <w:rPr>
+          <w:rFonts w:ascii="Times New Roman" w:hAnsi="Times New Roman" w:cs="Times New Roman"/>
+          <w:sz w:val="24"/>
+          <w:szCs w:val="24"/>
+        </w:rPr>
+        <w:t>=TRUE` by default, so that range-edge metrics are computed by default.</w:t>
       </w:r>
     </w:p>
     <w:p>
@@ -2036,7 +2996,25 @@
           <w:sz w:val="24"/>
           <w:szCs w:val="24"/>
         </w:rPr>
-        <w:t xml:space="preserve">Change the default `projargs` used when plotting to Lon-Lat, to avoid errors arising from applying custom projections to global coastline maps without also specifying a reduced subset of countries.  </w:t>
+        <w:t>Change the default `</w:t>
+      </w:r>
+      <w:proofErr w:type="spellStart"/>
+      <w:r>
+        <w:rPr>
+          <w:rFonts w:ascii="Times New Roman" w:hAnsi="Times New Roman" w:cs="Times New Roman"/>
+          <w:sz w:val="24"/>
+          <w:szCs w:val="24"/>
+        </w:rPr>
+        <w:t>projargs</w:t>
+      </w:r>
+      <w:proofErr w:type="spellEnd"/>
+      <w:r>
+        <w:rPr>
+          <w:rFonts w:ascii="Times New Roman" w:hAnsi="Times New Roman" w:cs="Times New Roman"/>
+          <w:sz w:val="24"/>
+          <w:szCs w:val="24"/>
+        </w:rPr>
+        <w:t xml:space="preserve">` used when plotting to Lon-Lat, to avoid errors arising from applying custom projections to global coastline maps without also specifying a reduced subset of countries.  </w:t>
       </w:r>
     </w:p>
     <w:p>
@@ -2088,7 +3066,6 @@
           <w:sz w:val="24"/>
           <w:szCs w:val="24"/>
         </w:rPr>
-        <w:lastRenderedPageBreak/>
         <w:t>CHANGING DEPENDENCIES</w:t>
       </w:r>
     </w:p>
@@ -2112,15 +3089,33 @@
           <w:sz w:val="24"/>
           <w:szCs w:val="24"/>
         </w:rPr>
-        <w:t>Requires FishStats</w:t>
-      </w:r>
-      <w:r>
-        <w:rPr>
-          <w:rFonts w:ascii="Times New Roman" w:hAnsi="Times New Roman" w:cs="Times New Roman"/>
-          <w:sz w:val="24"/>
-          <w:szCs w:val="24"/>
-        </w:rPr>
-        <w:t>Utils version &gt;= 2.9.0</w:t>
+        <w:t xml:space="preserve">Requires </w:t>
+      </w:r>
+      <w:proofErr w:type="spellStart"/>
+      <w:r>
+        <w:rPr>
+          <w:rFonts w:ascii="Times New Roman" w:hAnsi="Times New Roman" w:cs="Times New Roman"/>
+          <w:sz w:val="24"/>
+          <w:szCs w:val="24"/>
+        </w:rPr>
+        <w:t>FishStats</w:t>
+      </w:r>
+      <w:r>
+        <w:rPr>
+          <w:rFonts w:ascii="Times New Roman" w:hAnsi="Times New Roman" w:cs="Times New Roman"/>
+          <w:sz w:val="24"/>
+          <w:szCs w:val="24"/>
+        </w:rPr>
+        <w:t>Utils</w:t>
+      </w:r>
+      <w:proofErr w:type="spellEnd"/>
+      <w:r>
+        <w:rPr>
+          <w:rFonts w:ascii="Times New Roman" w:hAnsi="Times New Roman" w:cs="Times New Roman"/>
+          <w:sz w:val="24"/>
+          <w:szCs w:val="24"/>
+        </w:rPr>
+        <w:t xml:space="preserve"> version &gt;= 2.9.0</w:t>
       </w:r>
     </w:p>
     <w:p>
@@ -2190,7 +3185,61 @@
           <w:sz w:val="24"/>
           <w:szCs w:val="24"/>
         </w:rPr>
-        <w:t>Improve `predict` feature added in release 3.6.0 including:  (1) adding an integrated-test to confirm that it behaves identically to `predict.glm` in some simple cases; (2) improving documentation; and (3) confirming that it can be integrated with package `pdp` to make partial dependence plots.</w:t>
+        <w:t>Improve `predict` feature added in release 3.6.0 including</w:t>
+      </w:r>
+      <w:proofErr w:type="gramStart"/>
+      <w:r>
+        <w:rPr>
+          <w:rFonts w:ascii="Times New Roman" w:hAnsi="Times New Roman" w:cs="Times New Roman"/>
+          <w:sz w:val="24"/>
+          <w:szCs w:val="24"/>
+        </w:rPr>
+        <w:t>:  (</w:t>
+      </w:r>
+      <w:proofErr w:type="gramEnd"/>
+      <w:r>
+        <w:rPr>
+          <w:rFonts w:ascii="Times New Roman" w:hAnsi="Times New Roman" w:cs="Times New Roman"/>
+          <w:sz w:val="24"/>
+          <w:szCs w:val="24"/>
+        </w:rPr>
+        <w:t>1) adding an integrated-test to confirm that it behaves identically to `</w:t>
+      </w:r>
+      <w:proofErr w:type="spellStart"/>
+      <w:r>
+        <w:rPr>
+          <w:rFonts w:ascii="Times New Roman" w:hAnsi="Times New Roman" w:cs="Times New Roman"/>
+          <w:sz w:val="24"/>
+          <w:szCs w:val="24"/>
+        </w:rPr>
+        <w:t>predict.glm</w:t>
+      </w:r>
+      <w:proofErr w:type="spellEnd"/>
+      <w:r>
+        <w:rPr>
+          <w:rFonts w:ascii="Times New Roman" w:hAnsi="Times New Roman" w:cs="Times New Roman"/>
+          <w:sz w:val="24"/>
+          <w:szCs w:val="24"/>
+        </w:rPr>
+        <w:t>` in some simple cases; (2) improving documentation; and (3) confirming that it can be integrated with package `</w:t>
+      </w:r>
+      <w:proofErr w:type="spellStart"/>
+      <w:r>
+        <w:rPr>
+          <w:rFonts w:ascii="Times New Roman" w:hAnsi="Times New Roman" w:cs="Times New Roman"/>
+          <w:sz w:val="24"/>
+          <w:szCs w:val="24"/>
+        </w:rPr>
+        <w:t>pdp</w:t>
+      </w:r>
+      <w:proofErr w:type="spellEnd"/>
+      <w:r>
+        <w:rPr>
+          <w:rFonts w:ascii="Times New Roman" w:hAnsi="Times New Roman" w:cs="Times New Roman"/>
+          <w:sz w:val="24"/>
+          <w:szCs w:val="24"/>
+        </w:rPr>
+        <w:t>` to make partial dependence plots.</w:t>
       </w:r>
     </w:p>
     <w:p>
@@ -2215,7 +3264,61 @@
           <w:sz w:val="24"/>
           <w:szCs w:val="24"/>
         </w:rPr>
-        <w:t>Re-adding continuous integration:  (1) eliminating usage of TravisCI and instead (2) adding files to trigger the GitHub “CI” Action (based on substantial contributions from Cole Monnahan).</w:t>
+        <w:t>Re-adding continuous integration</w:t>
+      </w:r>
+      <w:proofErr w:type="gramStart"/>
+      <w:r>
+        <w:rPr>
+          <w:rFonts w:ascii="Times New Roman" w:hAnsi="Times New Roman" w:cs="Times New Roman"/>
+          <w:sz w:val="24"/>
+          <w:szCs w:val="24"/>
+        </w:rPr>
+        <w:t>:  (</w:t>
+      </w:r>
+      <w:proofErr w:type="gramEnd"/>
+      <w:r>
+        <w:rPr>
+          <w:rFonts w:ascii="Times New Roman" w:hAnsi="Times New Roman" w:cs="Times New Roman"/>
+          <w:sz w:val="24"/>
+          <w:szCs w:val="24"/>
+        </w:rPr>
+        <w:t xml:space="preserve">1) eliminating usage of </w:t>
+      </w:r>
+      <w:proofErr w:type="spellStart"/>
+      <w:r>
+        <w:rPr>
+          <w:rFonts w:ascii="Times New Roman" w:hAnsi="Times New Roman" w:cs="Times New Roman"/>
+          <w:sz w:val="24"/>
+          <w:szCs w:val="24"/>
+        </w:rPr>
+        <w:t>TravisCI</w:t>
+      </w:r>
+      <w:proofErr w:type="spellEnd"/>
+      <w:r>
+        <w:rPr>
+          <w:rFonts w:ascii="Times New Roman" w:hAnsi="Times New Roman" w:cs="Times New Roman"/>
+          <w:sz w:val="24"/>
+          <w:szCs w:val="24"/>
+        </w:rPr>
+        <w:t xml:space="preserve"> and instead (2) adding files to trigger the GitHub “CI” Action (based on substantial contributions from Cole </w:t>
+      </w:r>
+      <w:proofErr w:type="spellStart"/>
+      <w:r>
+        <w:rPr>
+          <w:rFonts w:ascii="Times New Roman" w:hAnsi="Times New Roman" w:cs="Times New Roman"/>
+          <w:sz w:val="24"/>
+          <w:szCs w:val="24"/>
+        </w:rPr>
+        <w:t>Monnahan</w:t>
+      </w:r>
+      <w:proofErr w:type="spellEnd"/>
+      <w:r>
+        <w:rPr>
+          <w:rFonts w:ascii="Times New Roman" w:hAnsi="Times New Roman" w:cs="Times New Roman"/>
+          <w:sz w:val="24"/>
+          <w:szCs w:val="24"/>
+        </w:rPr>
+        <w:t>).</w:t>
       </w:r>
     </w:p>
     <w:p>
@@ -2240,7 +3343,43 @@
           <w:sz w:val="24"/>
           <w:szCs w:val="24"/>
         </w:rPr>
-        <w:t>Adding a simplified user-interface for seasonal spatio-temporal models (based on substantial contributions from Andrew Allyn).</w:t>
+        <w:t xml:space="preserve">Adding a simplified user-interface for seasonal </w:t>
+      </w:r>
+      <w:proofErr w:type="spellStart"/>
+      <w:r>
+        <w:rPr>
+          <w:rFonts w:ascii="Times New Roman" w:hAnsi="Times New Roman" w:cs="Times New Roman"/>
+          <w:sz w:val="24"/>
+          <w:szCs w:val="24"/>
+        </w:rPr>
+        <w:t>spatio</w:t>
+      </w:r>
+      <w:proofErr w:type="spellEnd"/>
+      <w:r>
+        <w:rPr>
+          <w:rFonts w:ascii="Times New Roman" w:hAnsi="Times New Roman" w:cs="Times New Roman"/>
+          <w:sz w:val="24"/>
+          <w:szCs w:val="24"/>
+        </w:rPr>
+        <w:t xml:space="preserve">-temporal models (based on substantial contributions from Andrew </w:t>
+      </w:r>
+      <w:proofErr w:type="spellStart"/>
+      <w:r>
+        <w:rPr>
+          <w:rFonts w:ascii="Times New Roman" w:hAnsi="Times New Roman" w:cs="Times New Roman"/>
+          <w:sz w:val="24"/>
+          <w:szCs w:val="24"/>
+        </w:rPr>
+        <w:t>Allyn</w:t>
+      </w:r>
+      <w:proofErr w:type="spellEnd"/>
+      <w:r>
+        <w:rPr>
+          <w:rFonts w:ascii="Times New Roman" w:hAnsi="Times New Roman" w:cs="Times New Roman"/>
+          <w:sz w:val="24"/>
+          <w:szCs w:val="24"/>
+        </w:rPr>
+        <w:t>).</w:t>
       </w:r>
     </w:p>
     <w:p>
@@ -2285,7 +3424,26 @@
           <w:sz w:val="24"/>
           <w:szCs w:val="24"/>
         </w:rPr>
-        <w:t>Update `plot_quantile_residuals` to ensure that a residual &gt;0.5 corresponds to data above the median from the predictive distribution, and a residual &lt;0.5</w:t>
+        <w:lastRenderedPageBreak/>
+        <w:t>Update `</w:t>
+      </w:r>
+      <w:proofErr w:type="spellStart"/>
+      <w:r>
+        <w:rPr>
+          <w:rFonts w:ascii="Times New Roman" w:hAnsi="Times New Roman" w:cs="Times New Roman"/>
+          <w:sz w:val="24"/>
+          <w:szCs w:val="24"/>
+        </w:rPr>
+        <w:t>plot_quantile_residuals</w:t>
+      </w:r>
+      <w:proofErr w:type="spellEnd"/>
+      <w:r>
+        <w:rPr>
+          <w:rFonts w:ascii="Times New Roman" w:hAnsi="Times New Roman" w:cs="Times New Roman"/>
+          <w:sz w:val="24"/>
+          <w:szCs w:val="24"/>
+        </w:rPr>
+        <w:t>` to ensure that a residual &gt;0.5 corresponds to data above the median from the predictive distribution, and a residual &lt;0.5</w:t>
       </w:r>
       <w:r>
         <w:rPr>
@@ -2378,7 +3536,6 @@
           <w:sz w:val="24"/>
           <w:szCs w:val="24"/>
         </w:rPr>
-        <w:lastRenderedPageBreak/>
         <w:t>Update `map` object which was generated incorrectly for several topics related to backwards compatibility, as well as for some types of spatially varying coefficient model.</w:t>
       </w:r>
     </w:p>
@@ -2454,15 +3611,33 @@
           <w:sz w:val="24"/>
           <w:szCs w:val="24"/>
         </w:rPr>
-        <w:t>Requires FishStats</w:t>
-      </w:r>
-      <w:r>
-        <w:rPr>
-          <w:rFonts w:ascii="Times New Roman" w:hAnsi="Times New Roman" w:cs="Times New Roman"/>
-          <w:sz w:val="24"/>
-          <w:szCs w:val="24"/>
-        </w:rPr>
-        <w:t>Utils version &gt;= 2.8.0</w:t>
+        <w:t xml:space="preserve">Requires </w:t>
+      </w:r>
+      <w:proofErr w:type="spellStart"/>
+      <w:r>
+        <w:rPr>
+          <w:rFonts w:ascii="Times New Roman" w:hAnsi="Times New Roman" w:cs="Times New Roman"/>
+          <w:sz w:val="24"/>
+          <w:szCs w:val="24"/>
+        </w:rPr>
+        <w:t>FishStats</w:t>
+      </w:r>
+      <w:r>
+        <w:rPr>
+          <w:rFonts w:ascii="Times New Roman" w:hAnsi="Times New Roman" w:cs="Times New Roman"/>
+          <w:sz w:val="24"/>
+          <w:szCs w:val="24"/>
+        </w:rPr>
+        <w:t>Utils</w:t>
+      </w:r>
+      <w:proofErr w:type="spellEnd"/>
+      <w:r>
+        <w:rPr>
+          <w:rFonts w:ascii="Times New Roman" w:hAnsi="Times New Roman" w:cs="Times New Roman"/>
+          <w:sz w:val="24"/>
+          <w:szCs w:val="24"/>
+        </w:rPr>
+        <w:t xml:space="preserve"> version &gt;= 2.8.0</w:t>
       </w:r>
     </w:p>
     <w:p>
@@ -2509,6 +3684,7 @@
         </w:rPr>
         <w:t>Expanding use of formula interface to specify covariates.  A separate formula is now specified for each linear predictor for density (X1_formula/X2_formula) or catchability (Q1_formula/Q2_formula).  Catchability formulas are parsed by user-supplied data frame `</w:t>
       </w:r>
+      <w:proofErr w:type="spellStart"/>
       <w:r>
         <w:rPr>
           <w:rFonts w:ascii="Times New Roman" w:hAnsi="Times New Roman" w:cs="Times New Roman"/>
@@ -2517,6 +3693,7 @@
         </w:rPr>
         <w:t>catchability_data</w:t>
       </w:r>
+      <w:proofErr w:type="spellEnd"/>
       <w:r>
         <w:rPr>
           <w:rFonts w:ascii="Times New Roman" w:hAnsi="Times New Roman" w:cs="Times New Roman"/>
@@ -2531,7 +3708,43 @@
           <w:sz w:val="24"/>
           <w:szCs w:val="24"/>
         </w:rPr>
-        <w:t xml:space="preserve">  However, the user can still use previous interface, either by passing X_itp / X_gtp directly, or by passing a single formula.</w:t>
+        <w:t xml:space="preserve">  However, the user can still use previous interface, either by passing </w:t>
+      </w:r>
+      <w:proofErr w:type="spellStart"/>
+      <w:r>
+        <w:rPr>
+          <w:rFonts w:ascii="Times New Roman" w:hAnsi="Times New Roman" w:cs="Times New Roman"/>
+          <w:sz w:val="24"/>
+          <w:szCs w:val="24"/>
+        </w:rPr>
+        <w:t>X_itp</w:t>
+      </w:r>
+      <w:proofErr w:type="spellEnd"/>
+      <w:r>
+        <w:rPr>
+          <w:rFonts w:ascii="Times New Roman" w:hAnsi="Times New Roman" w:cs="Times New Roman"/>
+          <w:sz w:val="24"/>
+          <w:szCs w:val="24"/>
+        </w:rPr>
+        <w:t xml:space="preserve"> / </w:t>
+      </w:r>
+      <w:proofErr w:type="spellStart"/>
+      <w:r>
+        <w:rPr>
+          <w:rFonts w:ascii="Times New Roman" w:hAnsi="Times New Roman" w:cs="Times New Roman"/>
+          <w:sz w:val="24"/>
+          <w:szCs w:val="24"/>
+        </w:rPr>
+        <w:t>X_gtp</w:t>
+      </w:r>
+      <w:proofErr w:type="spellEnd"/>
+      <w:r>
+        <w:rPr>
+          <w:rFonts w:ascii="Times New Roman" w:hAnsi="Times New Roman" w:cs="Times New Roman"/>
+          <w:sz w:val="24"/>
+          <w:szCs w:val="24"/>
+        </w:rPr>
+        <w:t xml:space="preserve"> directly, or by passing a single formula.</w:t>
       </w:r>
     </w:p>
     <w:p>
@@ -2556,7 +3769,34 @@
           <w:sz w:val="24"/>
           <w:szCs w:val="24"/>
         </w:rPr>
-        <w:t>Allowing user to specify spatially varying coefficients for each density linear predictor separately (X1config_cp / X2config_cp), and adding new feature to allow users to specify a spatially varying catchability covariate (Q1config_k / Q2config_k).  This allows users to, for example, estimate a differences in gear performance between two surveys where gear performance varies spatially as a random field.</w:t>
+        <w:t xml:space="preserve">Allowing user to specify spatially varying coefficients for each density linear predictor separately (X1config_cp / X2config_cp), and adding new feature to allow users to specify a spatially varying catchability covariate (Q1config_k / Q2config_k).  </w:t>
+      </w:r>
+      <w:r>
+        <w:rPr>
+          <w:rFonts w:ascii="Times New Roman" w:hAnsi="Times New Roman" w:cs="Times New Roman"/>
+          <w:sz w:val="24"/>
+          <w:szCs w:val="24"/>
+        </w:rPr>
+        <w:lastRenderedPageBreak/>
+        <w:t xml:space="preserve">This allows users to, for example, estimate a </w:t>
+      </w:r>
+      <w:proofErr w:type="gramStart"/>
+      <w:r>
+        <w:rPr>
+          <w:rFonts w:ascii="Times New Roman" w:hAnsi="Times New Roman" w:cs="Times New Roman"/>
+          <w:sz w:val="24"/>
+          <w:szCs w:val="24"/>
+        </w:rPr>
+        <w:t>differences</w:t>
+      </w:r>
+      <w:proofErr w:type="gramEnd"/>
+      <w:r>
+        <w:rPr>
+          <w:rFonts w:ascii="Times New Roman" w:hAnsi="Times New Roman" w:cs="Times New Roman"/>
+          <w:sz w:val="24"/>
+          <w:szCs w:val="24"/>
+        </w:rPr>
+        <w:t xml:space="preserve"> in gear performance between two surveys where gear performance varies spatially as a random field.</w:t>
       </w:r>
     </w:p>
     <w:p>
@@ -2581,7 +3821,35 @@
           <w:sz w:val="24"/>
           <w:szCs w:val="24"/>
         </w:rPr>
-        <w:t xml:space="preserve">Adding generic predict function for S3 class `fit_model`;  the function is very slow but could be expanded in the future to be similar to predict functions for other common regression packages. </w:t>
+        <w:t>Adding generic predict function for S3 class `</w:t>
+      </w:r>
+      <w:proofErr w:type="spellStart"/>
+      <w:r>
+        <w:rPr>
+          <w:rFonts w:ascii="Times New Roman" w:hAnsi="Times New Roman" w:cs="Times New Roman"/>
+          <w:sz w:val="24"/>
+          <w:szCs w:val="24"/>
+        </w:rPr>
+        <w:t>fit_model</w:t>
+      </w:r>
+      <w:proofErr w:type="spellEnd"/>
+      <w:proofErr w:type="gramStart"/>
+      <w:r>
+        <w:rPr>
+          <w:rFonts w:ascii="Times New Roman" w:hAnsi="Times New Roman" w:cs="Times New Roman"/>
+          <w:sz w:val="24"/>
+          <w:szCs w:val="24"/>
+        </w:rPr>
+        <w:t>`;  the</w:t>
+      </w:r>
+      <w:proofErr w:type="gramEnd"/>
+      <w:r>
+        <w:rPr>
+          <w:rFonts w:ascii="Times New Roman" w:hAnsi="Times New Roman" w:cs="Times New Roman"/>
+          <w:sz w:val="24"/>
+          <w:szCs w:val="24"/>
+        </w:rPr>
+        <w:t xml:space="preserve"> function is very slow but could be expanded in the future to be similar to predict functions for other common regression packages. </w:t>
       </w:r>
     </w:p>
     <w:p>
@@ -2645,17 +3913,45 @@
           <w:sz w:val="24"/>
           <w:szCs w:val="24"/>
         </w:rPr>
-        <w:t xml:space="preserve">.  A new option </w:t>
-      </w:r>
-      <w:r>
-        <w:rPr>
-          <w:rFonts w:ascii="Times New Roman" w:hAnsi="Times New Roman" w:cs="Times New Roman"/>
-          <w:sz w:val="24"/>
-          <w:szCs w:val="24"/>
-        </w:rPr>
-        <w:lastRenderedPageBreak/>
-        <w:t xml:space="preserve">`calculate_kmeans( …, </w:t>
-      </w:r>
+        <w:t>.  A new option `</w:t>
+      </w:r>
+      <w:proofErr w:type="spellStart"/>
+      <w:r>
+        <w:rPr>
+          <w:rFonts w:ascii="Times New Roman" w:hAnsi="Times New Roman" w:cs="Times New Roman"/>
+          <w:sz w:val="24"/>
+          <w:szCs w:val="24"/>
+        </w:rPr>
+        <w:t>calculate_</w:t>
+      </w:r>
+      <w:proofErr w:type="gramStart"/>
+      <w:r>
+        <w:rPr>
+          <w:rFonts w:ascii="Times New Roman" w:hAnsi="Times New Roman" w:cs="Times New Roman"/>
+          <w:sz w:val="24"/>
+          <w:szCs w:val="24"/>
+        </w:rPr>
+        <w:t>kmeans</w:t>
+      </w:r>
+      <w:proofErr w:type="spellEnd"/>
+      <w:r>
+        <w:rPr>
+          <w:rFonts w:ascii="Times New Roman" w:hAnsi="Times New Roman" w:cs="Times New Roman"/>
+          <w:sz w:val="24"/>
+          <w:szCs w:val="24"/>
+        </w:rPr>
+        <w:t>( …</w:t>
+      </w:r>
+      <w:proofErr w:type="gramEnd"/>
+      <w:r>
+        <w:rPr>
+          <w:rFonts w:ascii="Times New Roman" w:hAnsi="Times New Roman" w:cs="Times New Roman"/>
+          <w:sz w:val="24"/>
+          <w:szCs w:val="24"/>
+        </w:rPr>
+        <w:t xml:space="preserve">, </w:t>
+      </w:r>
+      <w:proofErr w:type="spellStart"/>
       <w:r>
         <w:rPr>
           <w:rFonts w:ascii="Times New Roman" w:hAnsi="Times New Roman" w:cs="Times New Roman"/>
@@ -2664,6 +3960,7 @@
         </w:rPr>
         <w:t>backwards_compatible_kmeans</w:t>
       </w:r>
+      <w:proofErr w:type="spellEnd"/>
       <w:r>
         <w:rPr>
           <w:rFonts w:ascii="Times New Roman" w:hAnsi="Times New Roman" w:cs="Times New Roman"/>
@@ -2715,7 +4012,61 @@
           <w:sz w:val="24"/>
           <w:szCs w:val="24"/>
         </w:rPr>
-        <w:t>Update `projargs` strings passed to package sp / RGDAL, to keep up with changes to using PROJ6.  The previous use of projargs strings was throwing annoying warning messages, but the change did not appear to impact functionality.</w:t>
+        <w:t>Update `</w:t>
+      </w:r>
+      <w:proofErr w:type="spellStart"/>
+      <w:r>
+        <w:rPr>
+          <w:rFonts w:ascii="Times New Roman" w:hAnsi="Times New Roman" w:cs="Times New Roman"/>
+          <w:sz w:val="24"/>
+          <w:szCs w:val="24"/>
+        </w:rPr>
+        <w:t>projargs</w:t>
+      </w:r>
+      <w:proofErr w:type="spellEnd"/>
+      <w:r>
+        <w:rPr>
+          <w:rFonts w:ascii="Times New Roman" w:hAnsi="Times New Roman" w:cs="Times New Roman"/>
+          <w:sz w:val="24"/>
+          <w:szCs w:val="24"/>
+        </w:rPr>
+        <w:t xml:space="preserve">` strings passed to package </w:t>
+      </w:r>
+      <w:proofErr w:type="spellStart"/>
+      <w:r>
+        <w:rPr>
+          <w:rFonts w:ascii="Times New Roman" w:hAnsi="Times New Roman" w:cs="Times New Roman"/>
+          <w:sz w:val="24"/>
+          <w:szCs w:val="24"/>
+        </w:rPr>
+        <w:t>sp</w:t>
+      </w:r>
+      <w:proofErr w:type="spellEnd"/>
+      <w:r>
+        <w:rPr>
+          <w:rFonts w:ascii="Times New Roman" w:hAnsi="Times New Roman" w:cs="Times New Roman"/>
+          <w:sz w:val="24"/>
+          <w:szCs w:val="24"/>
+        </w:rPr>
+        <w:t xml:space="preserve"> / RGDAL, to keep up with changes to using PROJ6.  The previous use of </w:t>
+      </w:r>
+      <w:proofErr w:type="spellStart"/>
+      <w:r>
+        <w:rPr>
+          <w:rFonts w:ascii="Times New Roman" w:hAnsi="Times New Roman" w:cs="Times New Roman"/>
+          <w:sz w:val="24"/>
+          <w:szCs w:val="24"/>
+        </w:rPr>
+        <w:t>projargs</w:t>
+      </w:r>
+      <w:proofErr w:type="spellEnd"/>
+      <w:r>
+        <w:rPr>
+          <w:rFonts w:ascii="Times New Roman" w:hAnsi="Times New Roman" w:cs="Times New Roman"/>
+          <w:sz w:val="24"/>
+          <w:szCs w:val="24"/>
+        </w:rPr>
+        <w:t xml:space="preserve"> strings was throwing annoying warning messages, but the change did not appear to impact functionality.</w:t>
       </w:r>
     </w:p>
     <w:p>
@@ -2759,7 +4110,25 @@
           <w:sz w:val="24"/>
           <w:szCs w:val="24"/>
         </w:rPr>
-        <w:t>Omega (spatial random effects), Epsilon (spatio-temporal random effects), and Delta (overdispersion random effects) are now built to have zero-length when these features are not needed (by making one dimension have length-0).  This is intended to (1) decrease memory required in the former approach of mapping these off, and (2) eliminating the chance that users might inadvertently set starting values to non-zero values, which would previously have resulted in incorrect results.</w:t>
+        <w:t>Omega (spatial random effects), Epsilon (</w:t>
+      </w:r>
+      <w:proofErr w:type="spellStart"/>
+      <w:r>
+        <w:rPr>
+          <w:rFonts w:ascii="Times New Roman" w:hAnsi="Times New Roman" w:cs="Times New Roman"/>
+          <w:sz w:val="24"/>
+          <w:szCs w:val="24"/>
+        </w:rPr>
+        <w:t>spatio</w:t>
+      </w:r>
+      <w:proofErr w:type="spellEnd"/>
+      <w:r>
+        <w:rPr>
+          <w:rFonts w:ascii="Times New Roman" w:hAnsi="Times New Roman" w:cs="Times New Roman"/>
+          <w:sz w:val="24"/>
+          <w:szCs w:val="24"/>
+        </w:rPr>
+        <w:t>-temporal random effects), and Delta (overdispersion random effects) are now built to have zero-length when these features are not needed (by making one dimension have length-0).  This is intended to (1) decrease memory required in the former approach of mapping these off, and (2) eliminating the chance that users might inadvertently set starting values to non-zero values, which would previously have resulted in incorrect results.</w:t>
       </w:r>
     </w:p>
     <w:p>
@@ -2783,7 +4152,26 @@
           <w:sz w:val="24"/>
           <w:szCs w:val="24"/>
         </w:rPr>
-        <w:t>`make_covariates(.)` has been re-structured to change the order of operations, resulting in a more stable implementation for use with factors and interactions</w:t>
+        <w:lastRenderedPageBreak/>
+        <w:t>`</w:t>
+      </w:r>
+      <w:proofErr w:type="spellStart"/>
+      <w:r>
+        <w:rPr>
+          <w:rFonts w:ascii="Times New Roman" w:hAnsi="Times New Roman" w:cs="Times New Roman"/>
+          <w:sz w:val="24"/>
+          <w:szCs w:val="24"/>
+        </w:rPr>
+        <w:t>make_covariates</w:t>
+      </w:r>
+      <w:proofErr w:type="spellEnd"/>
+      <w:r>
+        <w:rPr>
+          <w:rFonts w:ascii="Times New Roman" w:hAnsi="Times New Roman" w:cs="Times New Roman"/>
+          <w:sz w:val="24"/>
+          <w:szCs w:val="24"/>
+        </w:rPr>
+        <w:t>(.)` has been re-structured to change the order of operations, resulting in a more stable implementation for use with factors and interactions</w:t>
       </w:r>
     </w:p>
     <w:p>
@@ -2920,7 +4308,6 @@
           <w:sz w:val="24"/>
           <w:szCs w:val="24"/>
         </w:rPr>
-        <w:lastRenderedPageBreak/>
         <w:t>CHANGING DEPENDENCIES</w:t>
       </w:r>
     </w:p>
@@ -2945,7 +4332,25 @@
           <w:sz w:val="24"/>
           <w:szCs w:val="24"/>
         </w:rPr>
-        <w:t>Requires FishStatsUtils version &gt;= 2.7.0</w:t>
+        <w:t xml:space="preserve">Requires </w:t>
+      </w:r>
+      <w:proofErr w:type="spellStart"/>
+      <w:r>
+        <w:rPr>
+          <w:rFonts w:ascii="Times New Roman" w:hAnsi="Times New Roman" w:cs="Times New Roman"/>
+          <w:sz w:val="24"/>
+          <w:szCs w:val="24"/>
+        </w:rPr>
+        <w:t>FishStatsUtils</w:t>
+      </w:r>
+      <w:proofErr w:type="spellEnd"/>
+      <w:r>
+        <w:rPr>
+          <w:rFonts w:ascii="Times New Roman" w:hAnsi="Times New Roman" w:cs="Times New Roman"/>
+          <w:sz w:val="24"/>
+          <w:szCs w:val="24"/>
+        </w:rPr>
+        <w:t xml:space="preserve"> version &gt;= 2.7.0</w:t>
       </w:r>
     </w:p>
     <w:p>
@@ -2969,8 +4374,18 @@
           <w:sz w:val="24"/>
           <w:szCs w:val="24"/>
         </w:rPr>
-        <w:t>Requires R package DHARMa</w:t>
-      </w:r>
+        <w:t xml:space="preserve">Requires R package </w:t>
+      </w:r>
+      <w:proofErr w:type="spellStart"/>
+      <w:r>
+        <w:rPr>
+          <w:rFonts w:ascii="Times New Roman" w:hAnsi="Times New Roman" w:cs="Times New Roman"/>
+          <w:sz w:val="24"/>
+          <w:szCs w:val="24"/>
+        </w:rPr>
+        <w:t>DHARMa</w:t>
+      </w:r>
+      <w:proofErr w:type="spellEnd"/>
     </w:p>
     <w:p>
       <w:pPr>
@@ -3035,7 +4450,43 @@
           <w:sz w:val="24"/>
           <w:szCs w:val="24"/>
         </w:rPr>
-        <w:t>Changed density covariates to index by X_gctp (rather than X_gtp), so that manual editing can be used to implement cohort effects.</w:t>
+        <w:t xml:space="preserve">Changed density covariates to index by </w:t>
+      </w:r>
+      <w:proofErr w:type="spellStart"/>
+      <w:r>
+        <w:rPr>
+          <w:rFonts w:ascii="Times New Roman" w:hAnsi="Times New Roman" w:cs="Times New Roman"/>
+          <w:sz w:val="24"/>
+          <w:szCs w:val="24"/>
+        </w:rPr>
+        <w:t>X_gctp</w:t>
+      </w:r>
+      <w:proofErr w:type="spellEnd"/>
+      <w:r>
+        <w:rPr>
+          <w:rFonts w:ascii="Times New Roman" w:hAnsi="Times New Roman" w:cs="Times New Roman"/>
+          <w:sz w:val="24"/>
+          <w:szCs w:val="24"/>
+        </w:rPr>
+        <w:t xml:space="preserve"> (rather than </w:t>
+      </w:r>
+      <w:proofErr w:type="spellStart"/>
+      <w:r>
+        <w:rPr>
+          <w:rFonts w:ascii="Times New Roman" w:hAnsi="Times New Roman" w:cs="Times New Roman"/>
+          <w:sz w:val="24"/>
+          <w:szCs w:val="24"/>
+        </w:rPr>
+        <w:t>X_gtp</w:t>
+      </w:r>
+      <w:proofErr w:type="spellEnd"/>
+      <w:r>
+        <w:rPr>
+          <w:rFonts w:ascii="Times New Roman" w:hAnsi="Times New Roman" w:cs="Times New Roman"/>
+          <w:sz w:val="24"/>
+          <w:szCs w:val="24"/>
+        </w:rPr>
+        <w:t>), so that manual editing can be used to implement cohort effects.</w:t>
       </w:r>
     </w:p>
     <w:p>
@@ -3058,7 +4509,25 @@
           <w:sz w:val="24"/>
           <w:szCs w:val="24"/>
         </w:rPr>
-        <w:t>Allows probability-integral-transform (PIT) residuals for delta-models, using DHARMa for plotting tools.</w:t>
+        <w:t xml:space="preserve">Allows probability-integral-transform (PIT) residuals for delta-models, using </w:t>
+      </w:r>
+      <w:proofErr w:type="spellStart"/>
+      <w:r>
+        <w:rPr>
+          <w:rFonts w:ascii="Times New Roman" w:hAnsi="Times New Roman" w:cs="Times New Roman"/>
+          <w:sz w:val="24"/>
+          <w:szCs w:val="24"/>
+        </w:rPr>
+        <w:t>DHARMa</w:t>
+      </w:r>
+      <w:proofErr w:type="spellEnd"/>
+      <w:r>
+        <w:rPr>
+          <w:rFonts w:ascii="Times New Roman" w:hAnsi="Times New Roman" w:cs="Times New Roman"/>
+          <w:sz w:val="24"/>
+          <w:szCs w:val="24"/>
+        </w:rPr>
+        <w:t xml:space="preserve"> for plotting tools.</w:t>
       </w:r>
     </w:p>
     <w:p>
@@ -3117,7 +4586,43 @@
           <w:sz w:val="24"/>
           <w:szCs w:val="24"/>
         </w:rPr>
-        <w:t xml:space="preserve">unused feature for seasonal modelling, whereby input t_iz is now replaced by t_i.  This </w:t>
+        <w:t xml:space="preserve">unused feature for seasonal modelling, whereby input </w:t>
+      </w:r>
+      <w:proofErr w:type="spellStart"/>
+      <w:r>
+        <w:rPr>
+          <w:rFonts w:ascii="Times New Roman" w:hAnsi="Times New Roman" w:cs="Times New Roman"/>
+          <w:sz w:val="24"/>
+          <w:szCs w:val="24"/>
+        </w:rPr>
+        <w:t>t_iz</w:t>
+      </w:r>
+      <w:proofErr w:type="spellEnd"/>
+      <w:r>
+        <w:rPr>
+          <w:rFonts w:ascii="Times New Roman" w:hAnsi="Times New Roman" w:cs="Times New Roman"/>
+          <w:sz w:val="24"/>
+          <w:szCs w:val="24"/>
+        </w:rPr>
+        <w:t xml:space="preserve"> is now replaced by </w:t>
+      </w:r>
+      <w:proofErr w:type="spellStart"/>
+      <w:r>
+        <w:rPr>
+          <w:rFonts w:ascii="Times New Roman" w:hAnsi="Times New Roman" w:cs="Times New Roman"/>
+          <w:sz w:val="24"/>
+          <w:szCs w:val="24"/>
+        </w:rPr>
+        <w:t>t_i</w:t>
+      </w:r>
+      <w:proofErr w:type="spellEnd"/>
+      <w:r>
+        <w:rPr>
+          <w:rFonts w:ascii="Times New Roman" w:hAnsi="Times New Roman" w:cs="Times New Roman"/>
+          <w:sz w:val="24"/>
+          <w:szCs w:val="24"/>
+        </w:rPr>
+        <w:t xml:space="preserve">.  This </w:t>
       </w:r>
       <w:r>
         <w:rPr>
@@ -3167,7 +4672,7 @@
 </file>
 
 <file path=word/endnotes.xml><?xml version="1.0" encoding="utf-8"?>
-<w:endnotes xmlns:wpc="http://schemas.microsoft.com/office/word/2010/wordprocessingCanvas" xmlns:cx="http://schemas.microsoft.com/office/drawing/2014/chartex" xmlns:cx1="http://schemas.microsoft.com/office/drawing/2015/9/8/chartex" xmlns:mc="http://schemas.openxmlformats.org/markup-compatibility/2006" xmlns:o="urn:schemas-microsoft-com:office:office" xmlns:r="http://schemas.openxmlformats.org/officeDocument/2006/relationships" xmlns:m="http://schemas.openxmlformats.org/officeDocument/2006/math" xmlns:v="urn:schemas-microsoft-com:vml" xmlns:wp14="http://schemas.microsoft.com/office/word/2010/wordprocessingDrawing" xmlns:wp="http://schemas.openxmlformats.org/drawingml/2006/wordprocessingDrawing" xmlns:w10="urn:schemas-microsoft-com:office:word" xmlns:w="http://schemas.openxmlformats.org/wordprocessingml/2006/main" xmlns:w14="http://schemas.microsoft.com/office/word/2010/wordml" xmlns:w15="http://schemas.microsoft.com/office/word/2012/wordml" xmlns:w16se="http://schemas.microsoft.com/office/word/2015/wordml/symex" xmlns:wpg="http://schemas.microsoft.com/office/word/2010/wordprocessingGroup" xmlns:wpi="http://schemas.microsoft.com/office/word/2010/wordprocessingInk" xmlns:wne="http://schemas.microsoft.com/office/word/2006/wordml" xmlns:wps="http://schemas.microsoft.com/office/word/2010/wordprocessingShape" mc:Ignorable="w14 w15 w16se wp14">
+<w:endnotes xmlns:wpc="http://schemas.microsoft.com/office/word/2010/wordprocessingCanvas" xmlns:cx="http://schemas.microsoft.com/office/drawing/2014/chartex" xmlns:cx1="http://schemas.microsoft.com/office/drawing/2015/9/8/chartex" xmlns:cx2="http://schemas.microsoft.com/office/drawing/2015/10/21/chartex" xmlns:cx3="http://schemas.microsoft.com/office/drawing/2016/5/9/chartex" xmlns:cx4="http://schemas.microsoft.com/office/drawing/2016/5/10/chartex" xmlns:cx5="http://schemas.microsoft.com/office/drawing/2016/5/11/chartex" xmlns:cx6="http://schemas.microsoft.com/office/drawing/2016/5/12/chartex" xmlns:cx7="http://schemas.microsoft.com/office/drawing/2016/5/13/chartex" xmlns:cx8="http://schemas.microsoft.com/office/drawing/2016/5/14/chartex" xmlns:mc="http://schemas.openxmlformats.org/markup-compatibility/2006" xmlns:aink="http://schemas.microsoft.com/office/drawing/2016/ink" xmlns:am3d="http://schemas.microsoft.com/office/drawing/2017/model3d" xmlns:o="urn:schemas-microsoft-com:office:office" xmlns:r="http://schemas.openxmlformats.org/officeDocument/2006/relationships" xmlns:m="http://schemas.openxmlformats.org/officeDocument/2006/math" xmlns:v="urn:schemas-microsoft-com:vml" xmlns:wp14="http://schemas.microsoft.com/office/word/2010/wordprocessingDrawing" xmlns:wp="http://schemas.openxmlformats.org/drawingml/2006/wordprocessingDrawing" xmlns:w10="urn:schemas-microsoft-com:office:word" xmlns:w="http://schemas.openxmlformats.org/wordprocessingml/2006/main" xmlns:w14="http://schemas.microsoft.com/office/word/2010/wordml" xmlns:w15="http://schemas.microsoft.com/office/word/2012/wordml" xmlns:w16cid="http://schemas.microsoft.com/office/word/2016/wordml/cid" xmlns:w16se="http://schemas.microsoft.com/office/word/2015/wordml/symex" xmlns:wpg="http://schemas.microsoft.com/office/word/2010/wordprocessingGroup" xmlns:wpi="http://schemas.microsoft.com/office/word/2010/wordprocessingInk" xmlns:wne="http://schemas.microsoft.com/office/word/2006/wordml" xmlns:wps="http://schemas.microsoft.com/office/word/2010/wordprocessingShape" mc:Ignorable="w14 w15 w16se w16cid wp14">
   <w:endnote w:type="separator" w:id="-1">
     <w:p>
       <w:pPr>
@@ -3199,7 +4704,7 @@
 </file>
 
 <file path=word/footnotes.xml><?xml version="1.0" encoding="utf-8"?>
-<w:footnotes xmlns:wpc="http://schemas.microsoft.com/office/word/2010/wordprocessingCanvas" xmlns:cx="http://schemas.microsoft.com/office/drawing/2014/chartex" xmlns:cx1="http://schemas.microsoft.com/office/drawing/2015/9/8/chartex" xmlns:mc="http://schemas.openxmlformats.org/markup-compatibility/2006" xmlns:o="urn:schemas-microsoft-com:office:office" xmlns:r="http://schemas.openxmlformats.org/officeDocument/2006/relationships" xmlns:m="http://schemas.openxmlformats.org/officeDocument/2006/math" xmlns:v="urn:schemas-microsoft-com:vml" xmlns:wp14="http://schemas.microsoft.com/office/word/2010/wordprocessingDrawing" xmlns:wp="http://schemas.openxmlformats.org/drawingml/2006/wordprocessingDrawing" xmlns:w10="urn:schemas-microsoft-com:office:word" xmlns:w="http://schemas.openxmlformats.org/wordprocessingml/2006/main" xmlns:w14="http://schemas.microsoft.com/office/word/2010/wordml" xmlns:w15="http://schemas.microsoft.com/office/word/2012/wordml" xmlns:w16se="http://schemas.microsoft.com/office/word/2015/wordml/symex" xmlns:wpg="http://schemas.microsoft.com/office/word/2010/wordprocessingGroup" xmlns:wpi="http://schemas.microsoft.com/office/word/2010/wordprocessingInk" xmlns:wne="http://schemas.microsoft.com/office/word/2006/wordml" xmlns:wps="http://schemas.microsoft.com/office/word/2010/wordprocessingShape" mc:Ignorable="w14 w15 w16se wp14">
+<w:footnotes xmlns:wpc="http://schemas.microsoft.com/office/word/2010/wordprocessingCanvas" xmlns:cx="http://schemas.microsoft.com/office/drawing/2014/chartex" xmlns:cx1="http://schemas.microsoft.com/office/drawing/2015/9/8/chartex" xmlns:cx2="http://schemas.microsoft.com/office/drawing/2015/10/21/chartex" xmlns:cx3="http://schemas.microsoft.com/office/drawing/2016/5/9/chartex" xmlns:cx4="http://schemas.microsoft.com/office/drawing/2016/5/10/chartex" xmlns:cx5="http://schemas.microsoft.com/office/drawing/2016/5/11/chartex" xmlns:cx6="http://schemas.microsoft.com/office/drawing/2016/5/12/chartex" xmlns:cx7="http://schemas.microsoft.com/office/drawing/2016/5/13/chartex" xmlns:cx8="http://schemas.microsoft.com/office/drawing/2016/5/14/chartex" xmlns:mc="http://schemas.openxmlformats.org/markup-compatibility/2006" xmlns:aink="http://schemas.microsoft.com/office/drawing/2016/ink" xmlns:am3d="http://schemas.microsoft.com/office/drawing/2017/model3d" xmlns:o="urn:schemas-microsoft-com:office:office" xmlns:r="http://schemas.openxmlformats.org/officeDocument/2006/relationships" xmlns:m="http://schemas.openxmlformats.org/officeDocument/2006/math" xmlns:v="urn:schemas-microsoft-com:vml" xmlns:wp14="http://schemas.microsoft.com/office/word/2010/wordprocessingDrawing" xmlns:wp="http://schemas.openxmlformats.org/drawingml/2006/wordprocessingDrawing" xmlns:w10="urn:schemas-microsoft-com:office:word" xmlns:w="http://schemas.openxmlformats.org/wordprocessingml/2006/main" xmlns:w14="http://schemas.microsoft.com/office/word/2010/wordml" xmlns:w15="http://schemas.microsoft.com/office/word/2012/wordml" xmlns:w16cid="http://schemas.microsoft.com/office/word/2016/wordml/cid" xmlns:w16se="http://schemas.microsoft.com/office/word/2015/wordml/symex" xmlns:wpg="http://schemas.microsoft.com/office/word/2010/wordprocessingGroup" xmlns:wpi="http://schemas.microsoft.com/office/word/2010/wordprocessingInk" xmlns:wne="http://schemas.microsoft.com/office/word/2006/wordml" xmlns:wps="http://schemas.microsoft.com/office/word/2010/wordprocessingShape" mc:Ignorable="w14 w15 w16se w16cid wp14">
   <w:footnote w:type="separator" w:id="-1">
     <w:p>
       <w:pPr>
@@ -3231,7 +4736,7 @@
 </file>
 
 <file path=word/numbering.xml><?xml version="1.0" encoding="utf-8"?>
-<w:numbering xmlns:wpc="http://schemas.microsoft.com/office/word/2010/wordprocessingCanvas" xmlns:cx="http://schemas.microsoft.com/office/drawing/2014/chartex" xmlns:cx1="http://schemas.microsoft.com/office/drawing/2015/9/8/chartex" xmlns:mc="http://schemas.openxmlformats.org/markup-compatibility/2006" xmlns:o="urn:schemas-microsoft-com:office:office" xmlns:r="http://schemas.openxmlformats.org/officeDocument/2006/relationships" xmlns:m="http://schemas.openxmlformats.org/officeDocument/2006/math" xmlns:v="urn:schemas-microsoft-com:vml" xmlns:wp14="http://schemas.microsoft.com/office/word/2010/wordprocessingDrawing" xmlns:wp="http://schemas.openxmlformats.org/drawingml/2006/wordprocessingDrawing" xmlns:w10="urn:schemas-microsoft-com:office:word" xmlns:w="http://schemas.openxmlformats.org/wordprocessingml/2006/main" xmlns:w14="http://schemas.microsoft.com/office/word/2010/wordml" xmlns:w15="http://schemas.microsoft.com/office/word/2012/wordml" xmlns:w16se="http://schemas.microsoft.com/office/word/2015/wordml/symex" xmlns:wpg="http://schemas.microsoft.com/office/word/2010/wordprocessingGroup" xmlns:wpi="http://schemas.microsoft.com/office/word/2010/wordprocessingInk" xmlns:wne="http://schemas.microsoft.com/office/word/2006/wordml" xmlns:wps="http://schemas.microsoft.com/office/word/2010/wordprocessingShape" mc:Ignorable="w14 w15 w16se wp14">
+<w:numbering xmlns:wpc="http://schemas.microsoft.com/office/word/2010/wordprocessingCanvas" xmlns:cx="http://schemas.microsoft.com/office/drawing/2014/chartex" xmlns:cx1="http://schemas.microsoft.com/office/drawing/2015/9/8/chartex" xmlns:cx2="http://schemas.microsoft.com/office/drawing/2015/10/21/chartex" xmlns:cx3="http://schemas.microsoft.com/office/drawing/2016/5/9/chartex" xmlns:cx4="http://schemas.microsoft.com/office/drawing/2016/5/10/chartex" xmlns:cx5="http://schemas.microsoft.com/office/drawing/2016/5/11/chartex" xmlns:cx6="http://schemas.microsoft.com/office/drawing/2016/5/12/chartex" xmlns:cx7="http://schemas.microsoft.com/office/drawing/2016/5/13/chartex" xmlns:cx8="http://schemas.microsoft.com/office/drawing/2016/5/14/chartex" xmlns:mc="http://schemas.openxmlformats.org/markup-compatibility/2006" xmlns:aink="http://schemas.microsoft.com/office/drawing/2016/ink" xmlns:am3d="http://schemas.microsoft.com/office/drawing/2017/model3d" xmlns:o="urn:schemas-microsoft-com:office:office" xmlns:r="http://schemas.openxmlformats.org/officeDocument/2006/relationships" xmlns:m="http://schemas.openxmlformats.org/officeDocument/2006/math" xmlns:v="urn:schemas-microsoft-com:vml" xmlns:wp14="http://schemas.microsoft.com/office/word/2010/wordprocessingDrawing" xmlns:wp="http://schemas.openxmlformats.org/drawingml/2006/wordprocessingDrawing" xmlns:w10="urn:schemas-microsoft-com:office:word" xmlns:w="http://schemas.openxmlformats.org/wordprocessingml/2006/main" xmlns:w14="http://schemas.microsoft.com/office/word/2010/wordml" xmlns:w15="http://schemas.microsoft.com/office/word/2012/wordml" xmlns:w16cid="http://schemas.microsoft.com/office/word/2016/wordml/cid" xmlns:w16se="http://schemas.microsoft.com/office/word/2015/wordml/symex" xmlns:wpg="http://schemas.microsoft.com/office/word/2010/wordprocessingGroup" xmlns:wpi="http://schemas.microsoft.com/office/word/2010/wordprocessingInk" xmlns:wne="http://schemas.microsoft.com/office/word/2006/wordml" xmlns:wps="http://schemas.microsoft.com/office/word/2010/wordprocessingShape" mc:Ignorable="w14 w15 w16se w16cid wp14">
   <w:abstractNum w:abstractNumId="0" w15:restartNumberingAfterBreak="0">
     <w:nsid w:val="03AA4CAF"/>
     <w:multiLevelType w:val="hybridMultilevel"/>
@@ -5583,7 +7088,7 @@
 </file>
 
 <file path=word/styles.xml><?xml version="1.0" encoding="utf-8"?>
-<w:styles xmlns:mc="http://schemas.openxmlformats.org/markup-compatibility/2006" xmlns:r="http://schemas.openxmlformats.org/officeDocument/2006/relationships" xmlns:w="http://schemas.openxmlformats.org/wordprocessingml/2006/main" xmlns:w14="http://schemas.microsoft.com/office/word/2010/wordml" xmlns:w15="http://schemas.microsoft.com/office/word/2012/wordml" xmlns:w16se="http://schemas.microsoft.com/office/word/2015/wordml/symex" mc:Ignorable="w14 w15 w16se">
+<w:styles xmlns:mc="http://schemas.openxmlformats.org/markup-compatibility/2006" xmlns:r="http://schemas.openxmlformats.org/officeDocument/2006/relationships" xmlns:w="http://schemas.openxmlformats.org/wordprocessingml/2006/main" xmlns:w14="http://schemas.microsoft.com/office/word/2010/wordml" xmlns:w15="http://schemas.microsoft.com/office/word/2012/wordml" xmlns:w16cid="http://schemas.microsoft.com/office/word/2016/wordml/cid" xmlns:w16se="http://schemas.microsoft.com/office/word/2015/wordml/symex" mc:Ignorable="w14 w15 w16se w16cid">
   <w:docDefaults>
     <w:rPrDefault>
       <w:rPr>
@@ -5599,7 +7104,7 @@
       </w:pPr>
     </w:pPrDefault>
   </w:docDefaults>
-  <w:latentStyles w:defLockedState="0" w:defUIPriority="99" w:defSemiHidden="0" w:defUnhideWhenUsed="0" w:defQFormat="0" w:count="371">
+  <w:latentStyles w:defLockedState="0" w:defUIPriority="99" w:defSemiHidden="0" w:defUnhideWhenUsed="0" w:defQFormat="0" w:count="375">
     <w:lsdException w:name="Normal" w:uiPriority="0" w:qFormat="1"/>
     <w:lsdException w:name="heading 1" w:uiPriority="9" w:qFormat="1"/>
     <w:lsdException w:name="heading 2" w:semiHidden="1" w:uiPriority="9" w:unhideWhenUsed="1" w:qFormat="1"/>
@@ -5705,7 +7210,6 @@
     <w:lsdException w:name="HTML Sample" w:semiHidden="1" w:unhideWhenUsed="1"/>
     <w:lsdException w:name="HTML Typewriter" w:semiHidden="1" w:unhideWhenUsed="1"/>
     <w:lsdException w:name="HTML Variable" w:semiHidden="1" w:unhideWhenUsed="1"/>
-    <w:lsdException w:name="Normal Table" w:semiHidden="1" w:unhideWhenUsed="1"/>
     <w:lsdException w:name="annotation subject" w:semiHidden="1" w:unhideWhenUsed="1"/>
     <w:lsdException w:name="No List" w:semiHidden="1" w:unhideWhenUsed="1"/>
     <w:lsdException w:name="Outline List 1" w:semiHidden="1" w:unhideWhenUsed="1"/>
@@ -5749,10 +7253,8 @@
     <w:lsdException w:name="Table Elegant" w:semiHidden="1" w:unhideWhenUsed="1"/>
     <w:lsdException w:name="Table Professional" w:semiHidden="1" w:unhideWhenUsed="1"/>
     <w:lsdException w:name="Table Subtle 1" w:semiHidden="1" w:unhideWhenUsed="1"/>
-    <w:lsdException w:name="Table Subtle 2" w:semiHidden="1" w:unhideWhenUsed="1"/>
     <w:lsdException w:name="Table Web 1" w:semiHidden="1" w:unhideWhenUsed="1"/>
     <w:lsdException w:name="Table Web 2" w:semiHidden="1" w:unhideWhenUsed="1"/>
-    <w:lsdException w:name="Table Web 3" w:semiHidden="1" w:unhideWhenUsed="1"/>
     <w:lsdException w:name="Balloon Text" w:semiHidden="1" w:unhideWhenUsed="1"/>
     <w:lsdException w:name="Table Grid" w:uiPriority="39"/>
     <w:lsdException w:name="Table Theme" w:semiHidden="1" w:unhideWhenUsed="1"/>
@@ -5971,6 +7473,10 @@
     <w:lsdException w:name="List Table 5 Dark Accent 6" w:uiPriority="50"/>
     <w:lsdException w:name="List Table 6 Colorful Accent 6" w:uiPriority="51"/>
     <w:lsdException w:name="List Table 7 Colorful Accent 6" w:uiPriority="52"/>
+    <w:lsdException w:name="Mention" w:semiHidden="1" w:unhideWhenUsed="1"/>
+    <w:lsdException w:name="Smart Hyperlink" w:semiHidden="1" w:unhideWhenUsed="1"/>
+    <w:lsdException w:name="Hashtag" w:semiHidden="1" w:unhideWhenUsed="1"/>
+    <w:lsdException w:name="Unresolved Mention" w:semiHidden="1" w:unhideWhenUsed="1"/>
   </w:latentStyles>
   <w:style w:type="paragraph" w:default="1" w:styleId="Normal">
     <w:name w:val="Normal"/>
@@ -6666,7 +8172,7 @@
 </file>
 
 <file path=customXml/itemProps1.xml><?xml version="1.0" encoding="utf-8"?>
-<ds:datastoreItem xmlns:ds="http://schemas.openxmlformats.org/officeDocument/2006/customXml" ds:itemID="{F452AB54-F4E0-4784-9AD4-01616E7902A6}">
+<ds:datastoreItem xmlns:ds="http://schemas.openxmlformats.org/officeDocument/2006/customXml" ds:itemID="{B9A58057-2659-4E0E-A9D4-12783A363B1D}">
   <ds:schemaRefs>
     <ds:schemaRef ds:uri="http://schemas.openxmlformats.org/officeDocument/2006/bibliography"/>
   </ds:schemaRefs>

</xml_diff>

<commit_message>
fix bug when using SVCs without Omega/Epsilon
h/t Sean Anderson for identifying the bug, and see NEWS for details
</commit_message>
<xml_diff>
--- a/manual/NEWS.docx
+++ b/manual/NEWS.docx
@@ -54,8 +54,6 @@
         </w:rPr>
         <w:t>0</w:t>
       </w:r>
-      <w:bookmarkStart w:id="1" w:name="_GoBack"/>
-      <w:bookmarkEnd w:id="1"/>
       <w:r>
         <w:rPr>
           <w:rFonts w:ascii="Times New Roman" w:hAnsi="Times New Roman" w:cs="Times New Roman"/>
@@ -275,27 +273,37 @@
           <w:szCs w:val="24"/>
           <w:u w:val="single"/>
         </w:rPr>
-        <w:t>CHANGES IN VAST 3.11.0</w:t>
-      </w:r>
-    </w:p>
-    <w:p>
-      <w:pPr>
-        <w:spacing w:after="0" w:line="480" w:lineRule="auto"/>
-        <w:rPr>
-          <w:rFonts w:ascii="Times New Roman" w:hAnsi="Times New Roman" w:cs="Times New Roman"/>
-          <w:b/>
-          <w:sz w:val="24"/>
-          <w:szCs w:val="24"/>
-        </w:rPr>
-      </w:pPr>
-      <w:r>
-        <w:rPr>
-          <w:rFonts w:ascii="Times New Roman" w:hAnsi="Times New Roman" w:cs="Times New Roman"/>
-          <w:b/>
-          <w:sz w:val="24"/>
-          <w:szCs w:val="24"/>
-        </w:rPr>
-        <w:t>CHANGING DEPENDENCIES</w:t>
+        <w:t>CHANGES IN VAST 3.11.</w:t>
+      </w:r>
+      <w:r>
+        <w:rPr>
+          <w:rFonts w:ascii="Times New Roman" w:hAnsi="Times New Roman" w:cs="Times New Roman"/>
+          <w:b/>
+          <w:sz w:val="24"/>
+          <w:szCs w:val="24"/>
+          <w:u w:val="single"/>
+        </w:rPr>
+        <w:t>1</w:t>
+      </w:r>
+    </w:p>
+    <w:p>
+      <w:pPr>
+        <w:spacing w:after="0" w:line="480" w:lineRule="auto"/>
+        <w:rPr>
+          <w:rFonts w:ascii="Times New Roman" w:hAnsi="Times New Roman" w:cs="Times New Roman"/>
+          <w:b/>
+          <w:sz w:val="24"/>
+          <w:szCs w:val="24"/>
+        </w:rPr>
+      </w:pPr>
+      <w:r>
+        <w:rPr>
+          <w:rFonts w:ascii="Times New Roman" w:hAnsi="Times New Roman" w:cs="Times New Roman"/>
+          <w:b/>
+          <w:sz w:val="24"/>
+          <w:szCs w:val="24"/>
+        </w:rPr>
+        <w:t>BUG FIXES</w:t>
       </w:r>
     </w:p>
     <w:p>
@@ -318,6 +326,201 @@
           <w:sz w:val="24"/>
           <w:szCs w:val="24"/>
         </w:rPr>
+        <w:t xml:space="preserve">Fixed bug </w:t>
+      </w:r>
+      <w:r>
+        <w:rPr>
+          <w:rFonts w:ascii="Times New Roman" w:hAnsi="Times New Roman" w:cs="Times New Roman"/>
+          <w:sz w:val="24"/>
+          <w:szCs w:val="24"/>
+        </w:rPr>
+        <w:t xml:space="preserve">arising when turning off spatial and </w:t>
+      </w:r>
+      <w:proofErr w:type="spellStart"/>
+      <w:r>
+        <w:rPr>
+          <w:rFonts w:ascii="Times New Roman" w:hAnsi="Times New Roman" w:cs="Times New Roman"/>
+          <w:sz w:val="24"/>
+          <w:szCs w:val="24"/>
+        </w:rPr>
+        <w:t>spatio</w:t>
+      </w:r>
+      <w:proofErr w:type="spellEnd"/>
+      <w:r>
+        <w:rPr>
+          <w:rFonts w:ascii="Times New Roman" w:hAnsi="Times New Roman" w:cs="Times New Roman"/>
+          <w:sz w:val="24"/>
+          <w:szCs w:val="24"/>
+        </w:rPr>
+        <w:t>-temporal variation in the 2</w:t>
+      </w:r>
+      <w:r>
+        <w:rPr>
+          <w:rFonts w:ascii="Times New Roman" w:hAnsi="Times New Roman" w:cs="Times New Roman"/>
+          <w:sz w:val="24"/>
+          <w:szCs w:val="24"/>
+          <w:vertAlign w:val="superscript"/>
+        </w:rPr>
+        <w:t>nd</w:t>
+      </w:r>
+      <w:r>
+        <w:rPr>
+          <w:rFonts w:ascii="Times New Roman" w:hAnsi="Times New Roman" w:cs="Times New Roman"/>
+          <w:sz w:val="24"/>
+          <w:szCs w:val="24"/>
+        </w:rPr>
+        <w:t xml:space="preserve"> linear predictor, but still including a spatially varying coefficient (SVC) for density or catchability covariates for the 2</w:t>
+      </w:r>
+      <w:r>
+        <w:rPr>
+          <w:rFonts w:ascii="Times New Roman" w:hAnsi="Times New Roman" w:cs="Times New Roman"/>
+          <w:sz w:val="24"/>
+          <w:szCs w:val="24"/>
+          <w:vertAlign w:val="superscript"/>
+        </w:rPr>
+        <w:t>nd</w:t>
+      </w:r>
+      <w:r>
+        <w:rPr>
+          <w:rFonts w:ascii="Times New Roman" w:hAnsi="Times New Roman" w:cs="Times New Roman"/>
+          <w:sz w:val="24"/>
+          <w:szCs w:val="24"/>
+        </w:rPr>
+        <w:t xml:space="preserve"> linear predictor.  In this case, the model mapped off the decorrelation rate parameter (logkappa2), but still used </w:t>
+      </w:r>
+      <w:r>
+        <w:rPr>
+          <w:rFonts w:ascii="Times New Roman" w:hAnsi="Times New Roman" w:cs="Times New Roman"/>
+          <w:sz w:val="24"/>
+          <w:szCs w:val="24"/>
+        </w:rPr>
+        <w:t xml:space="preserve">the </w:t>
+      </w:r>
+      <w:r>
+        <w:rPr>
+          <w:rFonts w:ascii="Times New Roman" w:hAnsi="Times New Roman" w:cs="Times New Roman"/>
+          <w:sz w:val="24"/>
+          <w:szCs w:val="24"/>
+        </w:rPr>
+        <w:t xml:space="preserve">fixed </w:t>
+      </w:r>
+      <w:r>
+        <w:rPr>
+          <w:rFonts w:ascii="Times New Roman" w:hAnsi="Times New Roman" w:cs="Times New Roman"/>
+          <w:sz w:val="24"/>
+          <w:szCs w:val="24"/>
+        </w:rPr>
+        <w:t xml:space="preserve">starting </w:t>
+      </w:r>
+      <w:r>
+        <w:rPr>
+          <w:rFonts w:ascii="Times New Roman" w:hAnsi="Times New Roman" w:cs="Times New Roman"/>
+          <w:sz w:val="24"/>
+          <w:szCs w:val="24"/>
+        </w:rPr>
+        <w:t xml:space="preserve">value in computing the joint likelihood, thus resulting in degraded model performance.  </w:t>
+      </w:r>
+      <w:r>
+        <w:rPr>
+          <w:rFonts w:ascii="Times New Roman" w:hAnsi="Times New Roman" w:cs="Times New Roman"/>
+          <w:sz w:val="24"/>
+          <w:szCs w:val="24"/>
+        </w:rPr>
+        <w:t xml:space="preserve">Thanks to </w:t>
+      </w:r>
+      <w:proofErr w:type="spellStart"/>
+      <w:r>
+        <w:rPr>
+          <w:rFonts w:ascii="Times New Roman" w:hAnsi="Times New Roman" w:cs="Times New Roman"/>
+          <w:sz w:val="24"/>
+          <w:szCs w:val="24"/>
+        </w:rPr>
+        <w:t>Dr.</w:t>
+      </w:r>
+      <w:proofErr w:type="spellEnd"/>
+      <w:r>
+        <w:rPr>
+          <w:rFonts w:ascii="Times New Roman" w:hAnsi="Times New Roman" w:cs="Times New Roman"/>
+          <w:sz w:val="24"/>
+          <w:szCs w:val="24"/>
+        </w:rPr>
+        <w:t xml:space="preserve"> S. Anderson for identifying the bug.  </w:t>
+      </w:r>
+      <w:bookmarkStart w:id="1" w:name="_GoBack"/>
+      <w:bookmarkEnd w:id="1"/>
+    </w:p>
+    <w:p>
+      <w:pPr>
+        <w:spacing w:after="0" w:line="480" w:lineRule="auto"/>
+        <w:rPr>
+          <w:rFonts w:ascii="Times New Roman" w:hAnsi="Times New Roman" w:cs="Times New Roman"/>
+          <w:sz w:val="24"/>
+          <w:szCs w:val="24"/>
+        </w:rPr>
+      </w:pPr>
+    </w:p>
+    <w:p>
+      <w:pPr>
+        <w:spacing w:after="0" w:line="480" w:lineRule="auto"/>
+        <w:rPr>
+          <w:rFonts w:ascii="Times New Roman" w:hAnsi="Times New Roman" w:cs="Times New Roman"/>
+          <w:b/>
+          <w:sz w:val="24"/>
+          <w:szCs w:val="24"/>
+          <w:u w:val="single"/>
+        </w:rPr>
+      </w:pPr>
+      <w:r>
+        <w:rPr>
+          <w:rFonts w:ascii="Times New Roman" w:hAnsi="Times New Roman" w:cs="Times New Roman"/>
+          <w:b/>
+          <w:sz w:val="24"/>
+          <w:szCs w:val="24"/>
+          <w:u w:val="single"/>
+        </w:rPr>
+        <w:t>CHANGES IN VAST 3.11.0</w:t>
+      </w:r>
+    </w:p>
+    <w:p>
+      <w:pPr>
+        <w:spacing w:after="0" w:line="480" w:lineRule="auto"/>
+        <w:rPr>
+          <w:rFonts w:ascii="Times New Roman" w:hAnsi="Times New Roman" w:cs="Times New Roman"/>
+          <w:b/>
+          <w:sz w:val="24"/>
+          <w:szCs w:val="24"/>
+        </w:rPr>
+      </w:pPr>
+      <w:r>
+        <w:rPr>
+          <w:rFonts w:ascii="Times New Roman" w:hAnsi="Times New Roman" w:cs="Times New Roman"/>
+          <w:b/>
+          <w:sz w:val="24"/>
+          <w:szCs w:val="24"/>
+        </w:rPr>
+        <w:t>CHANGING DEPENDENCIES</w:t>
+      </w:r>
+    </w:p>
+    <w:p>
+      <w:pPr>
+        <w:pStyle w:val="ListParagraph"/>
+        <w:numPr>
+          <w:ilvl w:val="0"/>
+          <w:numId w:val="20"/>
+        </w:numPr>
+        <w:spacing w:after="0" w:line="480" w:lineRule="auto"/>
+        <w:rPr>
+          <w:rFonts w:ascii="Times New Roman" w:hAnsi="Times New Roman" w:cs="Times New Roman"/>
+          <w:sz w:val="24"/>
+          <w:szCs w:val="24"/>
+        </w:rPr>
+      </w:pPr>
+      <w:r>
+        <w:rPr>
+          <w:rFonts w:ascii="Times New Roman" w:hAnsi="Times New Roman" w:cs="Times New Roman"/>
+          <w:sz w:val="24"/>
+          <w:szCs w:val="24"/>
+        </w:rPr>
         <w:t xml:space="preserve">Requires </w:t>
       </w:r>
       <w:proofErr w:type="spellStart"/>
@@ -683,7 +886,6 @@
           <w:szCs w:val="24"/>
           <w:u w:val="single"/>
         </w:rPr>
-        <w:lastRenderedPageBreak/>
         <w:t>CHANGES IN VAST 3.10</w:t>
       </w:r>
       <w:r>
@@ -1089,7 +1291,16 @@
           <w:sz w:val="24"/>
           <w:szCs w:val="24"/>
         </w:rPr>
-        <w:t xml:space="preserve"> in space and time, and then plots this.  The normal-transformed residual </w:t>
+        <w:t xml:space="preserve"> in space and time, and then plots this.  The normal-</w:t>
+      </w:r>
+      <w:r>
+        <w:rPr>
+          <w:rFonts w:ascii="Times New Roman" w:hAnsi="Times New Roman" w:cs="Times New Roman"/>
+          <w:sz w:val="24"/>
+          <w:szCs w:val="24"/>
+        </w:rPr>
+        <w:lastRenderedPageBreak/>
+        <w:t xml:space="preserve">transformed residual </w:t>
       </w:r>
       <w:proofErr w:type="spellStart"/>
       <w:r>
@@ -1200,16 +1411,7 @@
           <w:sz w:val="24"/>
           <w:szCs w:val="24"/>
         </w:rPr>
-        <w:t xml:space="preserve">.  These were previously simulated while using as mean the *estimated* value </w:t>
-      </w:r>
-      <w:r>
-        <w:rPr>
-          <w:rFonts w:ascii="Times New Roman" w:hAnsi="Times New Roman" w:cs="Times New Roman"/>
-          <w:sz w:val="24"/>
-          <w:szCs w:val="24"/>
-        </w:rPr>
-        <w:lastRenderedPageBreak/>
-        <w:t xml:space="preserve">from the previous </w:t>
+        <w:t xml:space="preserve">.  These were previously simulated while using as mean the *estimated* value from the previous </w:t>
       </w:r>
       <w:r>
         <w:rPr>
@@ -1567,6 +1769,7 @@
           <w:sz w:val="24"/>
           <w:szCs w:val="24"/>
         </w:rPr>
+        <w:lastRenderedPageBreak/>
         <w:t>CHANGING DEPENDENCIES</w:t>
       </w:r>
     </w:p>
@@ -1742,7 +1945,6 @@
           <w:sz w:val="24"/>
           <w:szCs w:val="24"/>
         </w:rPr>
-        <w:lastRenderedPageBreak/>
         <w:t>CHANGING DEPENDENCIES</w:t>
       </w:r>
     </w:p>
@@ -2272,6 +2474,7 @@
           <w:sz w:val="24"/>
           <w:szCs w:val="24"/>
         </w:rPr>
+        <w:lastRenderedPageBreak/>
         <w:t>NEW FEATURES</w:t>
       </w:r>
     </w:p>
@@ -2360,7 +2563,6 @@
           <w:sz w:val="24"/>
           <w:szCs w:val="24"/>
         </w:rPr>
-        <w:lastRenderedPageBreak/>
         <w:t>Improve `</w:t>
       </w:r>
       <w:proofErr w:type="spellStart"/>
@@ -2714,7 +2916,16 @@
           <w:sz w:val="24"/>
           <w:szCs w:val="24"/>
         </w:rPr>
-        <w:t xml:space="preserve">; if these inputs are missing an explicit </w:t>
+        <w:t xml:space="preserve">; if these </w:t>
+      </w:r>
+      <w:r>
+        <w:rPr>
+          <w:rFonts w:ascii="Times New Roman" w:hAnsi="Times New Roman" w:cs="Times New Roman"/>
+          <w:sz w:val="24"/>
+          <w:szCs w:val="24"/>
+        </w:rPr>
+        <w:lastRenderedPageBreak/>
+        <w:t xml:space="preserve">inputs are missing an explicit </w:t>
       </w:r>
       <w:proofErr w:type="gramStart"/>
       <w:r>
@@ -2872,7 +3083,6 @@
           <w:sz w:val="24"/>
           <w:szCs w:val="24"/>
         </w:rPr>
-        <w:lastRenderedPageBreak/>
         <w:t>CHANGING DEPENDENCIES</w:t>
       </w:r>
     </w:p>
@@ -3237,6 +3447,7 @@
           <w:sz w:val="24"/>
           <w:szCs w:val="24"/>
         </w:rPr>
+        <w:lastRenderedPageBreak/>
         <w:t>Improve `predict` feature added in release 3.6.0 including</w:t>
       </w:r>
       <w:proofErr w:type="gramStart"/>
@@ -3395,7 +3606,6 @@
           <w:sz w:val="24"/>
           <w:szCs w:val="24"/>
         </w:rPr>
-        <w:lastRenderedPageBreak/>
         <w:t xml:space="preserve">Adding a simplified user-interface for seasonal </w:t>
       </w:r>
       <w:proofErr w:type="spellStart"/>
@@ -3709,6 +3919,7 @@
           <w:sz w:val="24"/>
           <w:szCs w:val="24"/>
         </w:rPr>
+        <w:lastRenderedPageBreak/>
         <w:t>NEW FEATURES</w:t>
       </w:r>
     </w:p>
@@ -3821,7 +4032,6 @@
           <w:sz w:val="24"/>
           <w:szCs w:val="24"/>
         </w:rPr>
-        <w:lastRenderedPageBreak/>
         <w:t xml:space="preserve">Allowing user to specify spatially varying coefficients for each density linear predictor separately (X1config_cp / X2config_cp), and adding new feature to allow users to specify a spatially varying catchability covariate (Q1config_k / Q2config_k).  This allows users to, for example, estimate a </w:t>
       </w:r>
       <w:proofErr w:type="gramStart"/>
@@ -4056,6 +4266,7 @@
           <w:sz w:val="24"/>
           <w:szCs w:val="24"/>
         </w:rPr>
+        <w:lastRenderedPageBreak/>
         <w:t>Update `</w:t>
       </w:r>
       <w:proofErr w:type="spellStart"/>
@@ -4172,16 +4383,7 @@
           <w:sz w:val="24"/>
           <w:szCs w:val="24"/>
         </w:rPr>
-        <w:t xml:space="preserve">-temporal random effects), and Delta (overdispersion random effects) are now built to have zero-length when these features are not needed (by making one dimension have length-0).  This is intended to (1) decrease memory required in the former approach of mapping these off, and (2) </w:t>
-      </w:r>
-      <w:r>
-        <w:rPr>
-          <w:rFonts w:ascii="Times New Roman" w:hAnsi="Times New Roman" w:cs="Times New Roman"/>
-          <w:sz w:val="24"/>
-          <w:szCs w:val="24"/>
-        </w:rPr>
-        <w:lastRenderedPageBreak/>
-        <w:t>eliminating the chance that users might inadvertently set starting values to non-zero values, which would previously have resulted in incorrect results.</w:t>
+        <w:t>-temporal random effects), and Delta (overdispersion random effects) are now built to have zero-length when these features are not needed (by making one dimension have length-0).  This is intended to (1) decrease memory required in the former approach of mapping these off, and (2) eliminating the chance that users might inadvertently set starting values to non-zero values, which would previously have resulted in incorrect results.</w:t>
       </w:r>
     </w:p>
     <w:p>
@@ -4479,6 +4681,7 @@
           <w:sz w:val="24"/>
           <w:szCs w:val="24"/>
         </w:rPr>
+        <w:lastRenderedPageBreak/>
         <w:t>Added a feature for barrier-SPDE, where vertices of the SPDE mesh that occur over land have a correlation of zero with nearby vertices.</w:t>
       </w:r>
     </w:p>
@@ -4690,16 +4893,7 @@
           <w:sz w:val="24"/>
           <w:szCs w:val="24"/>
         </w:rPr>
-        <w:t xml:space="preserve"> code in CPP files in multiple </w:t>
-      </w:r>
-      <w:r>
-        <w:rPr>
-          <w:rFonts w:ascii="Times New Roman" w:hAnsi="Times New Roman" w:cs="Times New Roman"/>
-          <w:sz w:val="24"/>
-          <w:szCs w:val="24"/>
-        </w:rPr>
-        <w:lastRenderedPageBreak/>
-        <w:t>places.</w:t>
+        <w:t xml:space="preserve"> code in CPP files in multiple places.</w:t>
       </w:r>
       <w:r>
         <w:rPr>
@@ -8236,7 +8430,7 @@
 </file>
 
 <file path=customXml/itemProps1.xml><?xml version="1.0" encoding="utf-8"?>
-<ds:datastoreItem xmlns:ds="http://schemas.openxmlformats.org/officeDocument/2006/customXml" ds:itemID="{46A58A47-8B39-4046-8D74-AC61C74B02D9}">
+<ds:datastoreItem xmlns:ds="http://schemas.openxmlformats.org/officeDocument/2006/customXml" ds:itemID="{55986438-822F-44FD-BA45-F094A19D253C}">
   <ds:schemaRefs>
     <ds:schemaRef ds:uri="http://schemas.openxmlformats.org/officeDocument/2006/bibliography"/>
   </ds:schemaRefs>

</xml_diff>

<commit_message>
Update to FishStatsUtils 2.13.1 (#392)
* Update DESCRIPTION

* update NEWS

---------

Co-authored-by: Jim Thorson <James.T.Thorson@gmail.com>
</commit_message>
<xml_diff>
--- a/manual/NEWS.docx
+++ b/manual/NEWS.docx
@@ -283,27 +283,27 @@
           <w:szCs w:val="24"/>
           <w:u w:val="single"/>
         </w:rPr>
-        <w:t>1</w:t>
-      </w:r>
-    </w:p>
-    <w:p>
-      <w:pPr>
-        <w:spacing w:after="0" w:line="480" w:lineRule="auto"/>
-        <w:rPr>
-          <w:rFonts w:ascii="Times New Roman" w:hAnsi="Times New Roman" w:cs="Times New Roman"/>
-          <w:b/>
-          <w:sz w:val="24"/>
-          <w:szCs w:val="24"/>
-        </w:rPr>
-      </w:pPr>
-      <w:r>
-        <w:rPr>
-          <w:rFonts w:ascii="Times New Roman" w:hAnsi="Times New Roman" w:cs="Times New Roman"/>
-          <w:b/>
-          <w:sz w:val="24"/>
-          <w:szCs w:val="24"/>
-        </w:rPr>
-        <w:t>BUG FIXES</w:t>
+        <w:t>2</w:t>
+      </w:r>
+    </w:p>
+    <w:p>
+      <w:pPr>
+        <w:spacing w:after="0" w:line="480" w:lineRule="auto"/>
+        <w:rPr>
+          <w:rFonts w:ascii="Times New Roman" w:hAnsi="Times New Roman" w:cs="Times New Roman"/>
+          <w:b/>
+          <w:sz w:val="24"/>
+          <w:szCs w:val="24"/>
+        </w:rPr>
+      </w:pPr>
+      <w:r>
+        <w:rPr>
+          <w:rFonts w:ascii="Times New Roman" w:hAnsi="Times New Roman" w:cs="Times New Roman"/>
+          <w:b/>
+          <w:sz w:val="24"/>
+          <w:szCs w:val="24"/>
+        </w:rPr>
+        <w:t>CHANGING DEPENDENCIES</w:t>
       </w:r>
     </w:p>
     <w:p>
@@ -326,15 +326,7 @@
           <w:sz w:val="24"/>
           <w:szCs w:val="24"/>
         </w:rPr>
-        <w:t xml:space="preserve">Fixed bug </w:t>
-      </w:r>
-      <w:r>
-        <w:rPr>
-          <w:rFonts w:ascii="Times New Roman" w:hAnsi="Times New Roman" w:cs="Times New Roman"/>
-          <w:sz w:val="24"/>
-          <w:szCs w:val="24"/>
-        </w:rPr>
-        <w:t xml:space="preserve">arising when turning off spatial and </w:t>
+        <w:t xml:space="preserve">Requires </w:t>
       </w:r>
       <w:proofErr w:type="spellStart"/>
       <w:r>
@@ -343,7 +335,15 @@
           <w:sz w:val="24"/>
           <w:szCs w:val="24"/>
         </w:rPr>
-        <w:t>spatio</w:t>
+        <w:t>FishStats</w:t>
+      </w:r>
+      <w:r>
+        <w:rPr>
+          <w:rFonts w:ascii="Times New Roman" w:hAnsi="Times New Roman" w:cs="Times New Roman"/>
+          <w:sz w:val="24"/>
+          <w:szCs w:val="24"/>
+        </w:rPr>
+        <w:t>Utils</w:t>
       </w:r>
       <w:proofErr w:type="spellEnd"/>
       <w:r>
@@ -352,153 +352,35 @@
           <w:sz w:val="24"/>
           <w:szCs w:val="24"/>
         </w:rPr>
-        <w:t>-temporal variation in the 2</w:t>
-      </w:r>
-      <w:r>
-        <w:rPr>
-          <w:rFonts w:ascii="Times New Roman" w:hAnsi="Times New Roman" w:cs="Times New Roman"/>
-          <w:sz w:val="24"/>
-          <w:szCs w:val="24"/>
-          <w:vertAlign w:val="superscript"/>
-        </w:rPr>
-        <w:t>nd</w:t>
-      </w:r>
-      <w:r>
-        <w:rPr>
-          <w:rFonts w:ascii="Times New Roman" w:hAnsi="Times New Roman" w:cs="Times New Roman"/>
-          <w:sz w:val="24"/>
-          <w:szCs w:val="24"/>
-        </w:rPr>
-        <w:t xml:space="preserve"> linear predictor, but still including a spatially varying coefficient (SVC) for density or catchability covariates for the 2</w:t>
-      </w:r>
-      <w:r>
-        <w:rPr>
-          <w:rFonts w:ascii="Times New Roman" w:hAnsi="Times New Roman" w:cs="Times New Roman"/>
-          <w:sz w:val="24"/>
-          <w:szCs w:val="24"/>
-          <w:vertAlign w:val="superscript"/>
-        </w:rPr>
-        <w:t>nd</w:t>
-      </w:r>
-      <w:r>
-        <w:rPr>
-          <w:rFonts w:ascii="Times New Roman" w:hAnsi="Times New Roman" w:cs="Times New Roman"/>
-          <w:sz w:val="24"/>
-          <w:szCs w:val="24"/>
-        </w:rPr>
-        <w:t xml:space="preserve"> linear predictor.  In this case, the model mapped off the decorrelation rate parameter (logkappa2), but still used </w:t>
-      </w:r>
-      <w:r>
-        <w:rPr>
-          <w:rFonts w:ascii="Times New Roman" w:hAnsi="Times New Roman" w:cs="Times New Roman"/>
-          <w:sz w:val="24"/>
-          <w:szCs w:val="24"/>
-        </w:rPr>
-        <w:t xml:space="preserve">the </w:t>
-      </w:r>
-      <w:r>
-        <w:rPr>
-          <w:rFonts w:ascii="Times New Roman" w:hAnsi="Times New Roman" w:cs="Times New Roman"/>
-          <w:sz w:val="24"/>
-          <w:szCs w:val="24"/>
-        </w:rPr>
-        <w:t xml:space="preserve">fixed </w:t>
-      </w:r>
-      <w:r>
-        <w:rPr>
-          <w:rFonts w:ascii="Times New Roman" w:hAnsi="Times New Roman" w:cs="Times New Roman"/>
-          <w:sz w:val="24"/>
-          <w:szCs w:val="24"/>
-        </w:rPr>
-        <w:t xml:space="preserve">starting </w:t>
-      </w:r>
-      <w:r>
-        <w:rPr>
-          <w:rFonts w:ascii="Times New Roman" w:hAnsi="Times New Roman" w:cs="Times New Roman"/>
-          <w:sz w:val="24"/>
-          <w:szCs w:val="24"/>
-        </w:rPr>
-        <w:t xml:space="preserve">value in computing the joint likelihood, thus resulting in degraded model performance.  </w:t>
-      </w:r>
-      <w:r>
-        <w:rPr>
-          <w:rFonts w:ascii="Times New Roman" w:hAnsi="Times New Roman" w:cs="Times New Roman"/>
-          <w:sz w:val="24"/>
-          <w:szCs w:val="24"/>
-        </w:rPr>
-        <w:t xml:space="preserve">Thanks to </w:t>
-      </w:r>
-      <w:proofErr w:type="spellStart"/>
-      <w:r>
-        <w:rPr>
-          <w:rFonts w:ascii="Times New Roman" w:hAnsi="Times New Roman" w:cs="Times New Roman"/>
-          <w:sz w:val="24"/>
-          <w:szCs w:val="24"/>
-        </w:rPr>
-        <w:t>Dr.</w:t>
-      </w:r>
-      <w:proofErr w:type="spellEnd"/>
-      <w:r>
-        <w:rPr>
-          <w:rFonts w:ascii="Times New Roman" w:hAnsi="Times New Roman" w:cs="Times New Roman"/>
-          <w:sz w:val="24"/>
-          <w:szCs w:val="24"/>
-        </w:rPr>
-        <w:t xml:space="preserve"> S. Anderson for identifying the bug.  </w:t>
-      </w:r>
-      <w:bookmarkStart w:id="1" w:name="_GoBack"/>
-      <w:bookmarkEnd w:id="1"/>
-    </w:p>
-    <w:p>
-      <w:pPr>
-        <w:spacing w:after="0" w:line="480" w:lineRule="auto"/>
-        <w:rPr>
-          <w:rFonts w:ascii="Times New Roman" w:hAnsi="Times New Roman" w:cs="Times New Roman"/>
-          <w:sz w:val="24"/>
-          <w:szCs w:val="24"/>
-        </w:rPr>
-      </w:pPr>
-    </w:p>
-    <w:p>
-      <w:pPr>
-        <w:spacing w:after="0" w:line="480" w:lineRule="auto"/>
-        <w:rPr>
-          <w:rFonts w:ascii="Times New Roman" w:hAnsi="Times New Roman" w:cs="Times New Roman"/>
-          <w:b/>
-          <w:sz w:val="24"/>
-          <w:szCs w:val="24"/>
-          <w:u w:val="single"/>
-        </w:rPr>
-      </w:pPr>
-      <w:r>
-        <w:rPr>
-          <w:rFonts w:ascii="Times New Roman" w:hAnsi="Times New Roman" w:cs="Times New Roman"/>
-          <w:b/>
-          <w:sz w:val="24"/>
-          <w:szCs w:val="24"/>
-          <w:u w:val="single"/>
-        </w:rPr>
-        <w:t>CHANGES IN VAST 3.11.0</w:t>
-      </w:r>
-    </w:p>
-    <w:p>
-      <w:pPr>
-        <w:spacing w:after="0" w:line="480" w:lineRule="auto"/>
-        <w:rPr>
-          <w:rFonts w:ascii="Times New Roman" w:hAnsi="Times New Roman" w:cs="Times New Roman"/>
-          <w:b/>
-          <w:sz w:val="24"/>
-          <w:szCs w:val="24"/>
-        </w:rPr>
-      </w:pPr>
-      <w:r>
-        <w:rPr>
-          <w:rFonts w:ascii="Times New Roman" w:hAnsi="Times New Roman" w:cs="Times New Roman"/>
-          <w:b/>
-          <w:sz w:val="24"/>
-          <w:szCs w:val="24"/>
-        </w:rPr>
-        <w:t>CHANGING DEPENDENCIES</w:t>
+        <w:t xml:space="preserve"> version &gt;= 2.13.</w:t>
+      </w:r>
+      <w:r>
+        <w:rPr>
+          <w:rFonts w:ascii="Times New Roman" w:hAnsi="Times New Roman" w:cs="Times New Roman"/>
+          <w:sz w:val="24"/>
+          <w:szCs w:val="24"/>
+        </w:rPr>
+        <w:t>1</w:t>
+      </w:r>
+    </w:p>
+    <w:p>
+      <w:pPr>
+        <w:spacing w:after="0" w:line="480" w:lineRule="auto"/>
+        <w:rPr>
+          <w:rFonts w:ascii="Times New Roman" w:hAnsi="Times New Roman" w:cs="Times New Roman"/>
+          <w:b/>
+          <w:sz w:val="24"/>
+          <w:szCs w:val="24"/>
+        </w:rPr>
+      </w:pPr>
+      <w:r>
+        <w:rPr>
+          <w:rFonts w:ascii="Times New Roman" w:hAnsi="Times New Roman" w:cs="Times New Roman"/>
+          <w:b/>
+          <w:sz w:val="24"/>
+          <w:szCs w:val="24"/>
+        </w:rPr>
+        <w:t>BUG FIXES</w:t>
       </w:r>
     </w:p>
     <w:p>
@@ -521,6 +403,352 @@
           <w:sz w:val="24"/>
           <w:szCs w:val="24"/>
         </w:rPr>
+        <w:t>Fixes bug arising from the update from `</w:t>
+      </w:r>
+      <w:proofErr w:type="spellStart"/>
+      <w:r>
+        <w:rPr>
+          <w:rFonts w:ascii="Times New Roman" w:hAnsi="Times New Roman" w:cs="Times New Roman"/>
+          <w:sz w:val="24"/>
+          <w:szCs w:val="24"/>
+        </w:rPr>
+        <w:t>rgdal</w:t>
+      </w:r>
+      <w:proofErr w:type="spellEnd"/>
+      <w:r>
+        <w:rPr>
+          <w:rFonts w:ascii="Times New Roman" w:hAnsi="Times New Roman" w:cs="Times New Roman"/>
+          <w:sz w:val="24"/>
+          <w:szCs w:val="24"/>
+        </w:rPr>
+        <w:t>` to `sf` arising when applying `</w:t>
+      </w:r>
+      <w:proofErr w:type="spellStart"/>
+      <w:r>
+        <w:rPr>
+          <w:rFonts w:ascii="Times New Roman" w:hAnsi="Times New Roman" w:cs="Times New Roman"/>
+          <w:sz w:val="24"/>
+          <w:szCs w:val="24"/>
+        </w:rPr>
+        <w:t>make_extrapolation_info</w:t>
+      </w:r>
+      <w:proofErr w:type="spellEnd"/>
+      <w:r>
+        <w:rPr>
+          <w:rFonts w:ascii="Times New Roman" w:hAnsi="Times New Roman" w:cs="Times New Roman"/>
+          <w:sz w:val="24"/>
+          <w:szCs w:val="24"/>
+        </w:rPr>
+        <w:t xml:space="preserve">` for regions using a </w:t>
+      </w:r>
+      <w:proofErr w:type="spellStart"/>
+      <w:r>
+        <w:rPr>
+          <w:rFonts w:ascii="Times New Roman" w:hAnsi="Times New Roman" w:cs="Times New Roman"/>
+          <w:sz w:val="24"/>
+          <w:szCs w:val="24"/>
+        </w:rPr>
+        <w:t>Datras</w:t>
+      </w:r>
+      <w:proofErr w:type="spellEnd"/>
+      <w:r>
+        <w:rPr>
+          <w:rFonts w:ascii="Times New Roman" w:hAnsi="Times New Roman" w:cs="Times New Roman"/>
+          <w:sz w:val="24"/>
+          <w:szCs w:val="24"/>
+        </w:rPr>
+        <w:t xml:space="preserve"> shapefile for the spatial domain</w:t>
+      </w:r>
+      <w:r>
+        <w:rPr>
+          <w:rFonts w:ascii="Times New Roman" w:hAnsi="Times New Roman" w:cs="Times New Roman"/>
+          <w:sz w:val="24"/>
+          <w:szCs w:val="24"/>
+        </w:rPr>
+        <w:t xml:space="preserve">.  </w:t>
+      </w:r>
+    </w:p>
+    <w:p>
+      <w:pPr>
+        <w:spacing w:after="0" w:line="480" w:lineRule="auto"/>
+        <w:rPr>
+          <w:rFonts w:ascii="Times New Roman" w:hAnsi="Times New Roman" w:cs="Times New Roman"/>
+          <w:sz w:val="24"/>
+          <w:szCs w:val="24"/>
+        </w:rPr>
+      </w:pPr>
+    </w:p>
+    <w:p>
+      <w:pPr>
+        <w:tabs>
+          <w:tab w:val="left" w:pos="5040"/>
+        </w:tabs>
+        <w:spacing w:after="0" w:line="480" w:lineRule="auto"/>
+        <w:rPr>
+          <w:rFonts w:ascii="Times New Roman" w:hAnsi="Times New Roman" w:cs="Times New Roman"/>
+          <w:b/>
+          <w:sz w:val="24"/>
+          <w:szCs w:val="24"/>
+          <w:u w:val="single"/>
+        </w:rPr>
+      </w:pPr>
+      <w:r>
+        <w:rPr>
+          <w:rFonts w:ascii="Times New Roman" w:hAnsi="Times New Roman" w:cs="Times New Roman"/>
+          <w:b/>
+          <w:sz w:val="24"/>
+          <w:szCs w:val="24"/>
+          <w:u w:val="single"/>
+        </w:rPr>
+        <w:t>CHANGES IN VAST 3.11.</w:t>
+      </w:r>
+      <w:r>
+        <w:rPr>
+          <w:rFonts w:ascii="Times New Roman" w:hAnsi="Times New Roman" w:cs="Times New Roman"/>
+          <w:b/>
+          <w:sz w:val="24"/>
+          <w:szCs w:val="24"/>
+          <w:u w:val="single"/>
+        </w:rPr>
+        <w:t>1</w:t>
+      </w:r>
+      <w:bookmarkStart w:id="1" w:name="_GoBack"/>
+      <w:bookmarkEnd w:id="1"/>
+    </w:p>
+    <w:p>
+      <w:pPr>
+        <w:spacing w:after="0" w:line="480" w:lineRule="auto"/>
+        <w:rPr>
+          <w:rFonts w:ascii="Times New Roman" w:hAnsi="Times New Roman" w:cs="Times New Roman"/>
+          <w:b/>
+          <w:sz w:val="24"/>
+          <w:szCs w:val="24"/>
+        </w:rPr>
+      </w:pPr>
+      <w:r>
+        <w:rPr>
+          <w:rFonts w:ascii="Times New Roman" w:hAnsi="Times New Roman" w:cs="Times New Roman"/>
+          <w:b/>
+          <w:sz w:val="24"/>
+          <w:szCs w:val="24"/>
+        </w:rPr>
+        <w:t>BUG FIXES</w:t>
+      </w:r>
+    </w:p>
+    <w:p>
+      <w:pPr>
+        <w:pStyle w:val="ListParagraph"/>
+        <w:numPr>
+          <w:ilvl w:val="0"/>
+          <w:numId w:val="20"/>
+        </w:numPr>
+        <w:spacing w:after="0" w:line="480" w:lineRule="auto"/>
+        <w:rPr>
+          <w:rFonts w:ascii="Times New Roman" w:hAnsi="Times New Roman" w:cs="Times New Roman"/>
+          <w:sz w:val="24"/>
+          <w:szCs w:val="24"/>
+        </w:rPr>
+      </w:pPr>
+      <w:r>
+        <w:rPr>
+          <w:rFonts w:ascii="Times New Roman" w:hAnsi="Times New Roman" w:cs="Times New Roman"/>
+          <w:sz w:val="24"/>
+          <w:szCs w:val="24"/>
+        </w:rPr>
+        <w:t xml:space="preserve">Fixed bug </w:t>
+      </w:r>
+      <w:r>
+        <w:rPr>
+          <w:rFonts w:ascii="Times New Roman" w:hAnsi="Times New Roman" w:cs="Times New Roman"/>
+          <w:sz w:val="24"/>
+          <w:szCs w:val="24"/>
+        </w:rPr>
+        <w:t xml:space="preserve">arising when turning off spatial and </w:t>
+      </w:r>
+      <w:proofErr w:type="spellStart"/>
+      <w:r>
+        <w:rPr>
+          <w:rFonts w:ascii="Times New Roman" w:hAnsi="Times New Roman" w:cs="Times New Roman"/>
+          <w:sz w:val="24"/>
+          <w:szCs w:val="24"/>
+        </w:rPr>
+        <w:t>spatio</w:t>
+      </w:r>
+      <w:proofErr w:type="spellEnd"/>
+      <w:r>
+        <w:rPr>
+          <w:rFonts w:ascii="Times New Roman" w:hAnsi="Times New Roman" w:cs="Times New Roman"/>
+          <w:sz w:val="24"/>
+          <w:szCs w:val="24"/>
+        </w:rPr>
+        <w:t>-temporal variation in the 2</w:t>
+      </w:r>
+      <w:r>
+        <w:rPr>
+          <w:rFonts w:ascii="Times New Roman" w:hAnsi="Times New Roman" w:cs="Times New Roman"/>
+          <w:sz w:val="24"/>
+          <w:szCs w:val="24"/>
+          <w:vertAlign w:val="superscript"/>
+        </w:rPr>
+        <w:t>nd</w:t>
+      </w:r>
+      <w:r>
+        <w:rPr>
+          <w:rFonts w:ascii="Times New Roman" w:hAnsi="Times New Roman" w:cs="Times New Roman"/>
+          <w:sz w:val="24"/>
+          <w:szCs w:val="24"/>
+        </w:rPr>
+        <w:t xml:space="preserve"> linear predictor, but still including a spatially varying coefficient (SVC) for density or catchability covariates for the 2</w:t>
+      </w:r>
+      <w:r>
+        <w:rPr>
+          <w:rFonts w:ascii="Times New Roman" w:hAnsi="Times New Roman" w:cs="Times New Roman"/>
+          <w:sz w:val="24"/>
+          <w:szCs w:val="24"/>
+          <w:vertAlign w:val="superscript"/>
+        </w:rPr>
+        <w:t>nd</w:t>
+      </w:r>
+      <w:r>
+        <w:rPr>
+          <w:rFonts w:ascii="Times New Roman" w:hAnsi="Times New Roman" w:cs="Times New Roman"/>
+          <w:sz w:val="24"/>
+          <w:szCs w:val="24"/>
+        </w:rPr>
+        <w:t xml:space="preserve"> linear predictor.  In this case, the model mapped off the decorrelation rate parameter (logkappa2), but still used </w:t>
+      </w:r>
+      <w:r>
+        <w:rPr>
+          <w:rFonts w:ascii="Times New Roman" w:hAnsi="Times New Roman" w:cs="Times New Roman"/>
+          <w:sz w:val="24"/>
+          <w:szCs w:val="24"/>
+        </w:rPr>
+        <w:t xml:space="preserve">the </w:t>
+      </w:r>
+      <w:r>
+        <w:rPr>
+          <w:rFonts w:ascii="Times New Roman" w:hAnsi="Times New Roman" w:cs="Times New Roman"/>
+          <w:sz w:val="24"/>
+          <w:szCs w:val="24"/>
+        </w:rPr>
+        <w:t xml:space="preserve">fixed </w:t>
+      </w:r>
+      <w:r>
+        <w:rPr>
+          <w:rFonts w:ascii="Times New Roman" w:hAnsi="Times New Roman" w:cs="Times New Roman"/>
+          <w:sz w:val="24"/>
+          <w:szCs w:val="24"/>
+        </w:rPr>
+        <w:t xml:space="preserve">starting </w:t>
+      </w:r>
+      <w:r>
+        <w:rPr>
+          <w:rFonts w:ascii="Times New Roman" w:hAnsi="Times New Roman" w:cs="Times New Roman"/>
+          <w:sz w:val="24"/>
+          <w:szCs w:val="24"/>
+        </w:rPr>
+        <w:t xml:space="preserve">value in computing the joint likelihood, thus resulting in degraded model performance.  </w:t>
+      </w:r>
+      <w:r>
+        <w:rPr>
+          <w:rFonts w:ascii="Times New Roman" w:hAnsi="Times New Roman" w:cs="Times New Roman"/>
+          <w:sz w:val="24"/>
+          <w:szCs w:val="24"/>
+        </w:rPr>
+        <w:t xml:space="preserve">Thanks to </w:t>
+      </w:r>
+      <w:proofErr w:type="spellStart"/>
+      <w:r>
+        <w:rPr>
+          <w:rFonts w:ascii="Times New Roman" w:hAnsi="Times New Roman" w:cs="Times New Roman"/>
+          <w:sz w:val="24"/>
+          <w:szCs w:val="24"/>
+        </w:rPr>
+        <w:t>Dr.</w:t>
+      </w:r>
+      <w:proofErr w:type="spellEnd"/>
+      <w:r>
+        <w:rPr>
+          <w:rFonts w:ascii="Times New Roman" w:hAnsi="Times New Roman" w:cs="Times New Roman"/>
+          <w:sz w:val="24"/>
+          <w:szCs w:val="24"/>
+        </w:rPr>
+        <w:t xml:space="preserve"> S. Anderson for identifying the bug.  </w:t>
+      </w:r>
+    </w:p>
+    <w:p>
+      <w:pPr>
+        <w:spacing w:after="0" w:line="480" w:lineRule="auto"/>
+        <w:rPr>
+          <w:rFonts w:ascii="Times New Roman" w:hAnsi="Times New Roman" w:cs="Times New Roman"/>
+          <w:sz w:val="24"/>
+          <w:szCs w:val="24"/>
+        </w:rPr>
+      </w:pPr>
+    </w:p>
+    <w:p>
+      <w:pPr>
+        <w:spacing w:after="0" w:line="480" w:lineRule="auto"/>
+        <w:rPr>
+          <w:rFonts w:ascii="Times New Roman" w:hAnsi="Times New Roman" w:cs="Times New Roman"/>
+          <w:b/>
+          <w:sz w:val="24"/>
+          <w:szCs w:val="24"/>
+          <w:u w:val="single"/>
+        </w:rPr>
+      </w:pPr>
+      <w:r>
+        <w:rPr>
+          <w:rFonts w:ascii="Times New Roman" w:hAnsi="Times New Roman" w:cs="Times New Roman"/>
+          <w:b/>
+          <w:sz w:val="24"/>
+          <w:szCs w:val="24"/>
+          <w:u w:val="single"/>
+        </w:rPr>
+        <w:t>CHANGES IN VAST 3.11.0</w:t>
+      </w:r>
+    </w:p>
+    <w:p>
+      <w:pPr>
+        <w:spacing w:after="0" w:line="480" w:lineRule="auto"/>
+        <w:rPr>
+          <w:rFonts w:ascii="Times New Roman" w:hAnsi="Times New Roman" w:cs="Times New Roman"/>
+          <w:b/>
+          <w:sz w:val="24"/>
+          <w:szCs w:val="24"/>
+        </w:rPr>
+      </w:pPr>
+      <w:r>
+        <w:rPr>
+          <w:rFonts w:ascii="Times New Roman" w:hAnsi="Times New Roman" w:cs="Times New Roman"/>
+          <w:b/>
+          <w:sz w:val="24"/>
+          <w:szCs w:val="24"/>
+        </w:rPr>
+        <w:lastRenderedPageBreak/>
+        <w:t>CHANGING DEPENDENCIES</w:t>
+      </w:r>
+    </w:p>
+    <w:p>
+      <w:pPr>
+        <w:pStyle w:val="ListParagraph"/>
+        <w:numPr>
+          <w:ilvl w:val="0"/>
+          <w:numId w:val="20"/>
+        </w:numPr>
+        <w:spacing w:after="0" w:line="480" w:lineRule="auto"/>
+        <w:rPr>
+          <w:rFonts w:ascii="Times New Roman" w:hAnsi="Times New Roman" w:cs="Times New Roman"/>
+          <w:sz w:val="24"/>
+          <w:szCs w:val="24"/>
+        </w:rPr>
+      </w:pPr>
+      <w:r>
+        <w:rPr>
+          <w:rFonts w:ascii="Times New Roman" w:hAnsi="Times New Roman" w:cs="Times New Roman"/>
+          <w:sz w:val="24"/>
+          <w:szCs w:val="24"/>
+        </w:rPr>
         <w:t xml:space="preserve">Requires </w:t>
       </w:r>
       <w:proofErr w:type="spellStart"/>
@@ -1109,6 +1337,7 @@
           <w:sz w:val="24"/>
           <w:szCs w:val="24"/>
         </w:rPr>
+        <w:lastRenderedPageBreak/>
         <w:t>Adding plotting function `</w:t>
       </w:r>
       <w:proofErr w:type="spellStart"/>
@@ -1291,16 +1520,7 @@
           <w:sz w:val="24"/>
           <w:szCs w:val="24"/>
         </w:rPr>
-        <w:t xml:space="preserve"> in space and time, and then plots this.  The normal-</w:t>
-      </w:r>
-      <w:r>
-        <w:rPr>
-          <w:rFonts w:ascii="Times New Roman" w:hAnsi="Times New Roman" w:cs="Times New Roman"/>
-          <w:sz w:val="24"/>
-          <w:szCs w:val="24"/>
-        </w:rPr>
-        <w:lastRenderedPageBreak/>
-        <w:t xml:space="preserve">transformed residual </w:t>
+        <w:t xml:space="preserve"> in space and time, and then plots this.  The normal-transformed residual </w:t>
       </w:r>
       <w:proofErr w:type="spellStart"/>
       <w:r>
@@ -1652,6 +1872,7 @@
           <w:szCs w:val="24"/>
           <w:u w:val="single"/>
         </w:rPr>
+        <w:lastRenderedPageBreak/>
         <w:t>CHANGES IN VAST 3.9.1</w:t>
       </w:r>
     </w:p>
@@ -1769,7 +1990,6 @@
           <w:sz w:val="24"/>
           <w:szCs w:val="24"/>
         </w:rPr>
-        <w:lastRenderedPageBreak/>
         <w:t>CHANGING DEPENDENCIES</w:t>
       </w:r>
     </w:p>
@@ -2236,6 +2456,7 @@
           <w:sz w:val="24"/>
           <w:szCs w:val="24"/>
         </w:rPr>
+        <w:lastRenderedPageBreak/>
         <w:t>Update .</w:t>
       </w:r>
       <w:proofErr w:type="spellStart"/>
@@ -2474,7 +2695,6 @@
           <w:sz w:val="24"/>
           <w:szCs w:val="24"/>
         </w:rPr>
-        <w:lastRenderedPageBreak/>
         <w:t>NEW FEATURES</w:t>
       </w:r>
     </w:p>
@@ -2754,7 +2974,16 @@
           <w:sz w:val="24"/>
           <w:szCs w:val="24"/>
         </w:rPr>
-        <w:t>,]=4` or `X2config_cp[,]=4`, which replaces a given covariate with the sum of both temporal terms (beta1+beta2) and then estimates a zero-</w:t>
+        <w:t xml:space="preserve">,]=4` or `X2config_cp[,]=4`, which replaces a given covariate with the sum of both temporal </w:t>
+      </w:r>
+      <w:r>
+        <w:rPr>
+          <w:rFonts w:ascii="Times New Roman" w:hAnsi="Times New Roman" w:cs="Times New Roman"/>
+          <w:sz w:val="24"/>
+          <w:szCs w:val="24"/>
+        </w:rPr>
+        <w:lastRenderedPageBreak/>
+        <w:t>terms (beta1+beta2) and then estimates a zero-</w:t>
       </w:r>
       <w:proofErr w:type="spellStart"/>
       <w:r>
@@ -2916,16 +3145,7 @@
           <w:sz w:val="24"/>
           <w:szCs w:val="24"/>
         </w:rPr>
-        <w:t xml:space="preserve">; if these </w:t>
-      </w:r>
-      <w:r>
-        <w:rPr>
-          <w:rFonts w:ascii="Times New Roman" w:hAnsi="Times New Roman" w:cs="Times New Roman"/>
-          <w:sz w:val="24"/>
-          <w:szCs w:val="24"/>
-        </w:rPr>
-        <w:lastRenderedPageBreak/>
-        <w:t xml:space="preserve">inputs are missing an explicit </w:t>
+        <w:t xml:space="preserve">; if these inputs are missing an explicit </w:t>
       </w:r>
       <w:proofErr w:type="gramStart"/>
       <w:r>
@@ -3328,6 +3548,7 @@
           <w:sz w:val="24"/>
           <w:szCs w:val="24"/>
         </w:rPr>
+        <w:lastRenderedPageBreak/>
         <w:t>CHANGING DEPENDENCIES</w:t>
       </w:r>
     </w:p>
@@ -3447,7 +3668,6 @@
           <w:sz w:val="24"/>
           <w:szCs w:val="24"/>
         </w:rPr>
-        <w:lastRenderedPageBreak/>
         <w:t>Improve `predict` feature added in release 3.6.0 including</w:t>
       </w:r>
       <w:proofErr w:type="gramStart"/>
@@ -3798,6 +4018,7 @@
           <w:sz w:val="24"/>
           <w:szCs w:val="24"/>
         </w:rPr>
+        <w:lastRenderedPageBreak/>
         <w:t>Update `map` object which was generated incorrectly for several topics related to backwards compatibility, as well as for some types of spatially varying coefficient model.</w:t>
       </w:r>
     </w:p>
@@ -3919,7 +4140,6 @@
           <w:sz w:val="24"/>
           <w:szCs w:val="24"/>
         </w:rPr>
-        <w:lastRenderedPageBreak/>
         <w:t>NEW FEATURES</w:t>
       </w:r>
     </w:p>
@@ -4167,7 +4387,16 @@
           <w:sz w:val="24"/>
           <w:szCs w:val="24"/>
         </w:rPr>
-        <w:t>.  A new option `</w:t>
+        <w:t xml:space="preserve">.  A new option </w:t>
+      </w:r>
+      <w:r>
+        <w:rPr>
+          <w:rFonts w:ascii="Times New Roman" w:hAnsi="Times New Roman" w:cs="Times New Roman"/>
+          <w:sz w:val="24"/>
+          <w:szCs w:val="24"/>
+        </w:rPr>
+        <w:lastRenderedPageBreak/>
+        <w:t>`</w:t>
       </w:r>
       <w:proofErr w:type="spellStart"/>
       <w:r>
@@ -4266,7 +4495,6 @@
           <w:sz w:val="24"/>
           <w:szCs w:val="24"/>
         </w:rPr>
-        <w:lastRenderedPageBreak/>
         <w:t>Update `</w:t>
       </w:r>
       <w:proofErr w:type="spellStart"/>
@@ -4562,6 +4790,7 @@
           <w:sz w:val="24"/>
           <w:szCs w:val="24"/>
         </w:rPr>
+        <w:lastRenderedPageBreak/>
         <w:t>CHANGING DEPENDENCIES</w:t>
       </w:r>
     </w:p>
@@ -4681,7 +4910,6 @@
           <w:sz w:val="24"/>
           <w:szCs w:val="24"/>
         </w:rPr>
-        <w:lastRenderedPageBreak/>
         <w:t>Added a feature for barrier-SPDE, where vertices of the SPDE mesh that occur over land have a correlation of zero with nearby vertices.</w:t>
       </w:r>
     </w:p>
@@ -8430,7 +8658,7 @@
 </file>
 
 <file path=customXml/itemProps1.xml><?xml version="1.0" encoding="utf-8"?>
-<ds:datastoreItem xmlns:ds="http://schemas.openxmlformats.org/officeDocument/2006/customXml" ds:itemID="{55986438-822F-44FD-BA45-F094A19D253C}">
+<ds:datastoreItem xmlns:ds="http://schemas.openxmlformats.org/officeDocument/2006/customXml" ds:itemID="{B28EE521-8B87-458B-BB6D-871001576E69}">
   <ds:schemaRefs>
     <ds:schemaRef ds:uri="http://schemas.openxmlformats.org/officeDocument/2006/bibliography"/>
   </ds:schemaRefs>

</xml_diff>

<commit_message>
merge FishStatsUtils into VAST
</commit_message>
<xml_diff>
--- a/manual/NEWS.docx
+++ b/manual/NEWS.docx
@@ -25,7 +25,7 @@
           <w:szCs w:val="28"/>
         </w:rPr>
         <w:tab/>
-        <w:t>NEWS for VAST 3.</w:t>
+        <w:t xml:space="preserve">NEWS for VAST </w:t>
       </w:r>
       <w:r>
         <w:rPr>
@@ -34,8 +34,30 @@
           <w:sz w:val="28"/>
           <w:szCs w:val="28"/>
         </w:rPr>
-        <w:t>11</w:t>
-      </w:r>
+        <w:t>4.0.0</w:t>
+      </w:r>
+      <w:bookmarkStart w:id="1" w:name="_GoBack"/>
+      <w:bookmarkEnd w:id="1"/>
+    </w:p>
+    <w:p>
+      <w:pPr>
+        <w:spacing w:after="0" w:line="480" w:lineRule="auto"/>
+        <w:rPr>
+          <w:rFonts w:ascii="Times New Roman" w:hAnsi="Times New Roman" w:cs="Times New Roman"/>
+          <w:sz w:val="24"/>
+          <w:szCs w:val="24"/>
+        </w:rPr>
+      </w:pPr>
+    </w:p>
+    <w:p>
+      <w:pPr>
+        <w:spacing w:after="0" w:line="480" w:lineRule="auto"/>
+        <w:rPr>
+          <w:rFonts w:ascii="Times New Roman" w:hAnsi="Times New Roman" w:cs="Times New Roman"/>
+          <w:sz w:val="24"/>
+          <w:szCs w:val="24"/>
+        </w:rPr>
+      </w:pPr>
       <w:r>
         <w:rPr>
           <w:rFonts w:ascii="Times New Roman" w:hAnsi="Times New Roman" w:cs="Times New Roman"/>
@@ -43,7 +65,15 @@
           <w:sz w:val="28"/>
           <w:szCs w:val="28"/>
         </w:rPr>
-        <w:t>.</w:t>
+        <w:t>Purpose</w:t>
+      </w:r>
+      <w:r>
+        <w:rPr>
+          <w:rFonts w:ascii="Times New Roman" w:hAnsi="Times New Roman" w:cs="Times New Roman"/>
+          <w:sz w:val="24"/>
+          <w:szCs w:val="24"/>
+        </w:rPr>
+        <w:t xml:space="preserve"> </w:t>
       </w:r>
       <w:r>
         <w:rPr>
@@ -52,61 +82,6 @@
           <w:sz w:val="28"/>
           <w:szCs w:val="28"/>
         </w:rPr>
-        <w:t>3</w:t>
-      </w:r>
-      <w:r>
-        <w:rPr>
-          <w:rFonts w:ascii="Times New Roman" w:hAnsi="Times New Roman" w:cs="Times New Roman"/>
-          <w:b/>
-          <w:sz w:val="28"/>
-          <w:szCs w:val="28"/>
-        </w:rPr>
-        <w:tab/>
-      </w:r>
-    </w:p>
-    <w:p>
-      <w:pPr>
-        <w:spacing w:after="0" w:line="480" w:lineRule="auto"/>
-        <w:rPr>
-          <w:rFonts w:ascii="Times New Roman" w:hAnsi="Times New Roman" w:cs="Times New Roman"/>
-          <w:sz w:val="24"/>
-          <w:szCs w:val="24"/>
-        </w:rPr>
-      </w:pPr>
-    </w:p>
-    <w:p>
-      <w:pPr>
-        <w:spacing w:after="0" w:line="480" w:lineRule="auto"/>
-        <w:rPr>
-          <w:rFonts w:ascii="Times New Roman" w:hAnsi="Times New Roman" w:cs="Times New Roman"/>
-          <w:sz w:val="24"/>
-          <w:szCs w:val="24"/>
-        </w:rPr>
-      </w:pPr>
-      <w:r>
-        <w:rPr>
-          <w:rFonts w:ascii="Times New Roman" w:hAnsi="Times New Roman" w:cs="Times New Roman"/>
-          <w:b/>
-          <w:sz w:val="28"/>
-          <w:szCs w:val="28"/>
-        </w:rPr>
-        <w:t>Purpose</w:t>
-      </w:r>
-      <w:r>
-        <w:rPr>
-          <w:rFonts w:ascii="Times New Roman" w:hAnsi="Times New Roman" w:cs="Times New Roman"/>
-          <w:sz w:val="24"/>
-          <w:szCs w:val="24"/>
-        </w:rPr>
-        <w:t xml:space="preserve"> </w:t>
-      </w:r>
-      <w:r>
-        <w:rPr>
-          <w:rFonts w:ascii="Times New Roman" w:hAnsi="Times New Roman" w:cs="Times New Roman"/>
-          <w:b/>
-          <w:sz w:val="28"/>
-          <w:szCs w:val="28"/>
-        </w:rPr>
         <w:t>of document</w:t>
       </w:r>
       <w:r>
@@ -207,41 +182,13 @@
         </w:rPr>
         <w:t xml:space="preserve">package </w:t>
       </w:r>
-      <w:proofErr w:type="spellStart"/>
-      <w:r>
-        <w:rPr>
-          <w:rFonts w:ascii="Times New Roman" w:hAnsi="Times New Roman" w:cs="Times New Roman"/>
-          <w:sz w:val="24"/>
-          <w:szCs w:val="24"/>
-        </w:rPr>
-        <w:t>FishStatsUtils</w:t>
-      </w:r>
-      <w:proofErr w:type="spellEnd"/>
-      <w:r>
-        <w:rPr>
-          <w:rFonts w:ascii="Times New Roman" w:hAnsi="Times New Roman" w:cs="Times New Roman"/>
-          <w:sz w:val="24"/>
-          <w:szCs w:val="24"/>
-        </w:rPr>
-        <w:t xml:space="preserve">, and this document therefore lists new features, bug fixes, deprecated features, and other changes occurring via edits to both VAST and </w:t>
-      </w:r>
-      <w:proofErr w:type="spellStart"/>
-      <w:r>
-        <w:rPr>
-          <w:rFonts w:ascii="Times New Roman" w:hAnsi="Times New Roman" w:cs="Times New Roman"/>
-          <w:sz w:val="24"/>
-          <w:szCs w:val="24"/>
-        </w:rPr>
-        <w:t>FishStatsUtils</w:t>
-      </w:r>
-      <w:proofErr w:type="spellEnd"/>
-      <w:r>
-        <w:rPr>
-          <w:rFonts w:ascii="Times New Roman" w:hAnsi="Times New Roman" w:cs="Times New Roman"/>
-          <w:sz w:val="24"/>
-          <w:szCs w:val="24"/>
-        </w:rPr>
-        <w:t>.</w:t>
+      <w:r>
+        <w:rPr>
+          <w:rFonts w:ascii="Times New Roman" w:hAnsi="Times New Roman" w:cs="Times New Roman"/>
+          <w:sz w:val="24"/>
+          <w:szCs w:val="24"/>
+        </w:rPr>
+        <w:t>FishStatsUtils, and this document therefore lists new features, bug fixes, deprecated features, and other changes occurring via edits to both VAST and FishStatsUtils.</w:t>
       </w:r>
     </w:p>
     <w:p>
@@ -273,17 +220,7 @@
           <w:szCs w:val="24"/>
           <w:u w:val="single"/>
         </w:rPr>
-        <w:t>CHANGES IN VAST 3.11.</w:t>
-      </w:r>
-      <w:r>
-        <w:rPr>
-          <w:rFonts w:ascii="Times New Roman" w:hAnsi="Times New Roman" w:cs="Times New Roman"/>
-          <w:b/>
-          <w:sz w:val="24"/>
-          <w:szCs w:val="24"/>
-          <w:u w:val="single"/>
-        </w:rPr>
-        <w:t>3</w:t>
+        <w:t>CHANGES IN VAST 4.0.0</w:t>
       </w:r>
     </w:p>
     <w:p>
@@ -326,41 +263,27 @@
           <w:sz w:val="24"/>
           <w:szCs w:val="24"/>
         </w:rPr>
-        <w:t xml:space="preserve">Requires </w:t>
-      </w:r>
-      <w:proofErr w:type="spellStart"/>
-      <w:r>
-        <w:rPr>
-          <w:rFonts w:ascii="Times New Roman" w:hAnsi="Times New Roman" w:cs="Times New Roman"/>
-          <w:sz w:val="24"/>
-          <w:szCs w:val="24"/>
-        </w:rPr>
-        <w:t>FishStats</w:t>
-      </w:r>
-      <w:r>
-        <w:rPr>
-          <w:rFonts w:ascii="Times New Roman" w:hAnsi="Times New Roman" w:cs="Times New Roman"/>
-          <w:sz w:val="24"/>
-          <w:szCs w:val="24"/>
-        </w:rPr>
-        <w:t>Utils</w:t>
-      </w:r>
-      <w:proofErr w:type="spellEnd"/>
-      <w:r>
-        <w:rPr>
-          <w:rFonts w:ascii="Times New Roman" w:hAnsi="Times New Roman" w:cs="Times New Roman"/>
-          <w:sz w:val="24"/>
-          <w:szCs w:val="24"/>
-        </w:rPr>
-        <w:t xml:space="preserve"> version &gt;= 2.13.</w:t>
-      </w:r>
-      <w:r>
-        <w:rPr>
-          <w:rFonts w:ascii="Times New Roman" w:hAnsi="Times New Roman" w:cs="Times New Roman"/>
-          <w:sz w:val="24"/>
-          <w:szCs w:val="24"/>
-        </w:rPr>
-        <w:t>2</w:t>
+        <w:t>Merge all functions and data from FishStatsUtils into VAST, and eliminate dependency on FishStatsUtils</w:t>
+      </w:r>
+    </w:p>
+    <w:p>
+      <w:pPr>
+        <w:spacing w:after="0" w:line="480" w:lineRule="auto"/>
+        <w:rPr>
+          <w:rFonts w:ascii="Times New Roman" w:hAnsi="Times New Roman" w:cs="Times New Roman"/>
+          <w:b/>
+          <w:sz w:val="24"/>
+          <w:szCs w:val="24"/>
+        </w:rPr>
+      </w:pPr>
+      <w:r>
+        <w:rPr>
+          <w:rFonts w:ascii="Times New Roman" w:hAnsi="Times New Roman" w:cs="Times New Roman"/>
+          <w:b/>
+          <w:sz w:val="24"/>
+          <w:szCs w:val="24"/>
+        </w:rPr>
+        <w:t>BUG FIXES</w:t>
       </w:r>
     </w:p>
     <w:p>
@@ -383,109 +306,77 @@
           <w:sz w:val="24"/>
           <w:szCs w:val="24"/>
         </w:rPr>
-        <w:t xml:space="preserve">Incorporate necessary functions from </w:t>
-      </w:r>
-      <w:proofErr w:type="spellStart"/>
-      <w:r>
-        <w:rPr>
-          <w:rFonts w:ascii="Times New Roman" w:hAnsi="Times New Roman" w:cs="Times New Roman"/>
-          <w:sz w:val="24"/>
-          <w:szCs w:val="24"/>
-        </w:rPr>
-        <w:t>TMBhelper</w:t>
-      </w:r>
-      <w:proofErr w:type="spellEnd"/>
-      <w:r>
-        <w:rPr>
-          <w:rFonts w:ascii="Times New Roman" w:hAnsi="Times New Roman" w:cs="Times New Roman"/>
-          <w:sz w:val="24"/>
-          <w:szCs w:val="24"/>
-        </w:rPr>
-        <w:t xml:space="preserve"> and </w:t>
-      </w:r>
-      <w:proofErr w:type="spellStart"/>
-      <w:r>
-        <w:rPr>
-          <w:rFonts w:ascii="Times New Roman" w:hAnsi="Times New Roman" w:cs="Times New Roman"/>
-          <w:sz w:val="24"/>
-          <w:szCs w:val="24"/>
-        </w:rPr>
-        <w:t>ThorsonUtilities</w:t>
-      </w:r>
-      <w:proofErr w:type="spellEnd"/>
-      <w:r>
-        <w:rPr>
-          <w:rFonts w:ascii="Times New Roman" w:hAnsi="Times New Roman" w:cs="Times New Roman"/>
-          <w:sz w:val="24"/>
-          <w:szCs w:val="24"/>
-        </w:rPr>
-        <w:t xml:space="preserve"> into VAST and </w:t>
-      </w:r>
-      <w:proofErr w:type="spellStart"/>
-      <w:r>
-        <w:rPr>
-          <w:rFonts w:ascii="Times New Roman" w:hAnsi="Times New Roman" w:cs="Times New Roman"/>
-          <w:sz w:val="24"/>
-          <w:szCs w:val="24"/>
-        </w:rPr>
-        <w:t>FishStatsUtils</w:t>
-      </w:r>
-      <w:proofErr w:type="spellEnd"/>
-      <w:r>
-        <w:rPr>
-          <w:rFonts w:ascii="Times New Roman" w:hAnsi="Times New Roman" w:cs="Times New Roman"/>
-          <w:sz w:val="24"/>
-          <w:szCs w:val="24"/>
-        </w:rPr>
-        <w:t xml:space="preserve">, and eliminate dependency upon </w:t>
-      </w:r>
-      <w:proofErr w:type="spellStart"/>
-      <w:r>
-        <w:rPr>
-          <w:rFonts w:ascii="Times New Roman" w:hAnsi="Times New Roman" w:cs="Times New Roman"/>
-          <w:sz w:val="24"/>
-          <w:szCs w:val="24"/>
-        </w:rPr>
-        <w:t>TMBhelper</w:t>
-      </w:r>
-      <w:proofErr w:type="spellEnd"/>
-      <w:r>
-        <w:rPr>
-          <w:rFonts w:ascii="Times New Roman" w:hAnsi="Times New Roman" w:cs="Times New Roman"/>
-          <w:sz w:val="24"/>
-          <w:szCs w:val="24"/>
-        </w:rPr>
-        <w:t xml:space="preserve"> and </w:t>
-      </w:r>
-      <w:proofErr w:type="spellStart"/>
-      <w:r>
-        <w:rPr>
-          <w:rFonts w:ascii="Times New Roman" w:hAnsi="Times New Roman" w:cs="Times New Roman"/>
-          <w:sz w:val="24"/>
-          <w:szCs w:val="24"/>
-        </w:rPr>
-        <w:t>ThorsonUtilities</w:t>
-      </w:r>
-      <w:proofErr w:type="spellEnd"/>
-    </w:p>
-    <w:p>
-      <w:pPr>
-        <w:spacing w:after="0" w:line="480" w:lineRule="auto"/>
-        <w:rPr>
-          <w:rFonts w:ascii="Times New Roman" w:hAnsi="Times New Roman" w:cs="Times New Roman"/>
-          <w:b/>
-          <w:sz w:val="24"/>
-          <w:szCs w:val="24"/>
-        </w:rPr>
-      </w:pPr>
-      <w:r>
-        <w:rPr>
-          <w:rFonts w:ascii="Times New Roman" w:hAnsi="Times New Roman" w:cs="Times New Roman"/>
-          <w:b/>
-          <w:sz w:val="24"/>
-          <w:szCs w:val="24"/>
-        </w:rPr>
-        <w:t>BUG FIXES</w:t>
+        <w:t xml:space="preserve">Fixes bug </w:t>
+      </w:r>
+      <w:r>
+        <w:rPr>
+          <w:rFonts w:ascii="Times New Roman" w:hAnsi="Times New Roman" w:cs="Times New Roman"/>
+          <w:sz w:val="24"/>
+          <w:szCs w:val="24"/>
+        </w:rPr>
+        <w:t>in `plot_clusters`</w:t>
+      </w:r>
+    </w:p>
+    <w:p>
+      <w:pPr>
+        <w:spacing w:after="0" w:line="480" w:lineRule="auto"/>
+        <w:rPr>
+          <w:rFonts w:ascii="Times New Roman" w:hAnsi="Times New Roman" w:cs="Times New Roman"/>
+          <w:sz w:val="24"/>
+          <w:szCs w:val="24"/>
+        </w:rPr>
+      </w:pPr>
+    </w:p>
+    <w:p>
+      <w:pPr>
+        <w:spacing w:after="0" w:line="480" w:lineRule="auto"/>
+        <w:rPr>
+          <w:rFonts w:ascii="Times New Roman" w:hAnsi="Times New Roman" w:cs="Times New Roman"/>
+          <w:sz w:val="24"/>
+          <w:szCs w:val="24"/>
+        </w:rPr>
+      </w:pPr>
+    </w:p>
+    <w:p>
+      <w:pPr>
+        <w:spacing w:after="0" w:line="480" w:lineRule="auto"/>
+        <w:rPr>
+          <w:rFonts w:ascii="Times New Roman" w:hAnsi="Times New Roman" w:cs="Times New Roman"/>
+          <w:b/>
+          <w:sz w:val="24"/>
+          <w:szCs w:val="24"/>
+          <w:u w:val="single"/>
+        </w:rPr>
+      </w:pPr>
+      <w:r>
+        <w:rPr>
+          <w:rFonts w:ascii="Times New Roman" w:hAnsi="Times New Roman" w:cs="Times New Roman"/>
+          <w:b/>
+          <w:sz w:val="24"/>
+          <w:szCs w:val="24"/>
+          <w:u w:val="single"/>
+        </w:rPr>
+        <w:t>CHANGES IN VAST 3.11.3</w:t>
+      </w:r>
+    </w:p>
+    <w:p>
+      <w:pPr>
+        <w:spacing w:after="0" w:line="480" w:lineRule="auto"/>
+        <w:rPr>
+          <w:rFonts w:ascii="Times New Roman" w:hAnsi="Times New Roman" w:cs="Times New Roman"/>
+          <w:b/>
+          <w:sz w:val="24"/>
+          <w:szCs w:val="24"/>
+        </w:rPr>
+      </w:pPr>
+      <w:r>
+        <w:rPr>
+          <w:rFonts w:ascii="Times New Roman" w:hAnsi="Times New Roman" w:cs="Times New Roman"/>
+          <w:b/>
+          <w:sz w:val="24"/>
+          <w:szCs w:val="24"/>
+        </w:rPr>
+        <w:t>CHANGING DEPENDENCIES</w:t>
       </w:r>
     </w:p>
     <w:p>
@@ -508,95 +399,15 @@
           <w:sz w:val="24"/>
           <w:szCs w:val="24"/>
         </w:rPr>
-        <w:t xml:space="preserve">Fixes bug </w:t>
-      </w:r>
-      <w:r>
-        <w:rPr>
-          <w:rFonts w:ascii="Times New Roman" w:hAnsi="Times New Roman" w:cs="Times New Roman"/>
-          <w:sz w:val="24"/>
-          <w:szCs w:val="24"/>
-        </w:rPr>
-        <w:t>where `</w:t>
-      </w:r>
-      <w:proofErr w:type="spellStart"/>
-      <w:r>
-        <w:rPr>
-          <w:rFonts w:ascii="Times New Roman" w:hAnsi="Times New Roman" w:cs="Times New Roman"/>
-          <w:sz w:val="24"/>
-          <w:szCs w:val="24"/>
-        </w:rPr>
-        <w:t>combine_extrapolation_info</w:t>
-      </w:r>
-      <w:proofErr w:type="spellEnd"/>
-      <w:r>
-        <w:rPr>
-          <w:rFonts w:ascii="Times New Roman" w:hAnsi="Times New Roman" w:cs="Times New Roman"/>
-          <w:sz w:val="24"/>
-          <w:szCs w:val="24"/>
-        </w:rPr>
-        <w:t xml:space="preserve"> </w:t>
-      </w:r>
-      <w:r>
-        <w:rPr>
-          <w:rFonts w:ascii="Times New Roman" w:hAnsi="Times New Roman" w:cs="Times New Roman"/>
-          <w:sz w:val="24"/>
-          <w:szCs w:val="24"/>
-        </w:rPr>
-        <w:t>` didn’t work given previous updates in using the units package</w:t>
-      </w:r>
-    </w:p>
-    <w:p>
-      <w:pPr>
-        <w:spacing w:after="0" w:line="480" w:lineRule="auto"/>
-        <w:rPr>
-          <w:rFonts w:ascii="Times New Roman" w:hAnsi="Times New Roman" w:cs="Times New Roman"/>
-          <w:sz w:val="24"/>
-          <w:szCs w:val="24"/>
-        </w:rPr>
-      </w:pPr>
-      <w:bookmarkStart w:id="1" w:name="_GoBack"/>
-      <w:bookmarkEnd w:id="1"/>
-    </w:p>
-    <w:p>
-      <w:pPr>
-        <w:spacing w:after="0" w:line="480" w:lineRule="auto"/>
-        <w:rPr>
-          <w:rFonts w:ascii="Times New Roman" w:hAnsi="Times New Roman" w:cs="Times New Roman"/>
-          <w:b/>
-          <w:sz w:val="24"/>
-          <w:szCs w:val="24"/>
-          <w:u w:val="single"/>
-        </w:rPr>
-      </w:pPr>
-      <w:r>
-        <w:rPr>
-          <w:rFonts w:ascii="Times New Roman" w:hAnsi="Times New Roman" w:cs="Times New Roman"/>
-          <w:b/>
-          <w:sz w:val="24"/>
-          <w:szCs w:val="24"/>
-          <w:u w:val="single"/>
-        </w:rPr>
-        <w:t>CHANGES IN VAST 3.11.2</w:t>
-      </w:r>
-    </w:p>
-    <w:p>
-      <w:pPr>
-        <w:spacing w:after="0" w:line="480" w:lineRule="auto"/>
-        <w:rPr>
-          <w:rFonts w:ascii="Times New Roman" w:hAnsi="Times New Roman" w:cs="Times New Roman"/>
-          <w:b/>
-          <w:sz w:val="24"/>
-          <w:szCs w:val="24"/>
-        </w:rPr>
-      </w:pPr>
-      <w:r>
-        <w:rPr>
-          <w:rFonts w:ascii="Times New Roman" w:hAnsi="Times New Roman" w:cs="Times New Roman"/>
-          <w:b/>
-          <w:sz w:val="24"/>
-          <w:szCs w:val="24"/>
-        </w:rPr>
-        <w:t>CHANGING DEPENDENCIES</w:t>
+        <w:t>Requires FishStats</w:t>
+      </w:r>
+      <w:r>
+        <w:rPr>
+          <w:rFonts w:ascii="Times New Roman" w:hAnsi="Times New Roman" w:cs="Times New Roman"/>
+          <w:sz w:val="24"/>
+          <w:szCs w:val="24"/>
+        </w:rPr>
+        <w:t>Utils version &gt;= 2.13.2</w:t>
       </w:r>
     </w:p>
     <w:p>
@@ -619,33 +430,7 @@
           <w:sz w:val="24"/>
           <w:szCs w:val="24"/>
         </w:rPr>
-        <w:t xml:space="preserve">Requires </w:t>
-      </w:r>
-      <w:proofErr w:type="spellStart"/>
-      <w:r>
-        <w:rPr>
-          <w:rFonts w:ascii="Times New Roman" w:hAnsi="Times New Roman" w:cs="Times New Roman"/>
-          <w:sz w:val="24"/>
-          <w:szCs w:val="24"/>
-        </w:rPr>
-        <w:t>FishStats</w:t>
-      </w:r>
-      <w:r>
-        <w:rPr>
-          <w:rFonts w:ascii="Times New Roman" w:hAnsi="Times New Roman" w:cs="Times New Roman"/>
-          <w:sz w:val="24"/>
-          <w:szCs w:val="24"/>
-        </w:rPr>
-        <w:t>Utils</w:t>
-      </w:r>
-      <w:proofErr w:type="spellEnd"/>
-      <w:r>
-        <w:rPr>
-          <w:rFonts w:ascii="Times New Roman" w:hAnsi="Times New Roman" w:cs="Times New Roman"/>
-          <w:sz w:val="24"/>
-          <w:szCs w:val="24"/>
-        </w:rPr>
-        <w:t xml:space="preserve"> version &gt;= 2.13.1</w:t>
+        <w:t>Incorporate necessary functions from TMBhelper and ThorsonUtilities into VAST and FishStatsUtils, and eliminate dependency upon TMBhelper and ThorsonUtilities</w:t>
       </w:r>
     </w:p>
     <w:p>
@@ -688,86 +473,21 @@
           <w:sz w:val="24"/>
           <w:szCs w:val="24"/>
         </w:rPr>
-        <w:t>Fixes bug arising from the update from `</w:t>
-      </w:r>
-      <w:proofErr w:type="spellStart"/>
-      <w:r>
-        <w:rPr>
-          <w:rFonts w:ascii="Times New Roman" w:hAnsi="Times New Roman" w:cs="Times New Roman"/>
-          <w:sz w:val="24"/>
-          <w:szCs w:val="24"/>
-        </w:rPr>
-        <w:t>rgdal</w:t>
-      </w:r>
-      <w:proofErr w:type="spellEnd"/>
-      <w:r>
-        <w:rPr>
-          <w:rFonts w:ascii="Times New Roman" w:hAnsi="Times New Roman" w:cs="Times New Roman"/>
-          <w:sz w:val="24"/>
-          <w:szCs w:val="24"/>
-        </w:rPr>
-        <w:t>` to `sf` arising when applying `</w:t>
-      </w:r>
-      <w:proofErr w:type="spellStart"/>
-      <w:r>
-        <w:rPr>
-          <w:rFonts w:ascii="Times New Roman" w:hAnsi="Times New Roman" w:cs="Times New Roman"/>
-          <w:sz w:val="24"/>
-          <w:szCs w:val="24"/>
-        </w:rPr>
-        <w:t>make_extrapolation_info</w:t>
-      </w:r>
-      <w:proofErr w:type="spellEnd"/>
-      <w:r>
-        <w:rPr>
-          <w:rFonts w:ascii="Times New Roman" w:hAnsi="Times New Roman" w:cs="Times New Roman"/>
-          <w:sz w:val="24"/>
-          <w:szCs w:val="24"/>
-        </w:rPr>
-        <w:t xml:space="preserve">` for regions using a </w:t>
-      </w:r>
-      <w:proofErr w:type="spellStart"/>
-      <w:r>
-        <w:rPr>
-          <w:rFonts w:ascii="Times New Roman" w:hAnsi="Times New Roman" w:cs="Times New Roman"/>
-          <w:sz w:val="24"/>
-          <w:szCs w:val="24"/>
-        </w:rPr>
-        <w:t>Datras</w:t>
-      </w:r>
-      <w:proofErr w:type="spellEnd"/>
-      <w:r>
-        <w:rPr>
-          <w:rFonts w:ascii="Times New Roman" w:hAnsi="Times New Roman" w:cs="Times New Roman"/>
-          <w:sz w:val="24"/>
-          <w:szCs w:val="24"/>
-        </w:rPr>
-        <w:t xml:space="preserve"> shapefile for the spatial domain</w:t>
-      </w:r>
-      <w:r>
-        <w:rPr>
-          <w:rFonts w:ascii="Times New Roman" w:hAnsi="Times New Roman" w:cs="Times New Roman"/>
-          <w:sz w:val="24"/>
-          <w:szCs w:val="24"/>
-        </w:rPr>
-        <w:t xml:space="preserve">.  </w:t>
-      </w:r>
-    </w:p>
-    <w:p>
-      <w:pPr>
-        <w:spacing w:after="0" w:line="480" w:lineRule="auto"/>
-        <w:rPr>
-          <w:rFonts w:ascii="Times New Roman" w:hAnsi="Times New Roman" w:cs="Times New Roman"/>
-          <w:sz w:val="24"/>
-          <w:szCs w:val="24"/>
-        </w:rPr>
-      </w:pPr>
-    </w:p>
-    <w:p>
-      <w:pPr>
-        <w:tabs>
-          <w:tab w:val="left" w:pos="5040"/>
-        </w:tabs>
+        <w:t>Fixes bug where `combine_extrapolation_info ` didn’t work given previous updates in using the units package</w:t>
+      </w:r>
+    </w:p>
+    <w:p>
+      <w:pPr>
+        <w:spacing w:after="0" w:line="480" w:lineRule="auto"/>
+        <w:rPr>
+          <w:rFonts w:ascii="Times New Roman" w:hAnsi="Times New Roman" w:cs="Times New Roman"/>
+          <w:sz w:val="24"/>
+          <w:szCs w:val="24"/>
+        </w:rPr>
+      </w:pPr>
+    </w:p>
+    <w:p>
+      <w:pPr>
         <w:spacing w:after="0" w:line="480" w:lineRule="auto"/>
         <w:rPr>
           <w:rFonts w:ascii="Times New Roman" w:hAnsi="Times New Roman" w:cs="Times New Roman"/>
@@ -785,38 +505,28 @@
           <w:szCs w:val="24"/>
           <w:u w:val="single"/>
         </w:rPr>
-        <w:t>CHANGES IN VAST 3.11.</w:t>
-      </w:r>
-      <w:r>
-        <w:rPr>
-          <w:rFonts w:ascii="Times New Roman" w:hAnsi="Times New Roman" w:cs="Times New Roman"/>
-          <w:b/>
-          <w:sz w:val="24"/>
-          <w:szCs w:val="24"/>
-          <w:u w:val="single"/>
-        </w:rPr>
-        <w:t>1</w:t>
-      </w:r>
-    </w:p>
-    <w:p>
-      <w:pPr>
-        <w:spacing w:after="0" w:line="480" w:lineRule="auto"/>
-        <w:rPr>
-          <w:rFonts w:ascii="Times New Roman" w:hAnsi="Times New Roman" w:cs="Times New Roman"/>
-          <w:b/>
-          <w:sz w:val="24"/>
-          <w:szCs w:val="24"/>
-        </w:rPr>
-      </w:pPr>
-      <w:r>
-        <w:rPr>
-          <w:rFonts w:ascii="Times New Roman" w:hAnsi="Times New Roman" w:cs="Times New Roman"/>
-          <w:b/>
-          <w:sz w:val="24"/>
-          <w:szCs w:val="24"/>
-        </w:rPr>
         <w:lastRenderedPageBreak/>
-        <w:t>BUG FIXES</w:t>
+        <w:t>CHANGES IN VAST 3.11.2</w:t>
+      </w:r>
+    </w:p>
+    <w:p>
+      <w:pPr>
+        <w:spacing w:after="0" w:line="480" w:lineRule="auto"/>
+        <w:rPr>
+          <w:rFonts w:ascii="Times New Roman" w:hAnsi="Times New Roman" w:cs="Times New Roman"/>
+          <w:b/>
+          <w:sz w:val="24"/>
+          <w:szCs w:val="24"/>
+        </w:rPr>
+      </w:pPr>
+      <w:r>
+        <w:rPr>
+          <w:rFonts w:ascii="Times New Roman" w:hAnsi="Times New Roman" w:cs="Times New Roman"/>
+          <w:b/>
+          <w:sz w:val="24"/>
+          <w:szCs w:val="24"/>
+        </w:rPr>
+        <w:t>CHANGING DEPENDENCIES</w:t>
       </w:r>
     </w:p>
     <w:p>
@@ -839,177 +549,35 @@
           <w:sz w:val="24"/>
           <w:szCs w:val="24"/>
         </w:rPr>
-        <w:t xml:space="preserve">Fixed bug </w:t>
-      </w:r>
-      <w:r>
-        <w:rPr>
-          <w:rFonts w:ascii="Times New Roman" w:hAnsi="Times New Roman" w:cs="Times New Roman"/>
-          <w:sz w:val="24"/>
-          <w:szCs w:val="24"/>
-        </w:rPr>
-        <w:t xml:space="preserve">arising when turning off spatial and </w:t>
-      </w:r>
-      <w:proofErr w:type="spellStart"/>
-      <w:r>
-        <w:rPr>
-          <w:rFonts w:ascii="Times New Roman" w:hAnsi="Times New Roman" w:cs="Times New Roman"/>
-          <w:sz w:val="24"/>
-          <w:szCs w:val="24"/>
-        </w:rPr>
-        <w:t>spatio</w:t>
-      </w:r>
-      <w:proofErr w:type="spellEnd"/>
-      <w:r>
-        <w:rPr>
-          <w:rFonts w:ascii="Times New Roman" w:hAnsi="Times New Roman" w:cs="Times New Roman"/>
-          <w:sz w:val="24"/>
-          <w:szCs w:val="24"/>
-        </w:rPr>
-        <w:t>-temporal variation in the 2</w:t>
-      </w:r>
-      <w:r>
-        <w:rPr>
-          <w:rFonts w:ascii="Times New Roman" w:hAnsi="Times New Roman" w:cs="Times New Roman"/>
-          <w:sz w:val="24"/>
-          <w:szCs w:val="24"/>
-          <w:vertAlign w:val="superscript"/>
-        </w:rPr>
-        <w:t>nd</w:t>
-      </w:r>
-      <w:r>
-        <w:rPr>
-          <w:rFonts w:ascii="Times New Roman" w:hAnsi="Times New Roman" w:cs="Times New Roman"/>
-          <w:sz w:val="24"/>
-          <w:szCs w:val="24"/>
-        </w:rPr>
-        <w:t xml:space="preserve"> linear predictor, but still including a spatially varying coefficient (SVC) for density or catchability covariates for the 2</w:t>
-      </w:r>
-      <w:r>
-        <w:rPr>
-          <w:rFonts w:ascii="Times New Roman" w:hAnsi="Times New Roman" w:cs="Times New Roman"/>
-          <w:sz w:val="24"/>
-          <w:szCs w:val="24"/>
-          <w:vertAlign w:val="superscript"/>
-        </w:rPr>
-        <w:t>nd</w:t>
-      </w:r>
-      <w:r>
-        <w:rPr>
-          <w:rFonts w:ascii="Times New Roman" w:hAnsi="Times New Roman" w:cs="Times New Roman"/>
-          <w:sz w:val="24"/>
-          <w:szCs w:val="24"/>
-        </w:rPr>
-        <w:t xml:space="preserve"> linear predictor.  In this case, the model mapped off the decorrelation rate parameter (logkappa2), but still used </w:t>
-      </w:r>
-      <w:r>
-        <w:rPr>
-          <w:rFonts w:ascii="Times New Roman" w:hAnsi="Times New Roman" w:cs="Times New Roman"/>
-          <w:sz w:val="24"/>
-          <w:szCs w:val="24"/>
-        </w:rPr>
-        <w:t xml:space="preserve">the </w:t>
-      </w:r>
-      <w:r>
-        <w:rPr>
-          <w:rFonts w:ascii="Times New Roman" w:hAnsi="Times New Roman" w:cs="Times New Roman"/>
-          <w:sz w:val="24"/>
-          <w:szCs w:val="24"/>
-        </w:rPr>
-        <w:t xml:space="preserve">fixed </w:t>
-      </w:r>
-      <w:r>
-        <w:rPr>
-          <w:rFonts w:ascii="Times New Roman" w:hAnsi="Times New Roman" w:cs="Times New Roman"/>
-          <w:sz w:val="24"/>
-          <w:szCs w:val="24"/>
-        </w:rPr>
-        <w:t xml:space="preserve">starting </w:t>
-      </w:r>
-      <w:r>
-        <w:rPr>
-          <w:rFonts w:ascii="Times New Roman" w:hAnsi="Times New Roman" w:cs="Times New Roman"/>
-          <w:sz w:val="24"/>
-          <w:szCs w:val="24"/>
-        </w:rPr>
-        <w:t xml:space="preserve">value in computing the joint likelihood, thus resulting in degraded model performance.  </w:t>
-      </w:r>
-      <w:r>
-        <w:rPr>
-          <w:rFonts w:ascii="Times New Roman" w:hAnsi="Times New Roman" w:cs="Times New Roman"/>
-          <w:sz w:val="24"/>
-          <w:szCs w:val="24"/>
-        </w:rPr>
-        <w:t xml:space="preserve">Thanks to </w:t>
-      </w:r>
-      <w:proofErr w:type="spellStart"/>
-      <w:r>
-        <w:rPr>
-          <w:rFonts w:ascii="Times New Roman" w:hAnsi="Times New Roman" w:cs="Times New Roman"/>
-          <w:sz w:val="24"/>
-          <w:szCs w:val="24"/>
-        </w:rPr>
-        <w:t>Dr.</w:t>
-      </w:r>
-      <w:proofErr w:type="spellEnd"/>
-      <w:r>
-        <w:rPr>
-          <w:rFonts w:ascii="Times New Roman" w:hAnsi="Times New Roman" w:cs="Times New Roman"/>
-          <w:sz w:val="24"/>
-          <w:szCs w:val="24"/>
-        </w:rPr>
-        <w:t xml:space="preserve"> S. Anderson for identifying the bug.  </w:t>
-      </w:r>
-    </w:p>
-    <w:p>
-      <w:pPr>
-        <w:spacing w:after="0" w:line="480" w:lineRule="auto"/>
-        <w:rPr>
-          <w:rFonts w:ascii="Times New Roman" w:hAnsi="Times New Roman" w:cs="Times New Roman"/>
-          <w:sz w:val="24"/>
-          <w:szCs w:val="24"/>
-        </w:rPr>
-      </w:pPr>
-    </w:p>
-    <w:p>
-      <w:pPr>
-        <w:spacing w:after="0" w:line="480" w:lineRule="auto"/>
-        <w:rPr>
-          <w:rFonts w:ascii="Times New Roman" w:hAnsi="Times New Roman" w:cs="Times New Roman"/>
-          <w:b/>
-          <w:sz w:val="24"/>
-          <w:szCs w:val="24"/>
-          <w:u w:val="single"/>
-        </w:rPr>
-      </w:pPr>
-      <w:r>
-        <w:rPr>
-          <w:rFonts w:ascii="Times New Roman" w:hAnsi="Times New Roman" w:cs="Times New Roman"/>
-          <w:b/>
-          <w:sz w:val="24"/>
-          <w:szCs w:val="24"/>
-          <w:u w:val="single"/>
-        </w:rPr>
-        <w:t>CHANGES IN VAST 3.11.0</w:t>
-      </w:r>
-    </w:p>
-    <w:p>
-      <w:pPr>
-        <w:spacing w:after="0" w:line="480" w:lineRule="auto"/>
-        <w:rPr>
-          <w:rFonts w:ascii="Times New Roman" w:hAnsi="Times New Roman" w:cs="Times New Roman"/>
-          <w:b/>
-          <w:sz w:val="24"/>
-          <w:szCs w:val="24"/>
-        </w:rPr>
-      </w:pPr>
-      <w:r>
-        <w:rPr>
-          <w:rFonts w:ascii="Times New Roman" w:hAnsi="Times New Roman" w:cs="Times New Roman"/>
-          <w:b/>
-          <w:sz w:val="24"/>
-          <w:szCs w:val="24"/>
-        </w:rPr>
-        <w:t>CHANGING DEPENDENCIES</w:t>
+        <w:t>Requires FishStats</w:t>
+      </w:r>
+      <w:r>
+        <w:rPr>
+          <w:rFonts w:ascii="Times New Roman" w:hAnsi="Times New Roman" w:cs="Times New Roman"/>
+          <w:sz w:val="24"/>
+          <w:szCs w:val="24"/>
+        </w:rPr>
+        <w:t>Utils version &gt;= 2.13.1</w:t>
+      </w:r>
+    </w:p>
+    <w:p>
+      <w:pPr>
+        <w:spacing w:after="0" w:line="480" w:lineRule="auto"/>
+        <w:rPr>
+          <w:rFonts w:ascii="Times New Roman" w:hAnsi="Times New Roman" w:cs="Times New Roman"/>
+          <w:b/>
+          <w:sz w:val="24"/>
+          <w:szCs w:val="24"/>
+        </w:rPr>
+      </w:pPr>
+      <w:r>
+        <w:rPr>
+          <w:rFonts w:ascii="Times New Roman" w:hAnsi="Times New Roman" w:cs="Times New Roman"/>
+          <w:b/>
+          <w:sz w:val="24"/>
+          <w:szCs w:val="24"/>
+        </w:rPr>
+        <w:t>BUG FIXES</w:t>
       </w:r>
     </w:p>
     <w:p>
@@ -1032,33 +600,268 @@
           <w:sz w:val="24"/>
           <w:szCs w:val="24"/>
         </w:rPr>
-        <w:t xml:space="preserve">Requires </w:t>
-      </w:r>
-      <w:proofErr w:type="spellStart"/>
-      <w:r>
-        <w:rPr>
-          <w:rFonts w:ascii="Times New Roman" w:hAnsi="Times New Roman" w:cs="Times New Roman"/>
-          <w:sz w:val="24"/>
-          <w:szCs w:val="24"/>
-        </w:rPr>
-        <w:t>FishStats</w:t>
-      </w:r>
-      <w:r>
-        <w:rPr>
-          <w:rFonts w:ascii="Times New Roman" w:hAnsi="Times New Roman" w:cs="Times New Roman"/>
-          <w:sz w:val="24"/>
-          <w:szCs w:val="24"/>
-        </w:rPr>
-        <w:t>Utils</w:t>
-      </w:r>
-      <w:proofErr w:type="spellEnd"/>
-      <w:r>
-        <w:rPr>
-          <w:rFonts w:ascii="Times New Roman" w:hAnsi="Times New Roman" w:cs="Times New Roman"/>
-          <w:sz w:val="24"/>
-          <w:szCs w:val="24"/>
-        </w:rPr>
-        <w:t xml:space="preserve"> version &gt;= 2.13.0</w:t>
+        <w:t>Fixes bug arising from the update from `rgdal` to `sf` arising when applying `make_extrapolation_info` for regions using a Datras shapefile for the spatial domain</w:t>
+      </w:r>
+      <w:r>
+        <w:rPr>
+          <w:rFonts w:ascii="Times New Roman" w:hAnsi="Times New Roman" w:cs="Times New Roman"/>
+          <w:sz w:val="24"/>
+          <w:szCs w:val="24"/>
+        </w:rPr>
+        <w:t xml:space="preserve">.  </w:t>
+      </w:r>
+    </w:p>
+    <w:p>
+      <w:pPr>
+        <w:spacing w:after="0" w:line="480" w:lineRule="auto"/>
+        <w:rPr>
+          <w:rFonts w:ascii="Times New Roman" w:hAnsi="Times New Roman" w:cs="Times New Roman"/>
+          <w:sz w:val="24"/>
+          <w:szCs w:val="24"/>
+        </w:rPr>
+      </w:pPr>
+    </w:p>
+    <w:p>
+      <w:pPr>
+        <w:tabs>
+          <w:tab w:val="left" w:pos="5040"/>
+        </w:tabs>
+        <w:spacing w:after="0" w:line="480" w:lineRule="auto"/>
+        <w:rPr>
+          <w:rFonts w:ascii="Times New Roman" w:hAnsi="Times New Roman" w:cs="Times New Roman"/>
+          <w:b/>
+          <w:sz w:val="24"/>
+          <w:szCs w:val="24"/>
+          <w:u w:val="single"/>
+        </w:rPr>
+      </w:pPr>
+      <w:r>
+        <w:rPr>
+          <w:rFonts w:ascii="Times New Roman" w:hAnsi="Times New Roman" w:cs="Times New Roman"/>
+          <w:b/>
+          <w:sz w:val="24"/>
+          <w:szCs w:val="24"/>
+          <w:u w:val="single"/>
+        </w:rPr>
+        <w:t>CHANGES IN VAST 3.11.</w:t>
+      </w:r>
+      <w:r>
+        <w:rPr>
+          <w:rFonts w:ascii="Times New Roman" w:hAnsi="Times New Roman" w:cs="Times New Roman"/>
+          <w:b/>
+          <w:sz w:val="24"/>
+          <w:szCs w:val="24"/>
+          <w:u w:val="single"/>
+        </w:rPr>
+        <w:t>1</w:t>
+      </w:r>
+    </w:p>
+    <w:p>
+      <w:pPr>
+        <w:spacing w:after="0" w:line="480" w:lineRule="auto"/>
+        <w:rPr>
+          <w:rFonts w:ascii="Times New Roman" w:hAnsi="Times New Roman" w:cs="Times New Roman"/>
+          <w:b/>
+          <w:sz w:val="24"/>
+          <w:szCs w:val="24"/>
+        </w:rPr>
+      </w:pPr>
+      <w:r>
+        <w:rPr>
+          <w:rFonts w:ascii="Times New Roman" w:hAnsi="Times New Roman" w:cs="Times New Roman"/>
+          <w:b/>
+          <w:sz w:val="24"/>
+          <w:szCs w:val="24"/>
+        </w:rPr>
+        <w:t>BUG FIXES</w:t>
+      </w:r>
+    </w:p>
+    <w:p>
+      <w:pPr>
+        <w:pStyle w:val="ListParagraph"/>
+        <w:numPr>
+          <w:ilvl w:val="0"/>
+          <w:numId w:val="20"/>
+        </w:numPr>
+        <w:spacing w:after="0" w:line="480" w:lineRule="auto"/>
+        <w:rPr>
+          <w:rFonts w:ascii="Times New Roman" w:hAnsi="Times New Roman" w:cs="Times New Roman"/>
+          <w:sz w:val="24"/>
+          <w:szCs w:val="24"/>
+        </w:rPr>
+      </w:pPr>
+      <w:r>
+        <w:rPr>
+          <w:rFonts w:ascii="Times New Roman" w:hAnsi="Times New Roman" w:cs="Times New Roman"/>
+          <w:sz w:val="24"/>
+          <w:szCs w:val="24"/>
+        </w:rPr>
+        <w:t xml:space="preserve">Fixed bug </w:t>
+      </w:r>
+      <w:r>
+        <w:rPr>
+          <w:rFonts w:ascii="Times New Roman" w:hAnsi="Times New Roman" w:cs="Times New Roman"/>
+          <w:sz w:val="24"/>
+          <w:szCs w:val="24"/>
+        </w:rPr>
+        <w:t>arising when turning off spatial and spatio-temporal variation in the 2</w:t>
+      </w:r>
+      <w:r>
+        <w:rPr>
+          <w:rFonts w:ascii="Times New Roman" w:hAnsi="Times New Roman" w:cs="Times New Roman"/>
+          <w:sz w:val="24"/>
+          <w:szCs w:val="24"/>
+          <w:vertAlign w:val="superscript"/>
+        </w:rPr>
+        <w:t>nd</w:t>
+      </w:r>
+      <w:r>
+        <w:rPr>
+          <w:rFonts w:ascii="Times New Roman" w:hAnsi="Times New Roman" w:cs="Times New Roman"/>
+          <w:sz w:val="24"/>
+          <w:szCs w:val="24"/>
+        </w:rPr>
+        <w:t xml:space="preserve"> linear predictor, but still including a spatially varying coefficient (SVC) for density or catchability covariates for the 2</w:t>
+      </w:r>
+      <w:r>
+        <w:rPr>
+          <w:rFonts w:ascii="Times New Roman" w:hAnsi="Times New Roman" w:cs="Times New Roman"/>
+          <w:sz w:val="24"/>
+          <w:szCs w:val="24"/>
+          <w:vertAlign w:val="superscript"/>
+        </w:rPr>
+        <w:t>nd</w:t>
+      </w:r>
+      <w:r>
+        <w:rPr>
+          <w:rFonts w:ascii="Times New Roman" w:hAnsi="Times New Roman" w:cs="Times New Roman"/>
+          <w:sz w:val="24"/>
+          <w:szCs w:val="24"/>
+        </w:rPr>
+        <w:t xml:space="preserve"> linear predictor.  In this case, the model mapped off the decorrelation rate parameter (logkappa2), but still used </w:t>
+      </w:r>
+      <w:r>
+        <w:rPr>
+          <w:rFonts w:ascii="Times New Roman" w:hAnsi="Times New Roman" w:cs="Times New Roman"/>
+          <w:sz w:val="24"/>
+          <w:szCs w:val="24"/>
+        </w:rPr>
+        <w:t xml:space="preserve">the </w:t>
+      </w:r>
+      <w:r>
+        <w:rPr>
+          <w:rFonts w:ascii="Times New Roman" w:hAnsi="Times New Roman" w:cs="Times New Roman"/>
+          <w:sz w:val="24"/>
+          <w:szCs w:val="24"/>
+        </w:rPr>
+        <w:t xml:space="preserve">fixed </w:t>
+      </w:r>
+      <w:r>
+        <w:rPr>
+          <w:rFonts w:ascii="Times New Roman" w:hAnsi="Times New Roman" w:cs="Times New Roman"/>
+          <w:sz w:val="24"/>
+          <w:szCs w:val="24"/>
+        </w:rPr>
+        <w:t xml:space="preserve">starting </w:t>
+      </w:r>
+      <w:r>
+        <w:rPr>
+          <w:rFonts w:ascii="Times New Roman" w:hAnsi="Times New Roman" w:cs="Times New Roman"/>
+          <w:sz w:val="24"/>
+          <w:szCs w:val="24"/>
+        </w:rPr>
+        <w:t xml:space="preserve">value in computing the joint likelihood, thus resulting in degraded model performance.  </w:t>
+      </w:r>
+      <w:r>
+        <w:rPr>
+          <w:rFonts w:ascii="Times New Roman" w:hAnsi="Times New Roman" w:cs="Times New Roman"/>
+          <w:sz w:val="24"/>
+          <w:szCs w:val="24"/>
+        </w:rPr>
+        <w:t xml:space="preserve">Thanks to Dr. S. Anderson for identifying the bug.  </w:t>
+      </w:r>
+    </w:p>
+    <w:p>
+      <w:pPr>
+        <w:spacing w:after="0" w:line="480" w:lineRule="auto"/>
+        <w:rPr>
+          <w:rFonts w:ascii="Times New Roman" w:hAnsi="Times New Roman" w:cs="Times New Roman"/>
+          <w:sz w:val="24"/>
+          <w:szCs w:val="24"/>
+        </w:rPr>
+      </w:pPr>
+    </w:p>
+    <w:p>
+      <w:pPr>
+        <w:spacing w:after="0" w:line="480" w:lineRule="auto"/>
+        <w:rPr>
+          <w:rFonts w:ascii="Times New Roman" w:hAnsi="Times New Roman" w:cs="Times New Roman"/>
+          <w:b/>
+          <w:sz w:val="24"/>
+          <w:szCs w:val="24"/>
+          <w:u w:val="single"/>
+        </w:rPr>
+      </w:pPr>
+      <w:r>
+        <w:rPr>
+          <w:rFonts w:ascii="Times New Roman" w:hAnsi="Times New Roman" w:cs="Times New Roman"/>
+          <w:b/>
+          <w:sz w:val="24"/>
+          <w:szCs w:val="24"/>
+          <w:u w:val="single"/>
+        </w:rPr>
+        <w:t>CHANGES IN VAST 3.11.0</w:t>
+      </w:r>
+    </w:p>
+    <w:p>
+      <w:pPr>
+        <w:spacing w:after="0" w:line="480" w:lineRule="auto"/>
+        <w:rPr>
+          <w:rFonts w:ascii="Times New Roman" w:hAnsi="Times New Roman" w:cs="Times New Roman"/>
+          <w:b/>
+          <w:sz w:val="24"/>
+          <w:szCs w:val="24"/>
+        </w:rPr>
+      </w:pPr>
+      <w:r>
+        <w:rPr>
+          <w:rFonts w:ascii="Times New Roman" w:hAnsi="Times New Roman" w:cs="Times New Roman"/>
+          <w:b/>
+          <w:sz w:val="24"/>
+          <w:szCs w:val="24"/>
+        </w:rPr>
+        <w:t>CHANGING DEPENDENCIES</w:t>
+      </w:r>
+    </w:p>
+    <w:p>
+      <w:pPr>
+        <w:pStyle w:val="ListParagraph"/>
+        <w:numPr>
+          <w:ilvl w:val="0"/>
+          <w:numId w:val="20"/>
+        </w:numPr>
+        <w:spacing w:after="0" w:line="480" w:lineRule="auto"/>
+        <w:rPr>
+          <w:rFonts w:ascii="Times New Roman" w:hAnsi="Times New Roman" w:cs="Times New Roman"/>
+          <w:sz w:val="24"/>
+          <w:szCs w:val="24"/>
+        </w:rPr>
+      </w:pPr>
+      <w:r>
+        <w:rPr>
+          <w:rFonts w:ascii="Times New Roman" w:hAnsi="Times New Roman" w:cs="Times New Roman"/>
+          <w:sz w:val="24"/>
+          <w:szCs w:val="24"/>
+        </w:rPr>
+        <w:t>Requires FishStats</w:t>
+      </w:r>
+      <w:r>
+        <w:rPr>
+          <w:rFonts w:ascii="Times New Roman" w:hAnsi="Times New Roman" w:cs="Times New Roman"/>
+          <w:sz w:val="24"/>
+          <w:szCs w:val="24"/>
+        </w:rPr>
+        <w:t>Utils version &gt;= 2.13.0</w:t>
       </w:r>
     </w:p>
     <w:p>
@@ -1102,25 +905,7 @@
           <w:sz w:val="24"/>
           <w:szCs w:val="24"/>
         </w:rPr>
-        <w:t>Adding option in `</w:t>
-      </w:r>
-      <w:proofErr w:type="spellStart"/>
-      <w:r>
-        <w:rPr>
-          <w:rFonts w:ascii="Times New Roman" w:hAnsi="Times New Roman" w:cs="Times New Roman"/>
-          <w:sz w:val="24"/>
-          <w:szCs w:val="24"/>
-        </w:rPr>
-        <w:t>calculate_proportion</w:t>
-      </w:r>
-      <w:proofErr w:type="spellEnd"/>
-      <w:r>
-        <w:rPr>
-          <w:rFonts w:ascii="Times New Roman" w:hAnsi="Times New Roman" w:cs="Times New Roman"/>
-          <w:sz w:val="24"/>
-          <w:szCs w:val="24"/>
-        </w:rPr>
-        <w:t xml:space="preserve">` to use a sample-based calculation for the variance of proportions. </w:t>
+        <w:t xml:space="preserve">Adding option in `calculate_proportion` to use a sample-based calculation for the variance of proportions. </w:t>
       </w:r>
     </w:p>
     <w:p>
@@ -1144,25 +929,7 @@
           <w:sz w:val="24"/>
           <w:szCs w:val="24"/>
         </w:rPr>
-        <w:t>Adding option to use `</w:t>
-      </w:r>
-      <w:proofErr w:type="spellStart"/>
-      <w:r>
-        <w:rPr>
-          <w:rFonts w:ascii="Times New Roman" w:hAnsi="Times New Roman" w:cs="Times New Roman"/>
-          <w:sz w:val="24"/>
-          <w:szCs w:val="24"/>
-        </w:rPr>
-        <w:t>fmesher</w:t>
-      </w:r>
-      <w:proofErr w:type="spellEnd"/>
-      <w:r>
-        <w:rPr>
-          <w:rFonts w:ascii="Times New Roman" w:hAnsi="Times New Roman" w:cs="Times New Roman"/>
-          <w:sz w:val="24"/>
-          <w:szCs w:val="24"/>
-        </w:rPr>
-        <w:t>` instead of `INLA` to construct mesh, and not requiring INLA to be installed</w:t>
+        <w:t>Adding option to use `fmesher` instead of `INLA` to construct mesh, and not requiring INLA to be installed</w:t>
       </w:r>
     </w:p>
     <w:p>
@@ -1196,6 +963,7 @@
           <w:szCs w:val="24"/>
           <w:u w:val="single"/>
         </w:rPr>
+        <w:lastRenderedPageBreak/>
         <w:t>CHANGES IN VAST 3.10.1</w:t>
       </w:r>
     </w:p>
@@ -1239,33 +1007,15 @@
           <w:sz w:val="24"/>
           <w:szCs w:val="24"/>
         </w:rPr>
-        <w:t xml:space="preserve">Requires </w:t>
-      </w:r>
-      <w:proofErr w:type="spellStart"/>
-      <w:r>
-        <w:rPr>
-          <w:rFonts w:ascii="Times New Roman" w:hAnsi="Times New Roman" w:cs="Times New Roman"/>
-          <w:sz w:val="24"/>
-          <w:szCs w:val="24"/>
-        </w:rPr>
-        <w:t>FishStats</w:t>
-      </w:r>
-      <w:r>
-        <w:rPr>
-          <w:rFonts w:ascii="Times New Roman" w:hAnsi="Times New Roman" w:cs="Times New Roman"/>
-          <w:sz w:val="24"/>
-          <w:szCs w:val="24"/>
-        </w:rPr>
-        <w:t>Utils</w:t>
-      </w:r>
-      <w:proofErr w:type="spellEnd"/>
-      <w:r>
-        <w:rPr>
-          <w:rFonts w:ascii="Times New Roman" w:hAnsi="Times New Roman" w:cs="Times New Roman"/>
-          <w:sz w:val="24"/>
-          <w:szCs w:val="24"/>
-        </w:rPr>
-        <w:t xml:space="preserve"> version &gt;= 2.12.1</w:t>
+        <w:t>Requires FishStats</w:t>
+      </w:r>
+      <w:r>
+        <w:rPr>
+          <w:rFonts w:ascii="Times New Roman" w:hAnsi="Times New Roman" w:cs="Times New Roman"/>
+          <w:sz w:val="24"/>
+          <w:szCs w:val="24"/>
+        </w:rPr>
+        <w:t>Utils version &gt;= 2.12.1</w:t>
       </w:r>
     </w:p>
     <w:p>
@@ -1331,25 +1081,7 @@
           <w:sz w:val="24"/>
           <w:szCs w:val="24"/>
         </w:rPr>
-        <w:t>Fixed bug that incorrectly converted units for abundance-index output when using areal units for input `</w:t>
-      </w:r>
-      <w:proofErr w:type="spellStart"/>
-      <w:r>
-        <w:rPr>
-          <w:rFonts w:ascii="Times New Roman" w:hAnsi="Times New Roman" w:cs="Times New Roman"/>
-          <w:sz w:val="24"/>
-          <w:szCs w:val="24"/>
-        </w:rPr>
-        <w:t>a_i</w:t>
-      </w:r>
-      <w:proofErr w:type="spellEnd"/>
-      <w:r>
-        <w:rPr>
-          <w:rFonts w:ascii="Times New Roman" w:hAnsi="Times New Roman" w:cs="Times New Roman"/>
-          <w:sz w:val="24"/>
-          <w:szCs w:val="24"/>
-        </w:rPr>
-        <w:t xml:space="preserve">` </w:t>
+        <w:t xml:space="preserve">Fixed bug that incorrectly converted units for abundance-index output when using areal units for input `a_i` </w:t>
       </w:r>
       <w:r>
         <w:rPr>
@@ -1397,7 +1129,6 @@
           <w:szCs w:val="24"/>
           <w:u w:val="single"/>
         </w:rPr>
-        <w:lastRenderedPageBreak/>
         <w:t>CHANGES IN VAST 3.10</w:t>
       </w:r>
       <w:r>
@@ -1451,33 +1182,15 @@
           <w:sz w:val="24"/>
           <w:szCs w:val="24"/>
         </w:rPr>
-        <w:t xml:space="preserve">Requires </w:t>
-      </w:r>
-      <w:proofErr w:type="spellStart"/>
-      <w:r>
-        <w:rPr>
-          <w:rFonts w:ascii="Times New Roman" w:hAnsi="Times New Roman" w:cs="Times New Roman"/>
-          <w:sz w:val="24"/>
-          <w:szCs w:val="24"/>
-        </w:rPr>
-        <w:t>FishStats</w:t>
-      </w:r>
-      <w:r>
-        <w:rPr>
-          <w:rFonts w:ascii="Times New Roman" w:hAnsi="Times New Roman" w:cs="Times New Roman"/>
-          <w:sz w:val="24"/>
-          <w:szCs w:val="24"/>
-        </w:rPr>
-        <w:t>Utils</w:t>
-      </w:r>
-      <w:proofErr w:type="spellEnd"/>
-      <w:r>
-        <w:rPr>
-          <w:rFonts w:ascii="Times New Roman" w:hAnsi="Times New Roman" w:cs="Times New Roman"/>
-          <w:sz w:val="24"/>
-          <w:szCs w:val="24"/>
-        </w:rPr>
-        <w:t xml:space="preserve"> version &gt;= 2.12</w:t>
+        <w:t>Requires FishStats</w:t>
+      </w:r>
+      <w:r>
+        <w:rPr>
+          <w:rFonts w:ascii="Times New Roman" w:hAnsi="Times New Roman" w:cs="Times New Roman"/>
+          <w:sz w:val="24"/>
+          <w:szCs w:val="24"/>
+        </w:rPr>
+        <w:t>Utils version &gt;= 2.12</w:t>
       </w:r>
       <w:r>
         <w:rPr>
@@ -1529,25 +1242,7 @@
           <w:sz w:val="24"/>
           <w:szCs w:val="24"/>
         </w:rPr>
-        <w:t>Adding plotting function `</w:t>
-      </w:r>
-      <w:proofErr w:type="spellStart"/>
-      <w:r>
-        <w:rPr>
-          <w:rFonts w:ascii="Times New Roman" w:hAnsi="Times New Roman" w:cs="Times New Roman"/>
-          <w:sz w:val="24"/>
-          <w:szCs w:val="24"/>
-        </w:rPr>
-        <w:t>plot_similarity</w:t>
-      </w:r>
-      <w:proofErr w:type="spellEnd"/>
-      <w:r>
-        <w:rPr>
-          <w:rFonts w:ascii="Times New Roman" w:hAnsi="Times New Roman" w:cs="Times New Roman"/>
-          <w:sz w:val="24"/>
-          <w:szCs w:val="24"/>
-        </w:rPr>
-        <w:t>`</w:t>
+        <w:t>Adding plotting function `plot_similarity`</w:t>
       </w:r>
       <w:r>
         <w:rPr>
@@ -1579,25 +1274,7 @@
           <w:sz w:val="24"/>
           <w:szCs w:val="24"/>
         </w:rPr>
-        <w:t>Adding function `</w:t>
-      </w:r>
-      <w:proofErr w:type="spellStart"/>
-      <w:r>
-        <w:rPr>
-          <w:rFonts w:ascii="Times New Roman" w:hAnsi="Times New Roman" w:cs="Times New Roman"/>
-          <w:sz w:val="24"/>
-          <w:szCs w:val="24"/>
-        </w:rPr>
-        <w:t>reload_model</w:t>
-      </w:r>
-      <w:proofErr w:type="spellEnd"/>
-      <w:r>
-        <w:rPr>
-          <w:rFonts w:ascii="Times New Roman" w:hAnsi="Times New Roman" w:cs="Times New Roman"/>
-          <w:sz w:val="24"/>
-          <w:szCs w:val="24"/>
-        </w:rPr>
-        <w:t xml:space="preserve">`, which allows users to load a fitted model and relink the DLLs to use it as if it were run originally in that R session.  </w:t>
+        <w:t xml:space="preserve">Adding function `reload_model`, which allows users to load a fitted model and relink the DLLs to use it as if it were run originally in that R session.  </w:t>
       </w:r>
     </w:p>
     <w:p>
@@ -1621,87 +1298,15 @@
           <w:sz w:val="24"/>
           <w:szCs w:val="24"/>
         </w:rPr>
-        <w:t>Adding plotting function `</w:t>
-      </w:r>
-      <w:proofErr w:type="spellStart"/>
-      <w:r>
-        <w:rPr>
-          <w:rFonts w:ascii="Times New Roman" w:hAnsi="Times New Roman" w:cs="Times New Roman"/>
-          <w:sz w:val="24"/>
-          <w:szCs w:val="24"/>
-        </w:rPr>
-        <w:t>plot_clusters</w:t>
-      </w:r>
-      <w:proofErr w:type="spellEnd"/>
-      <w:r>
-        <w:rPr>
-          <w:rFonts w:ascii="Times New Roman" w:hAnsi="Times New Roman" w:cs="Times New Roman"/>
-          <w:sz w:val="24"/>
-          <w:szCs w:val="24"/>
-        </w:rPr>
-        <w:t>` to allow efficient plots of hierarchical clustering of spatial variables</w:t>
-      </w:r>
-      <w:r>
-        <w:rPr>
-          <w:rFonts w:ascii="Times New Roman" w:hAnsi="Times New Roman" w:cs="Times New Roman"/>
-          <w:sz w:val="24"/>
-          <w:szCs w:val="24"/>
-        </w:rPr>
-        <w:t xml:space="preserve"> including `</w:t>
-      </w:r>
-      <w:proofErr w:type="spellStart"/>
-      <w:r>
-        <w:rPr>
-          <w:rFonts w:ascii="Times New Roman" w:hAnsi="Times New Roman" w:cs="Times New Roman"/>
-          <w:sz w:val="24"/>
-          <w:szCs w:val="24"/>
-        </w:rPr>
-        <w:t>D_gct</w:t>
-      </w:r>
-      <w:proofErr w:type="spellEnd"/>
-      <w:r>
-        <w:rPr>
-          <w:rFonts w:ascii="Times New Roman" w:hAnsi="Times New Roman" w:cs="Times New Roman"/>
-          <w:sz w:val="24"/>
-          <w:szCs w:val="24"/>
-        </w:rPr>
-        <w:t>`, `</w:t>
-      </w:r>
-      <w:proofErr w:type="spellStart"/>
-      <w:r>
-        <w:rPr>
-          <w:rFonts w:ascii="Times New Roman" w:hAnsi="Times New Roman" w:cs="Times New Roman"/>
-          <w:sz w:val="24"/>
-          <w:szCs w:val="24"/>
-        </w:rPr>
-        <w:t>Omega_gc</w:t>
-      </w:r>
-      <w:proofErr w:type="spellEnd"/>
-      <w:r>
-        <w:rPr>
-          <w:rFonts w:ascii="Times New Roman" w:hAnsi="Times New Roman" w:cs="Times New Roman"/>
-          <w:sz w:val="24"/>
-          <w:szCs w:val="24"/>
-        </w:rPr>
-        <w:t>`, and `</w:t>
-      </w:r>
-      <w:proofErr w:type="spellStart"/>
-      <w:r>
-        <w:rPr>
-          <w:rFonts w:ascii="Times New Roman" w:hAnsi="Times New Roman" w:cs="Times New Roman"/>
-          <w:sz w:val="24"/>
-          <w:szCs w:val="24"/>
-        </w:rPr>
-        <w:t>Epsilon_gct</w:t>
-      </w:r>
-      <w:proofErr w:type="spellEnd"/>
-      <w:r>
-        <w:rPr>
-          <w:rFonts w:ascii="Times New Roman" w:hAnsi="Times New Roman" w:cs="Times New Roman"/>
-          <w:sz w:val="24"/>
-          <w:szCs w:val="24"/>
-        </w:rPr>
-        <w:t>`</w:t>
+        <w:t>Adding plotting function `plot_clusters` to allow efficient plots of hierarchical clustering of spatial variables</w:t>
+      </w:r>
+      <w:r>
+        <w:rPr>
+          <w:rFonts w:ascii="Times New Roman" w:hAnsi="Times New Roman" w:cs="Times New Roman"/>
+          <w:sz w:val="24"/>
+          <w:szCs w:val="24"/>
+        </w:rPr>
+        <w:t xml:space="preserve"> including `D_gct`, `Omega_gc`, and `Epsilon_gct`</w:t>
       </w:r>
     </w:p>
     <w:p>
@@ -1725,25 +1330,7 @@
           <w:sz w:val="24"/>
           <w:szCs w:val="24"/>
         </w:rPr>
-        <w:t>Adding `</w:t>
-      </w:r>
-      <w:proofErr w:type="spellStart"/>
-      <w:r>
-        <w:rPr>
-          <w:rFonts w:ascii="Times New Roman" w:hAnsi="Times New Roman" w:cs="Times New Roman"/>
-          <w:sz w:val="24"/>
-          <w:szCs w:val="24"/>
-        </w:rPr>
-        <w:t>project_model</w:t>
-      </w:r>
-      <w:proofErr w:type="spellEnd"/>
-      <w:r>
-        <w:rPr>
-          <w:rFonts w:ascii="Times New Roman" w:hAnsi="Times New Roman" w:cs="Times New Roman"/>
-          <w:sz w:val="24"/>
-          <w:szCs w:val="24"/>
-        </w:rPr>
-        <w:t>` to allow rapid exploration of future climate scenarios using end-of-century climate model output without iteratively re-fitting the model.</w:t>
+        <w:t>Adding `project_model` to allow rapid exploration of future climate scenarios using end-of-century climate model output without iteratively re-fitting the model.</w:t>
       </w:r>
     </w:p>
     <w:p>
@@ -1767,61 +1354,16 @@
           <w:sz w:val="24"/>
           <w:szCs w:val="24"/>
         </w:rPr>
-        <w:t>Adding plotting function `</w:t>
-      </w:r>
-      <w:proofErr w:type="spellStart"/>
-      <w:r>
-        <w:rPr>
-          <w:rFonts w:ascii="Times New Roman" w:hAnsi="Times New Roman" w:cs="Times New Roman"/>
-          <w:sz w:val="24"/>
-          <w:szCs w:val="24"/>
-        </w:rPr>
-        <w:t>plot_residual_semivariance</w:t>
-      </w:r>
-      <w:proofErr w:type="spellEnd"/>
-      <w:r>
-        <w:rPr>
-          <w:rFonts w:ascii="Times New Roman" w:hAnsi="Times New Roman" w:cs="Times New Roman"/>
-          <w:sz w:val="24"/>
-          <w:szCs w:val="24"/>
-        </w:rPr>
-        <w:t xml:space="preserve">`, which takes quantile residuals, converts to an approximate normal distribution, calculates a two-dimensional </w:t>
-      </w:r>
-      <w:proofErr w:type="spellStart"/>
-      <w:r>
-        <w:rPr>
-          <w:rFonts w:ascii="Times New Roman" w:hAnsi="Times New Roman" w:cs="Times New Roman"/>
-          <w:sz w:val="24"/>
-          <w:szCs w:val="24"/>
-        </w:rPr>
-        <w:t>semivariance</w:t>
-      </w:r>
-      <w:proofErr w:type="spellEnd"/>
-      <w:r>
-        <w:rPr>
-          <w:rFonts w:ascii="Times New Roman" w:hAnsi="Times New Roman" w:cs="Times New Roman"/>
-          <w:sz w:val="24"/>
-          <w:szCs w:val="24"/>
-        </w:rPr>
-        <w:t xml:space="preserve"> in space and time, and then plots this.  The normal-transformed residual </w:t>
-      </w:r>
-      <w:proofErr w:type="spellStart"/>
-      <w:r>
-        <w:rPr>
-          <w:rFonts w:ascii="Times New Roman" w:hAnsi="Times New Roman" w:cs="Times New Roman"/>
-          <w:sz w:val="24"/>
-          <w:szCs w:val="24"/>
-        </w:rPr>
-        <w:t>semivariance</w:t>
-      </w:r>
-      <w:proofErr w:type="spellEnd"/>
-      <w:r>
-        <w:rPr>
-          <w:rFonts w:ascii="Times New Roman" w:hAnsi="Times New Roman" w:cs="Times New Roman"/>
-          <w:sz w:val="24"/>
-          <w:szCs w:val="24"/>
-        </w:rPr>
-        <w:t xml:space="preserve"> should be approximately 1.0 at all spatial and temporal lags.  </w:t>
+        <w:t>Adding plotting function `plot_residual_semivariance`, which takes quantile residuals, converts to an approximate normal distribution, calculates a two-dimensional semivariance in space and time, and then plots this.  The normal-</w:t>
+      </w:r>
+      <w:r>
+        <w:rPr>
+          <w:rFonts w:ascii="Times New Roman" w:hAnsi="Times New Roman" w:cs="Times New Roman"/>
+          <w:sz w:val="24"/>
+          <w:szCs w:val="24"/>
+        </w:rPr>
+        <w:lastRenderedPageBreak/>
+        <w:t xml:space="preserve">transformed residual semivariance should be approximately 1.0 at all spatial and temporal lags.  </w:t>
       </w:r>
     </w:p>
     <w:p>
@@ -1914,16 +1456,7 @@
           <w:sz w:val="24"/>
           <w:szCs w:val="24"/>
         </w:rPr>
-        <w:t xml:space="preserve">.  These were previously simulated while using as mean the *estimated* value </w:t>
-      </w:r>
-      <w:r>
-        <w:rPr>
-          <w:rFonts w:ascii="Times New Roman" w:hAnsi="Times New Roman" w:cs="Times New Roman"/>
-          <w:sz w:val="24"/>
-          <w:szCs w:val="24"/>
-        </w:rPr>
-        <w:lastRenderedPageBreak/>
-        <w:t xml:space="preserve">from the previous </w:t>
+        <w:t xml:space="preserve">.  These were previously simulated while using as mean the *estimated* value from the previous </w:t>
       </w:r>
       <w:r>
         <w:rPr>
@@ -1996,25 +1529,7 @@
           <w:sz w:val="24"/>
           <w:szCs w:val="24"/>
         </w:rPr>
-        <w:t>small bug in labelling in `</w:t>
-      </w:r>
-      <w:proofErr w:type="spellStart"/>
-      <w:r>
-        <w:rPr>
-          <w:rFonts w:ascii="Times New Roman" w:hAnsi="Times New Roman" w:cs="Times New Roman"/>
-          <w:sz w:val="24"/>
-          <w:szCs w:val="24"/>
-        </w:rPr>
-        <w:t>amend_output</w:t>
-      </w:r>
-      <w:proofErr w:type="spellEnd"/>
-      <w:r>
-        <w:rPr>
-          <w:rFonts w:ascii="Times New Roman" w:hAnsi="Times New Roman" w:cs="Times New Roman"/>
-          <w:sz w:val="24"/>
-          <w:szCs w:val="24"/>
-        </w:rPr>
-        <w:t>`</w:t>
+        <w:t>small bug in labelling in `amend_output`</w:t>
       </w:r>
     </w:p>
     <w:p>
@@ -2057,51 +1572,15 @@
           <w:sz w:val="24"/>
           <w:szCs w:val="24"/>
         </w:rPr>
-        <w:t>While fixing the unconditional simulation of {beta1/beta2/epsilon1/epsilon2}, the package author has disabled the Vector Autoregressive features specified via `</w:t>
-      </w:r>
-      <w:proofErr w:type="spellStart"/>
-      <w:r>
-        <w:rPr>
-          <w:rFonts w:ascii="Times New Roman" w:hAnsi="Times New Roman" w:cs="Times New Roman"/>
-          <w:sz w:val="24"/>
-          <w:szCs w:val="24"/>
-        </w:rPr>
-        <w:t>VamConfig</w:t>
-      </w:r>
-      <w:proofErr w:type="spellEnd"/>
-      <w:r>
-        <w:rPr>
-          <w:rFonts w:ascii="Times New Roman" w:hAnsi="Times New Roman" w:cs="Times New Roman"/>
-          <w:sz w:val="24"/>
-          <w:szCs w:val="24"/>
-        </w:rPr>
-        <w:t xml:space="preserve">`.  These could easily be re-added in the future, and the author invites an email if anyone is </w:t>
-      </w:r>
-      <w:r>
-        <w:rPr>
-          <w:rFonts w:ascii="Times New Roman" w:hAnsi="Times New Roman" w:cs="Times New Roman"/>
-          <w:sz w:val="24"/>
-          <w:szCs w:val="24"/>
-        </w:rPr>
-        <w:t>interested in exploring the `</w:t>
-      </w:r>
-      <w:proofErr w:type="spellStart"/>
-      <w:r>
-        <w:rPr>
-          <w:rFonts w:ascii="Times New Roman" w:hAnsi="Times New Roman" w:cs="Times New Roman"/>
-          <w:sz w:val="24"/>
-          <w:szCs w:val="24"/>
-        </w:rPr>
-        <w:t>VamConfig</w:t>
-      </w:r>
-      <w:proofErr w:type="spellEnd"/>
-      <w:r>
-        <w:rPr>
-          <w:rFonts w:ascii="Times New Roman" w:hAnsi="Times New Roman" w:cs="Times New Roman"/>
-          <w:sz w:val="24"/>
-          <w:szCs w:val="24"/>
-        </w:rPr>
-        <w:t>` options</w:t>
+        <w:t xml:space="preserve">While fixing the unconditional simulation of {beta1/beta2/epsilon1/epsilon2}, the package author has disabled the Vector Autoregressive features specified via `VamConfig`.  These could easily be re-added in the future, and the author invites an email if anyone is </w:t>
+      </w:r>
+      <w:r>
+        <w:rPr>
+          <w:rFonts w:ascii="Times New Roman" w:hAnsi="Times New Roman" w:cs="Times New Roman"/>
+          <w:sz w:val="24"/>
+          <w:szCs w:val="24"/>
+        </w:rPr>
+        <w:t>interested in exploring the `VamConfig` options</w:t>
       </w:r>
       <w:r>
         <w:rPr>
@@ -2209,25 +1688,7 @@
           <w:sz w:val="24"/>
           <w:szCs w:val="24"/>
         </w:rPr>
-        <w:t>Update `</w:t>
-      </w:r>
-      <w:proofErr w:type="spellStart"/>
-      <w:r>
-        <w:rPr>
-          <w:rFonts w:ascii="Times New Roman" w:hAnsi="Times New Roman" w:cs="Times New Roman"/>
-          <w:sz w:val="24"/>
-          <w:szCs w:val="24"/>
-        </w:rPr>
-        <w:t>make_data</w:t>
-      </w:r>
-      <w:proofErr w:type="spellEnd"/>
-      <w:r>
-        <w:rPr>
-          <w:rFonts w:ascii="Times New Roman" w:hAnsi="Times New Roman" w:cs="Times New Roman"/>
-          <w:sz w:val="24"/>
-          <w:szCs w:val="24"/>
-        </w:rPr>
-        <w:t xml:space="preserve">` to specify appropriate default value for correlations over land vs. water for use in Method = “Barrier” feature.  The previous defaults resulted in faster decorrelation over water than land, i.e., stronger correlations via land than water  </w:t>
+        <w:t xml:space="preserve">Update `make_data` to specify appropriate default value for correlations over land vs. water for use in Method = “Barrier” feature.  The previous defaults resulted in faster decorrelation over water than land, i.e., stronger correlations via land than water  </w:t>
       </w:r>
     </w:p>
     <w:p>
@@ -2281,6 +1742,7 @@
           <w:sz w:val="24"/>
           <w:szCs w:val="24"/>
         </w:rPr>
+        <w:lastRenderedPageBreak/>
         <w:t>CHANGING DEPENDENCIES</w:t>
       </w:r>
     </w:p>
@@ -2304,33 +1766,15 @@
           <w:sz w:val="24"/>
           <w:szCs w:val="24"/>
         </w:rPr>
-        <w:t xml:space="preserve">Requires </w:t>
-      </w:r>
-      <w:proofErr w:type="spellStart"/>
-      <w:r>
-        <w:rPr>
-          <w:rFonts w:ascii="Times New Roman" w:hAnsi="Times New Roman" w:cs="Times New Roman"/>
-          <w:sz w:val="24"/>
-          <w:szCs w:val="24"/>
-        </w:rPr>
-        <w:t>FishStats</w:t>
-      </w:r>
-      <w:r>
-        <w:rPr>
-          <w:rFonts w:ascii="Times New Roman" w:hAnsi="Times New Roman" w:cs="Times New Roman"/>
-          <w:sz w:val="24"/>
-          <w:szCs w:val="24"/>
-        </w:rPr>
-        <w:t>Utils</w:t>
-      </w:r>
-      <w:proofErr w:type="spellEnd"/>
-      <w:r>
-        <w:rPr>
-          <w:rFonts w:ascii="Times New Roman" w:hAnsi="Times New Roman" w:cs="Times New Roman"/>
-          <w:sz w:val="24"/>
-          <w:szCs w:val="24"/>
-        </w:rPr>
-        <w:t xml:space="preserve"> version &gt;= 2.11.0</w:t>
+        <w:t>Requires FishStats</w:t>
+      </w:r>
+      <w:r>
+        <w:rPr>
+          <w:rFonts w:ascii="Times New Roman" w:hAnsi="Times New Roman" w:cs="Times New Roman"/>
+          <w:sz w:val="24"/>
+          <w:szCs w:val="24"/>
+        </w:rPr>
+        <w:t>Utils version &gt;= 2.11.0</w:t>
       </w:r>
     </w:p>
     <w:p>
@@ -2374,25 +1818,7 @@
           <w:sz w:val="24"/>
           <w:szCs w:val="24"/>
         </w:rPr>
-        <w:t xml:space="preserve">Replacing extrapolation grids for eastern and northern Bering Sea, and Bering Slope, using updates endorsed by Bering Sea team of Groundfish Assessment Program at Alaska Fisheries Science </w:t>
-      </w:r>
-      <w:proofErr w:type="spellStart"/>
-      <w:r>
-        <w:rPr>
-          <w:rFonts w:ascii="Times New Roman" w:hAnsi="Times New Roman" w:cs="Times New Roman"/>
-          <w:sz w:val="24"/>
-          <w:szCs w:val="24"/>
-        </w:rPr>
-        <w:t>Center</w:t>
-      </w:r>
-      <w:proofErr w:type="spellEnd"/>
-      <w:r>
-        <w:rPr>
-          <w:rFonts w:ascii="Times New Roman" w:hAnsi="Times New Roman" w:cs="Times New Roman"/>
-          <w:sz w:val="24"/>
-          <w:szCs w:val="24"/>
-        </w:rPr>
-        <w:t>.</w:t>
+        <w:t>Replacing extrapolation grids for eastern and northern Bering Sea, and Bering Slope, using updates endorsed by Bering Sea team of Groundfish Assessment Program at Alaska Fisheries Science Center.</w:t>
       </w:r>
     </w:p>
     <w:p>
@@ -2456,7 +1882,6 @@
           <w:sz w:val="24"/>
           <w:szCs w:val="24"/>
         </w:rPr>
-        <w:lastRenderedPageBreak/>
         <w:t>CHANGING DEPENDENCIES</w:t>
       </w:r>
     </w:p>
@@ -2480,33 +1905,15 @@
           <w:sz w:val="24"/>
           <w:szCs w:val="24"/>
         </w:rPr>
-        <w:t xml:space="preserve">Requires </w:t>
-      </w:r>
-      <w:proofErr w:type="spellStart"/>
-      <w:r>
-        <w:rPr>
-          <w:rFonts w:ascii="Times New Roman" w:hAnsi="Times New Roman" w:cs="Times New Roman"/>
-          <w:sz w:val="24"/>
-          <w:szCs w:val="24"/>
-        </w:rPr>
-        <w:t>FishStats</w:t>
-      </w:r>
-      <w:r>
-        <w:rPr>
-          <w:rFonts w:ascii="Times New Roman" w:hAnsi="Times New Roman" w:cs="Times New Roman"/>
-          <w:sz w:val="24"/>
-          <w:szCs w:val="24"/>
-        </w:rPr>
-        <w:t>Utils</w:t>
-      </w:r>
-      <w:proofErr w:type="spellEnd"/>
-      <w:r>
-        <w:rPr>
-          <w:rFonts w:ascii="Times New Roman" w:hAnsi="Times New Roman" w:cs="Times New Roman"/>
-          <w:sz w:val="24"/>
-          <w:szCs w:val="24"/>
-        </w:rPr>
-        <w:t xml:space="preserve"> version &gt;= 2.10.2</w:t>
+        <w:t>Requires FishStats</w:t>
+      </w:r>
+      <w:r>
+        <w:rPr>
+          <w:rFonts w:ascii="Times New Roman" w:hAnsi="Times New Roman" w:cs="Times New Roman"/>
+          <w:sz w:val="24"/>
+          <w:szCs w:val="24"/>
+        </w:rPr>
+        <w:t>Utils version &gt;= 2.10.2</w:t>
       </w:r>
     </w:p>
     <w:p>
@@ -2551,25 +1958,7 @@
           <w:sz w:val="24"/>
           <w:szCs w:val="24"/>
         </w:rPr>
-        <w:t>Fixes plotting but in `</w:t>
-      </w:r>
-      <w:proofErr w:type="spellStart"/>
-      <w:r>
-        <w:rPr>
-          <w:rFonts w:ascii="Times New Roman" w:hAnsi="Times New Roman" w:cs="Times New Roman"/>
-          <w:sz w:val="24"/>
-          <w:szCs w:val="24"/>
-        </w:rPr>
-        <w:t>calculate_proportions</w:t>
-      </w:r>
-      <w:proofErr w:type="spellEnd"/>
-      <w:r>
-        <w:rPr>
-          <w:rFonts w:ascii="Times New Roman" w:hAnsi="Times New Roman" w:cs="Times New Roman"/>
-          <w:sz w:val="24"/>
-          <w:szCs w:val="24"/>
-        </w:rPr>
-        <w:t>` that was introduced in VAST 3.8.0</w:t>
+        <w:t>Fixes plotting but in `calculate_proportions` that was introduced in VAST 3.8.0</w:t>
       </w:r>
       <w:r>
         <w:rPr>
@@ -2668,33 +2057,15 @@
           <w:sz w:val="24"/>
           <w:szCs w:val="24"/>
         </w:rPr>
-        <w:t xml:space="preserve">Requires </w:t>
-      </w:r>
-      <w:proofErr w:type="spellStart"/>
-      <w:r>
-        <w:rPr>
-          <w:rFonts w:ascii="Times New Roman" w:hAnsi="Times New Roman" w:cs="Times New Roman"/>
-          <w:sz w:val="24"/>
-          <w:szCs w:val="24"/>
-        </w:rPr>
-        <w:t>FishStats</w:t>
-      </w:r>
-      <w:r>
-        <w:rPr>
-          <w:rFonts w:ascii="Times New Roman" w:hAnsi="Times New Roman" w:cs="Times New Roman"/>
-          <w:sz w:val="24"/>
-          <w:szCs w:val="24"/>
-        </w:rPr>
-        <w:t>Utils</w:t>
-      </w:r>
-      <w:proofErr w:type="spellEnd"/>
-      <w:r>
-        <w:rPr>
-          <w:rFonts w:ascii="Times New Roman" w:hAnsi="Times New Roman" w:cs="Times New Roman"/>
-          <w:sz w:val="24"/>
-          <w:szCs w:val="24"/>
-        </w:rPr>
-        <w:t xml:space="preserve"> version &gt;= 2.10.</w:t>
+        <w:t>Requires FishStats</w:t>
+      </w:r>
+      <w:r>
+        <w:rPr>
+          <w:rFonts w:ascii="Times New Roman" w:hAnsi="Times New Roman" w:cs="Times New Roman"/>
+          <w:sz w:val="24"/>
+          <w:szCs w:val="24"/>
+        </w:rPr>
+        <w:t>Utils version &gt;= 2.10.</w:t>
       </w:r>
       <w:r>
         <w:rPr>
@@ -2741,51 +2112,13 @@
           <w:u w:val="single"/>
         </w:rPr>
       </w:pPr>
-      <w:proofErr w:type="gramStart"/>
-      <w:r>
-        <w:rPr>
-          <w:rFonts w:ascii="Times New Roman" w:hAnsi="Times New Roman" w:cs="Times New Roman"/>
-          <w:sz w:val="24"/>
-          <w:szCs w:val="24"/>
-        </w:rPr>
-        <w:t>Update .</w:t>
-      </w:r>
-      <w:proofErr w:type="spellStart"/>
-      <w:r>
-        <w:rPr>
-          <w:rFonts w:ascii="Times New Roman" w:hAnsi="Times New Roman" w:cs="Times New Roman"/>
-          <w:sz w:val="24"/>
-          <w:szCs w:val="24"/>
-        </w:rPr>
-        <w:t>onAttach</w:t>
-      </w:r>
-      <w:proofErr w:type="spellEnd"/>
-      <w:proofErr w:type="gramEnd"/>
-      <w:r>
-        <w:rPr>
-          <w:rFonts w:ascii="Times New Roman" w:hAnsi="Times New Roman" w:cs="Times New Roman"/>
-          <w:sz w:val="24"/>
-          <w:szCs w:val="24"/>
-        </w:rPr>
-        <w:t xml:space="preserve"> to download </w:t>
-      </w:r>
-      <w:proofErr w:type="spellStart"/>
-      <w:r>
-        <w:rPr>
-          <w:rFonts w:ascii="Times New Roman" w:hAnsi="Times New Roman" w:cs="Times New Roman"/>
-          <w:sz w:val="24"/>
-          <w:szCs w:val="24"/>
-        </w:rPr>
-        <w:t>FishStatsUtils</w:t>
-      </w:r>
-      <w:proofErr w:type="spellEnd"/>
-      <w:r>
-        <w:rPr>
-          <w:rFonts w:ascii="Times New Roman" w:hAnsi="Times New Roman" w:cs="Times New Roman"/>
-          <w:sz w:val="24"/>
-          <w:szCs w:val="24"/>
-        </w:rPr>
-        <w:t xml:space="preserve"> &gt;= 2.10.</w:t>
+      <w:r>
+        <w:rPr>
+          <w:rFonts w:ascii="Times New Roman" w:hAnsi="Times New Roman" w:cs="Times New Roman"/>
+          <w:sz w:val="24"/>
+          <w:szCs w:val="24"/>
+        </w:rPr>
+        <w:t>Update .onAttach to download FishStatsUtils &gt;= 2.10.</w:t>
       </w:r>
       <w:r>
         <w:rPr>
@@ -2876,33 +2209,15 @@
           <w:sz w:val="24"/>
           <w:szCs w:val="24"/>
         </w:rPr>
-        <w:t xml:space="preserve">Requires </w:t>
-      </w:r>
-      <w:proofErr w:type="spellStart"/>
-      <w:r>
-        <w:rPr>
-          <w:rFonts w:ascii="Times New Roman" w:hAnsi="Times New Roman" w:cs="Times New Roman"/>
-          <w:sz w:val="24"/>
-          <w:szCs w:val="24"/>
-        </w:rPr>
-        <w:t>FishStats</w:t>
-      </w:r>
-      <w:r>
-        <w:rPr>
-          <w:rFonts w:ascii="Times New Roman" w:hAnsi="Times New Roman" w:cs="Times New Roman"/>
-          <w:sz w:val="24"/>
-          <w:szCs w:val="24"/>
-        </w:rPr>
-        <w:t>Utils</w:t>
-      </w:r>
-      <w:proofErr w:type="spellEnd"/>
-      <w:r>
-        <w:rPr>
-          <w:rFonts w:ascii="Times New Roman" w:hAnsi="Times New Roman" w:cs="Times New Roman"/>
-          <w:sz w:val="24"/>
-          <w:szCs w:val="24"/>
-        </w:rPr>
-        <w:t xml:space="preserve"> version &gt;= 2.10.0</w:t>
+        <w:t>Requires FishStats</w:t>
+      </w:r>
+      <w:r>
+        <w:rPr>
+          <w:rFonts w:ascii="Times New Roman" w:hAnsi="Times New Roman" w:cs="Times New Roman"/>
+          <w:sz w:val="24"/>
+          <w:szCs w:val="24"/>
+        </w:rPr>
+        <w:t>Utils version &gt;= 2.10.0</w:t>
       </w:r>
     </w:p>
     <w:p>
@@ -2948,44 +2263,27 @@
           <w:sz w:val="24"/>
           <w:szCs w:val="24"/>
         </w:rPr>
-        <w:t>Eliminate dependency `</w:t>
-      </w:r>
-      <w:proofErr w:type="spellStart"/>
-      <w:r>
-        <w:rPr>
-          <w:rFonts w:ascii="Times New Roman" w:hAnsi="Times New Roman" w:cs="Times New Roman"/>
-          <w:sz w:val="24"/>
-          <w:szCs w:val="24"/>
-        </w:rPr>
-        <w:t>plotKML</w:t>
-      </w:r>
-      <w:proofErr w:type="spellEnd"/>
-      <w:r>
-        <w:rPr>
-          <w:rFonts w:ascii="Times New Roman" w:hAnsi="Times New Roman" w:cs="Times New Roman"/>
-          <w:sz w:val="24"/>
-          <w:szCs w:val="24"/>
-        </w:rPr>
-        <w:t>`, which has been removed from CRAN</w:t>
-      </w:r>
-    </w:p>
-    <w:p>
-      <w:pPr>
-        <w:spacing w:after="0" w:line="480" w:lineRule="auto"/>
-        <w:rPr>
-          <w:rFonts w:ascii="Times New Roman" w:hAnsi="Times New Roman" w:cs="Times New Roman"/>
-          <w:b/>
-          <w:sz w:val="24"/>
-          <w:szCs w:val="24"/>
-        </w:rPr>
-      </w:pPr>
-      <w:r>
-        <w:rPr>
-          <w:rFonts w:ascii="Times New Roman" w:hAnsi="Times New Roman" w:cs="Times New Roman"/>
-          <w:b/>
-          <w:sz w:val="24"/>
-          <w:szCs w:val="24"/>
-        </w:rPr>
+        <w:t>Eliminate dependency `plotKML`, which has been removed from CRAN</w:t>
+      </w:r>
+    </w:p>
+    <w:p>
+      <w:pPr>
+        <w:spacing w:after="0" w:line="480" w:lineRule="auto"/>
+        <w:rPr>
+          <w:rFonts w:ascii="Times New Roman" w:hAnsi="Times New Roman" w:cs="Times New Roman"/>
+          <w:b/>
+          <w:sz w:val="24"/>
+          <w:szCs w:val="24"/>
+        </w:rPr>
+      </w:pPr>
+      <w:r>
+        <w:rPr>
+          <w:rFonts w:ascii="Times New Roman" w:hAnsi="Times New Roman" w:cs="Times New Roman"/>
+          <w:b/>
+          <w:sz w:val="24"/>
+          <w:szCs w:val="24"/>
+        </w:rPr>
+        <w:lastRenderedPageBreak/>
         <w:t>NEW FEATURES</w:t>
       </w:r>
     </w:p>
@@ -3010,25 +2308,7 @@
           <w:sz w:val="24"/>
           <w:szCs w:val="24"/>
         </w:rPr>
-        <w:t xml:space="preserve">Removed p-values from </w:t>
-      </w:r>
-      <w:proofErr w:type="spellStart"/>
-      <w:r>
-        <w:rPr>
-          <w:rFonts w:ascii="Times New Roman" w:hAnsi="Times New Roman" w:cs="Times New Roman"/>
-          <w:sz w:val="24"/>
-          <w:szCs w:val="24"/>
-        </w:rPr>
-        <w:t>DHARMa</w:t>
-      </w:r>
-      <w:proofErr w:type="spellEnd"/>
-      <w:r>
-        <w:rPr>
-          <w:rFonts w:ascii="Times New Roman" w:hAnsi="Times New Roman" w:cs="Times New Roman"/>
-          <w:sz w:val="24"/>
-          <w:szCs w:val="24"/>
-        </w:rPr>
-        <w:t xml:space="preserve"> plots, pending validation or improvements, and based on preliminary research suggesting that they are not particularly useful (conservative or anti-conservative, depending upon specifics of model)</w:t>
+        <w:t>Removed p-values from DHARMa plots, pending validation or improvements, and based on preliminary research suggesting that they are not particularly useful (conservative or anti-conservative, depending upon specifics of model)</w:t>
       </w:r>
     </w:p>
     <w:p>
@@ -3074,26 +2354,7 @@
           <w:sz w:val="24"/>
           <w:szCs w:val="24"/>
         </w:rPr>
-        <w:lastRenderedPageBreak/>
-        <w:t>Improve `</w:t>
-      </w:r>
-      <w:proofErr w:type="spellStart"/>
-      <w:r>
-        <w:rPr>
-          <w:rFonts w:ascii="Times New Roman" w:hAnsi="Times New Roman" w:cs="Times New Roman"/>
-          <w:sz w:val="24"/>
-          <w:szCs w:val="24"/>
-        </w:rPr>
-        <w:t>Effect.fit_model</w:t>
-      </w:r>
-      <w:proofErr w:type="spellEnd"/>
-      <w:r>
-        <w:rPr>
-          <w:rFonts w:ascii="Times New Roman" w:hAnsi="Times New Roman" w:cs="Times New Roman"/>
-          <w:sz w:val="24"/>
-          <w:szCs w:val="24"/>
-        </w:rPr>
-        <w:t xml:space="preserve">` used in marginal-effects plots to allow </w:t>
+        <w:t xml:space="preserve">Improve `Effect.fit_model` used in marginal-effects plots to allow </w:t>
       </w:r>
       <w:r>
         <w:rPr>
@@ -3117,25 +2378,7 @@
           <w:sz w:val="24"/>
           <w:szCs w:val="24"/>
         </w:rPr>
-        <w:t xml:space="preserve"> (`</w:t>
-      </w:r>
-      <w:proofErr w:type="spellStart"/>
-      <w:r>
-        <w:rPr>
-          <w:rFonts w:ascii="Times New Roman" w:hAnsi="Times New Roman" w:cs="Times New Roman"/>
-          <w:sz w:val="24"/>
-          <w:szCs w:val="24"/>
-        </w:rPr>
-        <w:t>Effect.fit_model</w:t>
-      </w:r>
-      <w:proofErr w:type="spellEnd"/>
-      <w:r>
-        <w:rPr>
-          <w:rFonts w:ascii="Times New Roman" w:hAnsi="Times New Roman" w:cs="Times New Roman"/>
-          <w:sz w:val="24"/>
-          <w:szCs w:val="24"/>
-        </w:rPr>
-        <w:t>` previously only worked with univariate models)</w:t>
+        <w:t xml:space="preserve"> (`Effect.fit_model` previously only worked with univariate models)</w:t>
       </w:r>
       <w:r>
         <w:rPr>
@@ -3166,43 +2409,7 @@
           <w:sz w:val="24"/>
           <w:szCs w:val="24"/>
         </w:rPr>
-        <w:t>Improve `</w:t>
-      </w:r>
-      <w:proofErr w:type="spellStart"/>
-      <w:r>
-        <w:rPr>
-          <w:rFonts w:ascii="Times New Roman" w:hAnsi="Times New Roman" w:cs="Times New Roman"/>
-          <w:sz w:val="24"/>
-          <w:szCs w:val="24"/>
-        </w:rPr>
-        <w:t>plot_data</w:t>
-      </w:r>
-      <w:proofErr w:type="spellEnd"/>
-      <w:r>
-        <w:rPr>
-          <w:rFonts w:ascii="Times New Roman" w:hAnsi="Times New Roman" w:cs="Times New Roman"/>
-          <w:sz w:val="24"/>
-          <w:szCs w:val="24"/>
-        </w:rPr>
-        <w:t>` to use specified `</w:t>
-      </w:r>
-      <w:proofErr w:type="spellStart"/>
-      <w:r>
-        <w:rPr>
-          <w:rFonts w:ascii="Times New Roman" w:hAnsi="Times New Roman" w:cs="Times New Roman"/>
-          <w:sz w:val="24"/>
-          <w:szCs w:val="24"/>
-        </w:rPr>
-        <w:t>projargs</w:t>
-      </w:r>
-      <w:proofErr w:type="spellEnd"/>
-      <w:r>
-        <w:rPr>
-          <w:rFonts w:ascii="Times New Roman" w:hAnsi="Times New Roman" w:cs="Times New Roman"/>
-          <w:sz w:val="24"/>
-          <w:szCs w:val="24"/>
-        </w:rPr>
-        <w:t>` input, i.e., to work well with nonstandard projections.</w:t>
+        <w:t>Improve `plot_data` to use specified `projargs` input, i.e., to work well with nonstandard projections.</w:t>
       </w:r>
     </w:p>
     <w:p>
@@ -3248,43 +2455,7 @@
           <w:sz w:val="24"/>
           <w:szCs w:val="24"/>
         </w:rPr>
-        <w:t>Allows new spatially-varying density dependent effect via `X1config_</w:t>
-      </w:r>
-      <w:proofErr w:type="gramStart"/>
-      <w:r>
-        <w:rPr>
-          <w:rFonts w:ascii="Times New Roman" w:hAnsi="Times New Roman" w:cs="Times New Roman"/>
-          <w:sz w:val="24"/>
-          <w:szCs w:val="24"/>
-        </w:rPr>
-        <w:t>cp[</w:t>
-      </w:r>
-      <w:proofErr w:type="gramEnd"/>
-      <w:r>
-        <w:rPr>
-          <w:rFonts w:ascii="Times New Roman" w:hAnsi="Times New Roman" w:cs="Times New Roman"/>
-          <w:sz w:val="24"/>
-          <w:szCs w:val="24"/>
-        </w:rPr>
-        <w:t>,]=4` or `X2config_cp[,]=4`, which replaces a given covariate with the sum of both temporal terms (beta1+beta2) and then estimates a zero-</w:t>
-      </w:r>
-      <w:proofErr w:type="spellStart"/>
-      <w:r>
-        <w:rPr>
-          <w:rFonts w:ascii="Times New Roman" w:hAnsi="Times New Roman" w:cs="Times New Roman"/>
-          <w:sz w:val="24"/>
-          <w:szCs w:val="24"/>
-        </w:rPr>
-        <w:t>centered</w:t>
-      </w:r>
-      <w:proofErr w:type="spellEnd"/>
-      <w:r>
-        <w:rPr>
-          <w:rFonts w:ascii="Times New Roman" w:hAnsi="Times New Roman" w:cs="Times New Roman"/>
-          <w:sz w:val="24"/>
-          <w:szCs w:val="24"/>
-        </w:rPr>
-        <w:t xml:space="preserve"> spatially varying response to that temporal term.</w:t>
+        <w:t>Allows new spatially-varying density dependent effect via `X1config_cp[,]=4` or `X2config_cp[,]=4`, which replaces a given covariate with the sum of both temporal terms (beta1+beta2) and then estimates a zero-centered spatially varying response to that temporal term.</w:t>
       </w:r>
     </w:p>
     <w:p>
@@ -3307,25 +2478,7 @@
           <w:sz w:val="24"/>
           <w:szCs w:val="24"/>
         </w:rPr>
-        <w:t xml:space="preserve">Allows users to implement a necessary identifiability constraint when estimating a loadings matrix for </w:t>
-      </w:r>
-      <w:proofErr w:type="spellStart"/>
-      <w:r>
-        <w:rPr>
-          <w:rFonts w:ascii="Times New Roman" w:hAnsi="Times New Roman" w:cs="Times New Roman"/>
-          <w:sz w:val="24"/>
-          <w:szCs w:val="24"/>
-        </w:rPr>
-        <w:t>spatio</w:t>
-      </w:r>
-      <w:proofErr w:type="spellEnd"/>
-      <w:r>
-        <w:rPr>
-          <w:rFonts w:ascii="Times New Roman" w:hAnsi="Times New Roman" w:cs="Times New Roman"/>
-          <w:sz w:val="24"/>
-          <w:szCs w:val="24"/>
-        </w:rPr>
-        <w:t xml:space="preserve">-temporal variation across both years and species.  </w:t>
+        <w:t xml:space="preserve">Allows users to implement a necessary identifiability constraint when estimating a loadings matrix for spatio-temporal variation across both years and species.  </w:t>
       </w:r>
     </w:p>
     <w:p>
@@ -3348,105 +2501,24 @@
           <w:sz w:val="24"/>
           <w:szCs w:val="24"/>
         </w:rPr>
-        <w:t>Allows users to specify units for inputs `</w:t>
-      </w:r>
-      <w:proofErr w:type="spellStart"/>
-      <w:r>
-        <w:rPr>
-          <w:rFonts w:ascii="Times New Roman" w:hAnsi="Times New Roman" w:cs="Times New Roman"/>
-          <w:sz w:val="24"/>
-          <w:szCs w:val="24"/>
-        </w:rPr>
-        <w:t>b_i</w:t>
-      </w:r>
-      <w:proofErr w:type="spellEnd"/>
-      <w:r>
-        <w:rPr>
-          <w:rFonts w:ascii="Times New Roman" w:hAnsi="Times New Roman" w:cs="Times New Roman"/>
-          <w:sz w:val="24"/>
-          <w:szCs w:val="24"/>
-        </w:rPr>
-        <w:t>` and `</w:t>
-      </w:r>
-      <w:proofErr w:type="spellStart"/>
-      <w:r>
-        <w:rPr>
-          <w:rFonts w:ascii="Times New Roman" w:hAnsi="Times New Roman" w:cs="Times New Roman"/>
-          <w:sz w:val="24"/>
-          <w:szCs w:val="24"/>
-        </w:rPr>
-        <w:t>a_i</w:t>
-      </w:r>
-      <w:proofErr w:type="spellEnd"/>
-      <w:r>
-        <w:rPr>
-          <w:rFonts w:ascii="Times New Roman" w:hAnsi="Times New Roman" w:cs="Times New Roman"/>
-          <w:sz w:val="24"/>
-          <w:szCs w:val="24"/>
-        </w:rPr>
-        <w:t>`, as well as `</w:t>
-      </w:r>
-      <w:proofErr w:type="spellStart"/>
-      <w:r>
-        <w:rPr>
-          <w:rFonts w:ascii="Times New Roman" w:hAnsi="Times New Roman" w:cs="Times New Roman"/>
-          <w:sz w:val="24"/>
-          <w:szCs w:val="24"/>
-        </w:rPr>
-        <w:t>a_el</w:t>
-      </w:r>
-      <w:proofErr w:type="spellEnd"/>
-      <w:r>
-        <w:rPr>
-          <w:rFonts w:ascii="Times New Roman" w:hAnsi="Times New Roman" w:cs="Times New Roman"/>
-          <w:sz w:val="24"/>
-          <w:szCs w:val="24"/>
-        </w:rPr>
-        <w:t>` from `</w:t>
-      </w:r>
-      <w:proofErr w:type="spellStart"/>
-      <w:r>
-        <w:rPr>
-          <w:rFonts w:ascii="Times New Roman" w:hAnsi="Times New Roman" w:cs="Times New Roman"/>
-          <w:sz w:val="24"/>
-          <w:szCs w:val="24"/>
-        </w:rPr>
-        <w:t>make_extrapolation_info</w:t>
-      </w:r>
-      <w:proofErr w:type="spellEnd"/>
-      <w:r>
-        <w:rPr>
-          <w:rFonts w:ascii="Times New Roman" w:hAnsi="Times New Roman" w:cs="Times New Roman"/>
-          <w:sz w:val="24"/>
-          <w:szCs w:val="24"/>
-        </w:rPr>
-        <w:t>`, and then displays correct units in resulting index</w:t>
-      </w:r>
-      <w:r>
-        <w:rPr>
-          <w:rFonts w:ascii="Times New Roman" w:hAnsi="Times New Roman" w:cs="Times New Roman"/>
-          <w:sz w:val="24"/>
-          <w:szCs w:val="24"/>
-        </w:rPr>
-        <w:t xml:space="preserve">; if these inputs are missing an explicit </w:t>
-      </w:r>
-      <w:proofErr w:type="gramStart"/>
-      <w:r>
-        <w:rPr>
-          <w:rFonts w:ascii="Times New Roman" w:hAnsi="Times New Roman" w:cs="Times New Roman"/>
-          <w:sz w:val="24"/>
-          <w:szCs w:val="24"/>
-        </w:rPr>
-        <w:t>units</w:t>
-      </w:r>
-      <w:proofErr w:type="gramEnd"/>
-      <w:r>
-        <w:rPr>
-          <w:rFonts w:ascii="Times New Roman" w:hAnsi="Times New Roman" w:cs="Times New Roman"/>
-          <w:sz w:val="24"/>
-          <w:szCs w:val="24"/>
-        </w:rPr>
-        <w:t xml:space="preserve"> designation, then the model coerces them to have units `kg`, `km^2` and `km^2` respectively</w:t>
+        <w:t>Allows users to specify units for inputs `b_i` and `a_i`, as well as `a_el` from `make_extrapolation_info`, and then displays correct units in resulting index</w:t>
+      </w:r>
+      <w:r>
+        <w:rPr>
+          <w:rFonts w:ascii="Times New Roman" w:hAnsi="Times New Roman" w:cs="Times New Roman"/>
+          <w:sz w:val="24"/>
+          <w:szCs w:val="24"/>
+        </w:rPr>
+        <w:t xml:space="preserve">; if these </w:t>
+      </w:r>
+      <w:r>
+        <w:rPr>
+          <w:rFonts w:ascii="Times New Roman" w:hAnsi="Times New Roman" w:cs="Times New Roman"/>
+          <w:sz w:val="24"/>
+          <w:szCs w:val="24"/>
+        </w:rPr>
+        <w:lastRenderedPageBreak/>
+        <w:t>inputs are missing an explicit units designation, then the model coerces them to have units `kg`, `km^2` and `km^2` respectively</w:t>
       </w:r>
       <w:r>
         <w:rPr>
@@ -3499,25 +2571,7 @@
           <w:sz w:val="24"/>
           <w:szCs w:val="24"/>
         </w:rPr>
-        <w:t>Allow calculation of Dunn-Smyth simulation residuals even for models including some instances where `</w:t>
-      </w:r>
-      <w:proofErr w:type="spellStart"/>
-      <w:r>
-        <w:rPr>
-          <w:rFonts w:ascii="Times New Roman" w:hAnsi="Times New Roman" w:cs="Times New Roman"/>
-          <w:sz w:val="24"/>
-          <w:szCs w:val="24"/>
-        </w:rPr>
-        <w:t>b_i</w:t>
-      </w:r>
-      <w:proofErr w:type="spellEnd"/>
-      <w:r>
-        <w:rPr>
-          <w:rFonts w:ascii="Times New Roman" w:hAnsi="Times New Roman" w:cs="Times New Roman"/>
-          <w:sz w:val="24"/>
-          <w:szCs w:val="24"/>
-        </w:rPr>
-        <w:t>=NA`, i.e., in cases involving forecasting</w:t>
+        <w:t>Allow calculation of Dunn-Smyth simulation residuals even for models including some instances where `b_i=NA`, i.e., in cases involving forecasting</w:t>
       </w:r>
       <w:r>
         <w:rPr>
@@ -3586,7 +2640,6 @@
           <w:sz w:val="24"/>
           <w:szCs w:val="24"/>
         </w:rPr>
-        <w:lastRenderedPageBreak/>
         <w:t>CHANGING DEPENDENCIES</w:t>
       </w:r>
     </w:p>
@@ -3610,33 +2663,15 @@
           <w:sz w:val="24"/>
           <w:szCs w:val="24"/>
         </w:rPr>
-        <w:t xml:space="preserve">Requires </w:t>
-      </w:r>
-      <w:proofErr w:type="spellStart"/>
-      <w:r>
-        <w:rPr>
-          <w:rFonts w:ascii="Times New Roman" w:hAnsi="Times New Roman" w:cs="Times New Roman"/>
-          <w:sz w:val="24"/>
-          <w:szCs w:val="24"/>
-        </w:rPr>
-        <w:t>FishStats</w:t>
-      </w:r>
-      <w:r>
-        <w:rPr>
-          <w:rFonts w:ascii="Times New Roman" w:hAnsi="Times New Roman" w:cs="Times New Roman"/>
-          <w:sz w:val="24"/>
-          <w:szCs w:val="24"/>
-        </w:rPr>
-        <w:t>Utils</w:t>
-      </w:r>
-      <w:proofErr w:type="spellEnd"/>
-      <w:r>
-        <w:rPr>
-          <w:rFonts w:ascii="Times New Roman" w:hAnsi="Times New Roman" w:cs="Times New Roman"/>
-          <w:sz w:val="24"/>
-          <w:szCs w:val="24"/>
-        </w:rPr>
-        <w:t xml:space="preserve"> version &gt;= 2.9.1</w:t>
+        <w:t>Requires FishStats</w:t>
+      </w:r>
+      <w:r>
+        <w:rPr>
+          <w:rFonts w:ascii="Times New Roman" w:hAnsi="Times New Roman" w:cs="Times New Roman"/>
+          <w:sz w:val="24"/>
+          <w:szCs w:val="24"/>
+        </w:rPr>
+        <w:t>Utils version &gt;= 2.9.1</w:t>
       </w:r>
     </w:p>
     <w:p>
@@ -3681,43 +2716,7 @@
           <w:sz w:val="24"/>
           <w:szCs w:val="24"/>
         </w:rPr>
-        <w:t>Change `</w:t>
-      </w:r>
-      <w:proofErr w:type="spellStart"/>
-      <w:r>
-        <w:rPr>
-          <w:rFonts w:ascii="Times New Roman" w:hAnsi="Times New Roman" w:cs="Times New Roman"/>
-          <w:sz w:val="24"/>
-          <w:szCs w:val="24"/>
-        </w:rPr>
-        <w:t>fit_model</w:t>
-      </w:r>
-      <w:proofErr w:type="spellEnd"/>
-      <w:r>
-        <w:rPr>
-          <w:rFonts w:ascii="Times New Roman" w:hAnsi="Times New Roman" w:cs="Times New Roman"/>
-          <w:sz w:val="24"/>
-          <w:szCs w:val="24"/>
-        </w:rPr>
-        <w:t>` to include `</w:t>
-      </w:r>
-      <w:proofErr w:type="spellStart"/>
-      <w:r>
-        <w:rPr>
-          <w:rFonts w:ascii="Times New Roman" w:hAnsi="Times New Roman" w:cs="Times New Roman"/>
-          <w:sz w:val="24"/>
-          <w:szCs w:val="24"/>
-        </w:rPr>
-        <w:t>getJointPrecision</w:t>
-      </w:r>
-      <w:proofErr w:type="spellEnd"/>
-      <w:r>
-        <w:rPr>
-          <w:rFonts w:ascii="Times New Roman" w:hAnsi="Times New Roman" w:cs="Times New Roman"/>
-          <w:sz w:val="24"/>
-          <w:szCs w:val="24"/>
-        </w:rPr>
-        <w:t>=TRUE` by default, so that range-edge metrics are computed by default.</w:t>
+        <w:t>Change `fit_model` to include `getJointPrecision=TRUE` by default, so that range-edge metrics are computed by default.</w:t>
       </w:r>
     </w:p>
     <w:p>
@@ -3762,25 +2761,7 @@
           <w:sz w:val="24"/>
           <w:szCs w:val="24"/>
         </w:rPr>
-        <w:t>Change the default `</w:t>
-      </w:r>
-      <w:proofErr w:type="spellStart"/>
-      <w:r>
-        <w:rPr>
-          <w:rFonts w:ascii="Times New Roman" w:hAnsi="Times New Roman" w:cs="Times New Roman"/>
-          <w:sz w:val="24"/>
-          <w:szCs w:val="24"/>
-        </w:rPr>
-        <w:t>projargs</w:t>
-      </w:r>
-      <w:proofErr w:type="spellEnd"/>
-      <w:r>
-        <w:rPr>
-          <w:rFonts w:ascii="Times New Roman" w:hAnsi="Times New Roman" w:cs="Times New Roman"/>
-          <w:sz w:val="24"/>
-          <w:szCs w:val="24"/>
-        </w:rPr>
-        <w:t xml:space="preserve">` used when plotting to Lon-Lat, to avoid errors arising from applying custom projections to global coastline maps without also specifying a reduced subset of countries.  </w:t>
+        <w:t xml:space="preserve">Change the default `projargs` used when plotting to Lon-Lat, to avoid errors arising from applying custom projections to global coastline maps without also specifying a reduced subset of countries.  </w:t>
       </w:r>
     </w:p>
     <w:p>
@@ -3855,33 +2836,15 @@
           <w:sz w:val="24"/>
           <w:szCs w:val="24"/>
         </w:rPr>
-        <w:t xml:space="preserve">Requires </w:t>
-      </w:r>
-      <w:proofErr w:type="spellStart"/>
-      <w:r>
-        <w:rPr>
-          <w:rFonts w:ascii="Times New Roman" w:hAnsi="Times New Roman" w:cs="Times New Roman"/>
-          <w:sz w:val="24"/>
-          <w:szCs w:val="24"/>
-        </w:rPr>
-        <w:t>FishStats</w:t>
-      </w:r>
-      <w:r>
-        <w:rPr>
-          <w:rFonts w:ascii="Times New Roman" w:hAnsi="Times New Roman" w:cs="Times New Roman"/>
-          <w:sz w:val="24"/>
-          <w:szCs w:val="24"/>
-        </w:rPr>
-        <w:t>Utils</w:t>
-      </w:r>
-      <w:proofErr w:type="spellEnd"/>
-      <w:r>
-        <w:rPr>
-          <w:rFonts w:ascii="Times New Roman" w:hAnsi="Times New Roman" w:cs="Times New Roman"/>
-          <w:sz w:val="24"/>
-          <w:szCs w:val="24"/>
-        </w:rPr>
-        <w:t xml:space="preserve"> version &gt;= 2.9.0</w:t>
+        <w:t>Requires FishStats</w:t>
+      </w:r>
+      <w:r>
+        <w:rPr>
+          <w:rFonts w:ascii="Times New Roman" w:hAnsi="Times New Roman" w:cs="Times New Roman"/>
+          <w:sz w:val="24"/>
+          <w:szCs w:val="24"/>
+        </w:rPr>
+        <w:t>Utils version &gt;= 2.9.0</w:t>
       </w:r>
     </w:p>
     <w:p>
@@ -3951,61 +2914,8 @@
           <w:sz w:val="24"/>
           <w:szCs w:val="24"/>
         </w:rPr>
-        <w:t>Improve `predict` feature added in release 3.6.0 including</w:t>
-      </w:r>
-      <w:proofErr w:type="gramStart"/>
-      <w:r>
-        <w:rPr>
-          <w:rFonts w:ascii="Times New Roman" w:hAnsi="Times New Roman" w:cs="Times New Roman"/>
-          <w:sz w:val="24"/>
-          <w:szCs w:val="24"/>
-        </w:rPr>
-        <w:t>:  (</w:t>
-      </w:r>
-      <w:proofErr w:type="gramEnd"/>
-      <w:r>
-        <w:rPr>
-          <w:rFonts w:ascii="Times New Roman" w:hAnsi="Times New Roman" w:cs="Times New Roman"/>
-          <w:sz w:val="24"/>
-          <w:szCs w:val="24"/>
-        </w:rPr>
-        <w:t>1) adding an integrated-test to confirm that it behaves identically to `</w:t>
-      </w:r>
-      <w:proofErr w:type="spellStart"/>
-      <w:r>
-        <w:rPr>
-          <w:rFonts w:ascii="Times New Roman" w:hAnsi="Times New Roman" w:cs="Times New Roman"/>
-          <w:sz w:val="24"/>
-          <w:szCs w:val="24"/>
-        </w:rPr>
-        <w:t>predict.glm</w:t>
-      </w:r>
-      <w:proofErr w:type="spellEnd"/>
-      <w:r>
-        <w:rPr>
-          <w:rFonts w:ascii="Times New Roman" w:hAnsi="Times New Roman" w:cs="Times New Roman"/>
-          <w:sz w:val="24"/>
-          <w:szCs w:val="24"/>
-        </w:rPr>
-        <w:t>` in some simple cases; (2) improving documentation; and (3) confirming that it can be integrated with package `</w:t>
-      </w:r>
-      <w:proofErr w:type="spellStart"/>
-      <w:r>
-        <w:rPr>
-          <w:rFonts w:ascii="Times New Roman" w:hAnsi="Times New Roman" w:cs="Times New Roman"/>
-          <w:sz w:val="24"/>
-          <w:szCs w:val="24"/>
-        </w:rPr>
-        <w:t>pdp</w:t>
-      </w:r>
-      <w:proofErr w:type="spellEnd"/>
-      <w:r>
-        <w:rPr>
-          <w:rFonts w:ascii="Times New Roman" w:hAnsi="Times New Roman" w:cs="Times New Roman"/>
-          <w:sz w:val="24"/>
-          <w:szCs w:val="24"/>
-        </w:rPr>
-        <w:t>` to make partial dependence plots.</w:t>
+        <w:lastRenderedPageBreak/>
+        <w:t>Improve `predict` feature added in release 3.6.0 including:  (1) adding an integrated-test to confirm that it behaves identically to `predict.glm` in some simple cases; (2) improving documentation; and (3) confirming that it can be integrated with package `pdp` to make partial dependence plots.</w:t>
       </w:r>
     </w:p>
     <w:p>
@@ -4030,61 +2940,7 @@
           <w:sz w:val="24"/>
           <w:szCs w:val="24"/>
         </w:rPr>
-        <w:t>Re-adding continuous integration</w:t>
-      </w:r>
-      <w:proofErr w:type="gramStart"/>
-      <w:r>
-        <w:rPr>
-          <w:rFonts w:ascii="Times New Roman" w:hAnsi="Times New Roman" w:cs="Times New Roman"/>
-          <w:sz w:val="24"/>
-          <w:szCs w:val="24"/>
-        </w:rPr>
-        <w:t>:  (</w:t>
-      </w:r>
-      <w:proofErr w:type="gramEnd"/>
-      <w:r>
-        <w:rPr>
-          <w:rFonts w:ascii="Times New Roman" w:hAnsi="Times New Roman" w:cs="Times New Roman"/>
-          <w:sz w:val="24"/>
-          <w:szCs w:val="24"/>
-        </w:rPr>
-        <w:t xml:space="preserve">1) eliminating usage of </w:t>
-      </w:r>
-      <w:proofErr w:type="spellStart"/>
-      <w:r>
-        <w:rPr>
-          <w:rFonts w:ascii="Times New Roman" w:hAnsi="Times New Roman" w:cs="Times New Roman"/>
-          <w:sz w:val="24"/>
-          <w:szCs w:val="24"/>
-        </w:rPr>
-        <w:t>TravisCI</w:t>
-      </w:r>
-      <w:proofErr w:type="spellEnd"/>
-      <w:r>
-        <w:rPr>
-          <w:rFonts w:ascii="Times New Roman" w:hAnsi="Times New Roman" w:cs="Times New Roman"/>
-          <w:sz w:val="24"/>
-          <w:szCs w:val="24"/>
-        </w:rPr>
-        <w:t xml:space="preserve"> and instead (2) adding files to trigger the GitHub “CI” Action (based on substantial contributions from Cole </w:t>
-      </w:r>
-      <w:proofErr w:type="spellStart"/>
-      <w:r>
-        <w:rPr>
-          <w:rFonts w:ascii="Times New Roman" w:hAnsi="Times New Roman" w:cs="Times New Roman"/>
-          <w:sz w:val="24"/>
-          <w:szCs w:val="24"/>
-        </w:rPr>
-        <w:t>Monnahan</w:t>
-      </w:r>
-      <w:proofErr w:type="spellEnd"/>
-      <w:r>
-        <w:rPr>
-          <w:rFonts w:ascii="Times New Roman" w:hAnsi="Times New Roman" w:cs="Times New Roman"/>
-          <w:sz w:val="24"/>
-          <w:szCs w:val="24"/>
-        </w:rPr>
-        <w:t>).</w:t>
+        <w:t>Re-adding continuous integration:  (1) eliminating usage of TravisCI and instead (2) adding files to trigger the GitHub “CI” Action (based on substantial contributions from Cole Monnahan).</w:t>
       </w:r>
     </w:p>
     <w:p>
@@ -4109,44 +2965,7 @@
           <w:sz w:val="24"/>
           <w:szCs w:val="24"/>
         </w:rPr>
-        <w:lastRenderedPageBreak/>
-        <w:t xml:space="preserve">Adding a simplified user-interface for seasonal </w:t>
-      </w:r>
-      <w:proofErr w:type="spellStart"/>
-      <w:r>
-        <w:rPr>
-          <w:rFonts w:ascii="Times New Roman" w:hAnsi="Times New Roman" w:cs="Times New Roman"/>
-          <w:sz w:val="24"/>
-          <w:szCs w:val="24"/>
-        </w:rPr>
-        <w:t>spatio</w:t>
-      </w:r>
-      <w:proofErr w:type="spellEnd"/>
-      <w:r>
-        <w:rPr>
-          <w:rFonts w:ascii="Times New Roman" w:hAnsi="Times New Roman" w:cs="Times New Roman"/>
-          <w:sz w:val="24"/>
-          <w:szCs w:val="24"/>
-        </w:rPr>
-        <w:t xml:space="preserve">-temporal models (based on substantial contributions from Andrew </w:t>
-      </w:r>
-      <w:proofErr w:type="spellStart"/>
-      <w:r>
-        <w:rPr>
-          <w:rFonts w:ascii="Times New Roman" w:hAnsi="Times New Roman" w:cs="Times New Roman"/>
-          <w:sz w:val="24"/>
-          <w:szCs w:val="24"/>
-        </w:rPr>
-        <w:t>Allyn</w:t>
-      </w:r>
-      <w:proofErr w:type="spellEnd"/>
-      <w:r>
-        <w:rPr>
-          <w:rFonts w:ascii="Times New Roman" w:hAnsi="Times New Roman" w:cs="Times New Roman"/>
-          <w:sz w:val="24"/>
-          <w:szCs w:val="24"/>
-        </w:rPr>
-        <w:t>).</w:t>
+        <w:t>Adding a simplified user-interface for seasonal spatio-temporal models (based on substantial contributions from Andrew Allyn).</w:t>
       </w:r>
     </w:p>
     <w:p>
@@ -4191,25 +3010,7 @@
           <w:sz w:val="24"/>
           <w:szCs w:val="24"/>
         </w:rPr>
-        <w:t>Update `</w:t>
-      </w:r>
-      <w:proofErr w:type="spellStart"/>
-      <w:r>
-        <w:rPr>
-          <w:rFonts w:ascii="Times New Roman" w:hAnsi="Times New Roman" w:cs="Times New Roman"/>
-          <w:sz w:val="24"/>
-          <w:szCs w:val="24"/>
-        </w:rPr>
-        <w:t>plot_quantile_residuals</w:t>
-      </w:r>
-      <w:proofErr w:type="spellEnd"/>
-      <w:r>
-        <w:rPr>
-          <w:rFonts w:ascii="Times New Roman" w:hAnsi="Times New Roman" w:cs="Times New Roman"/>
-          <w:sz w:val="24"/>
-          <w:szCs w:val="24"/>
-        </w:rPr>
-        <w:t>` to ensure that a residual &gt;0.5 corresponds to data above the median from the predictive distribution, and a residual &lt;0.5</w:t>
+        <w:t>Update `plot_quantile_residuals` to ensure that a residual &gt;0.5 corresponds to data above the median from the predictive distribution, and a residual &lt;0.5</w:t>
       </w:r>
       <w:r>
         <w:rPr>
@@ -4377,52 +3178,35 @@
           <w:sz w:val="24"/>
           <w:szCs w:val="24"/>
         </w:rPr>
-        <w:t xml:space="preserve">Requires </w:t>
-      </w:r>
-      <w:proofErr w:type="spellStart"/>
-      <w:r>
-        <w:rPr>
-          <w:rFonts w:ascii="Times New Roman" w:hAnsi="Times New Roman" w:cs="Times New Roman"/>
-          <w:sz w:val="24"/>
-          <w:szCs w:val="24"/>
-        </w:rPr>
-        <w:t>FishStats</w:t>
-      </w:r>
-      <w:r>
-        <w:rPr>
-          <w:rFonts w:ascii="Times New Roman" w:hAnsi="Times New Roman" w:cs="Times New Roman"/>
-          <w:sz w:val="24"/>
-          <w:szCs w:val="24"/>
-        </w:rPr>
-        <w:t>Utils</w:t>
-      </w:r>
-      <w:proofErr w:type="spellEnd"/>
-      <w:r>
-        <w:rPr>
-          <w:rFonts w:ascii="Times New Roman" w:hAnsi="Times New Roman" w:cs="Times New Roman"/>
-          <w:sz w:val="24"/>
-          <w:szCs w:val="24"/>
-        </w:rPr>
-        <w:t xml:space="preserve"> version &gt;= 2.8.0</w:t>
-      </w:r>
-    </w:p>
-    <w:p>
-      <w:pPr>
-        <w:spacing w:after="0" w:line="480" w:lineRule="auto"/>
-        <w:rPr>
-          <w:rFonts w:ascii="Times New Roman" w:hAnsi="Times New Roman" w:cs="Times New Roman"/>
-          <w:b/>
-          <w:sz w:val="24"/>
-          <w:szCs w:val="24"/>
-        </w:rPr>
-      </w:pPr>
-      <w:r>
-        <w:rPr>
-          <w:rFonts w:ascii="Times New Roman" w:hAnsi="Times New Roman" w:cs="Times New Roman"/>
-          <w:b/>
-          <w:sz w:val="24"/>
-          <w:szCs w:val="24"/>
-        </w:rPr>
+        <w:t>Requires FishStats</w:t>
+      </w:r>
+      <w:r>
+        <w:rPr>
+          <w:rFonts w:ascii="Times New Roman" w:hAnsi="Times New Roman" w:cs="Times New Roman"/>
+          <w:sz w:val="24"/>
+          <w:szCs w:val="24"/>
+        </w:rPr>
+        <w:t>Utils version &gt;= 2.8.0</w:t>
+      </w:r>
+    </w:p>
+    <w:p>
+      <w:pPr>
+        <w:spacing w:after="0" w:line="480" w:lineRule="auto"/>
+        <w:rPr>
+          <w:rFonts w:ascii="Times New Roman" w:hAnsi="Times New Roman" w:cs="Times New Roman"/>
+          <w:b/>
+          <w:sz w:val="24"/>
+          <w:szCs w:val="24"/>
+        </w:rPr>
+      </w:pPr>
+      <w:r>
+        <w:rPr>
+          <w:rFonts w:ascii="Times New Roman" w:hAnsi="Times New Roman" w:cs="Times New Roman"/>
+          <w:b/>
+          <w:sz w:val="24"/>
+          <w:szCs w:val="24"/>
+        </w:rPr>
+        <w:lastRenderedPageBreak/>
         <w:t>NEW FEATURES</w:t>
       </w:r>
     </w:p>
@@ -4450,7 +3234,6 @@
         </w:rPr>
         <w:t>Expanding use of formula interface to specify covariates.  A separate formula is now specified for each linear predictor for density (X1_formula/X2_formula) or catchability (Q1_formula/Q2_formula).  Catchability formulas are parsed by user-supplied data frame `</w:t>
       </w:r>
-      <w:proofErr w:type="spellStart"/>
       <w:r>
         <w:rPr>
           <w:rFonts w:ascii="Times New Roman" w:hAnsi="Times New Roman" w:cs="Times New Roman"/>
@@ -4459,7 +3242,6 @@
         </w:rPr>
         <w:t>catchability_data</w:t>
       </w:r>
-      <w:proofErr w:type="spellEnd"/>
       <w:r>
         <w:rPr>
           <w:rFonts w:ascii="Times New Roman" w:hAnsi="Times New Roman" w:cs="Times New Roman"/>
@@ -4474,43 +3256,7 @@
           <w:sz w:val="24"/>
           <w:szCs w:val="24"/>
         </w:rPr>
-        <w:t xml:space="preserve">  However, the user can still use previous interface, either by passing </w:t>
-      </w:r>
-      <w:proofErr w:type="spellStart"/>
-      <w:r>
-        <w:rPr>
-          <w:rFonts w:ascii="Times New Roman" w:hAnsi="Times New Roman" w:cs="Times New Roman"/>
-          <w:sz w:val="24"/>
-          <w:szCs w:val="24"/>
-        </w:rPr>
-        <w:t>X_itp</w:t>
-      </w:r>
-      <w:proofErr w:type="spellEnd"/>
-      <w:r>
-        <w:rPr>
-          <w:rFonts w:ascii="Times New Roman" w:hAnsi="Times New Roman" w:cs="Times New Roman"/>
-          <w:sz w:val="24"/>
-          <w:szCs w:val="24"/>
-        </w:rPr>
-        <w:t xml:space="preserve"> / </w:t>
-      </w:r>
-      <w:proofErr w:type="spellStart"/>
-      <w:r>
-        <w:rPr>
-          <w:rFonts w:ascii="Times New Roman" w:hAnsi="Times New Roman" w:cs="Times New Roman"/>
-          <w:sz w:val="24"/>
-          <w:szCs w:val="24"/>
-        </w:rPr>
-        <w:t>X_gtp</w:t>
-      </w:r>
-      <w:proofErr w:type="spellEnd"/>
-      <w:r>
-        <w:rPr>
-          <w:rFonts w:ascii="Times New Roman" w:hAnsi="Times New Roman" w:cs="Times New Roman"/>
-          <w:sz w:val="24"/>
-          <w:szCs w:val="24"/>
-        </w:rPr>
-        <w:t xml:space="preserve"> directly, or by passing a single formula.</w:t>
+        <w:t xml:space="preserve">  However, the user can still use previous interface, either by passing X_itp / X_gtp directly, or by passing a single formula.</w:t>
       </w:r>
     </w:p>
     <w:p>
@@ -4535,26 +3281,7 @@
           <w:sz w:val="24"/>
           <w:szCs w:val="24"/>
         </w:rPr>
-        <w:lastRenderedPageBreak/>
-        <w:t xml:space="preserve">Allowing user to specify spatially varying coefficients for each density linear predictor separately (X1config_cp / X2config_cp), and adding new feature to allow users to specify a spatially varying catchability covariate (Q1config_k / Q2config_k).  This allows users to, for example, estimate a </w:t>
-      </w:r>
-      <w:proofErr w:type="gramStart"/>
-      <w:r>
-        <w:rPr>
-          <w:rFonts w:ascii="Times New Roman" w:hAnsi="Times New Roman" w:cs="Times New Roman"/>
-          <w:sz w:val="24"/>
-          <w:szCs w:val="24"/>
-        </w:rPr>
-        <w:t>differences</w:t>
-      </w:r>
-      <w:proofErr w:type="gramEnd"/>
-      <w:r>
-        <w:rPr>
-          <w:rFonts w:ascii="Times New Roman" w:hAnsi="Times New Roman" w:cs="Times New Roman"/>
-          <w:sz w:val="24"/>
-          <w:szCs w:val="24"/>
-        </w:rPr>
-        <w:t xml:space="preserve"> in gear performance between two surveys where gear performance varies spatially as a random field.</w:t>
+        <w:t>Allowing user to specify spatially varying coefficients for each density linear predictor separately (X1config_cp / X2config_cp), and adding new feature to allow users to specify a spatially varying catchability covariate (Q1config_k / Q2config_k).  This allows users to, for example, estimate a differences in gear performance between two surveys where gear performance varies spatially as a random field.</w:t>
       </w:r>
     </w:p>
     <w:p>
@@ -4579,35 +3306,7 @@
           <w:sz w:val="24"/>
           <w:szCs w:val="24"/>
         </w:rPr>
-        <w:t>Adding generic predict function for S3 class `</w:t>
-      </w:r>
-      <w:proofErr w:type="spellStart"/>
-      <w:r>
-        <w:rPr>
-          <w:rFonts w:ascii="Times New Roman" w:hAnsi="Times New Roman" w:cs="Times New Roman"/>
-          <w:sz w:val="24"/>
-          <w:szCs w:val="24"/>
-        </w:rPr>
-        <w:t>fit_model</w:t>
-      </w:r>
-      <w:proofErr w:type="spellEnd"/>
-      <w:proofErr w:type="gramStart"/>
-      <w:r>
-        <w:rPr>
-          <w:rFonts w:ascii="Times New Roman" w:hAnsi="Times New Roman" w:cs="Times New Roman"/>
-          <w:sz w:val="24"/>
-          <w:szCs w:val="24"/>
-        </w:rPr>
-        <w:t>`;  the</w:t>
-      </w:r>
-      <w:proofErr w:type="gramEnd"/>
-      <w:r>
-        <w:rPr>
-          <w:rFonts w:ascii="Times New Roman" w:hAnsi="Times New Roman" w:cs="Times New Roman"/>
-          <w:sz w:val="24"/>
-          <w:szCs w:val="24"/>
-        </w:rPr>
-        <w:t xml:space="preserve"> function is very slow but could be expanded in the future to be similar to predict functions for other common regression packages. </w:t>
+        <w:t xml:space="preserve">Adding generic predict function for S3 class `fit_model`;  the function is very slow but could be expanded in the future to be similar to predict functions for other common regression packages. </w:t>
       </w:r>
     </w:p>
     <w:p>
@@ -4671,45 +3370,8 @@
           <w:sz w:val="24"/>
           <w:szCs w:val="24"/>
         </w:rPr>
-        <w:t>.  A new option `</w:t>
-      </w:r>
-      <w:proofErr w:type="spellStart"/>
-      <w:r>
-        <w:rPr>
-          <w:rFonts w:ascii="Times New Roman" w:hAnsi="Times New Roman" w:cs="Times New Roman"/>
-          <w:sz w:val="24"/>
-          <w:szCs w:val="24"/>
-        </w:rPr>
-        <w:t>calculate_</w:t>
-      </w:r>
-      <w:proofErr w:type="gramStart"/>
-      <w:r>
-        <w:rPr>
-          <w:rFonts w:ascii="Times New Roman" w:hAnsi="Times New Roman" w:cs="Times New Roman"/>
-          <w:sz w:val="24"/>
-          <w:szCs w:val="24"/>
-        </w:rPr>
-        <w:t>kmeans</w:t>
-      </w:r>
-      <w:proofErr w:type="spellEnd"/>
-      <w:r>
-        <w:rPr>
-          <w:rFonts w:ascii="Times New Roman" w:hAnsi="Times New Roman" w:cs="Times New Roman"/>
-          <w:sz w:val="24"/>
-          <w:szCs w:val="24"/>
-        </w:rPr>
-        <w:t>( …</w:t>
-      </w:r>
-      <w:proofErr w:type="gramEnd"/>
-      <w:r>
-        <w:rPr>
-          <w:rFonts w:ascii="Times New Roman" w:hAnsi="Times New Roman" w:cs="Times New Roman"/>
-          <w:sz w:val="24"/>
-          <w:szCs w:val="24"/>
-        </w:rPr>
-        <w:t xml:space="preserve">, </w:t>
-      </w:r>
-      <w:proofErr w:type="spellStart"/>
+        <w:t xml:space="preserve">.  A new option `calculate_kmeans( …, </w:t>
+      </w:r>
       <w:r>
         <w:rPr>
           <w:rFonts w:ascii="Times New Roman" w:hAnsi="Times New Roman" w:cs="Times New Roman"/>
@@ -4718,7 +3380,6 @@
         </w:rPr>
         <w:t>backwards_compatible_kmeans</w:t>
       </w:r>
-      <w:proofErr w:type="spellEnd"/>
       <w:r>
         <w:rPr>
           <w:rFonts w:ascii="Times New Roman" w:hAnsi="Times New Roman" w:cs="Times New Roman"/>
@@ -4770,61 +3431,8 @@
           <w:sz w:val="24"/>
           <w:szCs w:val="24"/>
         </w:rPr>
-        <w:t>Update `</w:t>
-      </w:r>
-      <w:proofErr w:type="spellStart"/>
-      <w:r>
-        <w:rPr>
-          <w:rFonts w:ascii="Times New Roman" w:hAnsi="Times New Roman" w:cs="Times New Roman"/>
-          <w:sz w:val="24"/>
-          <w:szCs w:val="24"/>
-        </w:rPr>
-        <w:t>projargs</w:t>
-      </w:r>
-      <w:proofErr w:type="spellEnd"/>
-      <w:r>
-        <w:rPr>
-          <w:rFonts w:ascii="Times New Roman" w:hAnsi="Times New Roman" w:cs="Times New Roman"/>
-          <w:sz w:val="24"/>
-          <w:szCs w:val="24"/>
-        </w:rPr>
-        <w:t xml:space="preserve">` strings passed to package </w:t>
-      </w:r>
-      <w:proofErr w:type="spellStart"/>
-      <w:r>
-        <w:rPr>
-          <w:rFonts w:ascii="Times New Roman" w:hAnsi="Times New Roman" w:cs="Times New Roman"/>
-          <w:sz w:val="24"/>
-          <w:szCs w:val="24"/>
-        </w:rPr>
-        <w:t>sp</w:t>
-      </w:r>
-      <w:proofErr w:type="spellEnd"/>
-      <w:r>
-        <w:rPr>
-          <w:rFonts w:ascii="Times New Roman" w:hAnsi="Times New Roman" w:cs="Times New Roman"/>
-          <w:sz w:val="24"/>
-          <w:szCs w:val="24"/>
-        </w:rPr>
-        <w:t xml:space="preserve"> / RGDAL, to keep up with changes to using PROJ6.  The previous use of </w:t>
-      </w:r>
-      <w:proofErr w:type="spellStart"/>
-      <w:r>
-        <w:rPr>
-          <w:rFonts w:ascii="Times New Roman" w:hAnsi="Times New Roman" w:cs="Times New Roman"/>
-          <w:sz w:val="24"/>
-          <w:szCs w:val="24"/>
-        </w:rPr>
-        <w:t>projargs</w:t>
-      </w:r>
-      <w:proofErr w:type="spellEnd"/>
-      <w:r>
-        <w:rPr>
-          <w:rFonts w:ascii="Times New Roman" w:hAnsi="Times New Roman" w:cs="Times New Roman"/>
-          <w:sz w:val="24"/>
-          <w:szCs w:val="24"/>
-        </w:rPr>
-        <w:t xml:space="preserve"> strings was throwing annoying warning messages, but the change did not appear to impact functionality.</w:t>
+        <w:lastRenderedPageBreak/>
+        <w:t>Update `projargs` strings passed to package sp / RGDAL, to keep up with changes to using PROJ6.  The previous use of projargs strings was throwing annoying warning messages, but the change did not appear to impact functionality.</w:t>
       </w:r>
     </w:p>
     <w:p>
@@ -4868,34 +3476,7 @@
           <w:sz w:val="24"/>
           <w:szCs w:val="24"/>
         </w:rPr>
-        <w:t>Omega (spatial random effects), Epsilon (</w:t>
-      </w:r>
-      <w:proofErr w:type="spellStart"/>
-      <w:r>
-        <w:rPr>
-          <w:rFonts w:ascii="Times New Roman" w:hAnsi="Times New Roman" w:cs="Times New Roman"/>
-          <w:sz w:val="24"/>
-          <w:szCs w:val="24"/>
-        </w:rPr>
-        <w:t>spatio</w:t>
-      </w:r>
-      <w:proofErr w:type="spellEnd"/>
-      <w:r>
-        <w:rPr>
-          <w:rFonts w:ascii="Times New Roman" w:hAnsi="Times New Roman" w:cs="Times New Roman"/>
-          <w:sz w:val="24"/>
-          <w:szCs w:val="24"/>
-        </w:rPr>
-        <w:t xml:space="preserve">-temporal random effects), and Delta (overdispersion random effects) are now built to have zero-length when these features are not needed (by making one dimension have length-0).  This is intended to (1) decrease memory required in the former approach of mapping these off, and (2) </w:t>
-      </w:r>
-      <w:r>
-        <w:rPr>
-          <w:rFonts w:ascii="Times New Roman" w:hAnsi="Times New Roman" w:cs="Times New Roman"/>
-          <w:sz w:val="24"/>
-          <w:szCs w:val="24"/>
-        </w:rPr>
-        <w:lastRenderedPageBreak/>
-        <w:t>eliminating the chance that users might inadvertently set starting values to non-zero values, which would previously have resulted in incorrect results.</w:t>
+        <w:t>Omega (spatial random effects), Epsilon (spatio-temporal random effects), and Delta (overdispersion random effects) are now built to have zero-length when these features are not needed (by making one dimension have length-0).  This is intended to (1) decrease memory required in the former approach of mapping these off, and (2) eliminating the chance that users might inadvertently set starting values to non-zero values, which would previously have resulted in incorrect results.</w:t>
       </w:r>
     </w:p>
     <w:p>
@@ -4919,25 +3500,7 @@
           <w:sz w:val="24"/>
           <w:szCs w:val="24"/>
         </w:rPr>
-        <w:t>`</w:t>
-      </w:r>
-      <w:proofErr w:type="spellStart"/>
-      <w:r>
-        <w:rPr>
-          <w:rFonts w:ascii="Times New Roman" w:hAnsi="Times New Roman" w:cs="Times New Roman"/>
-          <w:sz w:val="24"/>
-          <w:szCs w:val="24"/>
-        </w:rPr>
-        <w:t>make_covariates</w:t>
-      </w:r>
-      <w:proofErr w:type="spellEnd"/>
-      <w:r>
-        <w:rPr>
-          <w:rFonts w:ascii="Times New Roman" w:hAnsi="Times New Roman" w:cs="Times New Roman"/>
-          <w:sz w:val="24"/>
-          <w:szCs w:val="24"/>
-        </w:rPr>
-        <w:t>(.)` has been re-structured to change the order of operations, resulting in a more stable implementation for use with factors and interactions</w:t>
+        <w:t>`make_covariates(.)` has been re-structured to change the order of operations, resulting in a more stable implementation for use with factors and interactions</w:t>
       </w:r>
     </w:p>
     <w:p>
@@ -5098,25 +3661,7 @@
           <w:sz w:val="24"/>
           <w:szCs w:val="24"/>
         </w:rPr>
-        <w:t xml:space="preserve">Requires </w:t>
-      </w:r>
-      <w:proofErr w:type="spellStart"/>
-      <w:r>
-        <w:rPr>
-          <w:rFonts w:ascii="Times New Roman" w:hAnsi="Times New Roman" w:cs="Times New Roman"/>
-          <w:sz w:val="24"/>
-          <w:szCs w:val="24"/>
-        </w:rPr>
-        <w:t>FishStatsUtils</w:t>
-      </w:r>
-      <w:proofErr w:type="spellEnd"/>
-      <w:r>
-        <w:rPr>
-          <w:rFonts w:ascii="Times New Roman" w:hAnsi="Times New Roman" w:cs="Times New Roman"/>
-          <w:sz w:val="24"/>
-          <w:szCs w:val="24"/>
-        </w:rPr>
-        <w:t xml:space="preserve"> version &gt;= 2.7.0</w:t>
+        <w:t>Requires FishStatsUtils version &gt;= 2.7.0</w:t>
       </w:r>
     </w:p>
     <w:p>
@@ -5140,18 +3685,8 @@
           <w:sz w:val="24"/>
           <w:szCs w:val="24"/>
         </w:rPr>
-        <w:t xml:space="preserve">Requires R package </w:t>
-      </w:r>
-      <w:proofErr w:type="spellStart"/>
-      <w:r>
-        <w:rPr>
-          <w:rFonts w:ascii="Times New Roman" w:hAnsi="Times New Roman" w:cs="Times New Roman"/>
-          <w:sz w:val="24"/>
-          <w:szCs w:val="24"/>
-        </w:rPr>
-        <w:t>DHARMa</w:t>
-      </w:r>
-      <w:proofErr w:type="spellEnd"/>
+        <w:t>Requires R package DHARMa</w:t>
+      </w:r>
     </w:p>
     <w:p>
       <w:pPr>
@@ -5193,6 +3728,7 @@
           <w:sz w:val="24"/>
           <w:szCs w:val="24"/>
         </w:rPr>
+        <w:lastRenderedPageBreak/>
         <w:t>Added a feature for barrier-SPDE, where vertices of the SPDE mesh that occur over land have a correlation of zero with nearby vertices.</w:t>
       </w:r>
     </w:p>
@@ -5216,43 +3752,7 @@
           <w:sz w:val="24"/>
           <w:szCs w:val="24"/>
         </w:rPr>
-        <w:t xml:space="preserve">Changed density covariates to index by </w:t>
-      </w:r>
-      <w:proofErr w:type="spellStart"/>
-      <w:r>
-        <w:rPr>
-          <w:rFonts w:ascii="Times New Roman" w:hAnsi="Times New Roman" w:cs="Times New Roman"/>
-          <w:sz w:val="24"/>
-          <w:szCs w:val="24"/>
-        </w:rPr>
-        <w:t>X_gctp</w:t>
-      </w:r>
-      <w:proofErr w:type="spellEnd"/>
-      <w:r>
-        <w:rPr>
-          <w:rFonts w:ascii="Times New Roman" w:hAnsi="Times New Roman" w:cs="Times New Roman"/>
-          <w:sz w:val="24"/>
-          <w:szCs w:val="24"/>
-        </w:rPr>
-        <w:t xml:space="preserve"> (rather than </w:t>
-      </w:r>
-      <w:proofErr w:type="spellStart"/>
-      <w:r>
-        <w:rPr>
-          <w:rFonts w:ascii="Times New Roman" w:hAnsi="Times New Roman" w:cs="Times New Roman"/>
-          <w:sz w:val="24"/>
-          <w:szCs w:val="24"/>
-        </w:rPr>
-        <w:t>X_gtp</w:t>
-      </w:r>
-      <w:proofErr w:type="spellEnd"/>
-      <w:r>
-        <w:rPr>
-          <w:rFonts w:ascii="Times New Roman" w:hAnsi="Times New Roman" w:cs="Times New Roman"/>
-          <w:sz w:val="24"/>
-          <w:szCs w:val="24"/>
-        </w:rPr>
-        <w:t>), so that manual editing can be used to implement cohort effects.</w:t>
+        <w:t>Changed density covariates to index by X_gctp (rather than X_gtp), so that manual editing can be used to implement cohort effects.</w:t>
       </w:r>
     </w:p>
     <w:p>
@@ -5275,25 +3775,7 @@
           <w:sz w:val="24"/>
           <w:szCs w:val="24"/>
         </w:rPr>
-        <w:t xml:space="preserve">Allows probability-integral-transform (PIT) residuals for delta-models, using </w:t>
-      </w:r>
-      <w:proofErr w:type="spellStart"/>
-      <w:r>
-        <w:rPr>
-          <w:rFonts w:ascii="Times New Roman" w:hAnsi="Times New Roman" w:cs="Times New Roman"/>
-          <w:sz w:val="24"/>
-          <w:szCs w:val="24"/>
-        </w:rPr>
-        <w:t>DHARMa</w:t>
-      </w:r>
-      <w:proofErr w:type="spellEnd"/>
-      <w:r>
-        <w:rPr>
-          <w:rFonts w:ascii="Times New Roman" w:hAnsi="Times New Roman" w:cs="Times New Roman"/>
-          <w:sz w:val="24"/>
-          <w:szCs w:val="24"/>
-        </w:rPr>
-        <w:t xml:space="preserve"> for plotting tools.</w:t>
+        <w:t>Allows probability-integral-transform (PIT) residuals for delta-models, using DHARMa for plotting tools.</w:t>
       </w:r>
     </w:p>
     <w:p>
@@ -5352,43 +3834,7 @@
           <w:sz w:val="24"/>
           <w:szCs w:val="24"/>
         </w:rPr>
-        <w:t xml:space="preserve">unused feature for seasonal modelling, whereby input </w:t>
-      </w:r>
-      <w:proofErr w:type="spellStart"/>
-      <w:r>
-        <w:rPr>
-          <w:rFonts w:ascii="Times New Roman" w:hAnsi="Times New Roman" w:cs="Times New Roman"/>
-          <w:sz w:val="24"/>
-          <w:szCs w:val="24"/>
-        </w:rPr>
-        <w:t>t_iz</w:t>
-      </w:r>
-      <w:proofErr w:type="spellEnd"/>
-      <w:r>
-        <w:rPr>
-          <w:rFonts w:ascii="Times New Roman" w:hAnsi="Times New Roman" w:cs="Times New Roman"/>
-          <w:sz w:val="24"/>
-          <w:szCs w:val="24"/>
-        </w:rPr>
-        <w:t xml:space="preserve"> is now replaced by </w:t>
-      </w:r>
-      <w:proofErr w:type="spellStart"/>
-      <w:r>
-        <w:rPr>
-          <w:rFonts w:ascii="Times New Roman" w:hAnsi="Times New Roman" w:cs="Times New Roman"/>
-          <w:sz w:val="24"/>
-          <w:szCs w:val="24"/>
-        </w:rPr>
-        <w:t>t_i</w:t>
-      </w:r>
-      <w:proofErr w:type="spellEnd"/>
-      <w:r>
-        <w:rPr>
-          <w:rFonts w:ascii="Times New Roman" w:hAnsi="Times New Roman" w:cs="Times New Roman"/>
-          <w:sz w:val="24"/>
-          <w:szCs w:val="24"/>
-        </w:rPr>
-        <w:t xml:space="preserve">.  This </w:t>
+        <w:t xml:space="preserve">unused feature for seasonal modelling, whereby input t_iz is now replaced by t_i.  This </w:t>
       </w:r>
       <w:r>
         <w:rPr>
@@ -5404,16 +3850,7 @@
           <w:sz w:val="24"/>
           <w:szCs w:val="24"/>
         </w:rPr>
-        <w:t xml:space="preserve"> code in CPP files in multiple </w:t>
-      </w:r>
-      <w:r>
-        <w:rPr>
-          <w:rFonts w:ascii="Times New Roman" w:hAnsi="Times New Roman" w:cs="Times New Roman"/>
-          <w:sz w:val="24"/>
-          <w:szCs w:val="24"/>
-        </w:rPr>
-        <w:lastRenderedPageBreak/>
-        <w:t>places.</w:t>
+        <w:t xml:space="preserve"> code in CPP files in multiple places.</w:t>
       </w:r>
       <w:r>
         <w:rPr>
@@ -8950,7 +7387,7 @@
 </file>
 
 <file path=customXml/itemProps1.xml><?xml version="1.0" encoding="utf-8"?>
-<ds:datastoreItem xmlns:ds="http://schemas.openxmlformats.org/officeDocument/2006/customXml" ds:itemID="{2AF8FB9F-9868-479B-AF8C-FBD4973B058E}">
+<ds:datastoreItem xmlns:ds="http://schemas.openxmlformats.org/officeDocument/2006/customXml" ds:itemID="{13EC6BA6-7728-4B9B-8E95-37F11AC09FD9}">
   <ds:schemaRefs>
     <ds:schemaRef ds:uri="http://schemas.openxmlformats.org/officeDocument/2006/bibliography"/>
   </ds:schemaRefs>

</xml_diff>

<commit_message>
Merge FishStatsUtils into VAST as release 4.0.0 (#397)
* merge FishStatsUtils into VAST

* try making CI happy

* more attempt to make CI happy

* fix another CI problem

* another attempt

* more fixes

* more fixes

* further cleanup

* fixing Imports

* fix another CI test

* update docs

* fix plot_factors

---------

Co-authored-by: Jim Thorson <James.T.Thorson@gmail.com>
</commit_message>
<xml_diff>
--- a/manual/NEWS.docx
+++ b/manual/NEWS.docx
@@ -25,7 +25,7 @@
           <w:szCs w:val="28"/>
         </w:rPr>
         <w:tab/>
-        <w:t>NEWS for VAST 3.</w:t>
+        <w:t xml:space="preserve">NEWS for VAST </w:t>
       </w:r>
       <w:r>
         <w:rPr>
@@ -34,8 +34,30 @@
           <w:sz w:val="28"/>
           <w:szCs w:val="28"/>
         </w:rPr>
-        <w:t>11</w:t>
-      </w:r>
+        <w:t>4.0.0</w:t>
+      </w:r>
+      <w:bookmarkStart w:id="1" w:name="_GoBack"/>
+      <w:bookmarkEnd w:id="1"/>
+    </w:p>
+    <w:p>
+      <w:pPr>
+        <w:spacing w:after="0" w:line="480" w:lineRule="auto"/>
+        <w:rPr>
+          <w:rFonts w:ascii="Times New Roman" w:hAnsi="Times New Roman" w:cs="Times New Roman"/>
+          <w:sz w:val="24"/>
+          <w:szCs w:val="24"/>
+        </w:rPr>
+      </w:pPr>
+    </w:p>
+    <w:p>
+      <w:pPr>
+        <w:spacing w:after="0" w:line="480" w:lineRule="auto"/>
+        <w:rPr>
+          <w:rFonts w:ascii="Times New Roman" w:hAnsi="Times New Roman" w:cs="Times New Roman"/>
+          <w:sz w:val="24"/>
+          <w:szCs w:val="24"/>
+        </w:rPr>
+      </w:pPr>
       <w:r>
         <w:rPr>
           <w:rFonts w:ascii="Times New Roman" w:hAnsi="Times New Roman" w:cs="Times New Roman"/>
@@ -43,7 +65,15 @@
           <w:sz w:val="28"/>
           <w:szCs w:val="28"/>
         </w:rPr>
-        <w:t>.</w:t>
+        <w:t>Purpose</w:t>
+      </w:r>
+      <w:r>
+        <w:rPr>
+          <w:rFonts w:ascii="Times New Roman" w:hAnsi="Times New Roman" w:cs="Times New Roman"/>
+          <w:sz w:val="24"/>
+          <w:szCs w:val="24"/>
+        </w:rPr>
+        <w:t xml:space="preserve"> </w:t>
       </w:r>
       <w:r>
         <w:rPr>
@@ -52,61 +82,6 @@
           <w:sz w:val="28"/>
           <w:szCs w:val="28"/>
         </w:rPr>
-        <w:t>3</w:t>
-      </w:r>
-      <w:r>
-        <w:rPr>
-          <w:rFonts w:ascii="Times New Roman" w:hAnsi="Times New Roman" w:cs="Times New Roman"/>
-          <w:b/>
-          <w:sz w:val="28"/>
-          <w:szCs w:val="28"/>
-        </w:rPr>
-        <w:tab/>
-      </w:r>
-    </w:p>
-    <w:p>
-      <w:pPr>
-        <w:spacing w:after="0" w:line="480" w:lineRule="auto"/>
-        <w:rPr>
-          <w:rFonts w:ascii="Times New Roman" w:hAnsi="Times New Roman" w:cs="Times New Roman"/>
-          <w:sz w:val="24"/>
-          <w:szCs w:val="24"/>
-        </w:rPr>
-      </w:pPr>
-    </w:p>
-    <w:p>
-      <w:pPr>
-        <w:spacing w:after="0" w:line="480" w:lineRule="auto"/>
-        <w:rPr>
-          <w:rFonts w:ascii="Times New Roman" w:hAnsi="Times New Roman" w:cs="Times New Roman"/>
-          <w:sz w:val="24"/>
-          <w:szCs w:val="24"/>
-        </w:rPr>
-      </w:pPr>
-      <w:r>
-        <w:rPr>
-          <w:rFonts w:ascii="Times New Roman" w:hAnsi="Times New Roman" w:cs="Times New Roman"/>
-          <w:b/>
-          <w:sz w:val="28"/>
-          <w:szCs w:val="28"/>
-        </w:rPr>
-        <w:t>Purpose</w:t>
-      </w:r>
-      <w:r>
-        <w:rPr>
-          <w:rFonts w:ascii="Times New Roman" w:hAnsi="Times New Roman" w:cs="Times New Roman"/>
-          <w:sz w:val="24"/>
-          <w:szCs w:val="24"/>
-        </w:rPr>
-        <w:t xml:space="preserve"> </w:t>
-      </w:r>
-      <w:r>
-        <w:rPr>
-          <w:rFonts w:ascii="Times New Roman" w:hAnsi="Times New Roman" w:cs="Times New Roman"/>
-          <w:b/>
-          <w:sz w:val="28"/>
-          <w:szCs w:val="28"/>
-        </w:rPr>
         <w:t>of document</w:t>
       </w:r>
       <w:r>
@@ -207,41 +182,13 @@
         </w:rPr>
         <w:t xml:space="preserve">package </w:t>
       </w:r>
-      <w:proofErr w:type="spellStart"/>
-      <w:r>
-        <w:rPr>
-          <w:rFonts w:ascii="Times New Roman" w:hAnsi="Times New Roman" w:cs="Times New Roman"/>
-          <w:sz w:val="24"/>
-          <w:szCs w:val="24"/>
-        </w:rPr>
-        <w:t>FishStatsUtils</w:t>
-      </w:r>
-      <w:proofErr w:type="spellEnd"/>
-      <w:r>
-        <w:rPr>
-          <w:rFonts w:ascii="Times New Roman" w:hAnsi="Times New Roman" w:cs="Times New Roman"/>
-          <w:sz w:val="24"/>
-          <w:szCs w:val="24"/>
-        </w:rPr>
-        <w:t xml:space="preserve">, and this document therefore lists new features, bug fixes, deprecated features, and other changes occurring via edits to both VAST and </w:t>
-      </w:r>
-      <w:proofErr w:type="spellStart"/>
-      <w:r>
-        <w:rPr>
-          <w:rFonts w:ascii="Times New Roman" w:hAnsi="Times New Roman" w:cs="Times New Roman"/>
-          <w:sz w:val="24"/>
-          <w:szCs w:val="24"/>
-        </w:rPr>
-        <w:t>FishStatsUtils</w:t>
-      </w:r>
-      <w:proofErr w:type="spellEnd"/>
-      <w:r>
-        <w:rPr>
-          <w:rFonts w:ascii="Times New Roman" w:hAnsi="Times New Roman" w:cs="Times New Roman"/>
-          <w:sz w:val="24"/>
-          <w:szCs w:val="24"/>
-        </w:rPr>
-        <w:t>.</w:t>
+      <w:r>
+        <w:rPr>
+          <w:rFonts w:ascii="Times New Roman" w:hAnsi="Times New Roman" w:cs="Times New Roman"/>
+          <w:sz w:val="24"/>
+          <w:szCs w:val="24"/>
+        </w:rPr>
+        <w:t>FishStatsUtils, and this document therefore lists new features, bug fixes, deprecated features, and other changes occurring via edits to both VAST and FishStatsUtils.</w:t>
       </w:r>
     </w:p>
     <w:p>
@@ -273,17 +220,7 @@
           <w:szCs w:val="24"/>
           <w:u w:val="single"/>
         </w:rPr>
-        <w:t>CHANGES IN VAST 3.11.</w:t>
-      </w:r>
-      <w:r>
-        <w:rPr>
-          <w:rFonts w:ascii="Times New Roman" w:hAnsi="Times New Roman" w:cs="Times New Roman"/>
-          <w:b/>
-          <w:sz w:val="24"/>
-          <w:szCs w:val="24"/>
-          <w:u w:val="single"/>
-        </w:rPr>
-        <w:t>3</w:t>
+        <w:t>CHANGES IN VAST 4.0.0</w:t>
       </w:r>
     </w:p>
     <w:p>
@@ -326,41 +263,27 @@
           <w:sz w:val="24"/>
           <w:szCs w:val="24"/>
         </w:rPr>
-        <w:t xml:space="preserve">Requires </w:t>
-      </w:r>
-      <w:proofErr w:type="spellStart"/>
-      <w:r>
-        <w:rPr>
-          <w:rFonts w:ascii="Times New Roman" w:hAnsi="Times New Roman" w:cs="Times New Roman"/>
-          <w:sz w:val="24"/>
-          <w:szCs w:val="24"/>
-        </w:rPr>
-        <w:t>FishStats</w:t>
-      </w:r>
-      <w:r>
-        <w:rPr>
-          <w:rFonts w:ascii="Times New Roman" w:hAnsi="Times New Roman" w:cs="Times New Roman"/>
-          <w:sz w:val="24"/>
-          <w:szCs w:val="24"/>
-        </w:rPr>
-        <w:t>Utils</w:t>
-      </w:r>
-      <w:proofErr w:type="spellEnd"/>
-      <w:r>
-        <w:rPr>
-          <w:rFonts w:ascii="Times New Roman" w:hAnsi="Times New Roman" w:cs="Times New Roman"/>
-          <w:sz w:val="24"/>
-          <w:szCs w:val="24"/>
-        </w:rPr>
-        <w:t xml:space="preserve"> version &gt;= 2.13.</w:t>
-      </w:r>
-      <w:r>
-        <w:rPr>
-          <w:rFonts w:ascii="Times New Roman" w:hAnsi="Times New Roman" w:cs="Times New Roman"/>
-          <w:sz w:val="24"/>
-          <w:szCs w:val="24"/>
-        </w:rPr>
-        <w:t>2</w:t>
+        <w:t>Merge all functions and data from FishStatsUtils into VAST, and eliminate dependency on FishStatsUtils</w:t>
+      </w:r>
+    </w:p>
+    <w:p>
+      <w:pPr>
+        <w:spacing w:after="0" w:line="480" w:lineRule="auto"/>
+        <w:rPr>
+          <w:rFonts w:ascii="Times New Roman" w:hAnsi="Times New Roman" w:cs="Times New Roman"/>
+          <w:b/>
+          <w:sz w:val="24"/>
+          <w:szCs w:val="24"/>
+        </w:rPr>
+      </w:pPr>
+      <w:r>
+        <w:rPr>
+          <w:rFonts w:ascii="Times New Roman" w:hAnsi="Times New Roman" w:cs="Times New Roman"/>
+          <w:b/>
+          <w:sz w:val="24"/>
+          <w:szCs w:val="24"/>
+        </w:rPr>
+        <w:t>BUG FIXES</w:t>
       </w:r>
     </w:p>
     <w:p>
@@ -383,109 +306,77 @@
           <w:sz w:val="24"/>
           <w:szCs w:val="24"/>
         </w:rPr>
-        <w:t xml:space="preserve">Incorporate necessary functions from </w:t>
-      </w:r>
-      <w:proofErr w:type="spellStart"/>
-      <w:r>
-        <w:rPr>
-          <w:rFonts w:ascii="Times New Roman" w:hAnsi="Times New Roman" w:cs="Times New Roman"/>
-          <w:sz w:val="24"/>
-          <w:szCs w:val="24"/>
-        </w:rPr>
-        <w:t>TMBhelper</w:t>
-      </w:r>
-      <w:proofErr w:type="spellEnd"/>
-      <w:r>
-        <w:rPr>
-          <w:rFonts w:ascii="Times New Roman" w:hAnsi="Times New Roman" w:cs="Times New Roman"/>
-          <w:sz w:val="24"/>
-          <w:szCs w:val="24"/>
-        </w:rPr>
-        <w:t xml:space="preserve"> and </w:t>
-      </w:r>
-      <w:proofErr w:type="spellStart"/>
-      <w:r>
-        <w:rPr>
-          <w:rFonts w:ascii="Times New Roman" w:hAnsi="Times New Roman" w:cs="Times New Roman"/>
-          <w:sz w:val="24"/>
-          <w:szCs w:val="24"/>
-        </w:rPr>
-        <w:t>ThorsonUtilities</w:t>
-      </w:r>
-      <w:proofErr w:type="spellEnd"/>
-      <w:r>
-        <w:rPr>
-          <w:rFonts w:ascii="Times New Roman" w:hAnsi="Times New Roman" w:cs="Times New Roman"/>
-          <w:sz w:val="24"/>
-          <w:szCs w:val="24"/>
-        </w:rPr>
-        <w:t xml:space="preserve"> into VAST and </w:t>
-      </w:r>
-      <w:proofErr w:type="spellStart"/>
-      <w:r>
-        <w:rPr>
-          <w:rFonts w:ascii="Times New Roman" w:hAnsi="Times New Roman" w:cs="Times New Roman"/>
-          <w:sz w:val="24"/>
-          <w:szCs w:val="24"/>
-        </w:rPr>
-        <w:t>FishStatsUtils</w:t>
-      </w:r>
-      <w:proofErr w:type="spellEnd"/>
-      <w:r>
-        <w:rPr>
-          <w:rFonts w:ascii="Times New Roman" w:hAnsi="Times New Roman" w:cs="Times New Roman"/>
-          <w:sz w:val="24"/>
-          <w:szCs w:val="24"/>
-        </w:rPr>
-        <w:t xml:space="preserve">, and eliminate dependency upon </w:t>
-      </w:r>
-      <w:proofErr w:type="spellStart"/>
-      <w:r>
-        <w:rPr>
-          <w:rFonts w:ascii="Times New Roman" w:hAnsi="Times New Roman" w:cs="Times New Roman"/>
-          <w:sz w:val="24"/>
-          <w:szCs w:val="24"/>
-        </w:rPr>
-        <w:t>TMBhelper</w:t>
-      </w:r>
-      <w:proofErr w:type="spellEnd"/>
-      <w:r>
-        <w:rPr>
-          <w:rFonts w:ascii="Times New Roman" w:hAnsi="Times New Roman" w:cs="Times New Roman"/>
-          <w:sz w:val="24"/>
-          <w:szCs w:val="24"/>
-        </w:rPr>
-        <w:t xml:space="preserve"> and </w:t>
-      </w:r>
-      <w:proofErr w:type="spellStart"/>
-      <w:r>
-        <w:rPr>
-          <w:rFonts w:ascii="Times New Roman" w:hAnsi="Times New Roman" w:cs="Times New Roman"/>
-          <w:sz w:val="24"/>
-          <w:szCs w:val="24"/>
-        </w:rPr>
-        <w:t>ThorsonUtilities</w:t>
-      </w:r>
-      <w:proofErr w:type="spellEnd"/>
-    </w:p>
-    <w:p>
-      <w:pPr>
-        <w:spacing w:after="0" w:line="480" w:lineRule="auto"/>
-        <w:rPr>
-          <w:rFonts w:ascii="Times New Roman" w:hAnsi="Times New Roman" w:cs="Times New Roman"/>
-          <w:b/>
-          <w:sz w:val="24"/>
-          <w:szCs w:val="24"/>
-        </w:rPr>
-      </w:pPr>
-      <w:r>
-        <w:rPr>
-          <w:rFonts w:ascii="Times New Roman" w:hAnsi="Times New Roman" w:cs="Times New Roman"/>
-          <w:b/>
-          <w:sz w:val="24"/>
-          <w:szCs w:val="24"/>
-        </w:rPr>
-        <w:t>BUG FIXES</w:t>
+        <w:t xml:space="preserve">Fixes bug </w:t>
+      </w:r>
+      <w:r>
+        <w:rPr>
+          <w:rFonts w:ascii="Times New Roman" w:hAnsi="Times New Roman" w:cs="Times New Roman"/>
+          <w:sz w:val="24"/>
+          <w:szCs w:val="24"/>
+        </w:rPr>
+        <w:t>in `plot_clusters`</w:t>
+      </w:r>
+    </w:p>
+    <w:p>
+      <w:pPr>
+        <w:spacing w:after="0" w:line="480" w:lineRule="auto"/>
+        <w:rPr>
+          <w:rFonts w:ascii="Times New Roman" w:hAnsi="Times New Roman" w:cs="Times New Roman"/>
+          <w:sz w:val="24"/>
+          <w:szCs w:val="24"/>
+        </w:rPr>
+      </w:pPr>
+    </w:p>
+    <w:p>
+      <w:pPr>
+        <w:spacing w:after="0" w:line="480" w:lineRule="auto"/>
+        <w:rPr>
+          <w:rFonts w:ascii="Times New Roman" w:hAnsi="Times New Roman" w:cs="Times New Roman"/>
+          <w:sz w:val="24"/>
+          <w:szCs w:val="24"/>
+        </w:rPr>
+      </w:pPr>
+    </w:p>
+    <w:p>
+      <w:pPr>
+        <w:spacing w:after="0" w:line="480" w:lineRule="auto"/>
+        <w:rPr>
+          <w:rFonts w:ascii="Times New Roman" w:hAnsi="Times New Roman" w:cs="Times New Roman"/>
+          <w:b/>
+          <w:sz w:val="24"/>
+          <w:szCs w:val="24"/>
+          <w:u w:val="single"/>
+        </w:rPr>
+      </w:pPr>
+      <w:r>
+        <w:rPr>
+          <w:rFonts w:ascii="Times New Roman" w:hAnsi="Times New Roman" w:cs="Times New Roman"/>
+          <w:b/>
+          <w:sz w:val="24"/>
+          <w:szCs w:val="24"/>
+          <w:u w:val="single"/>
+        </w:rPr>
+        <w:t>CHANGES IN VAST 3.11.3</w:t>
+      </w:r>
+    </w:p>
+    <w:p>
+      <w:pPr>
+        <w:spacing w:after="0" w:line="480" w:lineRule="auto"/>
+        <w:rPr>
+          <w:rFonts w:ascii="Times New Roman" w:hAnsi="Times New Roman" w:cs="Times New Roman"/>
+          <w:b/>
+          <w:sz w:val="24"/>
+          <w:szCs w:val="24"/>
+        </w:rPr>
+      </w:pPr>
+      <w:r>
+        <w:rPr>
+          <w:rFonts w:ascii="Times New Roman" w:hAnsi="Times New Roman" w:cs="Times New Roman"/>
+          <w:b/>
+          <w:sz w:val="24"/>
+          <w:szCs w:val="24"/>
+        </w:rPr>
+        <w:t>CHANGING DEPENDENCIES</w:t>
       </w:r>
     </w:p>
     <w:p>
@@ -508,95 +399,15 @@
           <w:sz w:val="24"/>
           <w:szCs w:val="24"/>
         </w:rPr>
-        <w:t xml:space="preserve">Fixes bug </w:t>
-      </w:r>
-      <w:r>
-        <w:rPr>
-          <w:rFonts w:ascii="Times New Roman" w:hAnsi="Times New Roman" w:cs="Times New Roman"/>
-          <w:sz w:val="24"/>
-          <w:szCs w:val="24"/>
-        </w:rPr>
-        <w:t>where `</w:t>
-      </w:r>
-      <w:proofErr w:type="spellStart"/>
-      <w:r>
-        <w:rPr>
-          <w:rFonts w:ascii="Times New Roman" w:hAnsi="Times New Roman" w:cs="Times New Roman"/>
-          <w:sz w:val="24"/>
-          <w:szCs w:val="24"/>
-        </w:rPr>
-        <w:t>combine_extrapolation_info</w:t>
-      </w:r>
-      <w:proofErr w:type="spellEnd"/>
-      <w:r>
-        <w:rPr>
-          <w:rFonts w:ascii="Times New Roman" w:hAnsi="Times New Roman" w:cs="Times New Roman"/>
-          <w:sz w:val="24"/>
-          <w:szCs w:val="24"/>
-        </w:rPr>
-        <w:t xml:space="preserve"> </w:t>
-      </w:r>
-      <w:r>
-        <w:rPr>
-          <w:rFonts w:ascii="Times New Roman" w:hAnsi="Times New Roman" w:cs="Times New Roman"/>
-          <w:sz w:val="24"/>
-          <w:szCs w:val="24"/>
-        </w:rPr>
-        <w:t>` didn’t work given previous updates in using the units package</w:t>
-      </w:r>
-    </w:p>
-    <w:p>
-      <w:pPr>
-        <w:spacing w:after="0" w:line="480" w:lineRule="auto"/>
-        <w:rPr>
-          <w:rFonts w:ascii="Times New Roman" w:hAnsi="Times New Roman" w:cs="Times New Roman"/>
-          <w:sz w:val="24"/>
-          <w:szCs w:val="24"/>
-        </w:rPr>
-      </w:pPr>
-      <w:bookmarkStart w:id="1" w:name="_GoBack"/>
-      <w:bookmarkEnd w:id="1"/>
-    </w:p>
-    <w:p>
-      <w:pPr>
-        <w:spacing w:after="0" w:line="480" w:lineRule="auto"/>
-        <w:rPr>
-          <w:rFonts w:ascii="Times New Roman" w:hAnsi="Times New Roman" w:cs="Times New Roman"/>
-          <w:b/>
-          <w:sz w:val="24"/>
-          <w:szCs w:val="24"/>
-          <w:u w:val="single"/>
-        </w:rPr>
-      </w:pPr>
-      <w:r>
-        <w:rPr>
-          <w:rFonts w:ascii="Times New Roman" w:hAnsi="Times New Roman" w:cs="Times New Roman"/>
-          <w:b/>
-          <w:sz w:val="24"/>
-          <w:szCs w:val="24"/>
-          <w:u w:val="single"/>
-        </w:rPr>
-        <w:t>CHANGES IN VAST 3.11.2</w:t>
-      </w:r>
-    </w:p>
-    <w:p>
-      <w:pPr>
-        <w:spacing w:after="0" w:line="480" w:lineRule="auto"/>
-        <w:rPr>
-          <w:rFonts w:ascii="Times New Roman" w:hAnsi="Times New Roman" w:cs="Times New Roman"/>
-          <w:b/>
-          <w:sz w:val="24"/>
-          <w:szCs w:val="24"/>
-        </w:rPr>
-      </w:pPr>
-      <w:r>
-        <w:rPr>
-          <w:rFonts w:ascii="Times New Roman" w:hAnsi="Times New Roman" w:cs="Times New Roman"/>
-          <w:b/>
-          <w:sz w:val="24"/>
-          <w:szCs w:val="24"/>
-        </w:rPr>
-        <w:t>CHANGING DEPENDENCIES</w:t>
+        <w:t>Requires FishStats</w:t>
+      </w:r>
+      <w:r>
+        <w:rPr>
+          <w:rFonts w:ascii="Times New Roman" w:hAnsi="Times New Roman" w:cs="Times New Roman"/>
+          <w:sz w:val="24"/>
+          <w:szCs w:val="24"/>
+        </w:rPr>
+        <w:t>Utils version &gt;= 2.13.2</w:t>
       </w:r>
     </w:p>
     <w:p>
@@ -619,33 +430,7 @@
           <w:sz w:val="24"/>
           <w:szCs w:val="24"/>
         </w:rPr>
-        <w:t xml:space="preserve">Requires </w:t>
-      </w:r>
-      <w:proofErr w:type="spellStart"/>
-      <w:r>
-        <w:rPr>
-          <w:rFonts w:ascii="Times New Roman" w:hAnsi="Times New Roman" w:cs="Times New Roman"/>
-          <w:sz w:val="24"/>
-          <w:szCs w:val="24"/>
-        </w:rPr>
-        <w:t>FishStats</w:t>
-      </w:r>
-      <w:r>
-        <w:rPr>
-          <w:rFonts w:ascii="Times New Roman" w:hAnsi="Times New Roman" w:cs="Times New Roman"/>
-          <w:sz w:val="24"/>
-          <w:szCs w:val="24"/>
-        </w:rPr>
-        <w:t>Utils</w:t>
-      </w:r>
-      <w:proofErr w:type="spellEnd"/>
-      <w:r>
-        <w:rPr>
-          <w:rFonts w:ascii="Times New Roman" w:hAnsi="Times New Roman" w:cs="Times New Roman"/>
-          <w:sz w:val="24"/>
-          <w:szCs w:val="24"/>
-        </w:rPr>
-        <w:t xml:space="preserve"> version &gt;= 2.13.1</w:t>
+        <w:t>Incorporate necessary functions from TMBhelper and ThorsonUtilities into VAST and FishStatsUtils, and eliminate dependency upon TMBhelper and ThorsonUtilities</w:t>
       </w:r>
     </w:p>
     <w:p>
@@ -688,86 +473,21 @@
           <w:sz w:val="24"/>
           <w:szCs w:val="24"/>
         </w:rPr>
-        <w:t>Fixes bug arising from the update from `</w:t>
-      </w:r>
-      <w:proofErr w:type="spellStart"/>
-      <w:r>
-        <w:rPr>
-          <w:rFonts w:ascii="Times New Roman" w:hAnsi="Times New Roman" w:cs="Times New Roman"/>
-          <w:sz w:val="24"/>
-          <w:szCs w:val="24"/>
-        </w:rPr>
-        <w:t>rgdal</w:t>
-      </w:r>
-      <w:proofErr w:type="spellEnd"/>
-      <w:r>
-        <w:rPr>
-          <w:rFonts w:ascii="Times New Roman" w:hAnsi="Times New Roman" w:cs="Times New Roman"/>
-          <w:sz w:val="24"/>
-          <w:szCs w:val="24"/>
-        </w:rPr>
-        <w:t>` to `sf` arising when applying `</w:t>
-      </w:r>
-      <w:proofErr w:type="spellStart"/>
-      <w:r>
-        <w:rPr>
-          <w:rFonts w:ascii="Times New Roman" w:hAnsi="Times New Roman" w:cs="Times New Roman"/>
-          <w:sz w:val="24"/>
-          <w:szCs w:val="24"/>
-        </w:rPr>
-        <w:t>make_extrapolation_info</w:t>
-      </w:r>
-      <w:proofErr w:type="spellEnd"/>
-      <w:r>
-        <w:rPr>
-          <w:rFonts w:ascii="Times New Roman" w:hAnsi="Times New Roman" w:cs="Times New Roman"/>
-          <w:sz w:val="24"/>
-          <w:szCs w:val="24"/>
-        </w:rPr>
-        <w:t xml:space="preserve">` for regions using a </w:t>
-      </w:r>
-      <w:proofErr w:type="spellStart"/>
-      <w:r>
-        <w:rPr>
-          <w:rFonts w:ascii="Times New Roman" w:hAnsi="Times New Roman" w:cs="Times New Roman"/>
-          <w:sz w:val="24"/>
-          <w:szCs w:val="24"/>
-        </w:rPr>
-        <w:t>Datras</w:t>
-      </w:r>
-      <w:proofErr w:type="spellEnd"/>
-      <w:r>
-        <w:rPr>
-          <w:rFonts w:ascii="Times New Roman" w:hAnsi="Times New Roman" w:cs="Times New Roman"/>
-          <w:sz w:val="24"/>
-          <w:szCs w:val="24"/>
-        </w:rPr>
-        <w:t xml:space="preserve"> shapefile for the spatial domain</w:t>
-      </w:r>
-      <w:r>
-        <w:rPr>
-          <w:rFonts w:ascii="Times New Roman" w:hAnsi="Times New Roman" w:cs="Times New Roman"/>
-          <w:sz w:val="24"/>
-          <w:szCs w:val="24"/>
-        </w:rPr>
-        <w:t xml:space="preserve">.  </w:t>
-      </w:r>
-    </w:p>
-    <w:p>
-      <w:pPr>
-        <w:spacing w:after="0" w:line="480" w:lineRule="auto"/>
-        <w:rPr>
-          <w:rFonts w:ascii="Times New Roman" w:hAnsi="Times New Roman" w:cs="Times New Roman"/>
-          <w:sz w:val="24"/>
-          <w:szCs w:val="24"/>
-        </w:rPr>
-      </w:pPr>
-    </w:p>
-    <w:p>
-      <w:pPr>
-        <w:tabs>
-          <w:tab w:val="left" w:pos="5040"/>
-        </w:tabs>
+        <w:t>Fixes bug where `combine_extrapolation_info ` didn’t work given previous updates in using the units package</w:t>
+      </w:r>
+    </w:p>
+    <w:p>
+      <w:pPr>
+        <w:spacing w:after="0" w:line="480" w:lineRule="auto"/>
+        <w:rPr>
+          <w:rFonts w:ascii="Times New Roman" w:hAnsi="Times New Roman" w:cs="Times New Roman"/>
+          <w:sz w:val="24"/>
+          <w:szCs w:val="24"/>
+        </w:rPr>
+      </w:pPr>
+    </w:p>
+    <w:p>
+      <w:pPr>
         <w:spacing w:after="0" w:line="480" w:lineRule="auto"/>
         <w:rPr>
           <w:rFonts w:ascii="Times New Roman" w:hAnsi="Times New Roman" w:cs="Times New Roman"/>
@@ -785,38 +505,28 @@
           <w:szCs w:val="24"/>
           <w:u w:val="single"/>
         </w:rPr>
-        <w:t>CHANGES IN VAST 3.11.</w:t>
-      </w:r>
-      <w:r>
-        <w:rPr>
-          <w:rFonts w:ascii="Times New Roman" w:hAnsi="Times New Roman" w:cs="Times New Roman"/>
-          <w:b/>
-          <w:sz w:val="24"/>
-          <w:szCs w:val="24"/>
-          <w:u w:val="single"/>
-        </w:rPr>
-        <w:t>1</w:t>
-      </w:r>
-    </w:p>
-    <w:p>
-      <w:pPr>
-        <w:spacing w:after="0" w:line="480" w:lineRule="auto"/>
-        <w:rPr>
-          <w:rFonts w:ascii="Times New Roman" w:hAnsi="Times New Roman" w:cs="Times New Roman"/>
-          <w:b/>
-          <w:sz w:val="24"/>
-          <w:szCs w:val="24"/>
-        </w:rPr>
-      </w:pPr>
-      <w:r>
-        <w:rPr>
-          <w:rFonts w:ascii="Times New Roman" w:hAnsi="Times New Roman" w:cs="Times New Roman"/>
-          <w:b/>
-          <w:sz w:val="24"/>
-          <w:szCs w:val="24"/>
-        </w:rPr>
         <w:lastRenderedPageBreak/>
-        <w:t>BUG FIXES</w:t>
+        <w:t>CHANGES IN VAST 3.11.2</w:t>
+      </w:r>
+    </w:p>
+    <w:p>
+      <w:pPr>
+        <w:spacing w:after="0" w:line="480" w:lineRule="auto"/>
+        <w:rPr>
+          <w:rFonts w:ascii="Times New Roman" w:hAnsi="Times New Roman" w:cs="Times New Roman"/>
+          <w:b/>
+          <w:sz w:val="24"/>
+          <w:szCs w:val="24"/>
+        </w:rPr>
+      </w:pPr>
+      <w:r>
+        <w:rPr>
+          <w:rFonts w:ascii="Times New Roman" w:hAnsi="Times New Roman" w:cs="Times New Roman"/>
+          <w:b/>
+          <w:sz w:val="24"/>
+          <w:szCs w:val="24"/>
+        </w:rPr>
+        <w:t>CHANGING DEPENDENCIES</w:t>
       </w:r>
     </w:p>
     <w:p>
@@ -839,177 +549,35 @@
           <w:sz w:val="24"/>
           <w:szCs w:val="24"/>
         </w:rPr>
-        <w:t xml:space="preserve">Fixed bug </w:t>
-      </w:r>
-      <w:r>
-        <w:rPr>
-          <w:rFonts w:ascii="Times New Roman" w:hAnsi="Times New Roman" w:cs="Times New Roman"/>
-          <w:sz w:val="24"/>
-          <w:szCs w:val="24"/>
-        </w:rPr>
-        <w:t xml:space="preserve">arising when turning off spatial and </w:t>
-      </w:r>
-      <w:proofErr w:type="spellStart"/>
-      <w:r>
-        <w:rPr>
-          <w:rFonts w:ascii="Times New Roman" w:hAnsi="Times New Roman" w:cs="Times New Roman"/>
-          <w:sz w:val="24"/>
-          <w:szCs w:val="24"/>
-        </w:rPr>
-        <w:t>spatio</w:t>
-      </w:r>
-      <w:proofErr w:type="spellEnd"/>
-      <w:r>
-        <w:rPr>
-          <w:rFonts w:ascii="Times New Roman" w:hAnsi="Times New Roman" w:cs="Times New Roman"/>
-          <w:sz w:val="24"/>
-          <w:szCs w:val="24"/>
-        </w:rPr>
-        <w:t>-temporal variation in the 2</w:t>
-      </w:r>
-      <w:r>
-        <w:rPr>
-          <w:rFonts w:ascii="Times New Roman" w:hAnsi="Times New Roman" w:cs="Times New Roman"/>
-          <w:sz w:val="24"/>
-          <w:szCs w:val="24"/>
-          <w:vertAlign w:val="superscript"/>
-        </w:rPr>
-        <w:t>nd</w:t>
-      </w:r>
-      <w:r>
-        <w:rPr>
-          <w:rFonts w:ascii="Times New Roman" w:hAnsi="Times New Roman" w:cs="Times New Roman"/>
-          <w:sz w:val="24"/>
-          <w:szCs w:val="24"/>
-        </w:rPr>
-        <w:t xml:space="preserve"> linear predictor, but still including a spatially varying coefficient (SVC) for density or catchability covariates for the 2</w:t>
-      </w:r>
-      <w:r>
-        <w:rPr>
-          <w:rFonts w:ascii="Times New Roman" w:hAnsi="Times New Roman" w:cs="Times New Roman"/>
-          <w:sz w:val="24"/>
-          <w:szCs w:val="24"/>
-          <w:vertAlign w:val="superscript"/>
-        </w:rPr>
-        <w:t>nd</w:t>
-      </w:r>
-      <w:r>
-        <w:rPr>
-          <w:rFonts w:ascii="Times New Roman" w:hAnsi="Times New Roman" w:cs="Times New Roman"/>
-          <w:sz w:val="24"/>
-          <w:szCs w:val="24"/>
-        </w:rPr>
-        <w:t xml:space="preserve"> linear predictor.  In this case, the model mapped off the decorrelation rate parameter (logkappa2), but still used </w:t>
-      </w:r>
-      <w:r>
-        <w:rPr>
-          <w:rFonts w:ascii="Times New Roman" w:hAnsi="Times New Roman" w:cs="Times New Roman"/>
-          <w:sz w:val="24"/>
-          <w:szCs w:val="24"/>
-        </w:rPr>
-        <w:t xml:space="preserve">the </w:t>
-      </w:r>
-      <w:r>
-        <w:rPr>
-          <w:rFonts w:ascii="Times New Roman" w:hAnsi="Times New Roman" w:cs="Times New Roman"/>
-          <w:sz w:val="24"/>
-          <w:szCs w:val="24"/>
-        </w:rPr>
-        <w:t xml:space="preserve">fixed </w:t>
-      </w:r>
-      <w:r>
-        <w:rPr>
-          <w:rFonts w:ascii="Times New Roman" w:hAnsi="Times New Roman" w:cs="Times New Roman"/>
-          <w:sz w:val="24"/>
-          <w:szCs w:val="24"/>
-        </w:rPr>
-        <w:t xml:space="preserve">starting </w:t>
-      </w:r>
-      <w:r>
-        <w:rPr>
-          <w:rFonts w:ascii="Times New Roman" w:hAnsi="Times New Roman" w:cs="Times New Roman"/>
-          <w:sz w:val="24"/>
-          <w:szCs w:val="24"/>
-        </w:rPr>
-        <w:t xml:space="preserve">value in computing the joint likelihood, thus resulting in degraded model performance.  </w:t>
-      </w:r>
-      <w:r>
-        <w:rPr>
-          <w:rFonts w:ascii="Times New Roman" w:hAnsi="Times New Roman" w:cs="Times New Roman"/>
-          <w:sz w:val="24"/>
-          <w:szCs w:val="24"/>
-        </w:rPr>
-        <w:t xml:space="preserve">Thanks to </w:t>
-      </w:r>
-      <w:proofErr w:type="spellStart"/>
-      <w:r>
-        <w:rPr>
-          <w:rFonts w:ascii="Times New Roman" w:hAnsi="Times New Roman" w:cs="Times New Roman"/>
-          <w:sz w:val="24"/>
-          <w:szCs w:val="24"/>
-        </w:rPr>
-        <w:t>Dr.</w:t>
-      </w:r>
-      <w:proofErr w:type="spellEnd"/>
-      <w:r>
-        <w:rPr>
-          <w:rFonts w:ascii="Times New Roman" w:hAnsi="Times New Roman" w:cs="Times New Roman"/>
-          <w:sz w:val="24"/>
-          <w:szCs w:val="24"/>
-        </w:rPr>
-        <w:t xml:space="preserve"> S. Anderson for identifying the bug.  </w:t>
-      </w:r>
-    </w:p>
-    <w:p>
-      <w:pPr>
-        <w:spacing w:after="0" w:line="480" w:lineRule="auto"/>
-        <w:rPr>
-          <w:rFonts w:ascii="Times New Roman" w:hAnsi="Times New Roman" w:cs="Times New Roman"/>
-          <w:sz w:val="24"/>
-          <w:szCs w:val="24"/>
-        </w:rPr>
-      </w:pPr>
-    </w:p>
-    <w:p>
-      <w:pPr>
-        <w:spacing w:after="0" w:line="480" w:lineRule="auto"/>
-        <w:rPr>
-          <w:rFonts w:ascii="Times New Roman" w:hAnsi="Times New Roman" w:cs="Times New Roman"/>
-          <w:b/>
-          <w:sz w:val="24"/>
-          <w:szCs w:val="24"/>
-          <w:u w:val="single"/>
-        </w:rPr>
-      </w:pPr>
-      <w:r>
-        <w:rPr>
-          <w:rFonts w:ascii="Times New Roman" w:hAnsi="Times New Roman" w:cs="Times New Roman"/>
-          <w:b/>
-          <w:sz w:val="24"/>
-          <w:szCs w:val="24"/>
-          <w:u w:val="single"/>
-        </w:rPr>
-        <w:t>CHANGES IN VAST 3.11.0</w:t>
-      </w:r>
-    </w:p>
-    <w:p>
-      <w:pPr>
-        <w:spacing w:after="0" w:line="480" w:lineRule="auto"/>
-        <w:rPr>
-          <w:rFonts w:ascii="Times New Roman" w:hAnsi="Times New Roman" w:cs="Times New Roman"/>
-          <w:b/>
-          <w:sz w:val="24"/>
-          <w:szCs w:val="24"/>
-        </w:rPr>
-      </w:pPr>
-      <w:r>
-        <w:rPr>
-          <w:rFonts w:ascii="Times New Roman" w:hAnsi="Times New Roman" w:cs="Times New Roman"/>
-          <w:b/>
-          <w:sz w:val="24"/>
-          <w:szCs w:val="24"/>
-        </w:rPr>
-        <w:t>CHANGING DEPENDENCIES</w:t>
+        <w:t>Requires FishStats</w:t>
+      </w:r>
+      <w:r>
+        <w:rPr>
+          <w:rFonts w:ascii="Times New Roman" w:hAnsi="Times New Roman" w:cs="Times New Roman"/>
+          <w:sz w:val="24"/>
+          <w:szCs w:val="24"/>
+        </w:rPr>
+        <w:t>Utils version &gt;= 2.13.1</w:t>
+      </w:r>
+    </w:p>
+    <w:p>
+      <w:pPr>
+        <w:spacing w:after="0" w:line="480" w:lineRule="auto"/>
+        <w:rPr>
+          <w:rFonts w:ascii="Times New Roman" w:hAnsi="Times New Roman" w:cs="Times New Roman"/>
+          <w:b/>
+          <w:sz w:val="24"/>
+          <w:szCs w:val="24"/>
+        </w:rPr>
+      </w:pPr>
+      <w:r>
+        <w:rPr>
+          <w:rFonts w:ascii="Times New Roman" w:hAnsi="Times New Roman" w:cs="Times New Roman"/>
+          <w:b/>
+          <w:sz w:val="24"/>
+          <w:szCs w:val="24"/>
+        </w:rPr>
+        <w:t>BUG FIXES</w:t>
       </w:r>
     </w:p>
     <w:p>
@@ -1032,33 +600,268 @@
           <w:sz w:val="24"/>
           <w:szCs w:val="24"/>
         </w:rPr>
-        <w:t xml:space="preserve">Requires </w:t>
-      </w:r>
-      <w:proofErr w:type="spellStart"/>
-      <w:r>
-        <w:rPr>
-          <w:rFonts w:ascii="Times New Roman" w:hAnsi="Times New Roman" w:cs="Times New Roman"/>
-          <w:sz w:val="24"/>
-          <w:szCs w:val="24"/>
-        </w:rPr>
-        <w:t>FishStats</w:t>
-      </w:r>
-      <w:r>
-        <w:rPr>
-          <w:rFonts w:ascii="Times New Roman" w:hAnsi="Times New Roman" w:cs="Times New Roman"/>
-          <w:sz w:val="24"/>
-          <w:szCs w:val="24"/>
-        </w:rPr>
-        <w:t>Utils</w:t>
-      </w:r>
-      <w:proofErr w:type="spellEnd"/>
-      <w:r>
-        <w:rPr>
-          <w:rFonts w:ascii="Times New Roman" w:hAnsi="Times New Roman" w:cs="Times New Roman"/>
-          <w:sz w:val="24"/>
-          <w:szCs w:val="24"/>
-        </w:rPr>
-        <w:t xml:space="preserve"> version &gt;= 2.13.0</w:t>
+        <w:t>Fixes bug arising from the update from `rgdal` to `sf` arising when applying `make_extrapolation_info` for regions using a Datras shapefile for the spatial domain</w:t>
+      </w:r>
+      <w:r>
+        <w:rPr>
+          <w:rFonts w:ascii="Times New Roman" w:hAnsi="Times New Roman" w:cs="Times New Roman"/>
+          <w:sz w:val="24"/>
+          <w:szCs w:val="24"/>
+        </w:rPr>
+        <w:t xml:space="preserve">.  </w:t>
+      </w:r>
+    </w:p>
+    <w:p>
+      <w:pPr>
+        <w:spacing w:after="0" w:line="480" w:lineRule="auto"/>
+        <w:rPr>
+          <w:rFonts w:ascii="Times New Roman" w:hAnsi="Times New Roman" w:cs="Times New Roman"/>
+          <w:sz w:val="24"/>
+          <w:szCs w:val="24"/>
+        </w:rPr>
+      </w:pPr>
+    </w:p>
+    <w:p>
+      <w:pPr>
+        <w:tabs>
+          <w:tab w:val="left" w:pos="5040"/>
+        </w:tabs>
+        <w:spacing w:after="0" w:line="480" w:lineRule="auto"/>
+        <w:rPr>
+          <w:rFonts w:ascii="Times New Roman" w:hAnsi="Times New Roman" w:cs="Times New Roman"/>
+          <w:b/>
+          <w:sz w:val="24"/>
+          <w:szCs w:val="24"/>
+          <w:u w:val="single"/>
+        </w:rPr>
+      </w:pPr>
+      <w:r>
+        <w:rPr>
+          <w:rFonts w:ascii="Times New Roman" w:hAnsi="Times New Roman" w:cs="Times New Roman"/>
+          <w:b/>
+          <w:sz w:val="24"/>
+          <w:szCs w:val="24"/>
+          <w:u w:val="single"/>
+        </w:rPr>
+        <w:t>CHANGES IN VAST 3.11.</w:t>
+      </w:r>
+      <w:r>
+        <w:rPr>
+          <w:rFonts w:ascii="Times New Roman" w:hAnsi="Times New Roman" w:cs="Times New Roman"/>
+          <w:b/>
+          <w:sz w:val="24"/>
+          <w:szCs w:val="24"/>
+          <w:u w:val="single"/>
+        </w:rPr>
+        <w:t>1</w:t>
+      </w:r>
+    </w:p>
+    <w:p>
+      <w:pPr>
+        <w:spacing w:after="0" w:line="480" w:lineRule="auto"/>
+        <w:rPr>
+          <w:rFonts w:ascii="Times New Roman" w:hAnsi="Times New Roman" w:cs="Times New Roman"/>
+          <w:b/>
+          <w:sz w:val="24"/>
+          <w:szCs w:val="24"/>
+        </w:rPr>
+      </w:pPr>
+      <w:r>
+        <w:rPr>
+          <w:rFonts w:ascii="Times New Roman" w:hAnsi="Times New Roman" w:cs="Times New Roman"/>
+          <w:b/>
+          <w:sz w:val="24"/>
+          <w:szCs w:val="24"/>
+        </w:rPr>
+        <w:t>BUG FIXES</w:t>
+      </w:r>
+    </w:p>
+    <w:p>
+      <w:pPr>
+        <w:pStyle w:val="ListParagraph"/>
+        <w:numPr>
+          <w:ilvl w:val="0"/>
+          <w:numId w:val="20"/>
+        </w:numPr>
+        <w:spacing w:after="0" w:line="480" w:lineRule="auto"/>
+        <w:rPr>
+          <w:rFonts w:ascii="Times New Roman" w:hAnsi="Times New Roman" w:cs="Times New Roman"/>
+          <w:sz w:val="24"/>
+          <w:szCs w:val="24"/>
+        </w:rPr>
+      </w:pPr>
+      <w:r>
+        <w:rPr>
+          <w:rFonts w:ascii="Times New Roman" w:hAnsi="Times New Roman" w:cs="Times New Roman"/>
+          <w:sz w:val="24"/>
+          <w:szCs w:val="24"/>
+        </w:rPr>
+        <w:t xml:space="preserve">Fixed bug </w:t>
+      </w:r>
+      <w:r>
+        <w:rPr>
+          <w:rFonts w:ascii="Times New Roman" w:hAnsi="Times New Roman" w:cs="Times New Roman"/>
+          <w:sz w:val="24"/>
+          <w:szCs w:val="24"/>
+        </w:rPr>
+        <w:t>arising when turning off spatial and spatio-temporal variation in the 2</w:t>
+      </w:r>
+      <w:r>
+        <w:rPr>
+          <w:rFonts w:ascii="Times New Roman" w:hAnsi="Times New Roman" w:cs="Times New Roman"/>
+          <w:sz w:val="24"/>
+          <w:szCs w:val="24"/>
+          <w:vertAlign w:val="superscript"/>
+        </w:rPr>
+        <w:t>nd</w:t>
+      </w:r>
+      <w:r>
+        <w:rPr>
+          <w:rFonts w:ascii="Times New Roman" w:hAnsi="Times New Roman" w:cs="Times New Roman"/>
+          <w:sz w:val="24"/>
+          <w:szCs w:val="24"/>
+        </w:rPr>
+        <w:t xml:space="preserve"> linear predictor, but still including a spatially varying coefficient (SVC) for density or catchability covariates for the 2</w:t>
+      </w:r>
+      <w:r>
+        <w:rPr>
+          <w:rFonts w:ascii="Times New Roman" w:hAnsi="Times New Roman" w:cs="Times New Roman"/>
+          <w:sz w:val="24"/>
+          <w:szCs w:val="24"/>
+          <w:vertAlign w:val="superscript"/>
+        </w:rPr>
+        <w:t>nd</w:t>
+      </w:r>
+      <w:r>
+        <w:rPr>
+          <w:rFonts w:ascii="Times New Roman" w:hAnsi="Times New Roman" w:cs="Times New Roman"/>
+          <w:sz w:val="24"/>
+          <w:szCs w:val="24"/>
+        </w:rPr>
+        <w:t xml:space="preserve"> linear predictor.  In this case, the model mapped off the decorrelation rate parameter (logkappa2), but still used </w:t>
+      </w:r>
+      <w:r>
+        <w:rPr>
+          <w:rFonts w:ascii="Times New Roman" w:hAnsi="Times New Roman" w:cs="Times New Roman"/>
+          <w:sz w:val="24"/>
+          <w:szCs w:val="24"/>
+        </w:rPr>
+        <w:t xml:space="preserve">the </w:t>
+      </w:r>
+      <w:r>
+        <w:rPr>
+          <w:rFonts w:ascii="Times New Roman" w:hAnsi="Times New Roman" w:cs="Times New Roman"/>
+          <w:sz w:val="24"/>
+          <w:szCs w:val="24"/>
+        </w:rPr>
+        <w:t xml:space="preserve">fixed </w:t>
+      </w:r>
+      <w:r>
+        <w:rPr>
+          <w:rFonts w:ascii="Times New Roman" w:hAnsi="Times New Roman" w:cs="Times New Roman"/>
+          <w:sz w:val="24"/>
+          <w:szCs w:val="24"/>
+        </w:rPr>
+        <w:t xml:space="preserve">starting </w:t>
+      </w:r>
+      <w:r>
+        <w:rPr>
+          <w:rFonts w:ascii="Times New Roman" w:hAnsi="Times New Roman" w:cs="Times New Roman"/>
+          <w:sz w:val="24"/>
+          <w:szCs w:val="24"/>
+        </w:rPr>
+        <w:t xml:space="preserve">value in computing the joint likelihood, thus resulting in degraded model performance.  </w:t>
+      </w:r>
+      <w:r>
+        <w:rPr>
+          <w:rFonts w:ascii="Times New Roman" w:hAnsi="Times New Roman" w:cs="Times New Roman"/>
+          <w:sz w:val="24"/>
+          <w:szCs w:val="24"/>
+        </w:rPr>
+        <w:t xml:space="preserve">Thanks to Dr. S. Anderson for identifying the bug.  </w:t>
+      </w:r>
+    </w:p>
+    <w:p>
+      <w:pPr>
+        <w:spacing w:after="0" w:line="480" w:lineRule="auto"/>
+        <w:rPr>
+          <w:rFonts w:ascii="Times New Roman" w:hAnsi="Times New Roman" w:cs="Times New Roman"/>
+          <w:sz w:val="24"/>
+          <w:szCs w:val="24"/>
+        </w:rPr>
+      </w:pPr>
+    </w:p>
+    <w:p>
+      <w:pPr>
+        <w:spacing w:after="0" w:line="480" w:lineRule="auto"/>
+        <w:rPr>
+          <w:rFonts w:ascii="Times New Roman" w:hAnsi="Times New Roman" w:cs="Times New Roman"/>
+          <w:b/>
+          <w:sz w:val="24"/>
+          <w:szCs w:val="24"/>
+          <w:u w:val="single"/>
+        </w:rPr>
+      </w:pPr>
+      <w:r>
+        <w:rPr>
+          <w:rFonts w:ascii="Times New Roman" w:hAnsi="Times New Roman" w:cs="Times New Roman"/>
+          <w:b/>
+          <w:sz w:val="24"/>
+          <w:szCs w:val="24"/>
+          <w:u w:val="single"/>
+        </w:rPr>
+        <w:t>CHANGES IN VAST 3.11.0</w:t>
+      </w:r>
+    </w:p>
+    <w:p>
+      <w:pPr>
+        <w:spacing w:after="0" w:line="480" w:lineRule="auto"/>
+        <w:rPr>
+          <w:rFonts w:ascii="Times New Roman" w:hAnsi="Times New Roman" w:cs="Times New Roman"/>
+          <w:b/>
+          <w:sz w:val="24"/>
+          <w:szCs w:val="24"/>
+        </w:rPr>
+      </w:pPr>
+      <w:r>
+        <w:rPr>
+          <w:rFonts w:ascii="Times New Roman" w:hAnsi="Times New Roman" w:cs="Times New Roman"/>
+          <w:b/>
+          <w:sz w:val="24"/>
+          <w:szCs w:val="24"/>
+        </w:rPr>
+        <w:t>CHANGING DEPENDENCIES</w:t>
+      </w:r>
+    </w:p>
+    <w:p>
+      <w:pPr>
+        <w:pStyle w:val="ListParagraph"/>
+        <w:numPr>
+          <w:ilvl w:val="0"/>
+          <w:numId w:val="20"/>
+        </w:numPr>
+        <w:spacing w:after="0" w:line="480" w:lineRule="auto"/>
+        <w:rPr>
+          <w:rFonts w:ascii="Times New Roman" w:hAnsi="Times New Roman" w:cs="Times New Roman"/>
+          <w:sz w:val="24"/>
+          <w:szCs w:val="24"/>
+        </w:rPr>
+      </w:pPr>
+      <w:r>
+        <w:rPr>
+          <w:rFonts w:ascii="Times New Roman" w:hAnsi="Times New Roman" w:cs="Times New Roman"/>
+          <w:sz w:val="24"/>
+          <w:szCs w:val="24"/>
+        </w:rPr>
+        <w:t>Requires FishStats</w:t>
+      </w:r>
+      <w:r>
+        <w:rPr>
+          <w:rFonts w:ascii="Times New Roman" w:hAnsi="Times New Roman" w:cs="Times New Roman"/>
+          <w:sz w:val="24"/>
+          <w:szCs w:val="24"/>
+        </w:rPr>
+        <w:t>Utils version &gt;= 2.13.0</w:t>
       </w:r>
     </w:p>
     <w:p>
@@ -1102,25 +905,7 @@
           <w:sz w:val="24"/>
           <w:szCs w:val="24"/>
         </w:rPr>
-        <w:t>Adding option in `</w:t>
-      </w:r>
-      <w:proofErr w:type="spellStart"/>
-      <w:r>
-        <w:rPr>
-          <w:rFonts w:ascii="Times New Roman" w:hAnsi="Times New Roman" w:cs="Times New Roman"/>
-          <w:sz w:val="24"/>
-          <w:szCs w:val="24"/>
-        </w:rPr>
-        <w:t>calculate_proportion</w:t>
-      </w:r>
-      <w:proofErr w:type="spellEnd"/>
-      <w:r>
-        <w:rPr>
-          <w:rFonts w:ascii="Times New Roman" w:hAnsi="Times New Roman" w:cs="Times New Roman"/>
-          <w:sz w:val="24"/>
-          <w:szCs w:val="24"/>
-        </w:rPr>
-        <w:t xml:space="preserve">` to use a sample-based calculation for the variance of proportions. </w:t>
+        <w:t xml:space="preserve">Adding option in `calculate_proportion` to use a sample-based calculation for the variance of proportions. </w:t>
       </w:r>
     </w:p>
     <w:p>
@@ -1144,25 +929,7 @@
           <w:sz w:val="24"/>
           <w:szCs w:val="24"/>
         </w:rPr>
-        <w:t>Adding option to use `</w:t>
-      </w:r>
-      <w:proofErr w:type="spellStart"/>
-      <w:r>
-        <w:rPr>
-          <w:rFonts w:ascii="Times New Roman" w:hAnsi="Times New Roman" w:cs="Times New Roman"/>
-          <w:sz w:val="24"/>
-          <w:szCs w:val="24"/>
-        </w:rPr>
-        <w:t>fmesher</w:t>
-      </w:r>
-      <w:proofErr w:type="spellEnd"/>
-      <w:r>
-        <w:rPr>
-          <w:rFonts w:ascii="Times New Roman" w:hAnsi="Times New Roman" w:cs="Times New Roman"/>
-          <w:sz w:val="24"/>
-          <w:szCs w:val="24"/>
-        </w:rPr>
-        <w:t>` instead of `INLA` to construct mesh, and not requiring INLA to be installed</w:t>
+        <w:t>Adding option to use `fmesher` instead of `INLA` to construct mesh, and not requiring INLA to be installed</w:t>
       </w:r>
     </w:p>
     <w:p>
@@ -1196,6 +963,7 @@
           <w:szCs w:val="24"/>
           <w:u w:val="single"/>
         </w:rPr>
+        <w:lastRenderedPageBreak/>
         <w:t>CHANGES IN VAST 3.10.1</w:t>
       </w:r>
     </w:p>
@@ -1239,33 +1007,15 @@
           <w:sz w:val="24"/>
           <w:szCs w:val="24"/>
         </w:rPr>
-        <w:t xml:space="preserve">Requires </w:t>
-      </w:r>
-      <w:proofErr w:type="spellStart"/>
-      <w:r>
-        <w:rPr>
-          <w:rFonts w:ascii="Times New Roman" w:hAnsi="Times New Roman" w:cs="Times New Roman"/>
-          <w:sz w:val="24"/>
-          <w:szCs w:val="24"/>
-        </w:rPr>
-        <w:t>FishStats</w:t>
-      </w:r>
-      <w:r>
-        <w:rPr>
-          <w:rFonts w:ascii="Times New Roman" w:hAnsi="Times New Roman" w:cs="Times New Roman"/>
-          <w:sz w:val="24"/>
-          <w:szCs w:val="24"/>
-        </w:rPr>
-        <w:t>Utils</w:t>
-      </w:r>
-      <w:proofErr w:type="spellEnd"/>
-      <w:r>
-        <w:rPr>
-          <w:rFonts w:ascii="Times New Roman" w:hAnsi="Times New Roman" w:cs="Times New Roman"/>
-          <w:sz w:val="24"/>
-          <w:szCs w:val="24"/>
-        </w:rPr>
-        <w:t xml:space="preserve"> version &gt;= 2.12.1</w:t>
+        <w:t>Requires FishStats</w:t>
+      </w:r>
+      <w:r>
+        <w:rPr>
+          <w:rFonts w:ascii="Times New Roman" w:hAnsi="Times New Roman" w:cs="Times New Roman"/>
+          <w:sz w:val="24"/>
+          <w:szCs w:val="24"/>
+        </w:rPr>
+        <w:t>Utils version &gt;= 2.12.1</w:t>
       </w:r>
     </w:p>
     <w:p>
@@ -1331,25 +1081,7 @@
           <w:sz w:val="24"/>
           <w:szCs w:val="24"/>
         </w:rPr>
-        <w:t>Fixed bug that incorrectly converted units for abundance-index output when using areal units for input `</w:t>
-      </w:r>
-      <w:proofErr w:type="spellStart"/>
-      <w:r>
-        <w:rPr>
-          <w:rFonts w:ascii="Times New Roman" w:hAnsi="Times New Roman" w:cs="Times New Roman"/>
-          <w:sz w:val="24"/>
-          <w:szCs w:val="24"/>
-        </w:rPr>
-        <w:t>a_i</w:t>
-      </w:r>
-      <w:proofErr w:type="spellEnd"/>
-      <w:r>
-        <w:rPr>
-          <w:rFonts w:ascii="Times New Roman" w:hAnsi="Times New Roman" w:cs="Times New Roman"/>
-          <w:sz w:val="24"/>
-          <w:szCs w:val="24"/>
-        </w:rPr>
-        <w:t xml:space="preserve">` </w:t>
+        <w:t xml:space="preserve">Fixed bug that incorrectly converted units for abundance-index output when using areal units for input `a_i` </w:t>
       </w:r>
       <w:r>
         <w:rPr>
@@ -1397,7 +1129,6 @@
           <w:szCs w:val="24"/>
           <w:u w:val="single"/>
         </w:rPr>
-        <w:lastRenderedPageBreak/>
         <w:t>CHANGES IN VAST 3.10</w:t>
       </w:r>
       <w:r>
@@ -1451,33 +1182,15 @@
           <w:sz w:val="24"/>
           <w:szCs w:val="24"/>
         </w:rPr>
-        <w:t xml:space="preserve">Requires </w:t>
-      </w:r>
-      <w:proofErr w:type="spellStart"/>
-      <w:r>
-        <w:rPr>
-          <w:rFonts w:ascii="Times New Roman" w:hAnsi="Times New Roman" w:cs="Times New Roman"/>
-          <w:sz w:val="24"/>
-          <w:szCs w:val="24"/>
-        </w:rPr>
-        <w:t>FishStats</w:t>
-      </w:r>
-      <w:r>
-        <w:rPr>
-          <w:rFonts w:ascii="Times New Roman" w:hAnsi="Times New Roman" w:cs="Times New Roman"/>
-          <w:sz w:val="24"/>
-          <w:szCs w:val="24"/>
-        </w:rPr>
-        <w:t>Utils</w:t>
-      </w:r>
-      <w:proofErr w:type="spellEnd"/>
-      <w:r>
-        <w:rPr>
-          <w:rFonts w:ascii="Times New Roman" w:hAnsi="Times New Roman" w:cs="Times New Roman"/>
-          <w:sz w:val="24"/>
-          <w:szCs w:val="24"/>
-        </w:rPr>
-        <w:t xml:space="preserve"> version &gt;= 2.12</w:t>
+        <w:t>Requires FishStats</w:t>
+      </w:r>
+      <w:r>
+        <w:rPr>
+          <w:rFonts w:ascii="Times New Roman" w:hAnsi="Times New Roman" w:cs="Times New Roman"/>
+          <w:sz w:val="24"/>
+          <w:szCs w:val="24"/>
+        </w:rPr>
+        <w:t>Utils version &gt;= 2.12</w:t>
       </w:r>
       <w:r>
         <w:rPr>
@@ -1529,25 +1242,7 @@
           <w:sz w:val="24"/>
           <w:szCs w:val="24"/>
         </w:rPr>
-        <w:t>Adding plotting function `</w:t>
-      </w:r>
-      <w:proofErr w:type="spellStart"/>
-      <w:r>
-        <w:rPr>
-          <w:rFonts w:ascii="Times New Roman" w:hAnsi="Times New Roman" w:cs="Times New Roman"/>
-          <w:sz w:val="24"/>
-          <w:szCs w:val="24"/>
-        </w:rPr>
-        <w:t>plot_similarity</w:t>
-      </w:r>
-      <w:proofErr w:type="spellEnd"/>
-      <w:r>
-        <w:rPr>
-          <w:rFonts w:ascii="Times New Roman" w:hAnsi="Times New Roman" w:cs="Times New Roman"/>
-          <w:sz w:val="24"/>
-          <w:szCs w:val="24"/>
-        </w:rPr>
-        <w:t>`</w:t>
+        <w:t>Adding plotting function `plot_similarity`</w:t>
       </w:r>
       <w:r>
         <w:rPr>
@@ -1579,25 +1274,7 @@
           <w:sz w:val="24"/>
           <w:szCs w:val="24"/>
         </w:rPr>
-        <w:t>Adding function `</w:t>
-      </w:r>
-      <w:proofErr w:type="spellStart"/>
-      <w:r>
-        <w:rPr>
-          <w:rFonts w:ascii="Times New Roman" w:hAnsi="Times New Roman" w:cs="Times New Roman"/>
-          <w:sz w:val="24"/>
-          <w:szCs w:val="24"/>
-        </w:rPr>
-        <w:t>reload_model</w:t>
-      </w:r>
-      <w:proofErr w:type="spellEnd"/>
-      <w:r>
-        <w:rPr>
-          <w:rFonts w:ascii="Times New Roman" w:hAnsi="Times New Roman" w:cs="Times New Roman"/>
-          <w:sz w:val="24"/>
-          <w:szCs w:val="24"/>
-        </w:rPr>
-        <w:t xml:space="preserve">`, which allows users to load a fitted model and relink the DLLs to use it as if it were run originally in that R session.  </w:t>
+        <w:t xml:space="preserve">Adding function `reload_model`, which allows users to load a fitted model and relink the DLLs to use it as if it were run originally in that R session.  </w:t>
       </w:r>
     </w:p>
     <w:p>
@@ -1621,87 +1298,15 @@
           <w:sz w:val="24"/>
           <w:szCs w:val="24"/>
         </w:rPr>
-        <w:t>Adding plotting function `</w:t>
-      </w:r>
-      <w:proofErr w:type="spellStart"/>
-      <w:r>
-        <w:rPr>
-          <w:rFonts w:ascii="Times New Roman" w:hAnsi="Times New Roman" w:cs="Times New Roman"/>
-          <w:sz w:val="24"/>
-          <w:szCs w:val="24"/>
-        </w:rPr>
-        <w:t>plot_clusters</w:t>
-      </w:r>
-      <w:proofErr w:type="spellEnd"/>
-      <w:r>
-        <w:rPr>
-          <w:rFonts w:ascii="Times New Roman" w:hAnsi="Times New Roman" w:cs="Times New Roman"/>
-          <w:sz w:val="24"/>
-          <w:szCs w:val="24"/>
-        </w:rPr>
-        <w:t>` to allow efficient plots of hierarchical clustering of spatial variables</w:t>
-      </w:r>
-      <w:r>
-        <w:rPr>
-          <w:rFonts w:ascii="Times New Roman" w:hAnsi="Times New Roman" w:cs="Times New Roman"/>
-          <w:sz w:val="24"/>
-          <w:szCs w:val="24"/>
-        </w:rPr>
-        <w:t xml:space="preserve"> including `</w:t>
-      </w:r>
-      <w:proofErr w:type="spellStart"/>
-      <w:r>
-        <w:rPr>
-          <w:rFonts w:ascii="Times New Roman" w:hAnsi="Times New Roman" w:cs="Times New Roman"/>
-          <w:sz w:val="24"/>
-          <w:szCs w:val="24"/>
-        </w:rPr>
-        <w:t>D_gct</w:t>
-      </w:r>
-      <w:proofErr w:type="spellEnd"/>
-      <w:r>
-        <w:rPr>
-          <w:rFonts w:ascii="Times New Roman" w:hAnsi="Times New Roman" w:cs="Times New Roman"/>
-          <w:sz w:val="24"/>
-          <w:szCs w:val="24"/>
-        </w:rPr>
-        <w:t>`, `</w:t>
-      </w:r>
-      <w:proofErr w:type="spellStart"/>
-      <w:r>
-        <w:rPr>
-          <w:rFonts w:ascii="Times New Roman" w:hAnsi="Times New Roman" w:cs="Times New Roman"/>
-          <w:sz w:val="24"/>
-          <w:szCs w:val="24"/>
-        </w:rPr>
-        <w:t>Omega_gc</w:t>
-      </w:r>
-      <w:proofErr w:type="spellEnd"/>
-      <w:r>
-        <w:rPr>
-          <w:rFonts w:ascii="Times New Roman" w:hAnsi="Times New Roman" w:cs="Times New Roman"/>
-          <w:sz w:val="24"/>
-          <w:szCs w:val="24"/>
-        </w:rPr>
-        <w:t>`, and `</w:t>
-      </w:r>
-      <w:proofErr w:type="spellStart"/>
-      <w:r>
-        <w:rPr>
-          <w:rFonts w:ascii="Times New Roman" w:hAnsi="Times New Roman" w:cs="Times New Roman"/>
-          <w:sz w:val="24"/>
-          <w:szCs w:val="24"/>
-        </w:rPr>
-        <w:t>Epsilon_gct</w:t>
-      </w:r>
-      <w:proofErr w:type="spellEnd"/>
-      <w:r>
-        <w:rPr>
-          <w:rFonts w:ascii="Times New Roman" w:hAnsi="Times New Roman" w:cs="Times New Roman"/>
-          <w:sz w:val="24"/>
-          <w:szCs w:val="24"/>
-        </w:rPr>
-        <w:t>`</w:t>
+        <w:t>Adding plotting function `plot_clusters` to allow efficient plots of hierarchical clustering of spatial variables</w:t>
+      </w:r>
+      <w:r>
+        <w:rPr>
+          <w:rFonts w:ascii="Times New Roman" w:hAnsi="Times New Roman" w:cs="Times New Roman"/>
+          <w:sz w:val="24"/>
+          <w:szCs w:val="24"/>
+        </w:rPr>
+        <w:t xml:space="preserve"> including `D_gct`, `Omega_gc`, and `Epsilon_gct`</w:t>
       </w:r>
     </w:p>
     <w:p>
@@ -1725,25 +1330,7 @@
           <w:sz w:val="24"/>
           <w:szCs w:val="24"/>
         </w:rPr>
-        <w:t>Adding `</w:t>
-      </w:r>
-      <w:proofErr w:type="spellStart"/>
-      <w:r>
-        <w:rPr>
-          <w:rFonts w:ascii="Times New Roman" w:hAnsi="Times New Roman" w:cs="Times New Roman"/>
-          <w:sz w:val="24"/>
-          <w:szCs w:val="24"/>
-        </w:rPr>
-        <w:t>project_model</w:t>
-      </w:r>
-      <w:proofErr w:type="spellEnd"/>
-      <w:r>
-        <w:rPr>
-          <w:rFonts w:ascii="Times New Roman" w:hAnsi="Times New Roman" w:cs="Times New Roman"/>
-          <w:sz w:val="24"/>
-          <w:szCs w:val="24"/>
-        </w:rPr>
-        <w:t>` to allow rapid exploration of future climate scenarios using end-of-century climate model output without iteratively re-fitting the model.</w:t>
+        <w:t>Adding `project_model` to allow rapid exploration of future climate scenarios using end-of-century climate model output without iteratively re-fitting the model.</w:t>
       </w:r>
     </w:p>
     <w:p>
@@ -1767,61 +1354,16 @@
           <w:sz w:val="24"/>
           <w:szCs w:val="24"/>
         </w:rPr>
-        <w:t>Adding plotting function `</w:t>
-      </w:r>
-      <w:proofErr w:type="spellStart"/>
-      <w:r>
-        <w:rPr>
-          <w:rFonts w:ascii="Times New Roman" w:hAnsi="Times New Roman" w:cs="Times New Roman"/>
-          <w:sz w:val="24"/>
-          <w:szCs w:val="24"/>
-        </w:rPr>
-        <w:t>plot_residual_semivariance</w:t>
-      </w:r>
-      <w:proofErr w:type="spellEnd"/>
-      <w:r>
-        <w:rPr>
-          <w:rFonts w:ascii="Times New Roman" w:hAnsi="Times New Roman" w:cs="Times New Roman"/>
-          <w:sz w:val="24"/>
-          <w:szCs w:val="24"/>
-        </w:rPr>
-        <w:t xml:space="preserve">`, which takes quantile residuals, converts to an approximate normal distribution, calculates a two-dimensional </w:t>
-      </w:r>
-      <w:proofErr w:type="spellStart"/>
-      <w:r>
-        <w:rPr>
-          <w:rFonts w:ascii="Times New Roman" w:hAnsi="Times New Roman" w:cs="Times New Roman"/>
-          <w:sz w:val="24"/>
-          <w:szCs w:val="24"/>
-        </w:rPr>
-        <w:t>semivariance</w:t>
-      </w:r>
-      <w:proofErr w:type="spellEnd"/>
-      <w:r>
-        <w:rPr>
-          <w:rFonts w:ascii="Times New Roman" w:hAnsi="Times New Roman" w:cs="Times New Roman"/>
-          <w:sz w:val="24"/>
-          <w:szCs w:val="24"/>
-        </w:rPr>
-        <w:t xml:space="preserve"> in space and time, and then plots this.  The normal-transformed residual </w:t>
-      </w:r>
-      <w:proofErr w:type="spellStart"/>
-      <w:r>
-        <w:rPr>
-          <w:rFonts w:ascii="Times New Roman" w:hAnsi="Times New Roman" w:cs="Times New Roman"/>
-          <w:sz w:val="24"/>
-          <w:szCs w:val="24"/>
-        </w:rPr>
-        <w:t>semivariance</w:t>
-      </w:r>
-      <w:proofErr w:type="spellEnd"/>
-      <w:r>
-        <w:rPr>
-          <w:rFonts w:ascii="Times New Roman" w:hAnsi="Times New Roman" w:cs="Times New Roman"/>
-          <w:sz w:val="24"/>
-          <w:szCs w:val="24"/>
-        </w:rPr>
-        <w:t xml:space="preserve"> should be approximately 1.0 at all spatial and temporal lags.  </w:t>
+        <w:t>Adding plotting function `plot_residual_semivariance`, which takes quantile residuals, converts to an approximate normal distribution, calculates a two-dimensional semivariance in space and time, and then plots this.  The normal-</w:t>
+      </w:r>
+      <w:r>
+        <w:rPr>
+          <w:rFonts w:ascii="Times New Roman" w:hAnsi="Times New Roman" w:cs="Times New Roman"/>
+          <w:sz w:val="24"/>
+          <w:szCs w:val="24"/>
+        </w:rPr>
+        <w:lastRenderedPageBreak/>
+        <w:t xml:space="preserve">transformed residual semivariance should be approximately 1.0 at all spatial and temporal lags.  </w:t>
       </w:r>
     </w:p>
     <w:p>
@@ -1914,16 +1456,7 @@
           <w:sz w:val="24"/>
           <w:szCs w:val="24"/>
         </w:rPr>
-        <w:t xml:space="preserve">.  These were previously simulated while using as mean the *estimated* value </w:t>
-      </w:r>
-      <w:r>
-        <w:rPr>
-          <w:rFonts w:ascii="Times New Roman" w:hAnsi="Times New Roman" w:cs="Times New Roman"/>
-          <w:sz w:val="24"/>
-          <w:szCs w:val="24"/>
-        </w:rPr>
-        <w:lastRenderedPageBreak/>
-        <w:t xml:space="preserve">from the previous </w:t>
+        <w:t xml:space="preserve">.  These were previously simulated while using as mean the *estimated* value from the previous </w:t>
       </w:r>
       <w:r>
         <w:rPr>
@@ -1996,25 +1529,7 @@
           <w:sz w:val="24"/>
           <w:szCs w:val="24"/>
         </w:rPr>
-        <w:t>small bug in labelling in `</w:t>
-      </w:r>
-      <w:proofErr w:type="spellStart"/>
-      <w:r>
-        <w:rPr>
-          <w:rFonts w:ascii="Times New Roman" w:hAnsi="Times New Roman" w:cs="Times New Roman"/>
-          <w:sz w:val="24"/>
-          <w:szCs w:val="24"/>
-        </w:rPr>
-        <w:t>amend_output</w:t>
-      </w:r>
-      <w:proofErr w:type="spellEnd"/>
-      <w:r>
-        <w:rPr>
-          <w:rFonts w:ascii="Times New Roman" w:hAnsi="Times New Roman" w:cs="Times New Roman"/>
-          <w:sz w:val="24"/>
-          <w:szCs w:val="24"/>
-        </w:rPr>
-        <w:t>`</w:t>
+        <w:t>small bug in labelling in `amend_output`</w:t>
       </w:r>
     </w:p>
     <w:p>
@@ -2057,51 +1572,15 @@
           <w:sz w:val="24"/>
           <w:szCs w:val="24"/>
         </w:rPr>
-        <w:t>While fixing the unconditional simulation of {beta1/beta2/epsilon1/epsilon2}, the package author has disabled the Vector Autoregressive features specified via `</w:t>
-      </w:r>
-      <w:proofErr w:type="spellStart"/>
-      <w:r>
-        <w:rPr>
-          <w:rFonts w:ascii="Times New Roman" w:hAnsi="Times New Roman" w:cs="Times New Roman"/>
-          <w:sz w:val="24"/>
-          <w:szCs w:val="24"/>
-        </w:rPr>
-        <w:t>VamConfig</w:t>
-      </w:r>
-      <w:proofErr w:type="spellEnd"/>
-      <w:r>
-        <w:rPr>
-          <w:rFonts w:ascii="Times New Roman" w:hAnsi="Times New Roman" w:cs="Times New Roman"/>
-          <w:sz w:val="24"/>
-          <w:szCs w:val="24"/>
-        </w:rPr>
-        <w:t xml:space="preserve">`.  These could easily be re-added in the future, and the author invites an email if anyone is </w:t>
-      </w:r>
-      <w:r>
-        <w:rPr>
-          <w:rFonts w:ascii="Times New Roman" w:hAnsi="Times New Roman" w:cs="Times New Roman"/>
-          <w:sz w:val="24"/>
-          <w:szCs w:val="24"/>
-        </w:rPr>
-        <w:t>interested in exploring the `</w:t>
-      </w:r>
-      <w:proofErr w:type="spellStart"/>
-      <w:r>
-        <w:rPr>
-          <w:rFonts w:ascii="Times New Roman" w:hAnsi="Times New Roman" w:cs="Times New Roman"/>
-          <w:sz w:val="24"/>
-          <w:szCs w:val="24"/>
-        </w:rPr>
-        <w:t>VamConfig</w:t>
-      </w:r>
-      <w:proofErr w:type="spellEnd"/>
-      <w:r>
-        <w:rPr>
-          <w:rFonts w:ascii="Times New Roman" w:hAnsi="Times New Roman" w:cs="Times New Roman"/>
-          <w:sz w:val="24"/>
-          <w:szCs w:val="24"/>
-        </w:rPr>
-        <w:t>` options</w:t>
+        <w:t xml:space="preserve">While fixing the unconditional simulation of {beta1/beta2/epsilon1/epsilon2}, the package author has disabled the Vector Autoregressive features specified via `VamConfig`.  These could easily be re-added in the future, and the author invites an email if anyone is </w:t>
+      </w:r>
+      <w:r>
+        <w:rPr>
+          <w:rFonts w:ascii="Times New Roman" w:hAnsi="Times New Roman" w:cs="Times New Roman"/>
+          <w:sz w:val="24"/>
+          <w:szCs w:val="24"/>
+        </w:rPr>
+        <w:t>interested in exploring the `VamConfig` options</w:t>
       </w:r>
       <w:r>
         <w:rPr>
@@ -2209,25 +1688,7 @@
           <w:sz w:val="24"/>
           <w:szCs w:val="24"/>
         </w:rPr>
-        <w:t>Update `</w:t>
-      </w:r>
-      <w:proofErr w:type="spellStart"/>
-      <w:r>
-        <w:rPr>
-          <w:rFonts w:ascii="Times New Roman" w:hAnsi="Times New Roman" w:cs="Times New Roman"/>
-          <w:sz w:val="24"/>
-          <w:szCs w:val="24"/>
-        </w:rPr>
-        <w:t>make_data</w:t>
-      </w:r>
-      <w:proofErr w:type="spellEnd"/>
-      <w:r>
-        <w:rPr>
-          <w:rFonts w:ascii="Times New Roman" w:hAnsi="Times New Roman" w:cs="Times New Roman"/>
-          <w:sz w:val="24"/>
-          <w:szCs w:val="24"/>
-        </w:rPr>
-        <w:t xml:space="preserve">` to specify appropriate default value for correlations over land vs. water for use in Method = “Barrier” feature.  The previous defaults resulted in faster decorrelation over water than land, i.e., stronger correlations via land than water  </w:t>
+        <w:t xml:space="preserve">Update `make_data` to specify appropriate default value for correlations over land vs. water for use in Method = “Barrier” feature.  The previous defaults resulted in faster decorrelation over water than land, i.e., stronger correlations via land than water  </w:t>
       </w:r>
     </w:p>
     <w:p>
@@ -2281,6 +1742,7 @@
           <w:sz w:val="24"/>
           <w:szCs w:val="24"/>
         </w:rPr>
+        <w:lastRenderedPageBreak/>
         <w:t>CHANGING DEPENDENCIES</w:t>
       </w:r>
     </w:p>
@@ -2304,33 +1766,15 @@
           <w:sz w:val="24"/>
           <w:szCs w:val="24"/>
         </w:rPr>
-        <w:t xml:space="preserve">Requires </w:t>
-      </w:r>
-      <w:proofErr w:type="spellStart"/>
-      <w:r>
-        <w:rPr>
-          <w:rFonts w:ascii="Times New Roman" w:hAnsi="Times New Roman" w:cs="Times New Roman"/>
-          <w:sz w:val="24"/>
-          <w:szCs w:val="24"/>
-        </w:rPr>
-        <w:t>FishStats</w:t>
-      </w:r>
-      <w:r>
-        <w:rPr>
-          <w:rFonts w:ascii="Times New Roman" w:hAnsi="Times New Roman" w:cs="Times New Roman"/>
-          <w:sz w:val="24"/>
-          <w:szCs w:val="24"/>
-        </w:rPr>
-        <w:t>Utils</w:t>
-      </w:r>
-      <w:proofErr w:type="spellEnd"/>
-      <w:r>
-        <w:rPr>
-          <w:rFonts w:ascii="Times New Roman" w:hAnsi="Times New Roman" w:cs="Times New Roman"/>
-          <w:sz w:val="24"/>
-          <w:szCs w:val="24"/>
-        </w:rPr>
-        <w:t xml:space="preserve"> version &gt;= 2.11.0</w:t>
+        <w:t>Requires FishStats</w:t>
+      </w:r>
+      <w:r>
+        <w:rPr>
+          <w:rFonts w:ascii="Times New Roman" w:hAnsi="Times New Roman" w:cs="Times New Roman"/>
+          <w:sz w:val="24"/>
+          <w:szCs w:val="24"/>
+        </w:rPr>
+        <w:t>Utils version &gt;= 2.11.0</w:t>
       </w:r>
     </w:p>
     <w:p>
@@ -2374,25 +1818,7 @@
           <w:sz w:val="24"/>
           <w:szCs w:val="24"/>
         </w:rPr>
-        <w:t xml:space="preserve">Replacing extrapolation grids for eastern and northern Bering Sea, and Bering Slope, using updates endorsed by Bering Sea team of Groundfish Assessment Program at Alaska Fisheries Science </w:t>
-      </w:r>
-      <w:proofErr w:type="spellStart"/>
-      <w:r>
-        <w:rPr>
-          <w:rFonts w:ascii="Times New Roman" w:hAnsi="Times New Roman" w:cs="Times New Roman"/>
-          <w:sz w:val="24"/>
-          <w:szCs w:val="24"/>
-        </w:rPr>
-        <w:t>Center</w:t>
-      </w:r>
-      <w:proofErr w:type="spellEnd"/>
-      <w:r>
-        <w:rPr>
-          <w:rFonts w:ascii="Times New Roman" w:hAnsi="Times New Roman" w:cs="Times New Roman"/>
-          <w:sz w:val="24"/>
-          <w:szCs w:val="24"/>
-        </w:rPr>
-        <w:t>.</w:t>
+        <w:t>Replacing extrapolation grids for eastern and northern Bering Sea, and Bering Slope, using updates endorsed by Bering Sea team of Groundfish Assessment Program at Alaska Fisheries Science Center.</w:t>
       </w:r>
     </w:p>
     <w:p>
@@ -2456,7 +1882,6 @@
           <w:sz w:val="24"/>
           <w:szCs w:val="24"/>
         </w:rPr>
-        <w:lastRenderedPageBreak/>
         <w:t>CHANGING DEPENDENCIES</w:t>
       </w:r>
     </w:p>
@@ -2480,33 +1905,15 @@
           <w:sz w:val="24"/>
           <w:szCs w:val="24"/>
         </w:rPr>
-        <w:t xml:space="preserve">Requires </w:t>
-      </w:r>
-      <w:proofErr w:type="spellStart"/>
-      <w:r>
-        <w:rPr>
-          <w:rFonts w:ascii="Times New Roman" w:hAnsi="Times New Roman" w:cs="Times New Roman"/>
-          <w:sz w:val="24"/>
-          <w:szCs w:val="24"/>
-        </w:rPr>
-        <w:t>FishStats</w:t>
-      </w:r>
-      <w:r>
-        <w:rPr>
-          <w:rFonts w:ascii="Times New Roman" w:hAnsi="Times New Roman" w:cs="Times New Roman"/>
-          <w:sz w:val="24"/>
-          <w:szCs w:val="24"/>
-        </w:rPr>
-        <w:t>Utils</w:t>
-      </w:r>
-      <w:proofErr w:type="spellEnd"/>
-      <w:r>
-        <w:rPr>
-          <w:rFonts w:ascii="Times New Roman" w:hAnsi="Times New Roman" w:cs="Times New Roman"/>
-          <w:sz w:val="24"/>
-          <w:szCs w:val="24"/>
-        </w:rPr>
-        <w:t xml:space="preserve"> version &gt;= 2.10.2</w:t>
+        <w:t>Requires FishStats</w:t>
+      </w:r>
+      <w:r>
+        <w:rPr>
+          <w:rFonts w:ascii="Times New Roman" w:hAnsi="Times New Roman" w:cs="Times New Roman"/>
+          <w:sz w:val="24"/>
+          <w:szCs w:val="24"/>
+        </w:rPr>
+        <w:t>Utils version &gt;= 2.10.2</w:t>
       </w:r>
     </w:p>
     <w:p>
@@ -2551,25 +1958,7 @@
           <w:sz w:val="24"/>
           <w:szCs w:val="24"/>
         </w:rPr>
-        <w:t>Fixes plotting but in `</w:t>
-      </w:r>
-      <w:proofErr w:type="spellStart"/>
-      <w:r>
-        <w:rPr>
-          <w:rFonts w:ascii="Times New Roman" w:hAnsi="Times New Roman" w:cs="Times New Roman"/>
-          <w:sz w:val="24"/>
-          <w:szCs w:val="24"/>
-        </w:rPr>
-        <w:t>calculate_proportions</w:t>
-      </w:r>
-      <w:proofErr w:type="spellEnd"/>
-      <w:r>
-        <w:rPr>
-          <w:rFonts w:ascii="Times New Roman" w:hAnsi="Times New Roman" w:cs="Times New Roman"/>
-          <w:sz w:val="24"/>
-          <w:szCs w:val="24"/>
-        </w:rPr>
-        <w:t>` that was introduced in VAST 3.8.0</w:t>
+        <w:t>Fixes plotting but in `calculate_proportions` that was introduced in VAST 3.8.0</w:t>
       </w:r>
       <w:r>
         <w:rPr>
@@ -2668,33 +2057,15 @@
           <w:sz w:val="24"/>
           <w:szCs w:val="24"/>
         </w:rPr>
-        <w:t xml:space="preserve">Requires </w:t>
-      </w:r>
-      <w:proofErr w:type="spellStart"/>
-      <w:r>
-        <w:rPr>
-          <w:rFonts w:ascii="Times New Roman" w:hAnsi="Times New Roman" w:cs="Times New Roman"/>
-          <w:sz w:val="24"/>
-          <w:szCs w:val="24"/>
-        </w:rPr>
-        <w:t>FishStats</w:t>
-      </w:r>
-      <w:r>
-        <w:rPr>
-          <w:rFonts w:ascii="Times New Roman" w:hAnsi="Times New Roman" w:cs="Times New Roman"/>
-          <w:sz w:val="24"/>
-          <w:szCs w:val="24"/>
-        </w:rPr>
-        <w:t>Utils</w:t>
-      </w:r>
-      <w:proofErr w:type="spellEnd"/>
-      <w:r>
-        <w:rPr>
-          <w:rFonts w:ascii="Times New Roman" w:hAnsi="Times New Roman" w:cs="Times New Roman"/>
-          <w:sz w:val="24"/>
-          <w:szCs w:val="24"/>
-        </w:rPr>
-        <w:t xml:space="preserve"> version &gt;= 2.10.</w:t>
+        <w:t>Requires FishStats</w:t>
+      </w:r>
+      <w:r>
+        <w:rPr>
+          <w:rFonts w:ascii="Times New Roman" w:hAnsi="Times New Roman" w:cs="Times New Roman"/>
+          <w:sz w:val="24"/>
+          <w:szCs w:val="24"/>
+        </w:rPr>
+        <w:t>Utils version &gt;= 2.10.</w:t>
       </w:r>
       <w:r>
         <w:rPr>
@@ -2741,51 +2112,13 @@
           <w:u w:val="single"/>
         </w:rPr>
       </w:pPr>
-      <w:proofErr w:type="gramStart"/>
-      <w:r>
-        <w:rPr>
-          <w:rFonts w:ascii="Times New Roman" w:hAnsi="Times New Roman" w:cs="Times New Roman"/>
-          <w:sz w:val="24"/>
-          <w:szCs w:val="24"/>
-        </w:rPr>
-        <w:t>Update .</w:t>
-      </w:r>
-      <w:proofErr w:type="spellStart"/>
-      <w:r>
-        <w:rPr>
-          <w:rFonts w:ascii="Times New Roman" w:hAnsi="Times New Roman" w:cs="Times New Roman"/>
-          <w:sz w:val="24"/>
-          <w:szCs w:val="24"/>
-        </w:rPr>
-        <w:t>onAttach</w:t>
-      </w:r>
-      <w:proofErr w:type="spellEnd"/>
-      <w:proofErr w:type="gramEnd"/>
-      <w:r>
-        <w:rPr>
-          <w:rFonts w:ascii="Times New Roman" w:hAnsi="Times New Roman" w:cs="Times New Roman"/>
-          <w:sz w:val="24"/>
-          <w:szCs w:val="24"/>
-        </w:rPr>
-        <w:t xml:space="preserve"> to download </w:t>
-      </w:r>
-      <w:proofErr w:type="spellStart"/>
-      <w:r>
-        <w:rPr>
-          <w:rFonts w:ascii="Times New Roman" w:hAnsi="Times New Roman" w:cs="Times New Roman"/>
-          <w:sz w:val="24"/>
-          <w:szCs w:val="24"/>
-        </w:rPr>
-        <w:t>FishStatsUtils</w:t>
-      </w:r>
-      <w:proofErr w:type="spellEnd"/>
-      <w:r>
-        <w:rPr>
-          <w:rFonts w:ascii="Times New Roman" w:hAnsi="Times New Roman" w:cs="Times New Roman"/>
-          <w:sz w:val="24"/>
-          <w:szCs w:val="24"/>
-        </w:rPr>
-        <w:t xml:space="preserve"> &gt;= 2.10.</w:t>
+      <w:r>
+        <w:rPr>
+          <w:rFonts w:ascii="Times New Roman" w:hAnsi="Times New Roman" w:cs="Times New Roman"/>
+          <w:sz w:val="24"/>
+          <w:szCs w:val="24"/>
+        </w:rPr>
+        <w:t>Update .onAttach to download FishStatsUtils &gt;= 2.10.</w:t>
       </w:r>
       <w:r>
         <w:rPr>
@@ -2876,33 +2209,15 @@
           <w:sz w:val="24"/>
           <w:szCs w:val="24"/>
         </w:rPr>
-        <w:t xml:space="preserve">Requires </w:t>
-      </w:r>
-      <w:proofErr w:type="spellStart"/>
-      <w:r>
-        <w:rPr>
-          <w:rFonts w:ascii="Times New Roman" w:hAnsi="Times New Roman" w:cs="Times New Roman"/>
-          <w:sz w:val="24"/>
-          <w:szCs w:val="24"/>
-        </w:rPr>
-        <w:t>FishStats</w:t>
-      </w:r>
-      <w:r>
-        <w:rPr>
-          <w:rFonts w:ascii="Times New Roman" w:hAnsi="Times New Roman" w:cs="Times New Roman"/>
-          <w:sz w:val="24"/>
-          <w:szCs w:val="24"/>
-        </w:rPr>
-        <w:t>Utils</w:t>
-      </w:r>
-      <w:proofErr w:type="spellEnd"/>
-      <w:r>
-        <w:rPr>
-          <w:rFonts w:ascii="Times New Roman" w:hAnsi="Times New Roman" w:cs="Times New Roman"/>
-          <w:sz w:val="24"/>
-          <w:szCs w:val="24"/>
-        </w:rPr>
-        <w:t xml:space="preserve"> version &gt;= 2.10.0</w:t>
+        <w:t>Requires FishStats</w:t>
+      </w:r>
+      <w:r>
+        <w:rPr>
+          <w:rFonts w:ascii="Times New Roman" w:hAnsi="Times New Roman" w:cs="Times New Roman"/>
+          <w:sz w:val="24"/>
+          <w:szCs w:val="24"/>
+        </w:rPr>
+        <w:t>Utils version &gt;= 2.10.0</w:t>
       </w:r>
     </w:p>
     <w:p>
@@ -2948,44 +2263,27 @@
           <w:sz w:val="24"/>
           <w:szCs w:val="24"/>
         </w:rPr>
-        <w:t>Eliminate dependency `</w:t>
-      </w:r>
-      <w:proofErr w:type="spellStart"/>
-      <w:r>
-        <w:rPr>
-          <w:rFonts w:ascii="Times New Roman" w:hAnsi="Times New Roman" w:cs="Times New Roman"/>
-          <w:sz w:val="24"/>
-          <w:szCs w:val="24"/>
-        </w:rPr>
-        <w:t>plotKML</w:t>
-      </w:r>
-      <w:proofErr w:type="spellEnd"/>
-      <w:r>
-        <w:rPr>
-          <w:rFonts w:ascii="Times New Roman" w:hAnsi="Times New Roman" w:cs="Times New Roman"/>
-          <w:sz w:val="24"/>
-          <w:szCs w:val="24"/>
-        </w:rPr>
-        <w:t>`, which has been removed from CRAN</w:t>
-      </w:r>
-    </w:p>
-    <w:p>
-      <w:pPr>
-        <w:spacing w:after="0" w:line="480" w:lineRule="auto"/>
-        <w:rPr>
-          <w:rFonts w:ascii="Times New Roman" w:hAnsi="Times New Roman" w:cs="Times New Roman"/>
-          <w:b/>
-          <w:sz w:val="24"/>
-          <w:szCs w:val="24"/>
-        </w:rPr>
-      </w:pPr>
-      <w:r>
-        <w:rPr>
-          <w:rFonts w:ascii="Times New Roman" w:hAnsi="Times New Roman" w:cs="Times New Roman"/>
-          <w:b/>
-          <w:sz w:val="24"/>
-          <w:szCs w:val="24"/>
-        </w:rPr>
+        <w:t>Eliminate dependency `plotKML`, which has been removed from CRAN</w:t>
+      </w:r>
+    </w:p>
+    <w:p>
+      <w:pPr>
+        <w:spacing w:after="0" w:line="480" w:lineRule="auto"/>
+        <w:rPr>
+          <w:rFonts w:ascii="Times New Roman" w:hAnsi="Times New Roman" w:cs="Times New Roman"/>
+          <w:b/>
+          <w:sz w:val="24"/>
+          <w:szCs w:val="24"/>
+        </w:rPr>
+      </w:pPr>
+      <w:r>
+        <w:rPr>
+          <w:rFonts w:ascii="Times New Roman" w:hAnsi="Times New Roman" w:cs="Times New Roman"/>
+          <w:b/>
+          <w:sz w:val="24"/>
+          <w:szCs w:val="24"/>
+        </w:rPr>
+        <w:lastRenderedPageBreak/>
         <w:t>NEW FEATURES</w:t>
       </w:r>
     </w:p>
@@ -3010,25 +2308,7 @@
           <w:sz w:val="24"/>
           <w:szCs w:val="24"/>
         </w:rPr>
-        <w:t xml:space="preserve">Removed p-values from </w:t>
-      </w:r>
-      <w:proofErr w:type="spellStart"/>
-      <w:r>
-        <w:rPr>
-          <w:rFonts w:ascii="Times New Roman" w:hAnsi="Times New Roman" w:cs="Times New Roman"/>
-          <w:sz w:val="24"/>
-          <w:szCs w:val="24"/>
-        </w:rPr>
-        <w:t>DHARMa</w:t>
-      </w:r>
-      <w:proofErr w:type="spellEnd"/>
-      <w:r>
-        <w:rPr>
-          <w:rFonts w:ascii="Times New Roman" w:hAnsi="Times New Roman" w:cs="Times New Roman"/>
-          <w:sz w:val="24"/>
-          <w:szCs w:val="24"/>
-        </w:rPr>
-        <w:t xml:space="preserve"> plots, pending validation or improvements, and based on preliminary research suggesting that they are not particularly useful (conservative or anti-conservative, depending upon specifics of model)</w:t>
+        <w:t>Removed p-values from DHARMa plots, pending validation or improvements, and based on preliminary research suggesting that they are not particularly useful (conservative or anti-conservative, depending upon specifics of model)</w:t>
       </w:r>
     </w:p>
     <w:p>
@@ -3074,26 +2354,7 @@
           <w:sz w:val="24"/>
           <w:szCs w:val="24"/>
         </w:rPr>
-        <w:lastRenderedPageBreak/>
-        <w:t>Improve `</w:t>
-      </w:r>
-      <w:proofErr w:type="spellStart"/>
-      <w:r>
-        <w:rPr>
-          <w:rFonts w:ascii="Times New Roman" w:hAnsi="Times New Roman" w:cs="Times New Roman"/>
-          <w:sz w:val="24"/>
-          <w:szCs w:val="24"/>
-        </w:rPr>
-        <w:t>Effect.fit_model</w:t>
-      </w:r>
-      <w:proofErr w:type="spellEnd"/>
-      <w:r>
-        <w:rPr>
-          <w:rFonts w:ascii="Times New Roman" w:hAnsi="Times New Roman" w:cs="Times New Roman"/>
-          <w:sz w:val="24"/>
-          <w:szCs w:val="24"/>
-        </w:rPr>
-        <w:t xml:space="preserve">` used in marginal-effects plots to allow </w:t>
+        <w:t xml:space="preserve">Improve `Effect.fit_model` used in marginal-effects plots to allow </w:t>
       </w:r>
       <w:r>
         <w:rPr>
@@ -3117,25 +2378,7 @@
           <w:sz w:val="24"/>
           <w:szCs w:val="24"/>
         </w:rPr>
-        <w:t xml:space="preserve"> (`</w:t>
-      </w:r>
-      <w:proofErr w:type="spellStart"/>
-      <w:r>
-        <w:rPr>
-          <w:rFonts w:ascii="Times New Roman" w:hAnsi="Times New Roman" w:cs="Times New Roman"/>
-          <w:sz w:val="24"/>
-          <w:szCs w:val="24"/>
-        </w:rPr>
-        <w:t>Effect.fit_model</w:t>
-      </w:r>
-      <w:proofErr w:type="spellEnd"/>
-      <w:r>
-        <w:rPr>
-          <w:rFonts w:ascii="Times New Roman" w:hAnsi="Times New Roman" w:cs="Times New Roman"/>
-          <w:sz w:val="24"/>
-          <w:szCs w:val="24"/>
-        </w:rPr>
-        <w:t>` previously only worked with univariate models)</w:t>
+        <w:t xml:space="preserve"> (`Effect.fit_model` previously only worked with univariate models)</w:t>
       </w:r>
       <w:r>
         <w:rPr>
@@ -3166,43 +2409,7 @@
           <w:sz w:val="24"/>
           <w:szCs w:val="24"/>
         </w:rPr>
-        <w:t>Improve `</w:t>
-      </w:r>
-      <w:proofErr w:type="spellStart"/>
-      <w:r>
-        <w:rPr>
-          <w:rFonts w:ascii="Times New Roman" w:hAnsi="Times New Roman" w:cs="Times New Roman"/>
-          <w:sz w:val="24"/>
-          <w:szCs w:val="24"/>
-        </w:rPr>
-        <w:t>plot_data</w:t>
-      </w:r>
-      <w:proofErr w:type="spellEnd"/>
-      <w:r>
-        <w:rPr>
-          <w:rFonts w:ascii="Times New Roman" w:hAnsi="Times New Roman" w:cs="Times New Roman"/>
-          <w:sz w:val="24"/>
-          <w:szCs w:val="24"/>
-        </w:rPr>
-        <w:t>` to use specified `</w:t>
-      </w:r>
-      <w:proofErr w:type="spellStart"/>
-      <w:r>
-        <w:rPr>
-          <w:rFonts w:ascii="Times New Roman" w:hAnsi="Times New Roman" w:cs="Times New Roman"/>
-          <w:sz w:val="24"/>
-          <w:szCs w:val="24"/>
-        </w:rPr>
-        <w:t>projargs</w:t>
-      </w:r>
-      <w:proofErr w:type="spellEnd"/>
-      <w:r>
-        <w:rPr>
-          <w:rFonts w:ascii="Times New Roman" w:hAnsi="Times New Roman" w:cs="Times New Roman"/>
-          <w:sz w:val="24"/>
-          <w:szCs w:val="24"/>
-        </w:rPr>
-        <w:t>` input, i.e., to work well with nonstandard projections.</w:t>
+        <w:t>Improve `plot_data` to use specified `projargs` input, i.e., to work well with nonstandard projections.</w:t>
       </w:r>
     </w:p>
     <w:p>
@@ -3248,43 +2455,7 @@
           <w:sz w:val="24"/>
           <w:szCs w:val="24"/>
         </w:rPr>
-        <w:t>Allows new spatially-varying density dependent effect via `X1config_</w:t>
-      </w:r>
-      <w:proofErr w:type="gramStart"/>
-      <w:r>
-        <w:rPr>
-          <w:rFonts w:ascii="Times New Roman" w:hAnsi="Times New Roman" w:cs="Times New Roman"/>
-          <w:sz w:val="24"/>
-          <w:szCs w:val="24"/>
-        </w:rPr>
-        <w:t>cp[</w:t>
-      </w:r>
-      <w:proofErr w:type="gramEnd"/>
-      <w:r>
-        <w:rPr>
-          <w:rFonts w:ascii="Times New Roman" w:hAnsi="Times New Roman" w:cs="Times New Roman"/>
-          <w:sz w:val="24"/>
-          <w:szCs w:val="24"/>
-        </w:rPr>
-        <w:t>,]=4` or `X2config_cp[,]=4`, which replaces a given covariate with the sum of both temporal terms (beta1+beta2) and then estimates a zero-</w:t>
-      </w:r>
-      <w:proofErr w:type="spellStart"/>
-      <w:r>
-        <w:rPr>
-          <w:rFonts w:ascii="Times New Roman" w:hAnsi="Times New Roman" w:cs="Times New Roman"/>
-          <w:sz w:val="24"/>
-          <w:szCs w:val="24"/>
-        </w:rPr>
-        <w:t>centered</w:t>
-      </w:r>
-      <w:proofErr w:type="spellEnd"/>
-      <w:r>
-        <w:rPr>
-          <w:rFonts w:ascii="Times New Roman" w:hAnsi="Times New Roman" w:cs="Times New Roman"/>
-          <w:sz w:val="24"/>
-          <w:szCs w:val="24"/>
-        </w:rPr>
-        <w:t xml:space="preserve"> spatially varying response to that temporal term.</w:t>
+        <w:t>Allows new spatially-varying density dependent effect via `X1config_cp[,]=4` or `X2config_cp[,]=4`, which replaces a given covariate with the sum of both temporal terms (beta1+beta2) and then estimates a zero-centered spatially varying response to that temporal term.</w:t>
       </w:r>
     </w:p>
     <w:p>
@@ -3307,25 +2478,7 @@
           <w:sz w:val="24"/>
           <w:szCs w:val="24"/>
         </w:rPr>
-        <w:t xml:space="preserve">Allows users to implement a necessary identifiability constraint when estimating a loadings matrix for </w:t>
-      </w:r>
-      <w:proofErr w:type="spellStart"/>
-      <w:r>
-        <w:rPr>
-          <w:rFonts w:ascii="Times New Roman" w:hAnsi="Times New Roman" w:cs="Times New Roman"/>
-          <w:sz w:val="24"/>
-          <w:szCs w:val="24"/>
-        </w:rPr>
-        <w:t>spatio</w:t>
-      </w:r>
-      <w:proofErr w:type="spellEnd"/>
-      <w:r>
-        <w:rPr>
-          <w:rFonts w:ascii="Times New Roman" w:hAnsi="Times New Roman" w:cs="Times New Roman"/>
-          <w:sz w:val="24"/>
-          <w:szCs w:val="24"/>
-        </w:rPr>
-        <w:t xml:space="preserve">-temporal variation across both years and species.  </w:t>
+        <w:t xml:space="preserve">Allows users to implement a necessary identifiability constraint when estimating a loadings matrix for spatio-temporal variation across both years and species.  </w:t>
       </w:r>
     </w:p>
     <w:p>
@@ -3348,105 +2501,24 @@
           <w:sz w:val="24"/>
           <w:szCs w:val="24"/>
         </w:rPr>
-        <w:t>Allows users to specify units for inputs `</w:t>
-      </w:r>
-      <w:proofErr w:type="spellStart"/>
-      <w:r>
-        <w:rPr>
-          <w:rFonts w:ascii="Times New Roman" w:hAnsi="Times New Roman" w:cs="Times New Roman"/>
-          <w:sz w:val="24"/>
-          <w:szCs w:val="24"/>
-        </w:rPr>
-        <w:t>b_i</w:t>
-      </w:r>
-      <w:proofErr w:type="spellEnd"/>
-      <w:r>
-        <w:rPr>
-          <w:rFonts w:ascii="Times New Roman" w:hAnsi="Times New Roman" w:cs="Times New Roman"/>
-          <w:sz w:val="24"/>
-          <w:szCs w:val="24"/>
-        </w:rPr>
-        <w:t>` and `</w:t>
-      </w:r>
-      <w:proofErr w:type="spellStart"/>
-      <w:r>
-        <w:rPr>
-          <w:rFonts w:ascii="Times New Roman" w:hAnsi="Times New Roman" w:cs="Times New Roman"/>
-          <w:sz w:val="24"/>
-          <w:szCs w:val="24"/>
-        </w:rPr>
-        <w:t>a_i</w:t>
-      </w:r>
-      <w:proofErr w:type="spellEnd"/>
-      <w:r>
-        <w:rPr>
-          <w:rFonts w:ascii="Times New Roman" w:hAnsi="Times New Roman" w:cs="Times New Roman"/>
-          <w:sz w:val="24"/>
-          <w:szCs w:val="24"/>
-        </w:rPr>
-        <w:t>`, as well as `</w:t>
-      </w:r>
-      <w:proofErr w:type="spellStart"/>
-      <w:r>
-        <w:rPr>
-          <w:rFonts w:ascii="Times New Roman" w:hAnsi="Times New Roman" w:cs="Times New Roman"/>
-          <w:sz w:val="24"/>
-          <w:szCs w:val="24"/>
-        </w:rPr>
-        <w:t>a_el</w:t>
-      </w:r>
-      <w:proofErr w:type="spellEnd"/>
-      <w:r>
-        <w:rPr>
-          <w:rFonts w:ascii="Times New Roman" w:hAnsi="Times New Roman" w:cs="Times New Roman"/>
-          <w:sz w:val="24"/>
-          <w:szCs w:val="24"/>
-        </w:rPr>
-        <w:t>` from `</w:t>
-      </w:r>
-      <w:proofErr w:type="spellStart"/>
-      <w:r>
-        <w:rPr>
-          <w:rFonts w:ascii="Times New Roman" w:hAnsi="Times New Roman" w:cs="Times New Roman"/>
-          <w:sz w:val="24"/>
-          <w:szCs w:val="24"/>
-        </w:rPr>
-        <w:t>make_extrapolation_info</w:t>
-      </w:r>
-      <w:proofErr w:type="spellEnd"/>
-      <w:r>
-        <w:rPr>
-          <w:rFonts w:ascii="Times New Roman" w:hAnsi="Times New Roman" w:cs="Times New Roman"/>
-          <w:sz w:val="24"/>
-          <w:szCs w:val="24"/>
-        </w:rPr>
-        <w:t>`, and then displays correct units in resulting index</w:t>
-      </w:r>
-      <w:r>
-        <w:rPr>
-          <w:rFonts w:ascii="Times New Roman" w:hAnsi="Times New Roman" w:cs="Times New Roman"/>
-          <w:sz w:val="24"/>
-          <w:szCs w:val="24"/>
-        </w:rPr>
-        <w:t xml:space="preserve">; if these inputs are missing an explicit </w:t>
-      </w:r>
-      <w:proofErr w:type="gramStart"/>
-      <w:r>
-        <w:rPr>
-          <w:rFonts w:ascii="Times New Roman" w:hAnsi="Times New Roman" w:cs="Times New Roman"/>
-          <w:sz w:val="24"/>
-          <w:szCs w:val="24"/>
-        </w:rPr>
-        <w:t>units</w:t>
-      </w:r>
-      <w:proofErr w:type="gramEnd"/>
-      <w:r>
-        <w:rPr>
-          <w:rFonts w:ascii="Times New Roman" w:hAnsi="Times New Roman" w:cs="Times New Roman"/>
-          <w:sz w:val="24"/>
-          <w:szCs w:val="24"/>
-        </w:rPr>
-        <w:t xml:space="preserve"> designation, then the model coerces them to have units `kg`, `km^2` and `km^2` respectively</w:t>
+        <w:t>Allows users to specify units for inputs `b_i` and `a_i`, as well as `a_el` from `make_extrapolation_info`, and then displays correct units in resulting index</w:t>
+      </w:r>
+      <w:r>
+        <w:rPr>
+          <w:rFonts w:ascii="Times New Roman" w:hAnsi="Times New Roman" w:cs="Times New Roman"/>
+          <w:sz w:val="24"/>
+          <w:szCs w:val="24"/>
+        </w:rPr>
+        <w:t xml:space="preserve">; if these </w:t>
+      </w:r>
+      <w:r>
+        <w:rPr>
+          <w:rFonts w:ascii="Times New Roman" w:hAnsi="Times New Roman" w:cs="Times New Roman"/>
+          <w:sz w:val="24"/>
+          <w:szCs w:val="24"/>
+        </w:rPr>
+        <w:lastRenderedPageBreak/>
+        <w:t>inputs are missing an explicit units designation, then the model coerces them to have units `kg`, `km^2` and `km^2` respectively</w:t>
       </w:r>
       <w:r>
         <w:rPr>
@@ -3499,25 +2571,7 @@
           <w:sz w:val="24"/>
           <w:szCs w:val="24"/>
         </w:rPr>
-        <w:t>Allow calculation of Dunn-Smyth simulation residuals even for models including some instances where `</w:t>
-      </w:r>
-      <w:proofErr w:type="spellStart"/>
-      <w:r>
-        <w:rPr>
-          <w:rFonts w:ascii="Times New Roman" w:hAnsi="Times New Roman" w:cs="Times New Roman"/>
-          <w:sz w:val="24"/>
-          <w:szCs w:val="24"/>
-        </w:rPr>
-        <w:t>b_i</w:t>
-      </w:r>
-      <w:proofErr w:type="spellEnd"/>
-      <w:r>
-        <w:rPr>
-          <w:rFonts w:ascii="Times New Roman" w:hAnsi="Times New Roman" w:cs="Times New Roman"/>
-          <w:sz w:val="24"/>
-          <w:szCs w:val="24"/>
-        </w:rPr>
-        <w:t>=NA`, i.e., in cases involving forecasting</w:t>
+        <w:t>Allow calculation of Dunn-Smyth simulation residuals even for models including some instances where `b_i=NA`, i.e., in cases involving forecasting</w:t>
       </w:r>
       <w:r>
         <w:rPr>
@@ -3586,7 +2640,6 @@
           <w:sz w:val="24"/>
           <w:szCs w:val="24"/>
         </w:rPr>
-        <w:lastRenderedPageBreak/>
         <w:t>CHANGING DEPENDENCIES</w:t>
       </w:r>
     </w:p>
@@ -3610,33 +2663,15 @@
           <w:sz w:val="24"/>
           <w:szCs w:val="24"/>
         </w:rPr>
-        <w:t xml:space="preserve">Requires </w:t>
-      </w:r>
-      <w:proofErr w:type="spellStart"/>
-      <w:r>
-        <w:rPr>
-          <w:rFonts w:ascii="Times New Roman" w:hAnsi="Times New Roman" w:cs="Times New Roman"/>
-          <w:sz w:val="24"/>
-          <w:szCs w:val="24"/>
-        </w:rPr>
-        <w:t>FishStats</w:t>
-      </w:r>
-      <w:r>
-        <w:rPr>
-          <w:rFonts w:ascii="Times New Roman" w:hAnsi="Times New Roman" w:cs="Times New Roman"/>
-          <w:sz w:val="24"/>
-          <w:szCs w:val="24"/>
-        </w:rPr>
-        <w:t>Utils</w:t>
-      </w:r>
-      <w:proofErr w:type="spellEnd"/>
-      <w:r>
-        <w:rPr>
-          <w:rFonts w:ascii="Times New Roman" w:hAnsi="Times New Roman" w:cs="Times New Roman"/>
-          <w:sz w:val="24"/>
-          <w:szCs w:val="24"/>
-        </w:rPr>
-        <w:t xml:space="preserve"> version &gt;= 2.9.1</w:t>
+        <w:t>Requires FishStats</w:t>
+      </w:r>
+      <w:r>
+        <w:rPr>
+          <w:rFonts w:ascii="Times New Roman" w:hAnsi="Times New Roman" w:cs="Times New Roman"/>
+          <w:sz w:val="24"/>
+          <w:szCs w:val="24"/>
+        </w:rPr>
+        <w:t>Utils version &gt;= 2.9.1</w:t>
       </w:r>
     </w:p>
     <w:p>
@@ -3681,43 +2716,7 @@
           <w:sz w:val="24"/>
           <w:szCs w:val="24"/>
         </w:rPr>
-        <w:t>Change `</w:t>
-      </w:r>
-      <w:proofErr w:type="spellStart"/>
-      <w:r>
-        <w:rPr>
-          <w:rFonts w:ascii="Times New Roman" w:hAnsi="Times New Roman" w:cs="Times New Roman"/>
-          <w:sz w:val="24"/>
-          <w:szCs w:val="24"/>
-        </w:rPr>
-        <w:t>fit_model</w:t>
-      </w:r>
-      <w:proofErr w:type="spellEnd"/>
-      <w:r>
-        <w:rPr>
-          <w:rFonts w:ascii="Times New Roman" w:hAnsi="Times New Roman" w:cs="Times New Roman"/>
-          <w:sz w:val="24"/>
-          <w:szCs w:val="24"/>
-        </w:rPr>
-        <w:t>` to include `</w:t>
-      </w:r>
-      <w:proofErr w:type="spellStart"/>
-      <w:r>
-        <w:rPr>
-          <w:rFonts w:ascii="Times New Roman" w:hAnsi="Times New Roman" w:cs="Times New Roman"/>
-          <w:sz w:val="24"/>
-          <w:szCs w:val="24"/>
-        </w:rPr>
-        <w:t>getJointPrecision</w:t>
-      </w:r>
-      <w:proofErr w:type="spellEnd"/>
-      <w:r>
-        <w:rPr>
-          <w:rFonts w:ascii="Times New Roman" w:hAnsi="Times New Roman" w:cs="Times New Roman"/>
-          <w:sz w:val="24"/>
-          <w:szCs w:val="24"/>
-        </w:rPr>
-        <w:t>=TRUE` by default, so that range-edge metrics are computed by default.</w:t>
+        <w:t>Change `fit_model` to include `getJointPrecision=TRUE` by default, so that range-edge metrics are computed by default.</w:t>
       </w:r>
     </w:p>
     <w:p>
@@ -3762,25 +2761,7 @@
           <w:sz w:val="24"/>
           <w:szCs w:val="24"/>
         </w:rPr>
-        <w:t>Change the default `</w:t>
-      </w:r>
-      <w:proofErr w:type="spellStart"/>
-      <w:r>
-        <w:rPr>
-          <w:rFonts w:ascii="Times New Roman" w:hAnsi="Times New Roman" w:cs="Times New Roman"/>
-          <w:sz w:val="24"/>
-          <w:szCs w:val="24"/>
-        </w:rPr>
-        <w:t>projargs</w:t>
-      </w:r>
-      <w:proofErr w:type="spellEnd"/>
-      <w:r>
-        <w:rPr>
-          <w:rFonts w:ascii="Times New Roman" w:hAnsi="Times New Roman" w:cs="Times New Roman"/>
-          <w:sz w:val="24"/>
-          <w:szCs w:val="24"/>
-        </w:rPr>
-        <w:t xml:space="preserve">` used when plotting to Lon-Lat, to avoid errors arising from applying custom projections to global coastline maps without also specifying a reduced subset of countries.  </w:t>
+        <w:t xml:space="preserve">Change the default `projargs` used when plotting to Lon-Lat, to avoid errors arising from applying custom projections to global coastline maps without also specifying a reduced subset of countries.  </w:t>
       </w:r>
     </w:p>
     <w:p>
@@ -3855,33 +2836,15 @@
           <w:sz w:val="24"/>
           <w:szCs w:val="24"/>
         </w:rPr>
-        <w:t xml:space="preserve">Requires </w:t>
-      </w:r>
-      <w:proofErr w:type="spellStart"/>
-      <w:r>
-        <w:rPr>
-          <w:rFonts w:ascii="Times New Roman" w:hAnsi="Times New Roman" w:cs="Times New Roman"/>
-          <w:sz w:val="24"/>
-          <w:szCs w:val="24"/>
-        </w:rPr>
-        <w:t>FishStats</w:t>
-      </w:r>
-      <w:r>
-        <w:rPr>
-          <w:rFonts w:ascii="Times New Roman" w:hAnsi="Times New Roman" w:cs="Times New Roman"/>
-          <w:sz w:val="24"/>
-          <w:szCs w:val="24"/>
-        </w:rPr>
-        <w:t>Utils</w:t>
-      </w:r>
-      <w:proofErr w:type="spellEnd"/>
-      <w:r>
-        <w:rPr>
-          <w:rFonts w:ascii="Times New Roman" w:hAnsi="Times New Roman" w:cs="Times New Roman"/>
-          <w:sz w:val="24"/>
-          <w:szCs w:val="24"/>
-        </w:rPr>
-        <w:t xml:space="preserve"> version &gt;= 2.9.0</w:t>
+        <w:t>Requires FishStats</w:t>
+      </w:r>
+      <w:r>
+        <w:rPr>
+          <w:rFonts w:ascii="Times New Roman" w:hAnsi="Times New Roman" w:cs="Times New Roman"/>
+          <w:sz w:val="24"/>
+          <w:szCs w:val="24"/>
+        </w:rPr>
+        <w:t>Utils version &gt;= 2.9.0</w:t>
       </w:r>
     </w:p>
     <w:p>
@@ -3951,61 +2914,8 @@
           <w:sz w:val="24"/>
           <w:szCs w:val="24"/>
         </w:rPr>
-        <w:t>Improve `predict` feature added in release 3.6.0 including</w:t>
-      </w:r>
-      <w:proofErr w:type="gramStart"/>
-      <w:r>
-        <w:rPr>
-          <w:rFonts w:ascii="Times New Roman" w:hAnsi="Times New Roman" w:cs="Times New Roman"/>
-          <w:sz w:val="24"/>
-          <w:szCs w:val="24"/>
-        </w:rPr>
-        <w:t>:  (</w:t>
-      </w:r>
-      <w:proofErr w:type="gramEnd"/>
-      <w:r>
-        <w:rPr>
-          <w:rFonts w:ascii="Times New Roman" w:hAnsi="Times New Roman" w:cs="Times New Roman"/>
-          <w:sz w:val="24"/>
-          <w:szCs w:val="24"/>
-        </w:rPr>
-        <w:t>1) adding an integrated-test to confirm that it behaves identically to `</w:t>
-      </w:r>
-      <w:proofErr w:type="spellStart"/>
-      <w:r>
-        <w:rPr>
-          <w:rFonts w:ascii="Times New Roman" w:hAnsi="Times New Roman" w:cs="Times New Roman"/>
-          <w:sz w:val="24"/>
-          <w:szCs w:val="24"/>
-        </w:rPr>
-        <w:t>predict.glm</w:t>
-      </w:r>
-      <w:proofErr w:type="spellEnd"/>
-      <w:r>
-        <w:rPr>
-          <w:rFonts w:ascii="Times New Roman" w:hAnsi="Times New Roman" w:cs="Times New Roman"/>
-          <w:sz w:val="24"/>
-          <w:szCs w:val="24"/>
-        </w:rPr>
-        <w:t>` in some simple cases; (2) improving documentation; and (3) confirming that it can be integrated with package `</w:t>
-      </w:r>
-      <w:proofErr w:type="spellStart"/>
-      <w:r>
-        <w:rPr>
-          <w:rFonts w:ascii="Times New Roman" w:hAnsi="Times New Roman" w:cs="Times New Roman"/>
-          <w:sz w:val="24"/>
-          <w:szCs w:val="24"/>
-        </w:rPr>
-        <w:t>pdp</w:t>
-      </w:r>
-      <w:proofErr w:type="spellEnd"/>
-      <w:r>
-        <w:rPr>
-          <w:rFonts w:ascii="Times New Roman" w:hAnsi="Times New Roman" w:cs="Times New Roman"/>
-          <w:sz w:val="24"/>
-          <w:szCs w:val="24"/>
-        </w:rPr>
-        <w:t>` to make partial dependence plots.</w:t>
+        <w:lastRenderedPageBreak/>
+        <w:t>Improve `predict` feature added in release 3.6.0 including:  (1) adding an integrated-test to confirm that it behaves identically to `predict.glm` in some simple cases; (2) improving documentation; and (3) confirming that it can be integrated with package `pdp` to make partial dependence plots.</w:t>
       </w:r>
     </w:p>
     <w:p>
@@ -4030,61 +2940,7 @@
           <w:sz w:val="24"/>
           <w:szCs w:val="24"/>
         </w:rPr>
-        <w:t>Re-adding continuous integration</w:t>
-      </w:r>
-      <w:proofErr w:type="gramStart"/>
-      <w:r>
-        <w:rPr>
-          <w:rFonts w:ascii="Times New Roman" w:hAnsi="Times New Roman" w:cs="Times New Roman"/>
-          <w:sz w:val="24"/>
-          <w:szCs w:val="24"/>
-        </w:rPr>
-        <w:t>:  (</w:t>
-      </w:r>
-      <w:proofErr w:type="gramEnd"/>
-      <w:r>
-        <w:rPr>
-          <w:rFonts w:ascii="Times New Roman" w:hAnsi="Times New Roman" w:cs="Times New Roman"/>
-          <w:sz w:val="24"/>
-          <w:szCs w:val="24"/>
-        </w:rPr>
-        <w:t xml:space="preserve">1) eliminating usage of </w:t>
-      </w:r>
-      <w:proofErr w:type="spellStart"/>
-      <w:r>
-        <w:rPr>
-          <w:rFonts w:ascii="Times New Roman" w:hAnsi="Times New Roman" w:cs="Times New Roman"/>
-          <w:sz w:val="24"/>
-          <w:szCs w:val="24"/>
-        </w:rPr>
-        <w:t>TravisCI</w:t>
-      </w:r>
-      <w:proofErr w:type="spellEnd"/>
-      <w:r>
-        <w:rPr>
-          <w:rFonts w:ascii="Times New Roman" w:hAnsi="Times New Roman" w:cs="Times New Roman"/>
-          <w:sz w:val="24"/>
-          <w:szCs w:val="24"/>
-        </w:rPr>
-        <w:t xml:space="preserve"> and instead (2) adding files to trigger the GitHub “CI” Action (based on substantial contributions from Cole </w:t>
-      </w:r>
-      <w:proofErr w:type="spellStart"/>
-      <w:r>
-        <w:rPr>
-          <w:rFonts w:ascii="Times New Roman" w:hAnsi="Times New Roman" w:cs="Times New Roman"/>
-          <w:sz w:val="24"/>
-          <w:szCs w:val="24"/>
-        </w:rPr>
-        <w:t>Monnahan</w:t>
-      </w:r>
-      <w:proofErr w:type="spellEnd"/>
-      <w:r>
-        <w:rPr>
-          <w:rFonts w:ascii="Times New Roman" w:hAnsi="Times New Roman" w:cs="Times New Roman"/>
-          <w:sz w:val="24"/>
-          <w:szCs w:val="24"/>
-        </w:rPr>
-        <w:t>).</w:t>
+        <w:t>Re-adding continuous integration:  (1) eliminating usage of TravisCI and instead (2) adding files to trigger the GitHub “CI” Action (based on substantial contributions from Cole Monnahan).</w:t>
       </w:r>
     </w:p>
     <w:p>
@@ -4109,44 +2965,7 @@
           <w:sz w:val="24"/>
           <w:szCs w:val="24"/>
         </w:rPr>
-        <w:lastRenderedPageBreak/>
-        <w:t xml:space="preserve">Adding a simplified user-interface for seasonal </w:t>
-      </w:r>
-      <w:proofErr w:type="spellStart"/>
-      <w:r>
-        <w:rPr>
-          <w:rFonts w:ascii="Times New Roman" w:hAnsi="Times New Roman" w:cs="Times New Roman"/>
-          <w:sz w:val="24"/>
-          <w:szCs w:val="24"/>
-        </w:rPr>
-        <w:t>spatio</w:t>
-      </w:r>
-      <w:proofErr w:type="spellEnd"/>
-      <w:r>
-        <w:rPr>
-          <w:rFonts w:ascii="Times New Roman" w:hAnsi="Times New Roman" w:cs="Times New Roman"/>
-          <w:sz w:val="24"/>
-          <w:szCs w:val="24"/>
-        </w:rPr>
-        <w:t xml:space="preserve">-temporal models (based on substantial contributions from Andrew </w:t>
-      </w:r>
-      <w:proofErr w:type="spellStart"/>
-      <w:r>
-        <w:rPr>
-          <w:rFonts w:ascii="Times New Roman" w:hAnsi="Times New Roman" w:cs="Times New Roman"/>
-          <w:sz w:val="24"/>
-          <w:szCs w:val="24"/>
-        </w:rPr>
-        <w:t>Allyn</w:t>
-      </w:r>
-      <w:proofErr w:type="spellEnd"/>
-      <w:r>
-        <w:rPr>
-          <w:rFonts w:ascii="Times New Roman" w:hAnsi="Times New Roman" w:cs="Times New Roman"/>
-          <w:sz w:val="24"/>
-          <w:szCs w:val="24"/>
-        </w:rPr>
-        <w:t>).</w:t>
+        <w:t>Adding a simplified user-interface for seasonal spatio-temporal models (based on substantial contributions from Andrew Allyn).</w:t>
       </w:r>
     </w:p>
     <w:p>
@@ -4191,25 +3010,7 @@
           <w:sz w:val="24"/>
           <w:szCs w:val="24"/>
         </w:rPr>
-        <w:t>Update `</w:t>
-      </w:r>
-      <w:proofErr w:type="spellStart"/>
-      <w:r>
-        <w:rPr>
-          <w:rFonts w:ascii="Times New Roman" w:hAnsi="Times New Roman" w:cs="Times New Roman"/>
-          <w:sz w:val="24"/>
-          <w:szCs w:val="24"/>
-        </w:rPr>
-        <w:t>plot_quantile_residuals</w:t>
-      </w:r>
-      <w:proofErr w:type="spellEnd"/>
-      <w:r>
-        <w:rPr>
-          <w:rFonts w:ascii="Times New Roman" w:hAnsi="Times New Roman" w:cs="Times New Roman"/>
-          <w:sz w:val="24"/>
-          <w:szCs w:val="24"/>
-        </w:rPr>
-        <w:t>` to ensure that a residual &gt;0.5 corresponds to data above the median from the predictive distribution, and a residual &lt;0.5</w:t>
+        <w:t>Update `plot_quantile_residuals` to ensure that a residual &gt;0.5 corresponds to data above the median from the predictive distribution, and a residual &lt;0.5</w:t>
       </w:r>
       <w:r>
         <w:rPr>
@@ -4377,52 +3178,35 @@
           <w:sz w:val="24"/>
           <w:szCs w:val="24"/>
         </w:rPr>
-        <w:t xml:space="preserve">Requires </w:t>
-      </w:r>
-      <w:proofErr w:type="spellStart"/>
-      <w:r>
-        <w:rPr>
-          <w:rFonts w:ascii="Times New Roman" w:hAnsi="Times New Roman" w:cs="Times New Roman"/>
-          <w:sz w:val="24"/>
-          <w:szCs w:val="24"/>
-        </w:rPr>
-        <w:t>FishStats</w:t>
-      </w:r>
-      <w:r>
-        <w:rPr>
-          <w:rFonts w:ascii="Times New Roman" w:hAnsi="Times New Roman" w:cs="Times New Roman"/>
-          <w:sz w:val="24"/>
-          <w:szCs w:val="24"/>
-        </w:rPr>
-        <w:t>Utils</w:t>
-      </w:r>
-      <w:proofErr w:type="spellEnd"/>
-      <w:r>
-        <w:rPr>
-          <w:rFonts w:ascii="Times New Roman" w:hAnsi="Times New Roman" w:cs="Times New Roman"/>
-          <w:sz w:val="24"/>
-          <w:szCs w:val="24"/>
-        </w:rPr>
-        <w:t xml:space="preserve"> version &gt;= 2.8.0</w:t>
-      </w:r>
-    </w:p>
-    <w:p>
-      <w:pPr>
-        <w:spacing w:after="0" w:line="480" w:lineRule="auto"/>
-        <w:rPr>
-          <w:rFonts w:ascii="Times New Roman" w:hAnsi="Times New Roman" w:cs="Times New Roman"/>
-          <w:b/>
-          <w:sz w:val="24"/>
-          <w:szCs w:val="24"/>
-        </w:rPr>
-      </w:pPr>
-      <w:r>
-        <w:rPr>
-          <w:rFonts w:ascii="Times New Roman" w:hAnsi="Times New Roman" w:cs="Times New Roman"/>
-          <w:b/>
-          <w:sz w:val="24"/>
-          <w:szCs w:val="24"/>
-        </w:rPr>
+        <w:t>Requires FishStats</w:t>
+      </w:r>
+      <w:r>
+        <w:rPr>
+          <w:rFonts w:ascii="Times New Roman" w:hAnsi="Times New Roman" w:cs="Times New Roman"/>
+          <w:sz w:val="24"/>
+          <w:szCs w:val="24"/>
+        </w:rPr>
+        <w:t>Utils version &gt;= 2.8.0</w:t>
+      </w:r>
+    </w:p>
+    <w:p>
+      <w:pPr>
+        <w:spacing w:after="0" w:line="480" w:lineRule="auto"/>
+        <w:rPr>
+          <w:rFonts w:ascii="Times New Roman" w:hAnsi="Times New Roman" w:cs="Times New Roman"/>
+          <w:b/>
+          <w:sz w:val="24"/>
+          <w:szCs w:val="24"/>
+        </w:rPr>
+      </w:pPr>
+      <w:r>
+        <w:rPr>
+          <w:rFonts w:ascii="Times New Roman" w:hAnsi="Times New Roman" w:cs="Times New Roman"/>
+          <w:b/>
+          <w:sz w:val="24"/>
+          <w:szCs w:val="24"/>
+        </w:rPr>
+        <w:lastRenderedPageBreak/>
         <w:t>NEW FEATURES</w:t>
       </w:r>
     </w:p>
@@ -4450,7 +3234,6 @@
         </w:rPr>
         <w:t>Expanding use of formula interface to specify covariates.  A separate formula is now specified for each linear predictor for density (X1_formula/X2_formula) or catchability (Q1_formula/Q2_formula).  Catchability formulas are parsed by user-supplied data frame `</w:t>
       </w:r>
-      <w:proofErr w:type="spellStart"/>
       <w:r>
         <w:rPr>
           <w:rFonts w:ascii="Times New Roman" w:hAnsi="Times New Roman" w:cs="Times New Roman"/>
@@ -4459,7 +3242,6 @@
         </w:rPr>
         <w:t>catchability_data</w:t>
       </w:r>
-      <w:proofErr w:type="spellEnd"/>
       <w:r>
         <w:rPr>
           <w:rFonts w:ascii="Times New Roman" w:hAnsi="Times New Roman" w:cs="Times New Roman"/>
@@ -4474,43 +3256,7 @@
           <w:sz w:val="24"/>
           <w:szCs w:val="24"/>
         </w:rPr>
-        <w:t xml:space="preserve">  However, the user can still use previous interface, either by passing </w:t>
-      </w:r>
-      <w:proofErr w:type="spellStart"/>
-      <w:r>
-        <w:rPr>
-          <w:rFonts w:ascii="Times New Roman" w:hAnsi="Times New Roman" w:cs="Times New Roman"/>
-          <w:sz w:val="24"/>
-          <w:szCs w:val="24"/>
-        </w:rPr>
-        <w:t>X_itp</w:t>
-      </w:r>
-      <w:proofErr w:type="spellEnd"/>
-      <w:r>
-        <w:rPr>
-          <w:rFonts w:ascii="Times New Roman" w:hAnsi="Times New Roman" w:cs="Times New Roman"/>
-          <w:sz w:val="24"/>
-          <w:szCs w:val="24"/>
-        </w:rPr>
-        <w:t xml:space="preserve"> / </w:t>
-      </w:r>
-      <w:proofErr w:type="spellStart"/>
-      <w:r>
-        <w:rPr>
-          <w:rFonts w:ascii="Times New Roman" w:hAnsi="Times New Roman" w:cs="Times New Roman"/>
-          <w:sz w:val="24"/>
-          <w:szCs w:val="24"/>
-        </w:rPr>
-        <w:t>X_gtp</w:t>
-      </w:r>
-      <w:proofErr w:type="spellEnd"/>
-      <w:r>
-        <w:rPr>
-          <w:rFonts w:ascii="Times New Roman" w:hAnsi="Times New Roman" w:cs="Times New Roman"/>
-          <w:sz w:val="24"/>
-          <w:szCs w:val="24"/>
-        </w:rPr>
-        <w:t xml:space="preserve"> directly, or by passing a single formula.</w:t>
+        <w:t xml:space="preserve">  However, the user can still use previous interface, either by passing X_itp / X_gtp directly, or by passing a single formula.</w:t>
       </w:r>
     </w:p>
     <w:p>
@@ -4535,26 +3281,7 @@
           <w:sz w:val="24"/>
           <w:szCs w:val="24"/>
         </w:rPr>
-        <w:lastRenderedPageBreak/>
-        <w:t xml:space="preserve">Allowing user to specify spatially varying coefficients for each density linear predictor separately (X1config_cp / X2config_cp), and adding new feature to allow users to specify a spatially varying catchability covariate (Q1config_k / Q2config_k).  This allows users to, for example, estimate a </w:t>
-      </w:r>
-      <w:proofErr w:type="gramStart"/>
-      <w:r>
-        <w:rPr>
-          <w:rFonts w:ascii="Times New Roman" w:hAnsi="Times New Roman" w:cs="Times New Roman"/>
-          <w:sz w:val="24"/>
-          <w:szCs w:val="24"/>
-        </w:rPr>
-        <w:t>differences</w:t>
-      </w:r>
-      <w:proofErr w:type="gramEnd"/>
-      <w:r>
-        <w:rPr>
-          <w:rFonts w:ascii="Times New Roman" w:hAnsi="Times New Roman" w:cs="Times New Roman"/>
-          <w:sz w:val="24"/>
-          <w:szCs w:val="24"/>
-        </w:rPr>
-        <w:t xml:space="preserve"> in gear performance between two surveys where gear performance varies spatially as a random field.</w:t>
+        <w:t>Allowing user to specify spatially varying coefficients for each density linear predictor separately (X1config_cp / X2config_cp), and adding new feature to allow users to specify a spatially varying catchability covariate (Q1config_k / Q2config_k).  This allows users to, for example, estimate a differences in gear performance between two surveys where gear performance varies spatially as a random field.</w:t>
       </w:r>
     </w:p>
     <w:p>
@@ -4579,35 +3306,7 @@
           <w:sz w:val="24"/>
           <w:szCs w:val="24"/>
         </w:rPr>
-        <w:t>Adding generic predict function for S3 class `</w:t>
-      </w:r>
-      <w:proofErr w:type="spellStart"/>
-      <w:r>
-        <w:rPr>
-          <w:rFonts w:ascii="Times New Roman" w:hAnsi="Times New Roman" w:cs="Times New Roman"/>
-          <w:sz w:val="24"/>
-          <w:szCs w:val="24"/>
-        </w:rPr>
-        <w:t>fit_model</w:t>
-      </w:r>
-      <w:proofErr w:type="spellEnd"/>
-      <w:proofErr w:type="gramStart"/>
-      <w:r>
-        <w:rPr>
-          <w:rFonts w:ascii="Times New Roman" w:hAnsi="Times New Roman" w:cs="Times New Roman"/>
-          <w:sz w:val="24"/>
-          <w:szCs w:val="24"/>
-        </w:rPr>
-        <w:t>`;  the</w:t>
-      </w:r>
-      <w:proofErr w:type="gramEnd"/>
-      <w:r>
-        <w:rPr>
-          <w:rFonts w:ascii="Times New Roman" w:hAnsi="Times New Roman" w:cs="Times New Roman"/>
-          <w:sz w:val="24"/>
-          <w:szCs w:val="24"/>
-        </w:rPr>
-        <w:t xml:space="preserve"> function is very slow but could be expanded in the future to be similar to predict functions for other common regression packages. </w:t>
+        <w:t xml:space="preserve">Adding generic predict function for S3 class `fit_model`;  the function is very slow but could be expanded in the future to be similar to predict functions for other common regression packages. </w:t>
       </w:r>
     </w:p>
     <w:p>
@@ -4671,45 +3370,8 @@
           <w:sz w:val="24"/>
           <w:szCs w:val="24"/>
         </w:rPr>
-        <w:t>.  A new option `</w:t>
-      </w:r>
-      <w:proofErr w:type="spellStart"/>
-      <w:r>
-        <w:rPr>
-          <w:rFonts w:ascii="Times New Roman" w:hAnsi="Times New Roman" w:cs="Times New Roman"/>
-          <w:sz w:val="24"/>
-          <w:szCs w:val="24"/>
-        </w:rPr>
-        <w:t>calculate_</w:t>
-      </w:r>
-      <w:proofErr w:type="gramStart"/>
-      <w:r>
-        <w:rPr>
-          <w:rFonts w:ascii="Times New Roman" w:hAnsi="Times New Roman" w:cs="Times New Roman"/>
-          <w:sz w:val="24"/>
-          <w:szCs w:val="24"/>
-        </w:rPr>
-        <w:t>kmeans</w:t>
-      </w:r>
-      <w:proofErr w:type="spellEnd"/>
-      <w:r>
-        <w:rPr>
-          <w:rFonts w:ascii="Times New Roman" w:hAnsi="Times New Roman" w:cs="Times New Roman"/>
-          <w:sz w:val="24"/>
-          <w:szCs w:val="24"/>
-        </w:rPr>
-        <w:t>( …</w:t>
-      </w:r>
-      <w:proofErr w:type="gramEnd"/>
-      <w:r>
-        <w:rPr>
-          <w:rFonts w:ascii="Times New Roman" w:hAnsi="Times New Roman" w:cs="Times New Roman"/>
-          <w:sz w:val="24"/>
-          <w:szCs w:val="24"/>
-        </w:rPr>
-        <w:t xml:space="preserve">, </w:t>
-      </w:r>
-      <w:proofErr w:type="spellStart"/>
+        <w:t xml:space="preserve">.  A new option `calculate_kmeans( …, </w:t>
+      </w:r>
       <w:r>
         <w:rPr>
           <w:rFonts w:ascii="Times New Roman" w:hAnsi="Times New Roman" w:cs="Times New Roman"/>
@@ -4718,7 +3380,6 @@
         </w:rPr>
         <w:t>backwards_compatible_kmeans</w:t>
       </w:r>
-      <w:proofErr w:type="spellEnd"/>
       <w:r>
         <w:rPr>
           <w:rFonts w:ascii="Times New Roman" w:hAnsi="Times New Roman" w:cs="Times New Roman"/>
@@ -4770,61 +3431,8 @@
           <w:sz w:val="24"/>
           <w:szCs w:val="24"/>
         </w:rPr>
-        <w:t>Update `</w:t>
-      </w:r>
-      <w:proofErr w:type="spellStart"/>
-      <w:r>
-        <w:rPr>
-          <w:rFonts w:ascii="Times New Roman" w:hAnsi="Times New Roman" w:cs="Times New Roman"/>
-          <w:sz w:val="24"/>
-          <w:szCs w:val="24"/>
-        </w:rPr>
-        <w:t>projargs</w:t>
-      </w:r>
-      <w:proofErr w:type="spellEnd"/>
-      <w:r>
-        <w:rPr>
-          <w:rFonts w:ascii="Times New Roman" w:hAnsi="Times New Roman" w:cs="Times New Roman"/>
-          <w:sz w:val="24"/>
-          <w:szCs w:val="24"/>
-        </w:rPr>
-        <w:t xml:space="preserve">` strings passed to package </w:t>
-      </w:r>
-      <w:proofErr w:type="spellStart"/>
-      <w:r>
-        <w:rPr>
-          <w:rFonts w:ascii="Times New Roman" w:hAnsi="Times New Roman" w:cs="Times New Roman"/>
-          <w:sz w:val="24"/>
-          <w:szCs w:val="24"/>
-        </w:rPr>
-        <w:t>sp</w:t>
-      </w:r>
-      <w:proofErr w:type="spellEnd"/>
-      <w:r>
-        <w:rPr>
-          <w:rFonts w:ascii="Times New Roman" w:hAnsi="Times New Roman" w:cs="Times New Roman"/>
-          <w:sz w:val="24"/>
-          <w:szCs w:val="24"/>
-        </w:rPr>
-        <w:t xml:space="preserve"> / RGDAL, to keep up with changes to using PROJ6.  The previous use of </w:t>
-      </w:r>
-      <w:proofErr w:type="spellStart"/>
-      <w:r>
-        <w:rPr>
-          <w:rFonts w:ascii="Times New Roman" w:hAnsi="Times New Roman" w:cs="Times New Roman"/>
-          <w:sz w:val="24"/>
-          <w:szCs w:val="24"/>
-        </w:rPr>
-        <w:t>projargs</w:t>
-      </w:r>
-      <w:proofErr w:type="spellEnd"/>
-      <w:r>
-        <w:rPr>
-          <w:rFonts w:ascii="Times New Roman" w:hAnsi="Times New Roman" w:cs="Times New Roman"/>
-          <w:sz w:val="24"/>
-          <w:szCs w:val="24"/>
-        </w:rPr>
-        <w:t xml:space="preserve"> strings was throwing annoying warning messages, but the change did not appear to impact functionality.</w:t>
+        <w:lastRenderedPageBreak/>
+        <w:t>Update `projargs` strings passed to package sp / RGDAL, to keep up with changes to using PROJ6.  The previous use of projargs strings was throwing annoying warning messages, but the change did not appear to impact functionality.</w:t>
       </w:r>
     </w:p>
     <w:p>
@@ -4868,34 +3476,7 @@
           <w:sz w:val="24"/>
           <w:szCs w:val="24"/>
         </w:rPr>
-        <w:t>Omega (spatial random effects), Epsilon (</w:t>
-      </w:r>
-      <w:proofErr w:type="spellStart"/>
-      <w:r>
-        <w:rPr>
-          <w:rFonts w:ascii="Times New Roman" w:hAnsi="Times New Roman" w:cs="Times New Roman"/>
-          <w:sz w:val="24"/>
-          <w:szCs w:val="24"/>
-        </w:rPr>
-        <w:t>spatio</w:t>
-      </w:r>
-      <w:proofErr w:type="spellEnd"/>
-      <w:r>
-        <w:rPr>
-          <w:rFonts w:ascii="Times New Roman" w:hAnsi="Times New Roman" w:cs="Times New Roman"/>
-          <w:sz w:val="24"/>
-          <w:szCs w:val="24"/>
-        </w:rPr>
-        <w:t xml:space="preserve">-temporal random effects), and Delta (overdispersion random effects) are now built to have zero-length when these features are not needed (by making one dimension have length-0).  This is intended to (1) decrease memory required in the former approach of mapping these off, and (2) </w:t>
-      </w:r>
-      <w:r>
-        <w:rPr>
-          <w:rFonts w:ascii="Times New Roman" w:hAnsi="Times New Roman" w:cs="Times New Roman"/>
-          <w:sz w:val="24"/>
-          <w:szCs w:val="24"/>
-        </w:rPr>
-        <w:lastRenderedPageBreak/>
-        <w:t>eliminating the chance that users might inadvertently set starting values to non-zero values, which would previously have resulted in incorrect results.</w:t>
+        <w:t>Omega (spatial random effects), Epsilon (spatio-temporal random effects), and Delta (overdispersion random effects) are now built to have zero-length when these features are not needed (by making one dimension have length-0).  This is intended to (1) decrease memory required in the former approach of mapping these off, and (2) eliminating the chance that users might inadvertently set starting values to non-zero values, which would previously have resulted in incorrect results.</w:t>
       </w:r>
     </w:p>
     <w:p>
@@ -4919,25 +3500,7 @@
           <w:sz w:val="24"/>
           <w:szCs w:val="24"/>
         </w:rPr>
-        <w:t>`</w:t>
-      </w:r>
-      <w:proofErr w:type="spellStart"/>
-      <w:r>
-        <w:rPr>
-          <w:rFonts w:ascii="Times New Roman" w:hAnsi="Times New Roman" w:cs="Times New Roman"/>
-          <w:sz w:val="24"/>
-          <w:szCs w:val="24"/>
-        </w:rPr>
-        <w:t>make_covariates</w:t>
-      </w:r>
-      <w:proofErr w:type="spellEnd"/>
-      <w:r>
-        <w:rPr>
-          <w:rFonts w:ascii="Times New Roman" w:hAnsi="Times New Roman" w:cs="Times New Roman"/>
-          <w:sz w:val="24"/>
-          <w:szCs w:val="24"/>
-        </w:rPr>
-        <w:t>(.)` has been re-structured to change the order of operations, resulting in a more stable implementation for use with factors and interactions</w:t>
+        <w:t>`make_covariates(.)` has been re-structured to change the order of operations, resulting in a more stable implementation for use with factors and interactions</w:t>
       </w:r>
     </w:p>
     <w:p>
@@ -5098,25 +3661,7 @@
           <w:sz w:val="24"/>
           <w:szCs w:val="24"/>
         </w:rPr>
-        <w:t xml:space="preserve">Requires </w:t>
-      </w:r>
-      <w:proofErr w:type="spellStart"/>
-      <w:r>
-        <w:rPr>
-          <w:rFonts w:ascii="Times New Roman" w:hAnsi="Times New Roman" w:cs="Times New Roman"/>
-          <w:sz w:val="24"/>
-          <w:szCs w:val="24"/>
-        </w:rPr>
-        <w:t>FishStatsUtils</w:t>
-      </w:r>
-      <w:proofErr w:type="spellEnd"/>
-      <w:r>
-        <w:rPr>
-          <w:rFonts w:ascii="Times New Roman" w:hAnsi="Times New Roman" w:cs="Times New Roman"/>
-          <w:sz w:val="24"/>
-          <w:szCs w:val="24"/>
-        </w:rPr>
-        <w:t xml:space="preserve"> version &gt;= 2.7.0</w:t>
+        <w:t>Requires FishStatsUtils version &gt;= 2.7.0</w:t>
       </w:r>
     </w:p>
     <w:p>
@@ -5140,18 +3685,8 @@
           <w:sz w:val="24"/>
           <w:szCs w:val="24"/>
         </w:rPr>
-        <w:t xml:space="preserve">Requires R package </w:t>
-      </w:r>
-      <w:proofErr w:type="spellStart"/>
-      <w:r>
-        <w:rPr>
-          <w:rFonts w:ascii="Times New Roman" w:hAnsi="Times New Roman" w:cs="Times New Roman"/>
-          <w:sz w:val="24"/>
-          <w:szCs w:val="24"/>
-        </w:rPr>
-        <w:t>DHARMa</w:t>
-      </w:r>
-      <w:proofErr w:type="spellEnd"/>
+        <w:t>Requires R package DHARMa</w:t>
+      </w:r>
     </w:p>
     <w:p>
       <w:pPr>
@@ -5193,6 +3728,7 @@
           <w:sz w:val="24"/>
           <w:szCs w:val="24"/>
         </w:rPr>
+        <w:lastRenderedPageBreak/>
         <w:t>Added a feature for barrier-SPDE, where vertices of the SPDE mesh that occur over land have a correlation of zero with nearby vertices.</w:t>
       </w:r>
     </w:p>
@@ -5216,43 +3752,7 @@
           <w:sz w:val="24"/>
           <w:szCs w:val="24"/>
         </w:rPr>
-        <w:t xml:space="preserve">Changed density covariates to index by </w:t>
-      </w:r>
-      <w:proofErr w:type="spellStart"/>
-      <w:r>
-        <w:rPr>
-          <w:rFonts w:ascii="Times New Roman" w:hAnsi="Times New Roman" w:cs="Times New Roman"/>
-          <w:sz w:val="24"/>
-          <w:szCs w:val="24"/>
-        </w:rPr>
-        <w:t>X_gctp</w:t>
-      </w:r>
-      <w:proofErr w:type="spellEnd"/>
-      <w:r>
-        <w:rPr>
-          <w:rFonts w:ascii="Times New Roman" w:hAnsi="Times New Roman" w:cs="Times New Roman"/>
-          <w:sz w:val="24"/>
-          <w:szCs w:val="24"/>
-        </w:rPr>
-        <w:t xml:space="preserve"> (rather than </w:t>
-      </w:r>
-      <w:proofErr w:type="spellStart"/>
-      <w:r>
-        <w:rPr>
-          <w:rFonts w:ascii="Times New Roman" w:hAnsi="Times New Roman" w:cs="Times New Roman"/>
-          <w:sz w:val="24"/>
-          <w:szCs w:val="24"/>
-        </w:rPr>
-        <w:t>X_gtp</w:t>
-      </w:r>
-      <w:proofErr w:type="spellEnd"/>
-      <w:r>
-        <w:rPr>
-          <w:rFonts w:ascii="Times New Roman" w:hAnsi="Times New Roman" w:cs="Times New Roman"/>
-          <w:sz w:val="24"/>
-          <w:szCs w:val="24"/>
-        </w:rPr>
-        <w:t>), so that manual editing can be used to implement cohort effects.</w:t>
+        <w:t>Changed density covariates to index by X_gctp (rather than X_gtp), so that manual editing can be used to implement cohort effects.</w:t>
       </w:r>
     </w:p>
     <w:p>
@@ -5275,25 +3775,7 @@
           <w:sz w:val="24"/>
           <w:szCs w:val="24"/>
         </w:rPr>
-        <w:t xml:space="preserve">Allows probability-integral-transform (PIT) residuals for delta-models, using </w:t>
-      </w:r>
-      <w:proofErr w:type="spellStart"/>
-      <w:r>
-        <w:rPr>
-          <w:rFonts w:ascii="Times New Roman" w:hAnsi="Times New Roman" w:cs="Times New Roman"/>
-          <w:sz w:val="24"/>
-          <w:szCs w:val="24"/>
-        </w:rPr>
-        <w:t>DHARMa</w:t>
-      </w:r>
-      <w:proofErr w:type="spellEnd"/>
-      <w:r>
-        <w:rPr>
-          <w:rFonts w:ascii="Times New Roman" w:hAnsi="Times New Roman" w:cs="Times New Roman"/>
-          <w:sz w:val="24"/>
-          <w:szCs w:val="24"/>
-        </w:rPr>
-        <w:t xml:space="preserve"> for plotting tools.</w:t>
+        <w:t>Allows probability-integral-transform (PIT) residuals for delta-models, using DHARMa for plotting tools.</w:t>
       </w:r>
     </w:p>
     <w:p>
@@ -5352,43 +3834,7 @@
           <w:sz w:val="24"/>
           <w:szCs w:val="24"/>
         </w:rPr>
-        <w:t xml:space="preserve">unused feature for seasonal modelling, whereby input </w:t>
-      </w:r>
-      <w:proofErr w:type="spellStart"/>
-      <w:r>
-        <w:rPr>
-          <w:rFonts w:ascii="Times New Roman" w:hAnsi="Times New Roman" w:cs="Times New Roman"/>
-          <w:sz w:val="24"/>
-          <w:szCs w:val="24"/>
-        </w:rPr>
-        <w:t>t_iz</w:t>
-      </w:r>
-      <w:proofErr w:type="spellEnd"/>
-      <w:r>
-        <w:rPr>
-          <w:rFonts w:ascii="Times New Roman" w:hAnsi="Times New Roman" w:cs="Times New Roman"/>
-          <w:sz w:val="24"/>
-          <w:szCs w:val="24"/>
-        </w:rPr>
-        <w:t xml:space="preserve"> is now replaced by </w:t>
-      </w:r>
-      <w:proofErr w:type="spellStart"/>
-      <w:r>
-        <w:rPr>
-          <w:rFonts w:ascii="Times New Roman" w:hAnsi="Times New Roman" w:cs="Times New Roman"/>
-          <w:sz w:val="24"/>
-          <w:szCs w:val="24"/>
-        </w:rPr>
-        <w:t>t_i</w:t>
-      </w:r>
-      <w:proofErr w:type="spellEnd"/>
-      <w:r>
-        <w:rPr>
-          <w:rFonts w:ascii="Times New Roman" w:hAnsi="Times New Roman" w:cs="Times New Roman"/>
-          <w:sz w:val="24"/>
-          <w:szCs w:val="24"/>
-        </w:rPr>
-        <w:t xml:space="preserve">.  This </w:t>
+        <w:t xml:space="preserve">unused feature for seasonal modelling, whereby input t_iz is now replaced by t_i.  This </w:t>
       </w:r>
       <w:r>
         <w:rPr>
@@ -5404,16 +3850,7 @@
           <w:sz w:val="24"/>
           <w:szCs w:val="24"/>
         </w:rPr>
-        <w:t xml:space="preserve"> code in CPP files in multiple </w:t>
-      </w:r>
-      <w:r>
-        <w:rPr>
-          <w:rFonts w:ascii="Times New Roman" w:hAnsi="Times New Roman" w:cs="Times New Roman"/>
-          <w:sz w:val="24"/>
-          <w:szCs w:val="24"/>
-        </w:rPr>
-        <w:lastRenderedPageBreak/>
-        <w:t>places.</w:t>
+        <w:t xml:space="preserve"> code in CPP files in multiple places.</w:t>
       </w:r>
       <w:r>
         <w:rPr>
@@ -8950,7 +7387,7 @@
 </file>
 
 <file path=customXml/itemProps1.xml><?xml version="1.0" encoding="utf-8"?>
-<ds:datastoreItem xmlns:ds="http://schemas.openxmlformats.org/officeDocument/2006/customXml" ds:itemID="{2AF8FB9F-9868-479B-AF8C-FBD4973B058E}">
+<ds:datastoreItem xmlns:ds="http://schemas.openxmlformats.org/officeDocument/2006/customXml" ds:itemID="{13EC6BA6-7728-4B9B-8E95-37F11AC09FD9}">
   <ds:schemaRefs>
     <ds:schemaRef ds:uri="http://schemas.openxmlformats.org/officeDocument/2006/bibliography"/>
   </ds:schemaRefs>

</xml_diff>